<commit_message>
updated the files to the latest version of my HCI report
</commit_message>
<xml_diff>
--- a/docx/MYREADME.docx
+++ b/docx/MYREADME.docx
@@ -2,7 +2,7 @@
 <file path=word/document.xml><?xml version="1.0" encoding="utf-8"?>
 <w:document xmlns:w="http://schemas.openxmlformats.org/wordprocessingml/2006/main" xmlns:m="http://schemas.openxmlformats.org/officeDocument/2006/math" xmlns:r="http://schemas.openxmlformats.org/officeDocument/2006/relationships" xmlns:o="urn:schemas-microsoft-com:office:office" xmlns:v="urn:schemas-microsoft-com:vml" xmlns:w10="urn:schemas-microsoft-com:office:word" xmlns:a="http://schemas.openxmlformats.org/drawingml/2006/main" xmlns:pic="http://schemas.openxmlformats.org/drawingml/2006/picture" xmlns:wp="http://schemas.openxmlformats.org/drawingml/2006/wordprocessingDrawing">
   <w:body>
-    <w:bookmarkStart w:id="69" w:name="επικοινωνία-ανθρώπου-υπολογιστή-hci"/>
+    <w:bookmarkStart w:id="71" w:name="επικοινωνία-ανθρώπου-υπολογιστή-hci"/>
     <w:p>
       <w:pPr>
         <w:pStyle w:val="Heading1"/>
@@ -1279,15 +1279,45 @@
           <w:p>
             <w:pPr>
               <w:pStyle w:val="Compact"/>
-            </w:pPr>
-          </w:p>
-        </w:tc>
-        <w:tc>
-          <w:tcPr/>
-          <w:p>
-            <w:pPr>
-              <w:pStyle w:val="Compact"/>
-            </w:pPr>
+              <w:jc w:val="left"/>
+            </w:pPr>
+            <w:hyperlink r:id="rId69">
+              <w:r>
+                <w:rPr>
+                  <w:rStyle w:val="Hyperlink"/>
+                </w:rPr>
+                <w:t xml:space="preserve">Link Συζήτησης</w:t>
+              </w:r>
+            </w:hyperlink>
+            <w:r>
+              <w:t xml:space="preserve"> </w:t>
+            </w:r>
+            <w:r>
+              <w:t xml:space="preserve">&amp;</w:t>
+            </w:r>
+            <w:r>
+              <w:t xml:space="preserve"> </w:t>
+            </w:r>
+            <w:hyperlink r:id="rId70">
+              <w:r>
+                <w:rPr>
+                  <w:rStyle w:val="Hyperlink"/>
+                </w:rPr>
+                <w:t xml:space="preserve">Asciinema Link</w:t>
+              </w:r>
+            </w:hyperlink>
+          </w:p>
+        </w:tc>
+        <w:tc>
+          <w:tcPr/>
+          <w:p>
+            <w:pPr>
+              <w:pStyle w:val="Compact"/>
+              <w:jc w:val="left"/>
+            </w:pPr>
+            <w:r>
+              <w:t xml:space="preserve">Επιτυχής ολοκλήρωση του παραδοτέου εντός προθεσμίας ☑️ (100% Success)</w:t>
+            </w:r>
           </w:p>
         </w:tc>
       </w:tr>
@@ -1376,8 +1406,8 @@
         </w:tc>
       </w:tr>
     </w:tbl>
-    <w:bookmarkEnd w:id="69"/>
-    <w:bookmarkStart w:id="70" w:name="παραδοτέο-1ο-εισαγωγή"/>
+    <w:bookmarkEnd w:id="71"/>
+    <w:bookmarkStart w:id="72" w:name="παραδοτέο-1ο-εισαγωγή"/>
     <w:p>
       <w:pPr>
         <w:pStyle w:val="Heading1"/>
@@ -1500,8 +1530,8 @@
         <w:t xml:space="preserve">Τέλος, να αποκτήσω μέσα από τα παραπάνω γνώσεις προγραμματιστικές οι οποίες θα μου φανούν χρήσιμες για την ακαδημαϊκή και την επαγγελματική μου ζωή.</w:t>
       </w:r>
     </w:p>
-    <w:bookmarkEnd w:id="70"/>
-    <w:bookmarkStart w:id="87" w:name="Xae21374adf8d4ff632072c79d9dbe1281a515de"/>
+    <w:bookmarkEnd w:id="72"/>
+    <w:bookmarkStart w:id="89" w:name="Xae21374adf8d4ff632072c79d9dbe1281a515de"/>
     <w:p>
       <w:pPr>
         <w:pStyle w:val="Heading1"/>
@@ -1514,18 +1544,18 @@
           <wp:inline>
             <wp:extent cx="203200" cy="203200"/>
             <wp:effectExtent b="0" l="0" r="0" t="0"/>
-            <wp:docPr descr="image" title="" id="72" name="Picture"/>
+            <wp:docPr descr="image" title="" id="74" name="Picture"/>
             <a:graphic>
               <a:graphicData uri="http://schemas.openxmlformats.org/drawingml/2006/picture">
                 <pic:pic>
                   <pic:nvPicPr>
-                    <pic:cNvPr descr="https://user-images.githubusercontent.com/33377581/195592022-2cd3fccd-c7de-4d36-bb13-c3cf0bd018e5.png" id="73" name="Picture"/>
+                    <pic:cNvPr descr="https://user-images.githubusercontent.com/33377581/195592022-2cd3fccd-c7de-4d36-bb13-c3cf0bd018e5.png" id="75" name="Picture"/>
                     <pic:cNvPicPr>
                       <a:picLocks noChangeArrowheads="1" noChangeAspect="1"/>
                     </pic:cNvPicPr>
                   </pic:nvPicPr>
                   <pic:blipFill>
-                    <a:blip r:embed="rId71"/>
+                    <a:blip r:embed="rId73"/>
                     <a:stretch>
                       <a:fillRect/>
                     </a:stretch>
@@ -1654,7 +1684,7 @@
       <w:r>
         <w:t xml:space="preserve"> </w:t>
       </w:r>
-      <w:hyperlink r:id="rId74">
+      <w:hyperlink r:id="rId76">
         <w:r>
           <w:rPr>
             <w:rStyle w:val="VerbatimChar"/>
@@ -1907,7 +1937,7 @@
       <w:r>
         <w:t xml:space="preserve"> </w:t>
       </w:r>
-      <w:hyperlink r:id="rId75">
+      <w:hyperlink r:id="rId77">
         <w:r>
           <w:rPr>
             <w:rStyle w:val="Hyperlink"/>
@@ -1931,18 +1961,18 @@
           <wp:inline>
             <wp:extent cx="5334000" cy="3000375"/>
             <wp:effectExtent b="0" l="0" r="0" t="0"/>
-            <wp:docPr descr="Screenshot_2022-11-08_14-01-35" title="" id="77" name="Picture"/>
+            <wp:docPr descr="Screenshot_2022-11-08_14-01-35" title="" id="79" name="Picture"/>
             <a:graphic>
               <a:graphicData uri="http://schemas.openxmlformats.org/drawingml/2006/picture">
                 <pic:pic>
                   <pic:nvPicPr>
-                    <pic:cNvPr descr="https://user-images.githubusercontent.com/33377581/200535212-9f2d58ce-931e-4e9e-9fac-5d5d27667119.jpg" id="78" name="Picture"/>
+                    <pic:cNvPr descr="https://user-images.githubusercontent.com/33377581/200535212-9f2d58ce-931e-4e9e-9fac-5d5d27667119.jpg" id="80" name="Picture"/>
                     <pic:cNvPicPr>
                       <a:picLocks noChangeArrowheads="1" noChangeAspect="1"/>
                     </pic:cNvPicPr>
                   </pic:nvPicPr>
                   <pic:blipFill>
-                    <a:blip r:embed="rId76"/>
+                    <a:blip r:embed="rId78"/>
                     <a:stretch>
                       <a:fillRect/>
                     </a:stretch>
@@ -1998,7 +2028,7 @@
       <w:r>
         <w:t xml:space="preserve"> </w:t>
       </w:r>
-      <w:hyperlink r:id="rId79">
+      <w:hyperlink r:id="rId81">
         <w:r>
           <w:rPr>
             <w:rStyle w:val="Hyperlink"/>
@@ -2058,7 +2088,7 @@
       <w:r>
         <w:t xml:space="preserve"> </w:t>
       </w:r>
-      <w:hyperlink r:id="rId80">
+      <w:hyperlink r:id="rId82">
         <w:r>
           <w:rPr>
             <w:rStyle w:val="Hyperlink"/>
@@ -2092,7 +2122,7 @@
       <w:r>
         <w:t xml:space="preserve"> </w:t>
       </w:r>
-      <w:hyperlink r:id="rId81">
+      <w:hyperlink r:id="rId83">
         <w:r>
           <w:rPr>
             <w:rStyle w:val="Hyperlink"/>
@@ -2109,7 +2139,7 @@
       <w:r>
         <w:t xml:space="preserve"> </w:t>
       </w:r>
-      <w:hyperlink r:id="rId82">
+      <w:hyperlink r:id="rId84">
         <w:r>
           <w:rPr>
             <w:rStyle w:val="Hyperlink"/>
@@ -2160,18 +2190,18 @@
       <w:pPr>
         <w:pStyle w:val="BodyText"/>
       </w:pPr>
-      <w:hyperlink r:id="rId86">
+      <w:hyperlink r:id="rId88">
         <w:r>
           <w:drawing>
             <wp:inline>
               <wp:extent cx="5334000" cy="3081707"/>
               <wp:effectExtent b="0" l="0" r="0" t="0"/>
-              <wp:docPr descr="asciicast" title="" id="84" name="Picture"/>
+              <wp:docPr descr="asciicast" title="" id="86" name="Picture"/>
               <a:graphic>
                 <a:graphicData uri="http://schemas.openxmlformats.org/drawingml/2006/picture">
                   <pic:pic>
                     <pic:nvPicPr>
-                      <pic:cNvPr descr="https://asciinema.org/a/527869.svg" id="85" name="Picture"/>
+                      <pic:cNvPr descr="https://asciinema.org/a/527869.svg" id="87" name="Picture"/>
                       <pic:cNvPicPr>
                         <a:picLocks noChangeArrowheads="1" noChangeAspect="1"/>
                       </pic:cNvPicPr>
@@ -2183,7 +2213,7 @@
                             <a14:useLocalDpi xmlns:a14="http://schemas.microsoft.com/office/drawing/2010/main" val="0"/>
                           </a:ext>
                           <a:ext uri="{96DAC541-7B7A-43D3-8B79-37D633B846F1}">
-                            <asvg:svgBlip xmlns:asvg="http://schemas.microsoft.com/office/drawing/2016/SVG/main" r:embed="rId83"/>
+                            <asvg:svgBlip xmlns:asvg="http://schemas.microsoft.com/office/drawing/2016/SVG/main" r:embed="rId85"/>
                           </a:ext>
                         </a:extLst>
                       </a:blip>
@@ -2214,8 +2244,8 @@
         </w:r>
       </w:hyperlink>
     </w:p>
-    <w:bookmarkEnd w:id="87"/>
-    <w:bookmarkStart w:id="103" w:name="παραδοτέο-3ο-συμμετοχικό-περιεχόμενο-α1."/>
+    <w:bookmarkEnd w:id="89"/>
+    <w:bookmarkStart w:id="105" w:name="παραδοτέο-3ο-συμμετοχικό-περιεχόμενο-α1."/>
     <w:p>
       <w:pPr>
         <w:pStyle w:val="Heading1"/>
@@ -2234,7 +2264,7 @@
       <w:r>
         <w:t xml:space="preserve"> </w:t>
       </w:r>
-      <w:hyperlink r:id="rId88">
+      <w:hyperlink r:id="rId90">
         <w:r>
           <w:rPr>
             <w:rStyle w:val="Hyperlink"/>
@@ -2265,7 +2295,7 @@
       <w:r>
         <w:t xml:space="preserve"> </w:t>
       </w:r>
-      <w:hyperlink r:id="rId89">
+      <w:hyperlink r:id="rId91">
         <w:r>
           <w:rPr>
             <w:rStyle w:val="Hyperlink"/>
@@ -2282,7 +2312,7 @@
       <w:r>
         <w:t xml:space="preserve"> </w:t>
       </w:r>
-      <w:hyperlink r:id="rId90">
+      <w:hyperlink r:id="rId92">
         <w:r>
           <w:rPr>
             <w:rStyle w:val="Hyperlink"/>
@@ -2299,7 +2329,7 @@
       <w:r>
         <w:t xml:space="preserve"> </w:t>
       </w:r>
-      <w:hyperlink r:id="rId91">
+      <w:hyperlink r:id="rId93">
         <w:r>
           <w:rPr>
             <w:rStyle w:val="Hyperlink"/>
@@ -2330,7 +2360,7 @@
       <w:r>
         <w:t xml:space="preserve"> </w:t>
       </w:r>
-      <w:hyperlink r:id="rId92">
+      <w:hyperlink r:id="rId94">
         <w:r>
           <w:rPr>
             <w:rStyle w:val="VerbatimChar"/>
@@ -2347,7 +2377,7 @@
       <w:r>
         <w:t xml:space="preserve"> </w:t>
       </w:r>
-      <w:hyperlink r:id="rId93">
+      <w:hyperlink r:id="rId95">
         <w:r>
           <w:rPr>
             <w:rStyle w:val="VerbatimChar"/>
@@ -2359,7 +2389,7 @@
         <w:t xml:space="preserve">. Αναλυτικότερες πληροφορίες στην επόμενη παράγραφο.</w:t>
       </w:r>
     </w:p>
-    <w:bookmarkStart w:id="98" w:name="περιγραφή-python"/>
+    <w:bookmarkStart w:id="100" w:name="περιγραφή-python"/>
     <w:p>
       <w:pPr>
         <w:pStyle w:val="Heading2"/>
@@ -2384,7 +2414,7 @@
       <w:r>
         <w:t xml:space="preserve"> </w:t>
       </w:r>
-      <w:hyperlink r:id="rId94">
+      <w:hyperlink r:id="rId96">
         <w:r>
           <w:rPr>
             <w:rStyle w:val="Hyperlink"/>
@@ -2423,18 +2453,18 @@
           <wp:inline>
             <wp:extent cx="5334000" cy="3000375"/>
             <wp:effectExtent b="0" l="0" r="0" t="0"/>
-            <wp:docPr descr="image(7)" title="" id="96" name="Picture"/>
+            <wp:docPr descr="image(7)" title="" id="98" name="Picture"/>
             <a:graphic>
               <a:graphicData uri="http://schemas.openxmlformats.org/drawingml/2006/picture">
                 <pic:pic>
                   <pic:nvPicPr>
-                    <pic:cNvPr descr="https://user-images.githubusercontent.com/33377581/198352202-34c783b2-d316-46ce-8b78-6f83c6c27bab.jpg" id="97" name="Picture"/>
+                    <pic:cNvPr descr="https://user-images.githubusercontent.com/33377581/198352202-34c783b2-d316-46ce-8b78-6f83c6c27bab.jpg" id="99" name="Picture"/>
                     <pic:cNvPicPr>
                       <a:picLocks noChangeArrowheads="1" noChangeAspect="1"/>
                     </pic:cNvPicPr>
                   </pic:nvPicPr>
                   <pic:blipFill>
-                    <a:blip r:embed="rId95"/>
+                    <a:blip r:embed="rId97"/>
                     <a:stretch>
                       <a:fillRect/>
                     </a:stretch>
@@ -2469,8 +2499,8 @@
         <w:t xml:space="preserve">image(7)</w:t>
       </w:r>
     </w:p>
-    <w:bookmarkEnd w:id="98"/>
-    <w:bookmarkStart w:id="102" w:name="περιγραφή-odroid-c4"/>
+    <w:bookmarkEnd w:id="100"/>
+    <w:bookmarkStart w:id="104" w:name="περιγραφή-odroid-c4"/>
     <w:p>
       <w:pPr>
         <w:pStyle w:val="Heading2"/>
@@ -2502,18 +2532,18 @@
           <wp:inline>
             <wp:extent cx="5334000" cy="3000375"/>
             <wp:effectExtent b="0" l="0" r="0" t="0"/>
-            <wp:docPr descr="image(8)" title="" id="100" name="Picture"/>
+            <wp:docPr descr="image(8)" title="" id="102" name="Picture"/>
             <a:graphic>
               <a:graphicData uri="http://schemas.openxmlformats.org/drawingml/2006/picture">
                 <pic:pic>
                   <pic:nvPicPr>
-                    <pic:cNvPr descr="https://user-images.githubusercontent.com/33377581/198352371-fbcce24f-92c2-404c-9004-136f46c0fba7.jpg" id="101" name="Picture"/>
+                    <pic:cNvPr descr="https://user-images.githubusercontent.com/33377581/198352371-fbcce24f-92c2-404c-9004-136f46c0fba7.jpg" id="103" name="Picture"/>
                     <pic:cNvPicPr>
                       <a:picLocks noChangeArrowheads="1" noChangeAspect="1"/>
                     </pic:cNvPicPr>
                   </pic:nvPicPr>
                   <pic:blipFill>
-                    <a:blip r:embed="rId99"/>
+                    <a:blip r:embed="rId101"/>
                     <a:stretch>
                       <a:fillRect/>
                     </a:stretch>
@@ -2548,9 +2578,9 @@
         <w:t xml:space="preserve">image(8)</w:t>
       </w:r>
     </w:p>
-    <w:bookmarkEnd w:id="102"/>
-    <w:bookmarkEnd w:id="103"/>
-    <w:bookmarkStart w:id="114" w:name="Xa9b3a9788de2b6267bcf47190f430bdac75473e"/>
+    <w:bookmarkEnd w:id="104"/>
+    <w:bookmarkEnd w:id="105"/>
+    <w:bookmarkStart w:id="116" w:name="Xa9b3a9788de2b6267bcf47190f430bdac75473e"/>
     <w:p>
       <w:pPr>
         <w:pStyle w:val="Heading1"/>
@@ -2611,7 +2641,7 @@
       <w:r>
         <w:t xml:space="preserve"> </w:t>
       </w:r>
-      <w:hyperlink r:id="rId104">
+      <w:hyperlink r:id="rId106">
         <w:r>
           <w:rPr>
             <w:rStyle w:val="Hyperlink"/>
@@ -2649,7 +2679,7 @@
       <w:r>
         <w:t xml:space="preserve"> </w:t>
       </w:r>
-      <w:hyperlink r:id="rId105">
+      <w:hyperlink r:id="rId107">
         <w:r>
           <w:rPr>
             <w:rStyle w:val="Hyperlink"/>
@@ -2672,58 +2702,12 @@
       <w:r>
         <w:t xml:space="preserve"> </w:t>
       </w:r>
-      <w:hyperlink r:id="rId106">
+      <w:hyperlink r:id="rId108">
         <w:r>
           <w:rPr>
             <w:rStyle w:val="VerbatimChar"/>
           </w:rPr>
           <w:t xml:space="preserve">Python</w:t>
-        </w:r>
-      </w:hyperlink>
-      <w:r>
-        <w:t xml:space="preserve"> </w:t>
-      </w:r>
-      <w:r>
-        <w:t xml:space="preserve">σε πραγματική ανάλυση και σε</w:t>
-      </w:r>
-      <w:r>
-        <w:t xml:space="preserve"> </w:t>
-      </w:r>
-      <w:hyperlink r:id="rId107">
-        <w:r>
-          <w:rPr>
-            <w:rStyle w:val="Hyperlink"/>
-          </w:rPr>
-          <w:t xml:space="preserve">resized ανάλυση</w:t>
-        </w:r>
-      </w:hyperlink>
-      <w:r>
-        <w:t xml:space="preserve"> </w:t>
-      </w:r>
-      <w:r>
-        <w:t xml:space="preserve">στο προσωπικό αποθετήριο (test site)</w:t>
-      </w:r>
-    </w:p>
-    <w:p>
-      <w:pPr>
-        <w:numPr>
-          <w:ilvl w:val="0"/>
-          <w:numId w:val="1005"/>
-        </w:numPr>
-        <w:pStyle w:val="Compact"/>
-      </w:pPr>
-      <w:r>
-        <w:t xml:space="preserve">Φωτογραφία του</w:t>
-      </w:r>
-      <w:r>
-        <w:t xml:space="preserve"> </w:t>
-      </w:r>
-      <w:hyperlink r:id="rId108">
-        <w:r>
-          <w:rPr>
-            <w:rStyle w:val="VerbatimChar"/>
-          </w:rPr>
-          <w:t xml:space="preserve">ODROID-C4</w:t>
         </w:r>
       </w:hyperlink>
       <w:r>
@@ -2751,6 +2735,52 @@
       </w:r>
     </w:p>
     <w:p>
+      <w:pPr>
+        <w:numPr>
+          <w:ilvl w:val="0"/>
+          <w:numId w:val="1005"/>
+        </w:numPr>
+        <w:pStyle w:val="Compact"/>
+      </w:pPr>
+      <w:r>
+        <w:t xml:space="preserve">Φωτογραφία του</w:t>
+      </w:r>
+      <w:r>
+        <w:t xml:space="preserve"> </w:t>
+      </w:r>
+      <w:hyperlink r:id="rId110">
+        <w:r>
+          <w:rPr>
+            <w:rStyle w:val="VerbatimChar"/>
+          </w:rPr>
+          <w:t xml:space="preserve">ODROID-C4</w:t>
+        </w:r>
+      </w:hyperlink>
+      <w:r>
+        <w:t xml:space="preserve"> </w:t>
+      </w:r>
+      <w:r>
+        <w:t xml:space="preserve">σε πραγματική ανάλυση και σε</w:t>
+      </w:r>
+      <w:r>
+        <w:t xml:space="preserve"> </w:t>
+      </w:r>
+      <w:hyperlink r:id="rId111">
+        <w:r>
+          <w:rPr>
+            <w:rStyle w:val="Hyperlink"/>
+          </w:rPr>
+          <w:t xml:space="preserve">resized ανάλυση</w:t>
+        </w:r>
+      </w:hyperlink>
+      <w:r>
+        <w:t xml:space="preserve"> </w:t>
+      </w:r>
+      <w:r>
+        <w:t xml:space="preserve">στο προσωπικό αποθετήριο (test site)</w:t>
+      </w:r>
+    </w:p>
+    <w:p>
       <w:r>
         <w:pict>
           <v:rect style="width:0;height:1.5pt" o:hralign="center" o:hrstd="t" o:hr="t"/>
@@ -2870,52 +2900,12 @@
       <w:r>
         <w:t xml:space="preserve"> </w:t>
       </w:r>
-      <w:hyperlink r:id="rId110">
+      <w:hyperlink r:id="rId112">
         <w:r>
           <w:rPr>
             <w:rStyle w:val="VerbatimChar"/>
           </w:rPr>
           <w:t xml:space="preserve">Python</w:t>
-        </w:r>
-      </w:hyperlink>
-      <w:r>
-        <w:t xml:space="preserve"> </w:t>
-      </w:r>
-      <w:r>
-        <w:t xml:space="preserve">σε πραγματική ανάλυση και σε</w:t>
-      </w:r>
-      <w:r>
-        <w:t xml:space="preserve"> </w:t>
-      </w:r>
-      <w:hyperlink r:id="rId111">
-        <w:r>
-          <w:rPr>
-            <w:rStyle w:val="Hyperlink"/>
-          </w:rPr>
-          <w:t xml:space="preserve">resized ανάλυση</w:t>
-        </w:r>
-      </w:hyperlink>
-    </w:p>
-    <w:p>
-      <w:pPr>
-        <w:numPr>
-          <w:ilvl w:val="0"/>
-          <w:numId w:val="1006"/>
-        </w:numPr>
-        <w:pStyle w:val="Compact"/>
-      </w:pPr>
-      <w:r>
-        <w:t xml:space="preserve">Φωτογραφία του</w:t>
-      </w:r>
-      <w:r>
-        <w:t xml:space="preserve"> </w:t>
-      </w:r>
-      <w:hyperlink r:id="rId112">
-        <w:r>
-          <w:rPr>
-            <w:rStyle w:val="VerbatimChar"/>
-          </w:rPr>
-          <w:t xml:space="preserve">ODROID-C4</w:t>
         </w:r>
       </w:hyperlink>
       <w:r>
@@ -2936,8 +2926,48 @@
         </w:r>
       </w:hyperlink>
     </w:p>
-    <w:bookmarkEnd w:id="114"/>
-    <w:bookmarkStart w:id="137" w:name="X8b4e3ac7f30adf11f34da236cca157798cd2b5d"/>
+    <w:p>
+      <w:pPr>
+        <w:numPr>
+          <w:ilvl w:val="0"/>
+          <w:numId w:val="1006"/>
+        </w:numPr>
+        <w:pStyle w:val="Compact"/>
+      </w:pPr>
+      <w:r>
+        <w:t xml:space="preserve">Φωτογραφία του</w:t>
+      </w:r>
+      <w:r>
+        <w:t xml:space="preserve"> </w:t>
+      </w:r>
+      <w:hyperlink r:id="rId114">
+        <w:r>
+          <w:rPr>
+            <w:rStyle w:val="VerbatimChar"/>
+          </w:rPr>
+          <w:t xml:space="preserve">ODROID-C4</w:t>
+        </w:r>
+      </w:hyperlink>
+      <w:r>
+        <w:t xml:space="preserve"> </w:t>
+      </w:r>
+      <w:r>
+        <w:t xml:space="preserve">σε πραγματική ανάλυση και σε</w:t>
+      </w:r>
+      <w:r>
+        <w:t xml:space="preserve"> </w:t>
+      </w:r>
+      <w:hyperlink r:id="rId115">
+        <w:r>
+          <w:rPr>
+            <w:rStyle w:val="Hyperlink"/>
+          </w:rPr>
+          <w:t xml:space="preserve">resized ανάλυση</w:t>
+        </w:r>
+      </w:hyperlink>
+    </w:p>
+    <w:bookmarkEnd w:id="116"/>
+    <w:bookmarkStart w:id="139" w:name="X8b4e3ac7f30adf11f34da236cca157798cd2b5d"/>
     <w:p>
       <w:pPr>
         <w:pStyle w:val="Heading1"/>
@@ -2956,7 +2986,7 @@
       <w:r>
         <w:t xml:space="preserve"> </w:t>
       </w:r>
-      <w:hyperlink r:id="rId115">
+      <w:hyperlink r:id="rId117">
         <w:r>
           <w:rPr>
             <w:rStyle w:val="Hyperlink"/>
@@ -2982,7 +3012,7 @@
       <w:r>
         <w:t xml:space="preserve"> </w:t>
       </w:r>
-      <w:hyperlink r:id="rId116">
+      <w:hyperlink r:id="rId118">
         <w:r>
           <w:rPr>
             <w:rStyle w:val="VerbatimChar"/>
@@ -2996,7 +3026,7 @@
       <w:r>
         <w:t xml:space="preserve"> </w:t>
       </w:r>
-      <w:hyperlink r:id="rId117">
+      <w:hyperlink r:id="rId119">
         <w:r>
           <w:rPr>
             <w:rStyle w:val="VerbatimChar"/>
@@ -3011,7 +3041,7 @@
         <w:t xml:space="preserve">κα.) για τους browser μας.</w:t>
       </w:r>
     </w:p>
-    <w:bookmarkStart w:id="136" w:name="X7d28e4dae04275982694240399ed7fd63c93a57"/>
+    <w:bookmarkStart w:id="138" w:name="X7d28e4dae04275982694240399ed7fd63c93a57"/>
     <w:p>
       <w:pPr>
         <w:pStyle w:val="Heading3"/>
@@ -3022,7 +3052,7 @@
       <w:r>
         <w:t xml:space="preserve"> </w:t>
       </w:r>
-      <w:hyperlink r:id="rId118">
+      <w:hyperlink r:id="rId120">
         <w:r>
           <w:rPr>
             <w:rStyle w:val="VerbatimChar"/>
@@ -3052,7 +3082,7 @@
       <w:r>
         <w:t xml:space="preserve"> </w:t>
       </w:r>
-      <w:hyperlink r:id="rId119">
+      <w:hyperlink r:id="rId121">
         <w:r>
           <w:rPr>
             <w:rStyle w:val="VerbatimChar"/>
@@ -3081,7 +3111,7 @@
       <w:r>
         <w:t xml:space="preserve"> </w:t>
       </w:r>
-      <w:hyperlink r:id="rId118">
+      <w:hyperlink r:id="rId120">
         <w:r>
           <w:rPr>
             <w:rStyle w:val="Hyperlink"/>
@@ -3103,7 +3133,7 @@
       <w:r>
         <w:t xml:space="preserve"> </w:t>
       </w:r>
-      <w:hyperlink r:id="rId120">
+      <w:hyperlink r:id="rId122">
         <w:r>
           <w:rPr>
             <w:rStyle w:val="Hyperlink"/>
@@ -3132,7 +3162,7 @@
       <w:r>
         <w:t xml:space="preserve"> </w:t>
       </w:r>
-      <w:hyperlink r:id="rId121">
+      <w:hyperlink r:id="rId123">
         <w:r>
           <w:rPr>
             <w:rStyle w:val="Hyperlink"/>
@@ -3174,18 +3204,18 @@
       <w:pPr>
         <w:pStyle w:val="FirstParagraph"/>
       </w:pPr>
-      <w:hyperlink r:id="rId125">
+      <w:hyperlink r:id="rId127">
         <w:r>
           <w:drawing>
             <wp:inline>
               <wp:extent cx="5334000" cy="2456050"/>
               <wp:effectExtent b="0" l="0" r="0" t="0"/>
-              <wp:docPr descr="asciicast" title="" id="123" name="Picture"/>
+              <wp:docPr descr="asciicast" title="" id="125" name="Picture"/>
               <a:graphic>
                 <a:graphicData uri="http://schemas.openxmlformats.org/drawingml/2006/picture">
                   <pic:pic>
                     <pic:nvPicPr>
-                      <pic:cNvPr descr="https://asciinema.org/a/532242.svg" id="124" name="Picture"/>
+                      <pic:cNvPr descr="https://asciinema.org/a/532242.svg" id="126" name="Picture"/>
                       <pic:cNvPicPr>
                         <a:picLocks noChangeArrowheads="1" noChangeAspect="1"/>
                       </pic:cNvPicPr>
@@ -3197,7 +3227,7 @@
                             <a14:useLocalDpi xmlns:a14="http://schemas.microsoft.com/office/drawing/2010/main" val="0"/>
                           </a:ext>
                           <a:ext uri="{96DAC541-7B7A-43D3-8B79-37D633B846F1}">
-                            <asvg:svgBlip xmlns:asvg="http://schemas.microsoft.com/office/drawing/2016/SVG/main" r:embed="rId122"/>
+                            <asvg:svgBlip xmlns:asvg="http://schemas.microsoft.com/office/drawing/2016/SVG/main" r:embed="rId124"/>
                           </a:ext>
                         </a:extLst>
                       </a:blip>
@@ -3289,18 +3319,18 @@
       <w:pPr>
         <w:pStyle w:val="FirstParagraph"/>
       </w:pPr>
-      <w:hyperlink r:id="rId129">
+      <w:hyperlink r:id="rId131">
         <w:r>
           <w:drawing>
             <wp:inline>
               <wp:extent cx="5334000" cy="2456050"/>
               <wp:effectExtent b="0" l="0" r="0" t="0"/>
-              <wp:docPr descr="asciicast" title="" id="127" name="Picture"/>
+              <wp:docPr descr="asciicast" title="" id="129" name="Picture"/>
               <a:graphic>
                 <a:graphicData uri="http://schemas.openxmlformats.org/drawingml/2006/picture">
                   <pic:pic>
                     <pic:nvPicPr>
-                      <pic:cNvPr descr="https://asciinema.org/a/532243.svg" id="128" name="Picture"/>
+                      <pic:cNvPr descr="https://asciinema.org/a/532243.svg" id="130" name="Picture"/>
                       <pic:cNvPicPr>
                         <a:picLocks noChangeArrowheads="1" noChangeAspect="1"/>
                       </pic:cNvPicPr>
@@ -3312,7 +3342,7 @@
                             <a14:useLocalDpi xmlns:a14="http://schemas.microsoft.com/office/drawing/2010/main" val="0"/>
                           </a:ext>
                           <a:ext uri="{96DAC541-7B7A-43D3-8B79-37D633B846F1}">
-                            <asvg:svgBlip xmlns:asvg="http://schemas.microsoft.com/office/drawing/2016/SVG/main" r:embed="rId126"/>
+                            <asvg:svgBlip xmlns:asvg="http://schemas.microsoft.com/office/drawing/2016/SVG/main" r:embed="rId128"/>
                           </a:ext>
                         </a:extLst>
                       </a:blip>
@@ -3407,18 +3437,18 @@
       <w:pPr>
         <w:pStyle w:val="FirstParagraph"/>
       </w:pPr>
-      <w:hyperlink r:id="rId133">
+      <w:hyperlink r:id="rId135">
         <w:r>
           <w:drawing>
             <wp:inline>
               <wp:extent cx="5334000" cy="2456050"/>
               <wp:effectExtent b="0" l="0" r="0" t="0"/>
-              <wp:docPr descr="asciicast" title="" id="131" name="Picture"/>
+              <wp:docPr descr="asciicast" title="" id="133" name="Picture"/>
               <a:graphic>
                 <a:graphicData uri="http://schemas.openxmlformats.org/drawingml/2006/picture">
                   <pic:pic>
                     <pic:nvPicPr>
-                      <pic:cNvPr descr="https://asciinema.org/a/532246.svg" id="132" name="Picture"/>
+                      <pic:cNvPr descr="https://asciinema.org/a/532246.svg" id="134" name="Picture"/>
                       <pic:cNvPicPr>
                         <a:picLocks noChangeArrowheads="1" noChangeAspect="1"/>
                       </pic:cNvPicPr>
@@ -3430,7 +3460,7 @@
                             <a14:useLocalDpi xmlns:a14="http://schemas.microsoft.com/office/drawing/2010/main" val="0"/>
                           </a:ext>
                           <a:ext uri="{96DAC541-7B7A-43D3-8B79-37D633B846F1}">
-                            <asvg:svgBlip xmlns:asvg="http://schemas.microsoft.com/office/drawing/2016/SVG/main" r:embed="rId130"/>
+                            <asvg:svgBlip xmlns:asvg="http://schemas.microsoft.com/office/drawing/2016/SVG/main" r:embed="rId132"/>
                           </a:ext>
                         </a:extLst>
                       </a:blip>
@@ -3479,7 +3509,7 @@
       <w:r>
         <w:t xml:space="preserve"> </w:t>
       </w:r>
-      <w:hyperlink r:id="rId134">
+      <w:hyperlink r:id="rId136">
         <w:r>
           <w:rPr>
             <w:rStyle w:val="Hyperlink"/>
@@ -3496,7 +3526,7 @@
       <w:r>
         <w:t xml:space="preserve"> </w:t>
       </w:r>
-      <w:hyperlink r:id="rId135">
+      <w:hyperlink r:id="rId137">
         <w:r>
           <w:rPr>
             <w:rStyle w:val="Hyperlink"/>
@@ -3523,9 +3553,9 @@
         <w:t xml:space="preserve">προκειμένου να εγκατασταθεί στο σύστημα το curl.</w:t>
       </w:r>
     </w:p>
-    <w:bookmarkEnd w:id="136"/>
-    <w:bookmarkEnd w:id="137"/>
-    <w:bookmarkStart w:id="159" w:name="παραδοτέο-5ο-συμμετοχικό-περιεχόμενο-α2."/>
+    <w:bookmarkEnd w:id="138"/>
+    <w:bookmarkEnd w:id="139"/>
+    <w:bookmarkStart w:id="161" w:name="παραδοτέο-5ο-συμμετοχικό-περιεχόμενο-α2."/>
     <w:p>
       <w:pPr>
         <w:pStyle w:val="Heading1"/>
@@ -3544,7 +3574,7 @@
       <w:r>
         <w:t xml:space="preserve"> </w:t>
       </w:r>
-      <w:hyperlink r:id="rId138">
+      <w:hyperlink r:id="rId140">
         <w:r>
           <w:rPr>
             <w:rStyle w:val="Hyperlink"/>
@@ -3575,7 +3605,7 @@
       <w:r>
         <w:t xml:space="preserve"> </w:t>
       </w:r>
-      <w:hyperlink r:id="rId90">
+      <w:hyperlink r:id="rId92">
         <w:r>
           <w:rPr>
             <w:rStyle w:val="Hyperlink"/>
@@ -3622,7 +3652,7 @@
         <w:t xml:space="preserve">) και τα ενσωμάτωσα σε δύο διαφάνειες (slides) &amp; σε δύο χρονολόγια (timelines). Αναλυτικότερες λεπτομέρειες στην επόμενη παράγραφο.</w:t>
       </w:r>
     </w:p>
-    <w:bookmarkStart w:id="140" w:name="περιγραφή-timelines"/>
+    <w:bookmarkStart w:id="142" w:name="περιγραφή-timelines"/>
     <w:p>
       <w:pPr>
         <w:pStyle w:val="Heading2"/>
@@ -3748,7 +3778,7 @@
       <w:r>
         <w:t xml:space="preserve"> </w:t>
       </w:r>
-      <w:hyperlink r:id="rId139">
+      <w:hyperlink r:id="rId141">
         <w:r>
           <w:rPr>
             <w:rStyle w:val="VerbatimChar"/>
@@ -3763,8 +3793,8 @@
         <w:t xml:space="preserve">και προχώρησα στο επόμενο βήμα.</w:t>
       </w:r>
     </w:p>
-    <w:bookmarkEnd w:id="140"/>
-    <w:bookmarkStart w:id="144" w:name="υπολογιστές-τσέπης-timeline"/>
+    <w:bookmarkEnd w:id="142"/>
+    <w:bookmarkStart w:id="146" w:name="υπολογιστές-τσέπης-timeline"/>
     <w:p>
       <w:pPr>
         <w:pStyle w:val="Heading2"/>
@@ -3782,18 +3812,18 @@
           <wp:inline>
             <wp:extent cx="5334000" cy="3000375"/>
             <wp:effectExtent b="0" l="0" r="0" t="0"/>
-            <wp:docPr descr="Screenshot_2022-11-07_17-31-50" title="" id="142" name="Picture"/>
+            <wp:docPr descr="Screenshot_2022-11-07_17-31-50" title="" id="144" name="Picture"/>
             <a:graphic>
               <a:graphicData uri="http://schemas.openxmlformats.org/drawingml/2006/picture">
                 <pic:pic>
                   <pic:nvPicPr>
-                    <pic:cNvPr descr="https://user-images.githubusercontent.com/33377581/200328863-25282b16-3c5d-46dc-acbf-32c041bfe0d8.jpg" id="143" name="Picture"/>
+                    <pic:cNvPr descr="https://user-images.githubusercontent.com/33377581/200328863-25282b16-3c5d-46dc-acbf-32c041bfe0d8.jpg" id="145" name="Picture"/>
                     <pic:cNvPicPr>
                       <a:picLocks noChangeArrowheads="1" noChangeAspect="1"/>
                     </pic:cNvPicPr>
                   </pic:nvPicPr>
                   <pic:blipFill>
-                    <a:blip r:embed="rId141"/>
+                    <a:blip r:embed="rId143"/>
                     <a:stretch>
                       <a:fillRect/>
                     </a:stretch>
@@ -3828,8 +3858,8 @@
         <w:t xml:space="preserve">Screenshot_2022-11-07_17-31-50</w:t>
       </w:r>
     </w:p>
-    <w:bookmarkEnd w:id="144"/>
-    <w:bookmarkStart w:id="148" w:name="X02dd16cc1c671508ba134eb66dc7b9f9aaa4fb5"/>
+    <w:bookmarkEnd w:id="146"/>
+    <w:bookmarkStart w:id="150" w:name="X02dd16cc1c671508ba134eb66dc7b9f9aaa4fb5"/>
     <w:p>
       <w:pPr>
         <w:pStyle w:val="Heading2"/>
@@ -3847,18 +3877,18 @@
           <wp:inline>
             <wp:extent cx="5334000" cy="3000375"/>
             <wp:effectExtent b="0" l="0" r="0" t="0"/>
-            <wp:docPr descr="Screenshot_2022-11-07_17-32-09" title="" id="146" name="Picture"/>
+            <wp:docPr descr="Screenshot_2022-11-07_17-32-09" title="" id="148" name="Picture"/>
             <a:graphic>
               <a:graphicData uri="http://schemas.openxmlformats.org/drawingml/2006/picture">
                 <pic:pic>
                   <pic:nvPicPr>
-                    <pic:cNvPr descr="https://user-images.githubusercontent.com/33377581/200332060-cb002c3b-dd18-4057-a93d-55d5929b3f95.jpg" id="147" name="Picture"/>
+                    <pic:cNvPr descr="https://user-images.githubusercontent.com/33377581/200332060-cb002c3b-dd18-4057-a93d-55d5929b3f95.jpg" id="149" name="Picture"/>
                     <pic:cNvPicPr>
                       <a:picLocks noChangeArrowheads="1" noChangeAspect="1"/>
                     </pic:cNvPicPr>
                   </pic:nvPicPr>
                   <pic:blipFill>
-                    <a:blip r:embed="rId145"/>
+                    <a:blip r:embed="rId147"/>
                     <a:stretch>
                       <a:fillRect/>
                     </a:stretch>
@@ -3893,8 +3923,8 @@
         <w:t xml:space="preserve">Screenshot_2022-11-07_17-32-09</w:t>
       </w:r>
     </w:p>
-    <w:bookmarkEnd w:id="148"/>
-    <w:bookmarkStart w:id="150" w:name="περιγραφή-slides"/>
+    <w:bookmarkEnd w:id="150"/>
+    <w:bookmarkStart w:id="152" w:name="περιγραφή-slides"/>
     <w:p>
       <w:pPr>
         <w:pStyle w:val="Heading2"/>
@@ -4020,7 +4050,7 @@
       <w:r>
         <w:t xml:space="preserve"> </w:t>
       </w:r>
-      <w:hyperlink r:id="rId149">
+      <w:hyperlink r:id="rId151">
         <w:r>
           <w:rPr>
             <w:rStyle w:val="VerbatimChar"/>
@@ -4099,8 +4129,8 @@
         <w:t xml:space="preserve">. Το συγκεκριμένο αρχείο, παρουσιάζει ήδη μια γκάμα γλωσσών προγραμματισμού, οπότε θεώρησα σωστό εφόσον υπάρχει ήδη κάτι σχετικό με τις γλώσσες προγραμματισμού να μην δημιουργήσω κάτι ξεχωριστό και απλά να ενημερώσω το συγκεκριμένο αρχείο. Για ακριβώς αυτόν τον λόγο δεν δημιούργησα ένα νέο (.md) αρχείο για ένα δεύτερο slide. Παρόλα αυτά, το ενσωμάτωσα με τα υπόλοιπα για να μπορέσω να κάνω contribute στο συγκεκριμένο (.md) αρχείο του site</w:t>
       </w:r>
     </w:p>
-    <w:bookmarkEnd w:id="150"/>
-    <w:bookmarkStart w:id="154" w:name="γλώσσες-προγραμματισμού-slide"/>
+    <w:bookmarkEnd w:id="152"/>
+    <w:bookmarkStart w:id="156" w:name="γλώσσες-προγραμματισμού-slide"/>
     <w:p>
       <w:pPr>
         <w:pStyle w:val="Heading2"/>
@@ -4124,18 +4154,18 @@
           <wp:inline>
             <wp:extent cx="5334000" cy="3000375"/>
             <wp:effectExtent b="0" l="0" r="0" t="0"/>
-            <wp:docPr descr="Screenshot_2022-11-07_18-41-57" title="" id="152" name="Picture"/>
+            <wp:docPr descr="Screenshot_2022-11-07_18-41-57" title="" id="154" name="Picture"/>
             <a:graphic>
               <a:graphicData uri="http://schemas.openxmlformats.org/drawingml/2006/picture">
                 <pic:pic>
                   <pic:nvPicPr>
-                    <pic:cNvPr descr="https://user-images.githubusercontent.com/33377581/200337898-9464ecd1-8b28-4ac2-aeef-52d04b2798f9.jpg" id="153" name="Picture"/>
+                    <pic:cNvPr descr="https://user-images.githubusercontent.com/33377581/200337898-9464ecd1-8b28-4ac2-aeef-52d04b2798f9.jpg" id="155" name="Picture"/>
                     <pic:cNvPicPr>
                       <a:picLocks noChangeArrowheads="1" noChangeAspect="1"/>
                     </pic:cNvPicPr>
                   </pic:nvPicPr>
                   <pic:blipFill>
-                    <a:blip r:embed="rId151"/>
+                    <a:blip r:embed="rId153"/>
                     <a:stretch>
                       <a:fillRect/>
                     </a:stretch>
@@ -4170,8 +4200,8 @@
         <w:t xml:space="preserve">Screenshot_2022-11-07_18-41-57</w:t>
       </w:r>
     </w:p>
-    <w:bookmarkEnd w:id="154"/>
-    <w:bookmarkStart w:id="158" w:name="υπολογιστές-τσέπης-slide"/>
+    <w:bookmarkEnd w:id="156"/>
+    <w:bookmarkStart w:id="160" w:name="υπολογιστές-τσέπης-slide"/>
     <w:p>
       <w:pPr>
         <w:pStyle w:val="Heading2"/>
@@ -4195,18 +4225,18 @@
           <wp:inline>
             <wp:extent cx="5334000" cy="3000375"/>
             <wp:effectExtent b="0" l="0" r="0" t="0"/>
-            <wp:docPr descr="Screenshot_2022-11-07_18-43-32" title="" id="156" name="Picture"/>
+            <wp:docPr descr="Screenshot_2022-11-07_18-43-32" title="" id="158" name="Picture"/>
             <a:graphic>
               <a:graphicData uri="http://schemas.openxmlformats.org/drawingml/2006/picture">
                 <pic:pic>
                   <pic:nvPicPr>
-                    <pic:cNvPr descr="https://user-images.githubusercontent.com/33377581/200338268-c7c365f1-7a4b-4b24-a46d-a7aeeca18d70.jpg" id="157" name="Picture"/>
+                    <pic:cNvPr descr="https://user-images.githubusercontent.com/33377581/200338268-c7c365f1-7a4b-4b24-a46d-a7aeeca18d70.jpg" id="159" name="Picture"/>
                     <pic:cNvPicPr>
                       <a:picLocks noChangeArrowheads="1" noChangeAspect="1"/>
                     </pic:cNvPicPr>
                   </pic:nvPicPr>
                   <pic:blipFill>
-                    <a:blip r:embed="rId155"/>
+                    <a:blip r:embed="rId157"/>
                     <a:stretch>
                       <a:fillRect/>
                     </a:stretch>
@@ -4241,9 +4271,9 @@
         <w:t xml:space="preserve">Screenshot_2022-11-07_18-43-32</w:t>
       </w:r>
     </w:p>
-    <w:bookmarkEnd w:id="158"/>
-    <w:bookmarkEnd w:id="159"/>
-    <w:bookmarkStart w:id="170" w:name="X08fd99681036d31fdbed060101fa2a6ed43fd64"/>
+    <w:bookmarkEnd w:id="160"/>
+    <w:bookmarkEnd w:id="161"/>
+    <w:bookmarkStart w:id="172" w:name="X08fd99681036d31fdbed060101fa2a6ed43fd64"/>
     <w:p>
       <w:pPr>
         <w:pStyle w:val="Heading1"/>
@@ -4289,7 +4319,7 @@
       <w:r>
         <w:t xml:space="preserve"> </w:t>
       </w:r>
-      <w:hyperlink r:id="rId160">
+      <w:hyperlink r:id="rId162">
         <w:r>
           <w:rPr>
             <w:rStyle w:val="Hyperlink"/>
@@ -4312,7 +4342,7 @@
       <w:r>
         <w:t xml:space="preserve"> </w:t>
       </w:r>
-      <w:hyperlink r:id="rId161">
+      <w:hyperlink r:id="rId163">
         <w:r>
           <w:rPr>
             <w:rStyle w:val="Hyperlink"/>
@@ -4335,7 +4365,7 @@
       <w:r>
         <w:t xml:space="preserve"> </w:t>
       </w:r>
-      <w:hyperlink r:id="rId162">
+      <w:hyperlink r:id="rId164">
         <w:r>
           <w:rPr>
             <w:rStyle w:val="Hyperlink"/>
@@ -4358,7 +4388,7 @@
       <w:r>
         <w:t xml:space="preserve"> </w:t>
       </w:r>
-      <w:hyperlink r:id="rId163">
+      <w:hyperlink r:id="rId165">
         <w:r>
           <w:rPr>
             <w:rStyle w:val="Hyperlink"/>
@@ -4381,7 +4411,7 @@
       <w:r>
         <w:t xml:space="preserve"> </w:t>
       </w:r>
-      <w:hyperlink r:id="rId164">
+      <w:hyperlink r:id="rId166">
         <w:r>
           <w:rPr>
             <w:rStyle w:val="Hyperlink"/>
@@ -4404,7 +4434,7 @@
       <w:r>
         <w:t xml:space="preserve"> </w:t>
       </w:r>
-      <w:hyperlink r:id="rId165">
+      <w:hyperlink r:id="rId167">
         <w:r>
           <w:rPr>
             <w:rStyle w:val="Hyperlink"/>
@@ -4457,7 +4487,7 @@
       <w:r>
         <w:t xml:space="preserve"> </w:t>
       </w:r>
-      <w:hyperlink r:id="rId139">
+      <w:hyperlink r:id="rId141">
         <w:r>
           <w:rPr>
             <w:rStyle w:val="Hyperlink"/>
@@ -4480,7 +4510,7 @@
       <w:r>
         <w:t xml:space="preserve"> </w:t>
       </w:r>
-      <w:hyperlink r:id="rId166">
+      <w:hyperlink r:id="rId168">
         <w:r>
           <w:rPr>
             <w:rStyle w:val="Hyperlink"/>
@@ -4503,7 +4533,7 @@
       <w:r>
         <w:t xml:space="preserve"> </w:t>
       </w:r>
-      <w:hyperlink r:id="rId167">
+      <w:hyperlink r:id="rId169">
         <w:r>
           <w:rPr>
             <w:rStyle w:val="Hyperlink"/>
@@ -4526,7 +4556,7 @@
       <w:r>
         <w:t xml:space="preserve"> </w:t>
       </w:r>
-      <w:hyperlink r:id="rId149">
+      <w:hyperlink r:id="rId151">
         <w:r>
           <w:rPr>
             <w:rStyle w:val="Hyperlink"/>
@@ -4549,7 +4579,7 @@
       <w:r>
         <w:t xml:space="preserve"> </w:t>
       </w:r>
-      <w:hyperlink r:id="rId168">
+      <w:hyperlink r:id="rId170">
         <w:r>
           <w:rPr>
             <w:rStyle w:val="Hyperlink"/>
@@ -4572,7 +4602,7 @@
       <w:r>
         <w:t xml:space="preserve"> </w:t>
       </w:r>
-      <w:hyperlink r:id="rId169">
+      <w:hyperlink r:id="rId171">
         <w:r>
           <w:rPr>
             <w:rStyle w:val="Hyperlink"/>
@@ -4581,8 +4611,8 @@
         </w:r>
       </w:hyperlink>
     </w:p>
-    <w:bookmarkEnd w:id="170"/>
-    <w:bookmarkStart w:id="230" w:name="παραδοτέο-6ο-κατασκευάζοντας-το-βιβλίο."/>
+    <w:bookmarkEnd w:id="172"/>
+    <w:bookmarkStart w:id="232" w:name="παραδοτέο-6ο-κατασκευάζοντας-το-βιβλίο."/>
     <w:p>
       <w:pPr>
         <w:pStyle w:val="Heading1"/>
@@ -4601,7 +4631,7 @@
       <w:r>
         <w:t xml:space="preserve"> </w:t>
       </w:r>
-      <w:hyperlink r:id="rId171">
+      <w:hyperlink r:id="rId173">
         <w:r>
           <w:rPr>
             <w:rStyle w:val="Hyperlink"/>
@@ -4705,7 +4735,7 @@
       <w:r>
         <w:t xml:space="preserve"> </w:t>
       </w:r>
-      <w:hyperlink r:id="rId172">
+      <w:hyperlink r:id="rId174">
         <w:r>
           <w:rPr>
             <w:rStyle w:val="Hyperlink"/>
@@ -4729,18 +4759,18 @@
           <wp:inline>
             <wp:extent cx="5334000" cy="3000375"/>
             <wp:effectExtent b="0" l="0" r="0" t="0"/>
-            <wp:docPr descr="Screenshot_2022-11-14_16-29-28" title="" id="174" name="Picture"/>
+            <wp:docPr descr="Screenshot_2022-11-14_16-29-28" title="" id="176" name="Picture"/>
             <a:graphic>
               <a:graphicData uri="http://schemas.openxmlformats.org/drawingml/2006/picture">
                 <pic:pic>
                   <pic:nvPicPr>
-                    <pic:cNvPr descr="https://user-images.githubusercontent.com/33377581/201660370-073e8bd2-5e48-4034-9691-5771eccf2c44.jpg" id="175" name="Picture"/>
+                    <pic:cNvPr descr="https://user-images.githubusercontent.com/33377581/201660370-073e8bd2-5e48-4034-9691-5771eccf2c44.jpg" id="177" name="Picture"/>
                     <pic:cNvPicPr>
                       <a:picLocks noChangeArrowheads="1" noChangeAspect="1"/>
                     </pic:cNvPicPr>
                   </pic:nvPicPr>
                   <pic:blipFill>
-                    <a:blip r:embed="rId173"/>
+                    <a:blip r:embed="rId175"/>
                     <a:stretch>
                       <a:fillRect/>
                     </a:stretch>
@@ -4775,7 +4805,7 @@
         <w:t xml:space="preserve">Screenshot_2022-11-14_16-29-28</w:t>
       </w:r>
     </w:p>
-    <w:bookmarkStart w:id="181" w:name="X69cf636891b04b6695e2449ddab4c1d919f201e"/>
+    <w:bookmarkStart w:id="183" w:name="X69cf636891b04b6695e2449ddab4c1d919f201e"/>
     <w:p>
       <w:pPr>
         <w:pStyle w:val="Heading2"/>
@@ -4800,7 +4830,7 @@
       <w:r>
         <w:t xml:space="preserve"> </w:t>
       </w:r>
-      <w:hyperlink r:id="rId171">
+      <w:hyperlink r:id="rId173">
         <w:r>
           <w:rPr>
             <w:rStyle w:val="Hyperlink"/>
@@ -4817,7 +4847,7 @@
       <w:r>
         <w:t xml:space="preserve"> </w:t>
       </w:r>
-      <w:hyperlink r:id="rId176">
+      <w:hyperlink r:id="rId178">
         <w:r>
           <w:rPr>
             <w:rStyle w:val="Hyperlink"/>
@@ -4851,18 +4881,18 @@
       <w:pPr>
         <w:pStyle w:val="BodyText"/>
       </w:pPr>
-      <w:hyperlink r:id="rId180">
+      <w:hyperlink r:id="rId182">
         <w:r>
           <w:drawing>
             <wp:inline>
               <wp:extent cx="5334000" cy="2456050"/>
               <wp:effectExtent b="0" l="0" r="0" t="0"/>
-              <wp:docPr descr="asciicast" title="" id="178" name="Picture"/>
+              <wp:docPr descr="asciicast" title="" id="180" name="Picture"/>
               <a:graphic>
                 <a:graphicData uri="http://schemas.openxmlformats.org/drawingml/2006/picture">
                   <pic:pic>
                     <pic:nvPicPr>
-                      <pic:cNvPr descr="https://asciinema.org/a/537537.svg" id="179" name="Picture"/>
+                      <pic:cNvPr descr="https://asciinema.org/a/537537.svg" id="181" name="Picture"/>
                       <pic:cNvPicPr>
                         <a:picLocks noChangeArrowheads="1" noChangeAspect="1"/>
                       </pic:cNvPicPr>
@@ -4874,7 +4904,7 @@
                             <a14:useLocalDpi xmlns:a14="http://schemas.microsoft.com/office/drawing/2010/main" val="0"/>
                           </a:ext>
                           <a:ext uri="{96DAC541-7B7A-43D3-8B79-37D633B846F1}">
-                            <asvg:svgBlip xmlns:asvg="http://schemas.microsoft.com/office/drawing/2016/SVG/main" r:embed="rId177"/>
+                            <asvg:svgBlip xmlns:asvg="http://schemas.microsoft.com/office/drawing/2016/SVG/main" r:embed="rId179"/>
                           </a:ext>
                         </a:extLst>
                       </a:blip>
@@ -4905,8 +4935,8 @@
         </w:r>
       </w:hyperlink>
     </w:p>
-    <w:bookmarkEnd w:id="181"/>
-    <w:bookmarkStart w:id="187" w:name="X2877555af387790cb4908a1f3764fad3ec39114"/>
+    <w:bookmarkEnd w:id="183"/>
+    <w:bookmarkStart w:id="189" w:name="X2877555af387790cb4908a1f3764fad3ec39114"/>
     <w:p>
       <w:pPr>
         <w:pStyle w:val="Heading2"/>
@@ -4931,7 +4961,7 @@
       <w:r>
         <w:t xml:space="preserve"> </w:t>
       </w:r>
-      <w:hyperlink r:id="rId182">
+      <w:hyperlink r:id="rId184">
         <w:r>
           <w:rPr>
             <w:rStyle w:val="Hyperlink"/>
@@ -4977,18 +5007,18 @@
       <w:pPr>
         <w:pStyle w:val="BodyText"/>
       </w:pPr>
-      <w:hyperlink r:id="rId186">
+      <w:hyperlink r:id="rId188">
         <w:r>
           <w:drawing>
             <wp:inline>
               <wp:extent cx="5334000" cy="2456050"/>
               <wp:effectExtent b="0" l="0" r="0" t="0"/>
-              <wp:docPr descr="asciicast" title="" id="184" name="Picture"/>
+              <wp:docPr descr="asciicast" title="" id="186" name="Picture"/>
               <a:graphic>
                 <a:graphicData uri="http://schemas.openxmlformats.org/drawingml/2006/picture">
                   <pic:pic>
                     <pic:nvPicPr>
-                      <pic:cNvPr descr="https://asciinema.org/a/535728.svg" id="185" name="Picture"/>
+                      <pic:cNvPr descr="https://asciinema.org/a/535728.svg" id="187" name="Picture"/>
                       <pic:cNvPicPr>
                         <a:picLocks noChangeArrowheads="1" noChangeAspect="1"/>
                       </pic:cNvPicPr>
@@ -5000,7 +5030,7 @@
                             <a14:useLocalDpi xmlns:a14="http://schemas.microsoft.com/office/drawing/2010/main" val="0"/>
                           </a:ext>
                           <a:ext uri="{96DAC541-7B7A-43D3-8B79-37D633B846F1}">
-                            <asvg:svgBlip xmlns:asvg="http://schemas.microsoft.com/office/drawing/2016/SVG/main" r:embed="rId183"/>
+                            <asvg:svgBlip xmlns:asvg="http://schemas.microsoft.com/office/drawing/2016/SVG/main" r:embed="rId185"/>
                           </a:ext>
                         </a:extLst>
                       </a:blip>
@@ -5031,8 +5061,8 @@
         </w:r>
       </w:hyperlink>
     </w:p>
-    <w:bookmarkEnd w:id="187"/>
-    <w:bookmarkStart w:id="192" w:name="Xb10b2c5a604b945ec288ab8fec087b6d65915b9"/>
+    <w:bookmarkEnd w:id="189"/>
+    <w:bookmarkStart w:id="194" w:name="Xb10b2c5a604b945ec288ab8fec087b6d65915b9"/>
     <w:p>
       <w:pPr>
         <w:pStyle w:val="Heading2"/>
@@ -5116,18 +5146,18 @@
       <w:pPr>
         <w:pStyle w:val="BodyText"/>
       </w:pPr>
-      <w:hyperlink r:id="rId191">
+      <w:hyperlink r:id="rId193">
         <w:r>
           <w:drawing>
             <wp:inline>
               <wp:extent cx="5334000" cy="2456050"/>
               <wp:effectExtent b="0" l="0" r="0" t="0"/>
-              <wp:docPr descr="asciicast" title="" id="189" name="Picture"/>
+              <wp:docPr descr="asciicast" title="" id="191" name="Picture"/>
               <a:graphic>
                 <a:graphicData uri="http://schemas.openxmlformats.org/drawingml/2006/picture">
                   <pic:pic>
                     <pic:nvPicPr>
-                      <pic:cNvPr descr="https://asciinema.org/a/537539.svg" id="190" name="Picture"/>
+                      <pic:cNvPr descr="https://asciinema.org/a/537539.svg" id="192" name="Picture"/>
                       <pic:cNvPicPr>
                         <a:picLocks noChangeArrowheads="1" noChangeAspect="1"/>
                       </pic:cNvPicPr>
@@ -5139,7 +5169,7 @@
                             <a14:useLocalDpi xmlns:a14="http://schemas.microsoft.com/office/drawing/2010/main" val="0"/>
                           </a:ext>
                           <a:ext uri="{96DAC541-7B7A-43D3-8B79-37D633B846F1}">
-                            <asvg:svgBlip xmlns:asvg="http://schemas.microsoft.com/office/drawing/2016/SVG/main" r:embed="rId188"/>
+                            <asvg:svgBlip xmlns:asvg="http://schemas.microsoft.com/office/drawing/2016/SVG/main" r:embed="rId190"/>
                           </a:ext>
                         </a:extLst>
                       </a:blip>
@@ -5170,8 +5200,8 @@
         </w:r>
       </w:hyperlink>
     </w:p>
-    <w:bookmarkEnd w:id="192"/>
-    <w:bookmarkStart w:id="197" w:name="X7067d7774804bbed053424e777cc2befed204e2"/>
+    <w:bookmarkEnd w:id="194"/>
+    <w:bookmarkStart w:id="199" w:name="X7067d7774804bbed053424e777cc2befed204e2"/>
     <w:p>
       <w:pPr>
         <w:pStyle w:val="Heading2"/>
@@ -5190,18 +5220,18 @@
       <w:pPr>
         <w:pStyle w:val="FirstParagraph"/>
       </w:pPr>
-      <w:hyperlink r:id="rId196">
+      <w:hyperlink r:id="rId198">
         <w:r>
           <w:drawing>
             <wp:inline>
               <wp:extent cx="5334000" cy="2456050"/>
               <wp:effectExtent b="0" l="0" r="0" t="0"/>
-              <wp:docPr descr="asciicast" title="" id="194" name="Picture"/>
+              <wp:docPr descr="asciicast" title="" id="196" name="Picture"/>
               <a:graphic>
                 <a:graphicData uri="http://schemas.openxmlformats.org/drawingml/2006/picture">
                   <pic:pic>
                     <pic:nvPicPr>
-                      <pic:cNvPr descr="https://asciinema.org/a/537541.svg" id="195" name="Picture"/>
+                      <pic:cNvPr descr="https://asciinema.org/a/537541.svg" id="197" name="Picture"/>
                       <pic:cNvPicPr>
                         <a:picLocks noChangeArrowheads="1" noChangeAspect="1"/>
                       </pic:cNvPicPr>
@@ -5213,7 +5243,7 @@
                             <a14:useLocalDpi xmlns:a14="http://schemas.microsoft.com/office/drawing/2010/main" val="0"/>
                           </a:ext>
                           <a:ext uri="{96DAC541-7B7A-43D3-8B79-37D633B846F1}">
-                            <asvg:svgBlip xmlns:asvg="http://schemas.microsoft.com/office/drawing/2016/SVG/main" r:embed="rId193"/>
+                            <asvg:svgBlip xmlns:asvg="http://schemas.microsoft.com/office/drawing/2016/SVG/main" r:embed="rId195"/>
                           </a:ext>
                         </a:extLst>
                       </a:blip>
@@ -5244,8 +5274,8 @@
         </w:r>
       </w:hyperlink>
     </w:p>
-    <w:bookmarkEnd w:id="197"/>
-    <w:bookmarkStart w:id="201" w:name="Xd60bf15bd983173d3992fcb7ec2b53dfd8f3713"/>
+    <w:bookmarkEnd w:id="199"/>
+    <w:bookmarkStart w:id="203" w:name="Xd60bf15bd983173d3992fcb7ec2b53dfd8f3713"/>
     <w:p>
       <w:pPr>
         <w:pStyle w:val="Heading2"/>
@@ -5273,7 +5303,7 @@
       <w:r>
         <w:t xml:space="preserve"> </w:t>
       </w:r>
-      <w:hyperlink r:id="rId88">
+      <w:hyperlink r:id="rId90">
         <w:r>
           <w:rPr>
             <w:rStyle w:val="Hyperlink"/>
@@ -5366,18 +5396,18 @@
           <wp:inline>
             <wp:extent cx="5334000" cy="3000375"/>
             <wp:effectExtent b="0" l="0" r="0" t="0"/>
-            <wp:docPr descr="Screenshot_2022-11-14_16-41-36" title="" id="199" name="Picture"/>
+            <wp:docPr descr="Screenshot_2022-11-14_16-41-36" title="" id="201" name="Picture"/>
             <a:graphic>
               <a:graphicData uri="http://schemas.openxmlformats.org/drawingml/2006/picture">
                 <pic:pic>
                   <pic:nvPicPr>
-                    <pic:cNvPr descr="https://user-images.githubusercontent.com/33377581/201662959-71af04a4-c55f-434e-9d53-48360dcfaf1d.jpg" id="200" name="Picture"/>
+                    <pic:cNvPr descr="https://user-images.githubusercontent.com/33377581/201662959-71af04a4-c55f-434e-9d53-48360dcfaf1d.jpg" id="202" name="Picture"/>
                     <pic:cNvPicPr>
                       <a:picLocks noChangeArrowheads="1" noChangeAspect="1"/>
                     </pic:cNvPicPr>
                   </pic:nvPicPr>
                   <pic:blipFill>
-                    <a:blip r:embed="rId198"/>
+                    <a:blip r:embed="rId200"/>
                     <a:stretch>
                       <a:fillRect/>
                     </a:stretch>
@@ -5412,8 +5442,8 @@
         <w:t xml:space="preserve">Screenshot_2022-11-14_16-41-36</w:t>
       </w:r>
     </w:p>
-    <w:bookmarkEnd w:id="201"/>
-    <w:bookmarkStart w:id="210" w:name="X814920238e36d64af20bd850f601a45cb64194e"/>
+    <w:bookmarkEnd w:id="203"/>
+    <w:bookmarkStart w:id="212" w:name="X814920238e36d64af20bd850f601a45cb64194e"/>
     <w:p>
       <w:pPr>
         <w:pStyle w:val="Heading2"/>
@@ -5456,7 +5486,7 @@
         <w:t xml:space="preserve">προκειμένου να εισάγω το contribution μου στο βιβλίο και αντίστοιχα, πρόσθεσα στο αρχείο (.sh) το φίλτρο και ορισμένα μηνύματα, μαζί με την δημιουργία directories στο ήδη υπάρχον directory.</w:t>
       </w:r>
     </w:p>
-    <w:bookmarkStart w:id="205" w:name="screenshot_2022-11-17_18-27-44"/>
+    <w:bookmarkStart w:id="207" w:name="screenshot_2022-11-17_18-27-44"/>
     <w:p>
       <w:pPr>
         <w:pStyle w:val="Heading3"/>
@@ -5472,18 +5502,18 @@
           <wp:inline>
             <wp:extent cx="5334000" cy="3000375"/>
             <wp:effectExtent b="0" l="0" r="0" t="0"/>
-            <wp:docPr descr="Screenshot_2022-11-17_18-27-44" title="" id="203" name="Picture"/>
+            <wp:docPr descr="Screenshot_2022-11-17_18-27-44" title="" id="205" name="Picture"/>
             <a:graphic>
               <a:graphicData uri="http://schemas.openxmlformats.org/drawingml/2006/picture">
                 <pic:pic>
                   <pic:nvPicPr>
-                    <pic:cNvPr descr="https://user-images.githubusercontent.com/33377581/202472703-6d42159a-0190-4a04-beb5-6bca2a82c6f3.jpg" id="204" name="Picture"/>
+                    <pic:cNvPr descr="https://user-images.githubusercontent.com/33377581/202472703-6d42159a-0190-4a04-beb5-6bca2a82c6f3.jpg" id="206" name="Picture"/>
                     <pic:cNvPicPr>
                       <a:picLocks noChangeArrowheads="1" noChangeAspect="1"/>
                     </pic:cNvPicPr>
                   </pic:nvPicPr>
                   <pic:blipFill>
-                    <a:blip r:embed="rId202"/>
+                    <a:blip r:embed="rId204"/>
                     <a:stretch>
                       <a:fillRect/>
                     </a:stretch>
@@ -5510,8 +5540,8 @@
         </w:drawing>
       </w:r>
     </w:p>
-    <w:bookmarkEnd w:id="205"/>
-    <w:bookmarkStart w:id="209" w:name="screenshot_2022-11-17_18-28-58"/>
+    <w:bookmarkEnd w:id="207"/>
+    <w:bookmarkStart w:id="211" w:name="screenshot_2022-11-17_18-28-58"/>
     <w:p>
       <w:pPr>
         <w:pStyle w:val="Heading3"/>
@@ -5527,18 +5557,18 @@
           <wp:inline>
             <wp:extent cx="5334000" cy="3000375"/>
             <wp:effectExtent b="0" l="0" r="0" t="0"/>
-            <wp:docPr descr="Screenshot_2022-11-17_18-28-58" title="" id="207" name="Picture"/>
+            <wp:docPr descr="Screenshot_2022-11-17_18-28-58" title="" id="209" name="Picture"/>
             <a:graphic>
               <a:graphicData uri="http://schemas.openxmlformats.org/drawingml/2006/picture">
                 <pic:pic>
                   <pic:nvPicPr>
-                    <pic:cNvPr descr="https://user-images.githubusercontent.com/33377581/202472951-c265a742-3f45-4ced-b488-0a3037cd6a76.jpg" id="208" name="Picture"/>
+                    <pic:cNvPr descr="https://user-images.githubusercontent.com/33377581/202472951-c265a742-3f45-4ced-b488-0a3037cd6a76.jpg" id="210" name="Picture"/>
                     <pic:cNvPicPr>
                       <a:picLocks noChangeArrowheads="1" noChangeAspect="1"/>
                     </pic:cNvPicPr>
                   </pic:nvPicPr>
                   <pic:blipFill>
-                    <a:blip r:embed="rId206"/>
+                    <a:blip r:embed="rId208"/>
                     <a:stretch>
                       <a:fillRect/>
                     </a:stretch>
@@ -5565,9 +5595,9 @@
         </w:drawing>
       </w:r>
     </w:p>
-    <w:bookmarkEnd w:id="209"/>
-    <w:bookmarkEnd w:id="210"/>
-    <w:bookmarkStart w:id="217" w:name="X370b0cf3f9f135a9ca1b1735b20353926ef0856"/>
+    <w:bookmarkEnd w:id="211"/>
+    <w:bookmarkEnd w:id="212"/>
+    <w:bookmarkStart w:id="219" w:name="X370b0cf3f9f135a9ca1b1735b20353926ef0856"/>
     <w:p>
       <w:pPr>
         <w:pStyle w:val="Heading2"/>
@@ -5650,18 +5680,18 @@
           <wp:inline>
             <wp:extent cx="5334000" cy="3000375"/>
             <wp:effectExtent b="0" l="0" r="0" t="0"/>
-            <wp:docPr descr="Screenshot_2022-11-17_18-35-47" title="" id="212" name="Picture"/>
+            <wp:docPr descr="Screenshot_2022-11-17_18-35-47" title="" id="214" name="Picture"/>
             <a:graphic>
               <a:graphicData uri="http://schemas.openxmlformats.org/drawingml/2006/picture">
                 <pic:pic>
                   <pic:nvPicPr>
-                    <pic:cNvPr descr="https://user-images.githubusercontent.com/33377581/202474748-c200b0ac-2e48-4237-b155-5c3643f56660.jpg" id="213" name="Picture"/>
+                    <pic:cNvPr descr="https://user-images.githubusercontent.com/33377581/202474748-c200b0ac-2e48-4237-b155-5c3643f56660.jpg" id="215" name="Picture"/>
                     <pic:cNvPicPr>
                       <a:picLocks noChangeArrowheads="1" noChangeAspect="1"/>
                     </pic:cNvPicPr>
                   </pic:nvPicPr>
                   <pic:blipFill>
-                    <a:blip r:embed="rId211"/>
+                    <a:blip r:embed="rId213"/>
                     <a:stretch>
                       <a:fillRect/>
                     </a:stretch>
@@ -5805,18 +5835,18 @@
           <wp:inline>
             <wp:extent cx="5334000" cy="3000375"/>
             <wp:effectExtent b="0" l="0" r="0" t="0"/>
-            <wp:docPr descr="Screenshot_2022-11-13_23-04-39" title="" id="215" name="Picture"/>
+            <wp:docPr descr="Screenshot_2022-11-13_23-04-39" title="" id="217" name="Picture"/>
             <a:graphic>
               <a:graphicData uri="http://schemas.openxmlformats.org/drawingml/2006/picture">
                 <pic:pic>
                   <pic:nvPicPr>
-                    <pic:cNvPr descr="https://user-images.githubusercontent.com/33377581/202476935-75d6a089-f746-40af-beb0-b638596b81bd.jpg" id="216" name="Picture"/>
+                    <pic:cNvPr descr="https://user-images.githubusercontent.com/33377581/202476935-75d6a089-f746-40af-beb0-b638596b81bd.jpg" id="218" name="Picture"/>
                     <pic:cNvPicPr>
                       <a:picLocks noChangeArrowheads="1" noChangeAspect="1"/>
                     </pic:cNvPicPr>
                   </pic:nvPicPr>
                   <pic:blipFill>
-                    <a:blip r:embed="rId214"/>
+                    <a:blip r:embed="rId216"/>
                     <a:stretch>
                       <a:fillRect/>
                     </a:stretch>
@@ -5851,8 +5881,8 @@
         <w:t xml:space="preserve">Screenshot_2022-11-13_23-04-39</w:t>
       </w:r>
     </w:p>
-    <w:bookmarkEnd w:id="217"/>
-    <w:bookmarkStart w:id="221" w:name="X24d4cae7f3502e9a6a2ab014b16e0ed48f7cd4e"/>
+    <w:bookmarkEnd w:id="219"/>
+    <w:bookmarkStart w:id="223" w:name="X24d4cae7f3502e9a6a2ab014b16e0ed48f7cd4e"/>
     <w:p>
       <w:pPr>
         <w:pStyle w:val="Heading2"/>
@@ -6037,18 +6067,18 @@
           <wp:inline>
             <wp:extent cx="5334000" cy="3000375"/>
             <wp:effectExtent b="0" l="0" r="0" t="0"/>
-            <wp:docPr descr="Screenshot_2022-11-17_18-55-08" title="" id="219" name="Picture"/>
+            <wp:docPr descr="Screenshot_2022-11-17_18-55-08" title="" id="221" name="Picture"/>
             <a:graphic>
               <a:graphicData uri="http://schemas.openxmlformats.org/drawingml/2006/picture">
                 <pic:pic>
                   <pic:nvPicPr>
-                    <pic:cNvPr descr="https://user-images.githubusercontent.com/33377581/202479631-194bcb19-c04a-48fe-b5a6-51eb81ced7f7.jpg" id="220" name="Picture"/>
+                    <pic:cNvPr descr="https://user-images.githubusercontent.com/33377581/202479631-194bcb19-c04a-48fe-b5a6-51eb81ced7f7.jpg" id="222" name="Picture"/>
                     <pic:cNvPicPr>
                       <a:picLocks noChangeArrowheads="1" noChangeAspect="1"/>
                     </pic:cNvPicPr>
                   </pic:nvPicPr>
                   <pic:blipFill>
-                    <a:blip r:embed="rId218"/>
+                    <a:blip r:embed="rId220"/>
                     <a:stretch>
                       <a:fillRect/>
                     </a:stretch>
@@ -6083,8 +6113,8 @@
         <w:t xml:space="preserve">Screenshot_2022-11-17_18-55-08</w:t>
       </w:r>
     </w:p>
-    <w:bookmarkEnd w:id="221"/>
-    <w:bookmarkStart w:id="225" w:name="Xc0f6403c89304c55ee540ad1a2834c0c6632748"/>
+    <w:bookmarkEnd w:id="223"/>
+    <w:bookmarkStart w:id="227" w:name="Xc0f6403c89304c55ee540ad1a2834c0c6632748"/>
     <w:p>
       <w:pPr>
         <w:pStyle w:val="Heading2"/>
@@ -6149,18 +6179,18 @@
           <wp:inline>
             <wp:extent cx="5334000" cy="3000375"/>
             <wp:effectExtent b="0" l="0" r="0" t="0"/>
-            <wp:docPr descr="Screenshot_2022-11-17_19-00-12" title="" id="223" name="Picture"/>
+            <wp:docPr descr="Screenshot_2022-11-17_19-00-12" title="" id="225" name="Picture"/>
             <a:graphic>
               <a:graphicData uri="http://schemas.openxmlformats.org/drawingml/2006/picture">
                 <pic:pic>
                   <pic:nvPicPr>
-                    <pic:cNvPr descr="https://user-images.githubusercontent.com/33377581/202480949-f93d304b-b631-4006-bfdc-05aafad58bce.jpg" id="224" name="Picture"/>
+                    <pic:cNvPr descr="https://user-images.githubusercontent.com/33377581/202480949-f93d304b-b631-4006-bfdc-05aafad58bce.jpg" id="226" name="Picture"/>
                     <pic:cNvPicPr>
                       <a:picLocks noChangeArrowheads="1" noChangeAspect="1"/>
                     </pic:cNvPicPr>
                   </pic:nvPicPr>
                   <pic:blipFill>
-                    <a:blip r:embed="rId222"/>
+                    <a:blip r:embed="rId224"/>
                     <a:stretch>
                       <a:fillRect/>
                     </a:stretch>
@@ -6195,8 +6225,8 @@
         <w:t xml:space="preserve">Screenshot_2022-11-17_19-00-12</w:t>
       </w:r>
     </w:p>
-    <w:bookmarkEnd w:id="225"/>
-    <w:bookmarkStart w:id="229" w:name="X938690267ef6d7fabb92774e5f35c0c66239013"/>
+    <w:bookmarkEnd w:id="227"/>
+    <w:bookmarkStart w:id="231" w:name="X938690267ef6d7fabb92774e5f35c0c66239013"/>
     <w:p>
       <w:pPr>
         <w:pStyle w:val="Heading2"/>
@@ -6294,18 +6324,18 @@
           <wp:inline>
             <wp:extent cx="5334000" cy="6560457"/>
             <wp:effectExtent b="0" l="0" r="0" t="0"/>
-            <wp:docPr descr="Screenshot_2022-11-17_19-07-58" title="" id="227" name="Picture"/>
+            <wp:docPr descr="Screenshot_2022-11-17_19-07-58" title="" id="229" name="Picture"/>
             <a:graphic>
               <a:graphicData uri="http://schemas.openxmlformats.org/drawingml/2006/picture">
                 <pic:pic>
                   <pic:nvPicPr>
-                    <pic:cNvPr descr="https://user-images.githubusercontent.com/33377581/202482885-7d6b378e-f136-48a2-a304-b8e9951c061b.jpg" id="228" name="Picture"/>
+                    <pic:cNvPr descr="https://user-images.githubusercontent.com/33377581/202482885-7d6b378e-f136-48a2-a304-b8e9951c061b.jpg" id="230" name="Picture"/>
                     <pic:cNvPicPr>
                       <a:picLocks noChangeArrowheads="1" noChangeAspect="1"/>
                     </pic:cNvPicPr>
                   </pic:nvPicPr>
                   <pic:blipFill>
-                    <a:blip r:embed="rId226"/>
+                    <a:blip r:embed="rId228"/>
                     <a:stretch>
                       <a:fillRect/>
                     </a:stretch>
@@ -6340,9 +6370,9 @@
         <w:t xml:space="preserve">Screenshot_2022-11-17_19-07-58</w:t>
       </w:r>
     </w:p>
-    <w:bookmarkEnd w:id="229"/>
-    <w:bookmarkEnd w:id="230"/>
-    <w:bookmarkStart w:id="236" w:name="παραδοτέο-7ο-συμμετοχικό-περιεχόμενο-β1."/>
+    <w:bookmarkEnd w:id="231"/>
+    <w:bookmarkEnd w:id="232"/>
+    <w:bookmarkStart w:id="238" w:name="παραδοτέο-7ο-συμμετοχικό-περιεχόμενο-β1."/>
     <w:p>
       <w:pPr>
         <w:pStyle w:val="Heading1"/>
@@ -6395,7 +6425,7 @@
       <w:r>
         <w:t xml:space="preserve"> </w:t>
       </w:r>
-      <w:hyperlink r:id="rId231">
+      <w:hyperlink r:id="rId233">
         <w:r>
           <w:rPr>
             <w:rStyle w:val="Hyperlink"/>
@@ -6439,7 +6469,7 @@
         <w:t xml:space="preserve">. Παρακάτω επισυνάπτω την φωτογραφία από το case-study.</w:t>
       </w:r>
     </w:p>
-    <w:bookmarkStart w:id="235" w:name="python-odroid-c4-case-study"/>
+    <w:bookmarkStart w:id="237" w:name="python-odroid-c4-case-study"/>
     <w:p>
       <w:pPr>
         <w:pStyle w:val="Heading2"/>
@@ -6463,18 +6493,18 @@
           <wp:inline>
             <wp:extent cx="5334000" cy="3000375"/>
             <wp:effectExtent b="0" l="0" r="0" t="0"/>
-            <wp:docPr descr="Screenshot_2022-11-19_11-30-49" title="" id="233" name="Picture"/>
+            <wp:docPr descr="Screenshot_2022-11-19_11-30-49" title="" id="235" name="Picture"/>
             <a:graphic>
               <a:graphicData uri="http://schemas.openxmlformats.org/drawingml/2006/picture">
                 <pic:pic>
                   <pic:nvPicPr>
-                    <pic:cNvPr descr="https://user-images.githubusercontent.com/33377581/202844438-73271b02-10a4-4636-8f95-b03bad98d070.jpg" id="234" name="Picture"/>
+                    <pic:cNvPr descr="https://user-images.githubusercontent.com/33377581/202844438-73271b02-10a4-4636-8f95-b03bad98d070.jpg" id="236" name="Picture"/>
                     <pic:cNvPicPr>
                       <a:picLocks noChangeArrowheads="1" noChangeAspect="1"/>
                     </pic:cNvPicPr>
                   </pic:nvPicPr>
                   <pic:blipFill>
-                    <a:blip r:embed="rId232"/>
+                    <a:blip r:embed="rId234"/>
                     <a:stretch>
                       <a:fillRect/>
                     </a:stretch>
@@ -6509,9 +6539,9 @@
         <w:t xml:space="preserve">Screenshot_2022-11-19_11-30-49</w:t>
       </w:r>
     </w:p>
-    <w:bookmarkEnd w:id="235"/>
-    <w:bookmarkEnd w:id="236"/>
-    <w:bookmarkStart w:id="241" w:name="X90a8b982209e6efb231278a46cb183bc61814f8"/>
+    <w:bookmarkEnd w:id="237"/>
+    <w:bookmarkEnd w:id="238"/>
+    <w:bookmarkStart w:id="243" w:name="X90a8b982209e6efb231278a46cb183bc61814f8"/>
     <w:p>
       <w:pPr>
         <w:pStyle w:val="Heading1"/>
@@ -6557,7 +6587,7 @@
       <w:r>
         <w:t xml:space="preserve"> </w:t>
       </w:r>
-      <w:hyperlink r:id="rId237">
+      <w:hyperlink r:id="rId239">
         <w:r>
           <w:rPr>
             <w:rStyle w:val="Hyperlink"/>
@@ -6580,7 +6610,7 @@
       <w:r>
         <w:t xml:space="preserve"> </w:t>
       </w:r>
-      <w:hyperlink r:id="rId238">
+      <w:hyperlink r:id="rId240">
         <w:r>
           <w:rPr>
             <w:rStyle w:val="Hyperlink"/>
@@ -6597,14 +6627,14 @@
         </w:numPr>
         <w:pStyle w:val="Heading2"/>
       </w:pPr>
-      <w:bookmarkStart w:id="240" w:name="Xc39a96a4346ebedc30950991906a63ec973826c"/>
+      <w:bookmarkStart w:id="242" w:name="Xc39a96a4346ebedc30950991906a63ec973826c"/>
       <w:r>
         <w:t xml:space="preserve">Αρχείο μελέτης περίπτωσης από το αποθετήριο:</w:t>
       </w:r>
       <w:r>
         <w:t xml:space="preserve"> </w:t>
       </w:r>
-      <w:hyperlink r:id="rId239">
+      <w:hyperlink r:id="rId241">
         <w:r>
           <w:rPr>
             <w:rStyle w:val="Hyperlink"/>
@@ -6612,10 +6642,10 @@
           <w:t xml:space="preserve">.md File #Case-Study</w:t>
         </w:r>
       </w:hyperlink>
-      <w:bookmarkEnd w:id="240"/>
-    </w:p>
-    <w:bookmarkEnd w:id="241"/>
-    <w:bookmarkStart w:id="248" w:name="Xf789050c2c549133a66c07dccf52dd278e088bc"/>
+      <w:bookmarkEnd w:id="242"/>
+    </w:p>
+    <w:bookmarkEnd w:id="243"/>
+    <w:bookmarkStart w:id="250" w:name="Xf789050c2c549133a66c07dccf52dd278e088bc"/>
     <w:p>
       <w:pPr>
         <w:pStyle w:val="Heading1"/>
@@ -6638,7 +6668,7 @@
       <w:r>
         <w:t xml:space="preserve"> </w:t>
       </w:r>
-      <w:hyperlink r:id="rId242">
+      <w:hyperlink r:id="rId244">
         <w:r>
           <w:rPr>
             <w:rStyle w:val="Hyperlink"/>
@@ -6661,7 +6691,7 @@
       <w:r>
         <w:t xml:space="preserve"> </w:t>
       </w:r>
-      <w:hyperlink r:id="rId243">
+      <w:hyperlink r:id="rId245">
         <w:r>
           <w:rPr>
             <w:rStyle w:val="Hyperlink"/>
@@ -6684,7 +6714,7 @@
       <w:r>
         <w:t xml:space="preserve"> </w:t>
       </w:r>
-      <w:hyperlink r:id="rId244">
+      <w:hyperlink r:id="rId246">
         <w:r>
           <w:rPr>
             <w:rStyle w:val="Hyperlink"/>
@@ -6707,7 +6737,7 @@
       <w:r>
         <w:t xml:space="preserve"> </w:t>
       </w:r>
-      <w:hyperlink r:id="rId245">
+      <w:hyperlink r:id="rId247">
         <w:r>
           <w:rPr>
             <w:rStyle w:val="Hyperlink"/>
@@ -6724,14 +6754,14 @@
         </w:numPr>
         <w:pStyle w:val="Heading2"/>
       </w:pPr>
-      <w:bookmarkStart w:id="247" w:name="X4e310444d7b65c18baa996e88af637fb8a19d70"/>
+      <w:bookmarkStart w:id="249" w:name="X4e310444d7b65c18baa996e88af637fb8a19d70"/>
       <w:r>
         <w:t xml:space="preserve">Φωτογραφία για την μελέτη περίπτωσης της Python #4:</w:t>
       </w:r>
       <w:r>
         <w:t xml:space="preserve"> </w:t>
       </w:r>
-      <w:hyperlink r:id="rId246">
+      <w:hyperlink r:id="rId248">
         <w:r>
           <w:rPr>
             <w:rStyle w:val="Hyperlink"/>
@@ -6739,10 +6769,10 @@
           <w:t xml:space="preserve">Python #4</w:t>
         </w:r>
       </w:hyperlink>
-      <w:bookmarkEnd w:id="247"/>
-    </w:p>
-    <w:bookmarkEnd w:id="248"/>
-    <w:bookmarkStart w:id="255" w:name="Xabed99bf2a623aa0037253d591d6359dd97a9e4"/>
+      <w:bookmarkEnd w:id="249"/>
+    </w:p>
+    <w:bookmarkEnd w:id="250"/>
+    <w:bookmarkStart w:id="257" w:name="Xabed99bf2a623aa0037253d591d6359dd97a9e4"/>
     <w:p>
       <w:pPr>
         <w:pStyle w:val="Heading1"/>
@@ -6824,7 +6854,7 @@
               <w:pStyle w:val="Compact"/>
               <w:jc w:val="left"/>
             </w:pPr>
-            <w:hyperlink r:id="rId249">
+            <w:hyperlink r:id="rId251">
               <w:r>
                 <w:rPr>
                   <w:rStyle w:val="Hyperlink"/>
@@ -6841,7 +6871,7 @@
               <w:pStyle w:val="Compact"/>
               <w:jc w:val="left"/>
             </w:pPr>
-            <w:hyperlink r:id="rId250">
+            <w:hyperlink r:id="rId252">
               <w:r>
                 <w:rPr>
                   <w:rStyle w:val="Hyperlink"/>
@@ -6870,7 +6900,7 @@
               <w:pStyle w:val="Compact"/>
               <w:jc w:val="left"/>
             </w:pPr>
-            <w:hyperlink r:id="rId251">
+            <w:hyperlink r:id="rId253">
               <w:r>
                 <w:rPr>
                   <w:rStyle w:val="Hyperlink"/>
@@ -6901,7 +6931,7 @@
               <w:pStyle w:val="Compact"/>
               <w:jc w:val="left"/>
             </w:pPr>
-            <w:hyperlink r:id="rId252">
+            <w:hyperlink r:id="rId254">
               <w:r>
                 <w:rPr>
                   <w:rStyle w:val="Hyperlink"/>
@@ -6930,7 +6960,7 @@
               <w:pStyle w:val="Compact"/>
               <w:jc w:val="left"/>
             </w:pPr>
-            <w:hyperlink r:id="rId253">
+            <w:hyperlink r:id="rId255">
               <w:r>
                 <w:rPr>
                   <w:rStyle w:val="Hyperlink"/>
@@ -6961,7 +6991,7 @@
               <w:pStyle w:val="Compact"/>
               <w:jc w:val="left"/>
             </w:pPr>
-            <w:hyperlink r:id="rId245">
+            <w:hyperlink r:id="rId247">
               <w:r>
                 <w:rPr>
                   <w:rStyle w:val="Hyperlink"/>
@@ -6990,7 +7020,7 @@
               <w:pStyle w:val="Compact"/>
               <w:jc w:val="left"/>
             </w:pPr>
-            <w:hyperlink r:id="rId254">
+            <w:hyperlink r:id="rId256">
               <w:r>
                 <w:rPr>
                   <w:rStyle w:val="Hyperlink"/>
@@ -7021,7 +7051,7 @@
               <w:pStyle w:val="Compact"/>
               <w:jc w:val="left"/>
             </w:pPr>
-            <w:hyperlink r:id="rId246">
+            <w:hyperlink r:id="rId248">
               <w:r>
                 <w:rPr>
                   <w:rStyle w:val="Hyperlink"/>
@@ -7050,7 +7080,7 @@
               <w:pStyle w:val="Compact"/>
               <w:jc w:val="left"/>
             </w:pPr>
-            <w:hyperlink r:id="rId254">
+            <w:hyperlink r:id="rId256">
               <w:r>
                 <w:rPr>
                   <w:rStyle w:val="Hyperlink"/>
@@ -7069,8 +7099,8 @@
         </w:pict>
       </w:r>
     </w:p>
-    <w:bookmarkEnd w:id="255"/>
-    <w:bookmarkStart w:id="327" w:name="παραδοτέο-8ο-command-line-exercise-2"/>
+    <w:bookmarkEnd w:id="257"/>
+    <w:bookmarkStart w:id="329" w:name="παραδοτέο-8ο-command-line-exercise-2"/>
     <w:p>
       <w:pPr>
         <w:pStyle w:val="Heading1"/>
@@ -7141,7 +7171,7 @@
       <w:r>
         <w:t xml:space="preserve"> </w:t>
       </w:r>
-      <w:hyperlink r:id="rId256">
+      <w:hyperlink r:id="rId258">
         <w:r>
           <w:rPr>
             <w:rStyle w:val="Hyperlink"/>
@@ -7242,7 +7272,7 @@
       <w:r>
         <w:t xml:space="preserve"> </w:t>
       </w:r>
-      <w:hyperlink r:id="rId257">
+      <w:hyperlink r:id="rId259">
         <w:r>
           <w:rPr>
             <w:rStyle w:val="Hyperlink"/>
@@ -7266,18 +7296,18 @@
           <wp:inline>
             <wp:extent cx="5334000" cy="3000375"/>
             <wp:effectExtent b="0" l="0" r="0" t="0"/>
-            <wp:docPr descr="Screenshot_2022-11-26_14-59-58" title="" id="259" name="Picture"/>
+            <wp:docPr descr="Screenshot_2022-11-26_14-59-58" title="" id="261" name="Picture"/>
             <a:graphic>
               <a:graphicData uri="http://schemas.openxmlformats.org/drawingml/2006/picture">
                 <pic:pic>
                   <pic:nvPicPr>
-                    <pic:cNvPr descr="https://user-images.githubusercontent.com/33377581/204090224-0dece325-9748-4b4c-877a-dec66e5e977c.jpg" id="260" name="Picture"/>
+                    <pic:cNvPr descr="https://user-images.githubusercontent.com/33377581/204090224-0dece325-9748-4b4c-877a-dec66e5e977c.jpg" id="262" name="Picture"/>
                     <pic:cNvPicPr>
                       <a:picLocks noChangeArrowheads="1" noChangeAspect="1"/>
                     </pic:cNvPicPr>
                   </pic:nvPicPr>
                   <pic:blipFill>
-                    <a:blip r:embed="rId258"/>
+                    <a:blip r:embed="rId260"/>
                     <a:stretch>
                       <a:fillRect/>
                     </a:stretch>
@@ -7312,7 +7342,7 @@
         <w:t xml:space="preserve">Screenshot_2022-11-26_14-59-58</w:t>
       </w:r>
     </w:p>
-    <w:bookmarkStart w:id="264" w:name="βήμα-1-the-creation-of-the-repository"/>
+    <w:bookmarkStart w:id="266" w:name="βήμα-1-the-creation-of-the-repository"/>
     <w:p>
       <w:pPr>
         <w:pStyle w:val="Heading2"/>
@@ -7379,18 +7409,18 @@
           <wp:inline>
             <wp:extent cx="5334000" cy="3000375"/>
             <wp:effectExtent b="0" l="0" r="0" t="0"/>
-            <wp:docPr descr="Screenshot_2022-11-26_14-50-13" title="" id="262" name="Picture"/>
+            <wp:docPr descr="Screenshot_2022-11-26_14-50-13" title="" id="264" name="Picture"/>
             <a:graphic>
               <a:graphicData uri="http://schemas.openxmlformats.org/drawingml/2006/picture">
                 <pic:pic>
                   <pic:nvPicPr>
-                    <pic:cNvPr descr="https://user-images.githubusercontent.com/33377581/204089825-6070d546-213f-4dd4-8ff1-0ec6dd0272a8.jpg" id="263" name="Picture"/>
+                    <pic:cNvPr descr="https://user-images.githubusercontent.com/33377581/204089825-6070d546-213f-4dd4-8ff1-0ec6dd0272a8.jpg" id="265" name="Picture"/>
                     <pic:cNvPicPr>
                       <a:picLocks noChangeArrowheads="1" noChangeAspect="1"/>
                     </pic:cNvPicPr>
                   </pic:nvPicPr>
                   <pic:blipFill>
-                    <a:blip r:embed="rId261"/>
+                    <a:blip r:embed="rId263"/>
                     <a:stretch>
                       <a:fillRect/>
                     </a:stretch>
@@ -7425,8 +7455,8 @@
         <w:t xml:space="preserve">Screenshot_2022-11-26_14-50-13</w:t>
       </w:r>
     </w:p>
-    <w:bookmarkEnd w:id="264"/>
-    <w:bookmarkStart w:id="268" w:name="bήμα-2-cloning-the-repository-locally"/>
+    <w:bookmarkEnd w:id="266"/>
+    <w:bookmarkStart w:id="270" w:name="bήμα-2-cloning-the-repository-locally"/>
     <w:p>
       <w:pPr>
         <w:pStyle w:val="Heading2"/>
@@ -7509,18 +7539,18 @@
           <wp:inline>
             <wp:extent cx="5334000" cy="3000375"/>
             <wp:effectExtent b="0" l="0" r="0" t="0"/>
-            <wp:docPr descr="Screenshot_2022-11-26_14-55-01" title="" id="266" name="Picture"/>
+            <wp:docPr descr="Screenshot_2022-11-26_14-55-01" title="" id="268" name="Picture"/>
             <a:graphic>
               <a:graphicData uri="http://schemas.openxmlformats.org/drawingml/2006/picture">
                 <pic:pic>
                   <pic:nvPicPr>
-                    <pic:cNvPr descr="https://user-images.githubusercontent.com/33377581/204090032-13a898fd-01f9-420c-9558-f8e2be3d8a2c.jpg" id="267" name="Picture"/>
+                    <pic:cNvPr descr="https://user-images.githubusercontent.com/33377581/204090032-13a898fd-01f9-420c-9558-f8e2be3d8a2c.jpg" id="269" name="Picture"/>
                     <pic:cNvPicPr>
                       <a:picLocks noChangeArrowheads="1" noChangeAspect="1"/>
                     </pic:cNvPicPr>
                   </pic:nvPicPr>
                   <pic:blipFill>
-                    <a:blip r:embed="rId265"/>
+                    <a:blip r:embed="rId267"/>
                     <a:stretch>
                       <a:fillRect/>
                     </a:stretch>
@@ -7555,8 +7585,8 @@
         <w:t xml:space="preserve">Screenshot_2022-11-26_14-55-01</w:t>
       </w:r>
     </w:p>
-    <w:bookmarkEnd w:id="268"/>
-    <w:bookmarkStart w:id="269" w:name="X1e3a6e0ac0b0b393a480ac10580bb5023c60952"/>
+    <w:bookmarkEnd w:id="270"/>
+    <w:bookmarkStart w:id="271" w:name="X1e3a6e0ac0b0b393a480ac10580bb5023c60952"/>
     <w:p>
       <w:pPr>
         <w:pStyle w:val="Heading2"/>
@@ -7585,8 +7615,8 @@
         <w:t xml:space="preserve">Στο συγκεκριμένο βήμα, έκανα τις απαραίτητες αλλαγές, έσβησα, έγραψα, έσβησα και ξαναέγραψα κώδικα στο scriptάκι το οποίο πλέον είναι σε θέση να αναζητήσει, να ελέγξει, να επιλέξει και να μετατρέψει με βάση τις επιλογές που θα δώσει ο χρήστης στο πρόγραμμα. Συγκεκριμένα, το script ψάχνει στο συγκεκριμένο directory όλα τα αρχεία και τα εκτυπώνει στο τερμάτικο, στην συνέχεια ζητάει από τον χρήστη να επιλέξει το αρχείο (.md) που θέλει να μετατρέψει και στην συνέχεια εμφανίζει μενού με την μετατροπή σε (.pdf) &amp; (.html)</w:t>
       </w:r>
     </w:p>
-    <w:bookmarkEnd w:id="269"/>
-    <w:bookmarkStart w:id="274" w:name="Xe6346d0629373a3debc1fbe760525bc977972cf"/>
+    <w:bookmarkEnd w:id="271"/>
+    <w:bookmarkStart w:id="276" w:name="Xe6346d0629373a3debc1fbe760525bc977972cf"/>
     <w:p>
       <w:pPr>
         <w:pStyle w:val="Heading2"/>
@@ -7605,18 +7635,18 @@
       <w:pPr>
         <w:pStyle w:val="FirstParagraph"/>
       </w:pPr>
-      <w:hyperlink r:id="rId273">
+      <w:hyperlink r:id="rId275">
         <w:r>
           <w:drawing>
             <wp:inline>
               <wp:extent cx="5334000" cy="2456050"/>
               <wp:effectExtent b="0" l="0" r="0" t="0"/>
-              <wp:docPr descr="asciicast" title="" id="271" name="Picture"/>
+              <wp:docPr descr="asciicast" title="" id="273" name="Picture"/>
               <a:graphic>
                 <a:graphicData uri="http://schemas.openxmlformats.org/drawingml/2006/picture">
                   <pic:pic>
                     <pic:nvPicPr>
-                      <pic:cNvPr descr="https://asciinema.org/a/540266.svg" id="272" name="Picture"/>
+                      <pic:cNvPr descr="https://asciinema.org/a/540266.svg" id="274" name="Picture"/>
                       <pic:cNvPicPr>
                         <a:picLocks noChangeArrowheads="1" noChangeAspect="1"/>
                       </pic:cNvPicPr>
@@ -7628,7 +7658,7 @@
                             <a14:useLocalDpi xmlns:a14="http://schemas.microsoft.com/office/drawing/2010/main" val="0"/>
                           </a:ext>
                           <a:ext uri="{96DAC541-7B7A-43D3-8B79-37D633B846F1}">
-                            <asvg:svgBlip xmlns:asvg="http://schemas.microsoft.com/office/drawing/2016/SVG/main" r:embed="rId270"/>
+                            <asvg:svgBlip xmlns:asvg="http://schemas.microsoft.com/office/drawing/2016/SVG/main" r:embed="rId272"/>
                           </a:ext>
                         </a:extLst>
                       </a:blip>
@@ -7659,8 +7689,8 @@
         </w:r>
       </w:hyperlink>
     </w:p>
-    <w:bookmarkEnd w:id="274"/>
-    <w:bookmarkStart w:id="279" w:name="X3a7e384862471dd3dddfb82cd3db75c10cdb67f"/>
+    <w:bookmarkEnd w:id="276"/>
+    <w:bookmarkStart w:id="281" w:name="X3a7e384862471dd3dddfb82cd3db75c10cdb67f"/>
     <w:p>
       <w:pPr>
         <w:pStyle w:val="Heading2"/>
@@ -7679,18 +7709,18 @@
       <w:pPr>
         <w:pStyle w:val="FirstParagraph"/>
       </w:pPr>
-      <w:hyperlink r:id="rId278">
+      <w:hyperlink r:id="rId280">
         <w:r>
           <w:drawing>
             <wp:inline>
               <wp:extent cx="5334000" cy="2456050"/>
               <wp:effectExtent b="0" l="0" r="0" t="0"/>
-              <wp:docPr descr="asciicast" title="" id="276" name="Picture"/>
+              <wp:docPr descr="asciicast" title="" id="278" name="Picture"/>
               <a:graphic>
                 <a:graphicData uri="http://schemas.openxmlformats.org/drawingml/2006/picture">
                   <pic:pic>
                     <pic:nvPicPr>
-                      <pic:cNvPr descr="https://asciinema.org/a/540268.svg" id="277" name="Picture"/>
+                      <pic:cNvPr descr="https://asciinema.org/a/540268.svg" id="279" name="Picture"/>
                       <pic:cNvPicPr>
                         <a:picLocks noChangeArrowheads="1" noChangeAspect="1"/>
                       </pic:cNvPicPr>
@@ -7702,7 +7732,7 @@
                             <a14:useLocalDpi xmlns:a14="http://schemas.microsoft.com/office/drawing/2010/main" val="0"/>
                           </a:ext>
                           <a:ext uri="{96DAC541-7B7A-43D3-8B79-37D633B846F1}">
-                            <asvg:svgBlip xmlns:asvg="http://schemas.microsoft.com/office/drawing/2016/SVG/main" r:embed="rId275"/>
+                            <asvg:svgBlip xmlns:asvg="http://schemas.microsoft.com/office/drawing/2016/SVG/main" r:embed="rId277"/>
                           </a:ext>
                         </a:extLst>
                       </a:blip>
@@ -7733,8 +7763,8 @@
         </w:r>
       </w:hyperlink>
     </w:p>
-    <w:bookmarkEnd w:id="279"/>
-    <w:bookmarkStart w:id="280" w:name="X530c80d7a189e34c8c6500d57d09aa9c74bb3a6"/>
+    <w:bookmarkEnd w:id="281"/>
+    <w:bookmarkStart w:id="282" w:name="X530c80d7a189e34c8c6500d57d09aa9c74bb3a6"/>
     <w:p>
       <w:pPr>
         <w:pStyle w:val="Heading2"/>
@@ -7847,8 +7877,8 @@
         <w:t xml:space="preserve">και τσέκαρα ότι δεν υπήρξαν λάθη κατά την μετατροπή. Παρακάτω, επισυνάπτω ένα κομμάτι από το pdf και ένα από το html.</w:t>
       </w:r>
     </w:p>
-    <w:bookmarkEnd w:id="280"/>
-    <w:bookmarkStart w:id="284" w:name="pdf-results"/>
+    <w:bookmarkEnd w:id="282"/>
+    <w:bookmarkStart w:id="286" w:name="pdf-results"/>
     <w:p>
       <w:pPr>
         <w:pStyle w:val="Heading2"/>
@@ -7872,18 +7902,18 @@
           <wp:inline>
             <wp:extent cx="5334000" cy="3000375"/>
             <wp:effectExtent b="0" l="0" r="0" t="0"/>
-            <wp:docPr descr="Screenshot_2022-11-26_15-17-58" title="" id="282" name="Picture"/>
+            <wp:docPr descr="Screenshot_2022-11-26_15-17-58" title="" id="284" name="Picture"/>
             <a:graphic>
               <a:graphicData uri="http://schemas.openxmlformats.org/drawingml/2006/picture">
                 <pic:pic>
                   <pic:nvPicPr>
-                    <pic:cNvPr descr="https://user-images.githubusercontent.com/33377581/204090962-7e5f5cac-ded7-45a4-933d-5b7dd1cb8ee3.jpg" id="283" name="Picture"/>
+                    <pic:cNvPr descr="https://user-images.githubusercontent.com/33377581/204090962-7e5f5cac-ded7-45a4-933d-5b7dd1cb8ee3.jpg" id="285" name="Picture"/>
                     <pic:cNvPicPr>
                       <a:picLocks noChangeArrowheads="1" noChangeAspect="1"/>
                     </pic:cNvPicPr>
                   </pic:nvPicPr>
                   <pic:blipFill>
-                    <a:blip r:embed="rId281"/>
+                    <a:blip r:embed="rId283"/>
                     <a:stretch>
                       <a:fillRect/>
                     </a:stretch>
@@ -7918,8 +7948,8 @@
         <w:t xml:space="preserve">Screenshot_2022-11-26_15-17-58</w:t>
       </w:r>
     </w:p>
-    <w:bookmarkEnd w:id="284"/>
-    <w:bookmarkStart w:id="288" w:name="html-results"/>
+    <w:bookmarkEnd w:id="286"/>
+    <w:bookmarkStart w:id="290" w:name="html-results"/>
     <w:p>
       <w:pPr>
         <w:pStyle w:val="Heading2"/>
@@ -7943,18 +7973,18 @@
           <wp:inline>
             <wp:extent cx="5334000" cy="3000375"/>
             <wp:effectExtent b="0" l="0" r="0" t="0"/>
-            <wp:docPr descr="Screenshot_2022-11-26_15-20-13" title="" id="286" name="Picture"/>
+            <wp:docPr descr="Screenshot_2022-11-26_15-20-13" title="" id="288" name="Picture"/>
             <a:graphic>
               <a:graphicData uri="http://schemas.openxmlformats.org/drawingml/2006/picture">
                 <pic:pic>
                   <pic:nvPicPr>
-                    <pic:cNvPr descr="https://user-images.githubusercontent.com/33377581/204091043-e0a93935-2c87-4151-b4fc-e3e3bf83b3ca.jpg" id="287" name="Picture"/>
+                    <pic:cNvPr descr="https://user-images.githubusercontent.com/33377581/204091043-e0a93935-2c87-4151-b4fc-e3e3bf83b3ca.jpg" id="289" name="Picture"/>
                     <pic:cNvPicPr>
                       <a:picLocks noChangeArrowheads="1" noChangeAspect="1"/>
                     </pic:cNvPicPr>
                   </pic:nvPicPr>
                   <pic:blipFill>
-                    <a:blip r:embed="rId285"/>
+                    <a:blip r:embed="rId287"/>
                     <a:stretch>
                       <a:fillRect/>
                     </a:stretch>
@@ -7989,8 +8019,8 @@
         <w:t xml:space="preserve">Screenshot_2022-11-26_15-20-13</w:t>
       </w:r>
     </w:p>
-    <w:bookmarkEnd w:id="288"/>
-    <w:bookmarkStart w:id="289" w:name="X94b5c9412925c32c1561f42936b1348b41a783c"/>
+    <w:bookmarkEnd w:id="290"/>
+    <w:bookmarkStart w:id="291" w:name="X94b5c9412925c32c1561f42936b1348b41a783c"/>
     <w:p>
       <w:pPr>
         <w:pStyle w:val="Heading2"/>
@@ -8016,8 +8046,8 @@
         <w:t xml:space="preserve">Στο παραπάνω βήμα, απλά, πρόσθεσα κάτι τελευταίες σημειώσεις στο README.md αρχείο, σχετικά με τι prerequisites πρέπει να έχει ο χρήστης εγκατεστημένα στο σύστημά του προκειμένου να τρέξει το script που δημιούργησα.</w:t>
       </w:r>
     </w:p>
-    <w:bookmarkEnd w:id="289"/>
-    <w:bookmarkStart w:id="290" w:name="X35273bec389324ed3d1ee7acfcb0a8eee2aa22f"/>
+    <w:bookmarkEnd w:id="291"/>
+    <w:bookmarkStart w:id="292" w:name="X35273bec389324ed3d1ee7acfcb0a8eee2aa22f"/>
     <w:p>
       <w:pPr>
         <w:pStyle w:val="Heading2"/>
@@ -8061,8 +8091,8 @@
         <w:t xml:space="preserve">(.md) σε αρχεία όπως: (.odt), (.txt), (.ipynb) και (.docx). Παρακάτω παραθέτω την μετατροπή του (.md) αρχείο μου (προσωπική αναφορά εργασίας για το HCI) στις παραπάνω μορφές αρχείων.</w:t>
       </w:r>
     </w:p>
-    <w:bookmarkEnd w:id="290"/>
-    <w:bookmarkStart w:id="295" w:name="X083ea198419f65480b83a6fa7b16bd03507fc9d"/>
+    <w:bookmarkEnd w:id="292"/>
+    <w:bookmarkStart w:id="297" w:name="X083ea198419f65480b83a6fa7b16bd03507fc9d"/>
     <w:p>
       <w:pPr>
         <w:pStyle w:val="Heading2"/>
@@ -8081,18 +8111,18 @@
       <w:pPr>
         <w:pStyle w:val="FirstParagraph"/>
       </w:pPr>
-      <w:hyperlink r:id="rId294">
+      <w:hyperlink r:id="rId296">
         <w:r>
           <w:drawing>
             <wp:inline>
               <wp:extent cx="5334000" cy="2456050"/>
               <wp:effectExtent b="0" l="0" r="0" t="0"/>
-              <wp:docPr descr="asciicast" title="" id="292" name="Picture"/>
+              <wp:docPr descr="asciicast" title="" id="294" name="Picture"/>
               <a:graphic>
                 <a:graphicData uri="http://schemas.openxmlformats.org/drawingml/2006/picture">
                   <pic:pic>
                     <pic:nvPicPr>
-                      <pic:cNvPr descr="https://asciinema.org/a/540846.svg" id="293" name="Picture"/>
+                      <pic:cNvPr descr="https://asciinema.org/a/540846.svg" id="295" name="Picture"/>
                       <pic:cNvPicPr>
                         <a:picLocks noChangeArrowheads="1" noChangeAspect="1"/>
                       </pic:cNvPicPr>
@@ -8104,7 +8134,7 @@
                             <a14:useLocalDpi xmlns:a14="http://schemas.microsoft.com/office/drawing/2010/main" val="0"/>
                           </a:ext>
                           <a:ext uri="{96DAC541-7B7A-43D3-8B79-37D633B846F1}">
-                            <asvg:svgBlip xmlns:asvg="http://schemas.microsoft.com/office/drawing/2016/SVG/main" r:embed="rId291"/>
+                            <asvg:svgBlip xmlns:asvg="http://schemas.microsoft.com/office/drawing/2016/SVG/main" r:embed="rId293"/>
                           </a:ext>
                         </a:extLst>
                       </a:blip>
@@ -8135,8 +8165,8 @@
         </w:r>
       </w:hyperlink>
     </w:p>
-    <w:bookmarkEnd w:id="295"/>
-    <w:bookmarkStart w:id="299" w:name="odt-.odt-results"/>
+    <w:bookmarkEnd w:id="297"/>
+    <w:bookmarkStart w:id="301" w:name="odt-.odt-results"/>
     <w:p>
       <w:pPr>
         <w:pStyle w:val="Heading2"/>
@@ -8160,18 +8190,18 @@
           <wp:inline>
             <wp:extent cx="5334000" cy="3000375"/>
             <wp:effectExtent b="0" l="0" r="0" t="0"/>
-            <wp:docPr descr="Screenshot_2022-11-28_02-13-21" title="" id="297" name="Picture"/>
+            <wp:docPr descr="Screenshot_2022-11-28_02-13-21" title="" id="299" name="Picture"/>
             <a:graphic>
               <a:graphicData uri="http://schemas.openxmlformats.org/drawingml/2006/picture">
                 <pic:pic>
                   <pic:nvPicPr>
-                    <pic:cNvPr descr="https://user-images.githubusercontent.com/33377581/204167590-bf2fedb4-b732-404a-8ff7-333b028d332e.jpg" id="298" name="Picture"/>
+                    <pic:cNvPr descr="https://user-images.githubusercontent.com/33377581/204167590-bf2fedb4-b732-404a-8ff7-333b028d332e.jpg" id="300" name="Picture"/>
                     <pic:cNvPicPr>
                       <a:picLocks noChangeArrowheads="1" noChangeAspect="1"/>
                     </pic:cNvPicPr>
                   </pic:nvPicPr>
                   <pic:blipFill>
-                    <a:blip r:embed="rId296"/>
+                    <a:blip r:embed="rId298"/>
                     <a:stretch>
                       <a:fillRect/>
                     </a:stretch>
@@ -8206,8 +8236,8 @@
         <w:t xml:space="preserve">Screenshot_2022-11-28_02-13-21</w:t>
       </w:r>
     </w:p>
-    <w:bookmarkEnd w:id="299"/>
-    <w:bookmarkStart w:id="304" w:name="X03858ab45aca23999f33d998629d6cb20c399ff"/>
+    <w:bookmarkEnd w:id="301"/>
+    <w:bookmarkStart w:id="306" w:name="X03858ab45aca23999f33d998629d6cb20c399ff"/>
     <w:p>
       <w:pPr>
         <w:pStyle w:val="Heading2"/>
@@ -8226,18 +8256,18 @@
       <w:pPr>
         <w:pStyle w:val="FirstParagraph"/>
       </w:pPr>
-      <w:hyperlink r:id="rId303">
+      <w:hyperlink r:id="rId305">
         <w:r>
           <w:drawing>
             <wp:inline>
               <wp:extent cx="5334000" cy="2456050"/>
               <wp:effectExtent b="0" l="0" r="0" t="0"/>
-              <wp:docPr descr="asciicast" title="" id="301" name="Picture"/>
+              <wp:docPr descr="asciicast" title="" id="303" name="Picture"/>
               <a:graphic>
                 <a:graphicData uri="http://schemas.openxmlformats.org/drawingml/2006/picture">
                   <pic:pic>
                     <pic:nvPicPr>
-                      <pic:cNvPr descr="https://asciinema.org/a/540844.svg" id="302" name="Picture"/>
+                      <pic:cNvPr descr="https://asciinema.org/a/540844.svg" id="304" name="Picture"/>
                       <pic:cNvPicPr>
                         <a:picLocks noChangeArrowheads="1" noChangeAspect="1"/>
                       </pic:cNvPicPr>
@@ -8249,7 +8279,7 @@
                             <a14:useLocalDpi xmlns:a14="http://schemas.microsoft.com/office/drawing/2010/main" val="0"/>
                           </a:ext>
                           <a:ext uri="{96DAC541-7B7A-43D3-8B79-37D633B846F1}">
-                            <asvg:svgBlip xmlns:asvg="http://schemas.microsoft.com/office/drawing/2016/SVG/main" r:embed="rId300"/>
+                            <asvg:svgBlip xmlns:asvg="http://schemas.microsoft.com/office/drawing/2016/SVG/main" r:embed="rId302"/>
                           </a:ext>
                         </a:extLst>
                       </a:blip>
@@ -8280,8 +8310,8 @@
         </w:r>
       </w:hyperlink>
     </w:p>
-    <w:bookmarkEnd w:id="304"/>
-    <w:bookmarkStart w:id="308" w:name="txt-.txt-results"/>
+    <w:bookmarkEnd w:id="306"/>
+    <w:bookmarkStart w:id="310" w:name="txt-.txt-results"/>
     <w:p>
       <w:pPr>
         <w:pStyle w:val="Heading2"/>
@@ -8305,18 +8335,18 @@
           <wp:inline>
             <wp:extent cx="5334000" cy="3000375"/>
             <wp:effectExtent b="0" l="0" r="0" t="0"/>
-            <wp:docPr descr="Screenshot_2022-11-28_02-10-33" title="" id="306" name="Picture"/>
+            <wp:docPr descr="Screenshot_2022-11-28_02-10-33" title="" id="308" name="Picture"/>
             <a:graphic>
               <a:graphicData uri="http://schemas.openxmlformats.org/drawingml/2006/picture">
                 <pic:pic>
                   <pic:nvPicPr>
-                    <pic:cNvPr descr="https://user-images.githubusercontent.com/33377581/204167462-a49f7d99-857b-4df3-bc5e-990a4cc66fc5.jpg" id="307" name="Picture"/>
+                    <pic:cNvPr descr="https://user-images.githubusercontent.com/33377581/204167462-a49f7d99-857b-4df3-bc5e-990a4cc66fc5.jpg" id="309" name="Picture"/>
                     <pic:cNvPicPr>
                       <a:picLocks noChangeArrowheads="1" noChangeAspect="1"/>
                     </pic:cNvPicPr>
                   </pic:nvPicPr>
                   <pic:blipFill>
-                    <a:blip r:embed="rId305"/>
+                    <a:blip r:embed="rId307"/>
                     <a:stretch>
                       <a:fillRect/>
                     </a:stretch>
@@ -8351,8 +8381,8 @@
         <w:t xml:space="preserve">Screenshot_2022-11-28_02-10-33</w:t>
       </w:r>
     </w:p>
-    <w:bookmarkEnd w:id="308"/>
-    <w:bookmarkStart w:id="313" w:name="Xecaa3f90145d52f52d3edb66127e03d44b3ff97"/>
+    <w:bookmarkEnd w:id="310"/>
+    <w:bookmarkStart w:id="315" w:name="Xecaa3f90145d52f52d3edb66127e03d44b3ff97"/>
     <w:p>
       <w:pPr>
         <w:pStyle w:val="Heading2"/>
@@ -8371,18 +8401,18 @@
       <w:pPr>
         <w:pStyle w:val="FirstParagraph"/>
       </w:pPr>
-      <w:hyperlink r:id="rId312">
+      <w:hyperlink r:id="rId314">
         <w:r>
           <w:drawing>
             <wp:inline>
               <wp:extent cx="5334000" cy="2456050"/>
               <wp:effectExtent b="0" l="0" r="0" t="0"/>
-              <wp:docPr descr="asciicast" title="" id="310" name="Picture"/>
+              <wp:docPr descr="asciicast" title="" id="312" name="Picture"/>
               <a:graphic>
                 <a:graphicData uri="http://schemas.openxmlformats.org/drawingml/2006/picture">
                   <pic:pic>
                     <pic:nvPicPr>
-                      <pic:cNvPr descr="https://asciinema.org/a/540847.svg" id="311" name="Picture"/>
+                      <pic:cNvPr descr="https://asciinema.org/a/540847.svg" id="313" name="Picture"/>
                       <pic:cNvPicPr>
                         <a:picLocks noChangeArrowheads="1" noChangeAspect="1"/>
                       </pic:cNvPicPr>
@@ -8394,7 +8424,7 @@
                             <a14:useLocalDpi xmlns:a14="http://schemas.microsoft.com/office/drawing/2010/main" val="0"/>
                           </a:ext>
                           <a:ext uri="{96DAC541-7B7A-43D3-8B79-37D633B846F1}">
-                            <asvg:svgBlip xmlns:asvg="http://schemas.microsoft.com/office/drawing/2016/SVG/main" r:embed="rId309"/>
+                            <asvg:svgBlip xmlns:asvg="http://schemas.microsoft.com/office/drawing/2016/SVG/main" r:embed="rId311"/>
                           </a:ext>
                         </a:extLst>
                       </a:blip>
@@ -8425,8 +8455,8 @@
         </w:r>
       </w:hyperlink>
     </w:p>
-    <w:bookmarkEnd w:id="313"/>
-    <w:bookmarkStart w:id="317" w:name="ipynb-.ipynb-results"/>
+    <w:bookmarkEnd w:id="315"/>
+    <w:bookmarkStart w:id="319" w:name="ipynb-.ipynb-results"/>
     <w:p>
       <w:pPr>
         <w:pStyle w:val="Heading2"/>
@@ -8450,18 +8480,18 @@
           <wp:inline>
             <wp:extent cx="5334000" cy="3000375"/>
             <wp:effectExtent b="0" l="0" r="0" t="0"/>
-            <wp:docPr descr="Screenshot_2022-11-28_02-08-49" title="" id="315" name="Picture"/>
+            <wp:docPr descr="Screenshot_2022-11-28_02-08-49" title="" id="317" name="Picture"/>
             <a:graphic>
               <a:graphicData uri="http://schemas.openxmlformats.org/drawingml/2006/picture">
                 <pic:pic>
                   <pic:nvPicPr>
-                    <pic:cNvPr descr="https://user-images.githubusercontent.com/33377581/204167352-a3aeaeea-d533-4257-8659-ff8684248ac2.jpg" id="316" name="Picture"/>
+                    <pic:cNvPr descr="https://user-images.githubusercontent.com/33377581/204167352-a3aeaeea-d533-4257-8659-ff8684248ac2.jpg" id="318" name="Picture"/>
                     <pic:cNvPicPr>
                       <a:picLocks noChangeArrowheads="1" noChangeAspect="1"/>
                     </pic:cNvPicPr>
                   </pic:nvPicPr>
                   <pic:blipFill>
-                    <a:blip r:embed="rId314"/>
+                    <a:blip r:embed="rId316"/>
                     <a:stretch>
                       <a:fillRect/>
                     </a:stretch>
@@ -8496,8 +8526,8 @@
         <w:t xml:space="preserve">Screenshot_2022-11-28_02-08-49</w:t>
       </w:r>
     </w:p>
-    <w:bookmarkEnd w:id="317"/>
-    <w:bookmarkStart w:id="322" w:name="X7ac9018d954ca8bc797011495395fafb213358f"/>
+    <w:bookmarkEnd w:id="319"/>
+    <w:bookmarkStart w:id="324" w:name="X7ac9018d954ca8bc797011495395fafb213358f"/>
     <w:p>
       <w:pPr>
         <w:pStyle w:val="Heading2"/>
@@ -8516,18 +8546,18 @@
       <w:pPr>
         <w:pStyle w:val="FirstParagraph"/>
       </w:pPr>
-      <w:hyperlink r:id="rId321">
+      <w:hyperlink r:id="rId323">
         <w:r>
           <w:drawing>
             <wp:inline>
               <wp:extent cx="5334000" cy="2456050"/>
               <wp:effectExtent b="0" l="0" r="0" t="0"/>
-              <wp:docPr descr="asciicast" title="" id="319" name="Picture"/>
+              <wp:docPr descr="asciicast" title="" id="321" name="Picture"/>
               <a:graphic>
                 <a:graphicData uri="http://schemas.openxmlformats.org/drawingml/2006/picture">
                   <pic:pic>
                     <pic:nvPicPr>
-                      <pic:cNvPr descr="https://asciinema.org/a/540845.svg" id="320" name="Picture"/>
+                      <pic:cNvPr descr="https://asciinema.org/a/540845.svg" id="322" name="Picture"/>
                       <pic:cNvPicPr>
                         <a:picLocks noChangeArrowheads="1" noChangeAspect="1"/>
                       </pic:cNvPicPr>
@@ -8539,7 +8569,7 @@
                             <a14:useLocalDpi xmlns:a14="http://schemas.microsoft.com/office/drawing/2010/main" val="0"/>
                           </a:ext>
                           <a:ext uri="{96DAC541-7B7A-43D3-8B79-37D633B846F1}">
-                            <asvg:svgBlip xmlns:asvg="http://schemas.microsoft.com/office/drawing/2016/SVG/main" r:embed="rId318"/>
+                            <asvg:svgBlip xmlns:asvg="http://schemas.microsoft.com/office/drawing/2016/SVG/main" r:embed="rId320"/>
                           </a:ext>
                         </a:extLst>
                       </a:blip>
@@ -8570,8 +8600,8 @@
         </w:r>
       </w:hyperlink>
     </w:p>
-    <w:bookmarkEnd w:id="322"/>
-    <w:bookmarkStart w:id="326" w:name="docx-.docx-results"/>
+    <w:bookmarkEnd w:id="324"/>
+    <w:bookmarkStart w:id="328" w:name="docx-.docx-results"/>
     <w:p>
       <w:pPr>
         <w:pStyle w:val="Heading2"/>
@@ -8595,18 +8625,18 @@
           <wp:inline>
             <wp:extent cx="5334000" cy="3000375"/>
             <wp:effectExtent b="0" l="0" r="0" t="0"/>
-            <wp:docPr descr="Screenshot_2022-11-28_02-07-03" title="" id="324" name="Picture"/>
+            <wp:docPr descr="Screenshot_2022-11-28_02-07-03" title="" id="326" name="Picture"/>
             <a:graphic>
               <a:graphicData uri="http://schemas.openxmlformats.org/drawingml/2006/picture">
                 <pic:pic>
                   <pic:nvPicPr>
-                    <pic:cNvPr descr="https://user-images.githubusercontent.com/33377581/204167251-b8f5d614-987b-4142-8ea4-84eba0cac384.jpg" id="325" name="Picture"/>
+                    <pic:cNvPr descr="https://user-images.githubusercontent.com/33377581/204167251-b8f5d614-987b-4142-8ea4-84eba0cac384.jpg" id="327" name="Picture"/>
                     <pic:cNvPicPr>
                       <a:picLocks noChangeArrowheads="1" noChangeAspect="1"/>
                     </pic:cNvPicPr>
                   </pic:nvPicPr>
                   <pic:blipFill>
-                    <a:blip r:embed="rId323"/>
+                    <a:blip r:embed="rId325"/>
                     <a:stretch>
                       <a:fillRect/>
                     </a:stretch>
@@ -8641,9 +8671,9 @@
         <w:t xml:space="preserve">Screenshot_2022-11-28_02-07-03</w:t>
       </w:r>
     </w:p>
-    <w:bookmarkEnd w:id="326"/>
-    <w:bookmarkEnd w:id="327"/>
-    <w:bookmarkStart w:id="330" w:name="πίνακας-των-διάφορων-link-περί-εργασίας"/>
+    <w:bookmarkEnd w:id="328"/>
+    <w:bookmarkEnd w:id="329"/>
+    <w:bookmarkStart w:id="332" w:name="πίνακας-των-διάφορων-link-περί-εργασίας"/>
     <w:p>
       <w:pPr>
         <w:pStyle w:val="Heading1"/>
@@ -8755,7 +8785,7 @@
               <w:pStyle w:val="Compact"/>
               <w:jc w:val="left"/>
             </w:pPr>
-            <w:hyperlink r:id="rId328">
+            <w:hyperlink r:id="rId330">
               <w:r>
                 <w:rPr>
                   <w:rStyle w:val="Hyperlink"/>
@@ -8884,7 +8914,7 @@
               <w:pStyle w:val="Compact"/>
               <w:jc w:val="left"/>
             </w:pPr>
-            <w:hyperlink r:id="rId329">
+            <w:hyperlink r:id="rId331">
               <w:r>
                 <w:rPr>
                   <w:rStyle w:val="Hyperlink"/>
@@ -8970,7 +9000,7 @@
               <w:pStyle w:val="Compact"/>
               <w:jc w:val="left"/>
             </w:pPr>
-            <w:hyperlink r:id="rId273">
+            <w:hyperlink r:id="rId275">
               <w:r>
                 <w:rPr>
                   <w:rStyle w:val="Hyperlink"/>
@@ -9013,7 +9043,7 @@
               <w:pStyle w:val="Compact"/>
               <w:jc w:val="left"/>
             </w:pPr>
-            <w:hyperlink r:id="rId278">
+            <w:hyperlink r:id="rId280">
               <w:r>
                 <w:rPr>
                   <w:rStyle w:val="Hyperlink"/>
@@ -9228,7 +9258,7 @@
               <w:pStyle w:val="Compact"/>
               <w:jc w:val="left"/>
             </w:pPr>
-            <w:hyperlink r:id="rId294">
+            <w:hyperlink r:id="rId296">
               <w:r>
                 <w:rPr>
                   <w:rStyle w:val="Hyperlink"/>
@@ -9271,7 +9301,7 @@
               <w:pStyle w:val="Compact"/>
               <w:jc w:val="left"/>
             </w:pPr>
-            <w:hyperlink r:id="rId303">
+            <w:hyperlink r:id="rId305">
               <w:r>
                 <w:rPr>
                   <w:rStyle w:val="Hyperlink"/>
@@ -9314,7 +9344,7 @@
               <w:pStyle w:val="Compact"/>
               <w:jc w:val="left"/>
             </w:pPr>
-            <w:hyperlink r:id="rId312">
+            <w:hyperlink r:id="rId314">
               <w:r>
                 <w:rPr>
                   <w:rStyle w:val="Hyperlink"/>
@@ -9357,7 +9387,7 @@
               <w:pStyle w:val="Compact"/>
               <w:jc w:val="left"/>
             </w:pPr>
-            <w:hyperlink r:id="rId321">
+            <w:hyperlink r:id="rId323">
               <w:r>
                 <w:rPr>
                   <w:rStyle w:val="Hyperlink"/>
@@ -9393,8 +9423,8 @@
         </w:tc>
       </w:tr>
     </w:tbl>
-    <w:bookmarkEnd w:id="330"/>
-    <w:bookmarkStart w:id="335" w:name="παραδοτέο-9ο-συμμετοχικό-περιεχόμενο-β2."/>
+    <w:bookmarkEnd w:id="332"/>
+    <w:bookmarkStart w:id="337" w:name="παραδοτέο-9ο-συμμετοχικό-περιεχόμενο-β2."/>
     <w:p>
       <w:pPr>
         <w:pStyle w:val="Heading1"/>
@@ -9447,7 +9477,7 @@
       <w:r>
         <w:t xml:space="preserve"> </w:t>
       </w:r>
-      <w:hyperlink r:id="rId231">
+      <w:hyperlink r:id="rId233">
         <w:r>
           <w:rPr>
             <w:rStyle w:val="Hyperlink"/>
@@ -9503,7 +9533,7 @@
         <w:t xml:space="preserve">. Παρακάτω επισυνάπτω την φωτογραφία από το bio.</w:t>
       </w:r>
     </w:p>
-    <w:bookmarkStart w:id="334" w:name="guido-van-rossum-biography"/>
+    <w:bookmarkStart w:id="336" w:name="guido-van-rossum-biography"/>
     <w:p>
       <w:pPr>
         <w:pStyle w:val="Heading2"/>
@@ -9527,18 +9557,18 @@
           <wp:inline>
             <wp:extent cx="5334000" cy="3000375"/>
             <wp:effectExtent b="0" l="0" r="0" t="0"/>
-            <wp:docPr descr="Screenshot_2022-11-19_11-29-28" title="" id="332" name="Picture"/>
+            <wp:docPr descr="Screenshot_2022-11-19_11-29-28" title="" id="334" name="Picture"/>
             <a:graphic>
               <a:graphicData uri="http://schemas.openxmlformats.org/drawingml/2006/picture">
                 <pic:pic>
                   <pic:nvPicPr>
-                    <pic:cNvPr descr="https://user-images.githubusercontent.com/33377581/205331150-c002e6a4-ae38-4604-9120-62ae9d2903ed.jpg" id="333" name="Picture"/>
+                    <pic:cNvPr descr="https://user-images.githubusercontent.com/33377581/205331150-c002e6a4-ae38-4604-9120-62ae9d2903ed.jpg" id="335" name="Picture"/>
                     <pic:cNvPicPr>
                       <a:picLocks noChangeArrowheads="1" noChangeAspect="1"/>
                     </pic:cNvPicPr>
                   </pic:nvPicPr>
                   <pic:blipFill>
-                    <a:blip r:embed="rId331"/>
+                    <a:blip r:embed="rId333"/>
                     <a:stretch>
                       <a:fillRect/>
                     </a:stretch>
@@ -9573,9 +9603,9 @@
         <w:t xml:space="preserve">Screenshot_2022-11-19_11-29-28</w:t>
       </w:r>
     </w:p>
-    <w:bookmarkEnd w:id="334"/>
-    <w:bookmarkEnd w:id="335"/>
-    <w:bookmarkStart w:id="338" w:name="Xdf511b01c459684d2387e9a7ec96bb8751b6454"/>
+    <w:bookmarkEnd w:id="336"/>
+    <w:bookmarkEnd w:id="337"/>
+    <w:bookmarkStart w:id="340" w:name="Xdf511b01c459684d2387e9a7ec96bb8751b6454"/>
     <w:p>
       <w:pPr>
         <w:pStyle w:val="Heading1"/>
@@ -9644,7 +9674,7 @@
       <w:r>
         <w:t xml:space="preserve"> </w:t>
       </w:r>
-      <w:hyperlink r:id="rId336">
+      <w:hyperlink r:id="rId338">
         <w:r>
           <w:rPr>
             <w:rStyle w:val="Hyperlink"/>
@@ -9667,7 +9697,7 @@
       <w:r>
         <w:t xml:space="preserve"> </w:t>
       </w:r>
-      <w:hyperlink r:id="rId337">
+      <w:hyperlink r:id="rId339">
         <w:r>
           <w:rPr>
             <w:rStyle w:val="Hyperlink"/>
@@ -9676,8 +9706,8 @@
         </w:r>
       </w:hyperlink>
     </w:p>
-    <w:bookmarkEnd w:id="338"/>
-    <w:bookmarkStart w:id="341" w:name="Xeb33fb548036c80e030c4fa1690429cf5220bf4"/>
+    <w:bookmarkEnd w:id="340"/>
+    <w:bookmarkStart w:id="343" w:name="Xeb33fb548036c80e030c4fa1690429cf5220bf4"/>
     <w:p>
       <w:pPr>
         <w:pStyle w:val="Heading1"/>
@@ -9700,7 +9730,7 @@
       <w:r>
         <w:t xml:space="preserve"> </w:t>
       </w:r>
-      <w:hyperlink r:id="rId339">
+      <w:hyperlink r:id="rId341">
         <w:r>
           <w:rPr>
             <w:rStyle w:val="Hyperlink"/>
@@ -9723,7 +9753,7 @@
       <w:r>
         <w:t xml:space="preserve"> </w:t>
       </w:r>
-      <w:hyperlink r:id="rId340">
+      <w:hyperlink r:id="rId342">
         <w:r>
           <w:rPr>
             <w:rStyle w:val="Hyperlink"/>
@@ -9732,8 +9762,8 @@
         </w:r>
       </w:hyperlink>
     </w:p>
-    <w:bookmarkEnd w:id="341"/>
-    <w:bookmarkStart w:id="348" w:name="X94ff77ceb68aa194d1d51cad7764165a9557192"/>
+    <w:bookmarkEnd w:id="343"/>
+    <w:bookmarkStart w:id="350" w:name="X94ff77ceb68aa194d1d51cad7764165a9557192"/>
     <w:p>
       <w:pPr>
         <w:pStyle w:val="Heading1"/>
@@ -9832,7 +9862,7 @@
               <w:pStyle w:val="Compact"/>
               <w:jc w:val="left"/>
             </w:pPr>
-            <w:hyperlink r:id="rId342">
+            <w:hyperlink r:id="rId344">
               <w:r>
                 <w:rPr>
                   <w:rStyle w:val="Hyperlink"/>
@@ -9861,7 +9891,7 @@
               <w:pStyle w:val="Compact"/>
               <w:jc w:val="left"/>
             </w:pPr>
-            <w:hyperlink r:id="rId254">
+            <w:hyperlink r:id="rId256">
               <w:r>
                 <w:rPr>
                   <w:rStyle w:val="Hyperlink"/>
@@ -9892,7 +9922,7 @@
               <w:pStyle w:val="Compact"/>
               <w:jc w:val="left"/>
             </w:pPr>
-            <w:hyperlink r:id="rId343">
+            <w:hyperlink r:id="rId345">
               <w:r>
                 <w:rPr>
                   <w:rStyle w:val="Hyperlink"/>
@@ -9921,7 +9951,7 @@
               <w:pStyle w:val="Compact"/>
               <w:jc w:val="left"/>
             </w:pPr>
-            <w:hyperlink r:id="rId344">
+            <w:hyperlink r:id="rId346">
               <w:r>
                 <w:rPr>
                   <w:rStyle w:val="Hyperlink"/>
@@ -9952,7 +9982,7 @@
               <w:pStyle w:val="Compact"/>
               <w:jc w:val="left"/>
             </w:pPr>
-            <w:hyperlink r:id="rId345">
+            <w:hyperlink r:id="rId347">
               <w:r>
                 <w:rPr>
                   <w:rStyle w:val="Hyperlink"/>
@@ -9981,7 +10011,7 @@
               <w:pStyle w:val="Compact"/>
               <w:jc w:val="left"/>
             </w:pPr>
-            <w:hyperlink r:id="rId254">
+            <w:hyperlink r:id="rId256">
               <w:r>
                 <w:rPr>
                   <w:rStyle w:val="Hyperlink"/>
@@ -10060,7 +10090,7 @@
               <w:pStyle w:val="Compact"/>
               <w:jc w:val="left"/>
             </w:pPr>
-            <w:hyperlink r:id="rId346">
+            <w:hyperlink r:id="rId348">
               <w:r>
                 <w:rPr>
                   <w:rStyle w:val="Hyperlink"/>
@@ -10089,7 +10119,7 @@
               <w:pStyle w:val="Compact"/>
               <w:jc w:val="left"/>
             </w:pPr>
-            <w:hyperlink r:id="rId347">
+            <w:hyperlink r:id="rId349">
               <w:r>
                 <w:rPr>
                   <w:rStyle w:val="Hyperlink"/>
@@ -10108,8 +10138,8 @@
         </w:pict>
       </w:r>
     </w:p>
-    <w:bookmarkEnd w:id="348"/>
-    <w:bookmarkStart w:id="349" w:name="παραδοτέο-10-command-line-exercise-3"/>
+    <w:bookmarkEnd w:id="350"/>
+    <w:bookmarkStart w:id="355" w:name="παραδοτέο-10-command-line-exercise-3"/>
     <w:p>
       <w:pPr>
         <w:pStyle w:val="Heading1"/>
@@ -10118,7 +10148,222 @@
         <w:t xml:space="preserve">Παραδοτέο 10: Command Line Exercise #3</w:t>
       </w:r>
     </w:p>
-    <w:bookmarkEnd w:id="349"/>
+    <w:p>
+      <w:pPr>
+        <w:pStyle w:val="FirstParagraph"/>
+      </w:pPr>
+      <w:r>
+        <w:t xml:space="preserve">Στο συγκεκριμένο παραδοτέο, καλούμαστε να συνεχίσουμε την:</w:t>
+      </w:r>
+      <w:r>
+        <w:t xml:space="preserve"> </w:t>
+      </w:r>
+      <w:r>
+        <w:rPr>
+          <w:rStyle w:val="VerbatimChar"/>
+        </w:rPr>
+        <w:t xml:space="preserve">Άσκηση Γραμμής εντολών</w:t>
+      </w:r>
+      <w:r>
+        <w:t xml:space="preserve"> </w:t>
+      </w:r>
+      <w:r>
+        <w:t xml:space="preserve">σύμφωνα με τις</w:t>
+      </w:r>
+      <w:r>
+        <w:t xml:space="preserve"> </w:t>
+      </w:r>
+      <w:hyperlink r:id="rId351">
+        <w:r>
+          <w:rPr>
+            <w:rStyle w:val="Hyperlink"/>
+          </w:rPr>
+          <w:t xml:space="preserve">οδηγίες</w:t>
+        </w:r>
+      </w:hyperlink>
+      <w:r>
+        <w:t xml:space="preserve"> </w:t>
+      </w:r>
+      <w:r>
+        <w:t xml:space="preserve">του μαθήματος. Μιας και στην προηγούμενη άσκηση γραμμής εντολών υλοποίησα ένα script το οποίο δέχεται σαν είσοδο ένα οποιοδήποτε (.md) αρχείο και το μετατρέπει σε διάφορες μορφές όπως (.docx, .pdf, .html κα.). Επομένως, σε αυτήν την άσκηση επέλεξα να ασχοληθώ με το</w:t>
+      </w:r>
+      <w:r>
+        <w:t xml:space="preserve"> </w:t>
+      </w:r>
+      <w:r>
+        <w:t xml:space="preserve"> </w:t>
+      </w:r>
+      <w:r>
+        <w:t xml:space="preserve">groff</w:t>
+      </w:r>
+      <w:r>
+        <w:t xml:space="preserve"> </w:t>
+      </w:r>
+      <w:r>
+        <w:t xml:space="preserve"> </w:t>
+      </w:r>
+      <w:r>
+        <w:t xml:space="preserve">&amp; το</w:t>
+      </w:r>
+      <w:r>
+        <w:t xml:space="preserve"> </w:t>
+      </w:r>
+      <w:r>
+        <w:t xml:space="preserve"> </w:t>
+      </w:r>
+      <w:r>
+        <w:t xml:space="preserve">SpaceVim</w:t>
+      </w:r>
+      <w:r>
+        <w:t xml:space="preserve"> </w:t>
+      </w:r>
+      <w:r>
+        <w:t xml:space="preserve"> </w:t>
+      </w:r>
+      <w:r>
+        <w:t xml:space="preserve">. Εγκατέστησα τα ανωτέρω μέσω τερματικού και, με την εντολή:</w:t>
+      </w:r>
+      <w:r>
+        <w:t xml:space="preserve"> </w:t>
+      </w:r>
+      <w:r>
+        <w:rPr>
+          <w:rStyle w:val="VerbatimChar"/>
+        </w:rPr>
+        <w:t xml:space="preserve">groff &gt; hcireport1</w:t>
+      </w:r>
+      <w:r>
+        <w:t xml:space="preserve"> </w:t>
+      </w:r>
+      <w:r>
+        <w:t xml:space="preserve">στο τερματικό, πρόσθεσα το κείμενο της αναφοράς μου (με πολύ λιγότερες λεπτομέρειες), δημιουργήθηκε το αρχείο</w:t>
+      </w:r>
+      <w:r>
+        <w:t xml:space="preserve"> </w:t>
+      </w:r>
+      <w:r>
+        <w:rPr>
+          <w:rStyle w:val="VerbatimChar"/>
+        </w:rPr>
+        <w:t xml:space="preserve">hcireport1</w:t>
+      </w:r>
+      <w:r>
+        <w:t xml:space="preserve"> </w:t>
+      </w:r>
+      <w:r>
+        <w:t xml:space="preserve">και το έλεγξα με την εντολή:</w:t>
+      </w:r>
+      <w:r>
+        <w:t xml:space="preserve"> </w:t>
+      </w:r>
+      <w:r>
+        <w:rPr>
+          <w:rStyle w:val="VerbatimChar"/>
+        </w:rPr>
+        <w:t xml:space="preserve">vim hci1report1</w:t>
+      </w:r>
+      <w:r>
+        <w:t xml:space="preserve">. Παρακάτω παραθέτω το βίντεο υλοποίησης της αναφοράς μέσω της πλατφόρμας asciinema. Η άσκηση του groff, ήταν έμπνευση από του χρήστη</w:t>
+      </w:r>
+      <w:r>
+        <w:t xml:space="preserve"> </w:t>
+      </w:r>
+      <w:r>
+        <w:t xml:space="preserve">@p18balt</w:t>
+      </w:r>
+      <w:r>
+        <w:t xml:space="preserve">, το οποίο ευχαριστώ!</w:t>
+      </w:r>
+    </w:p>
+    <w:p>
+      <w:pPr>
+        <w:pStyle w:val="BodyText"/>
+      </w:pPr>
+      <w:r>
+        <w:t xml:space="preserve">##</w:t>
+      </w:r>
+      <w:r>
+        <w:t xml:space="preserve"> </w:t>
+      </w:r>
+      <w:r>
+        <w:t xml:space="preserve"> </w:t>
+      </w:r>
+      <w:r>
+        <w:t xml:space="preserve">GROFF and SpaceVim Overview:</w:t>
+      </w:r>
+      <w:r>
+        <w:t xml:space="preserve"> </w:t>
+      </w:r>
+    </w:p>
+    <w:p>
+      <w:pPr>
+        <w:pStyle w:val="BodyText"/>
+      </w:pPr>
+      <w:hyperlink r:id="rId70">
+        <w:r>
+          <w:drawing>
+            <wp:inline>
+              <wp:extent cx="5334000" cy="2456050"/>
+              <wp:effectExtent b="0" l="0" r="0" t="0"/>
+              <wp:docPr descr="asciicast" title="" id="353" name="Picture"/>
+              <a:graphic>
+                <a:graphicData uri="http://schemas.openxmlformats.org/drawingml/2006/picture">
+                  <pic:pic>
+                    <pic:nvPicPr>
+                      <pic:cNvPr descr="https://asciinema.org/a/544020.svg" id="354" name="Picture"/>
+                      <pic:cNvPicPr>
+                        <a:picLocks noChangeArrowheads="1" noChangeAspect="1"/>
+                      </pic:cNvPicPr>
+                    </pic:nvPicPr>
+                    <pic:blipFill>
+                      <a:blip>
+                        <a:extLst>
+                          <a:ext uri="{28A0092B-C50C-407E-A947-70E740481C1C}">
+                            <a14:useLocalDpi xmlns:a14="http://schemas.microsoft.com/office/drawing/2010/main" val="0"/>
+                          </a:ext>
+                          <a:ext uri="{96DAC541-7B7A-43D3-8B79-37D633B846F1}">
+                            <asvg:svgBlip xmlns:asvg="http://schemas.microsoft.com/office/drawing/2016/SVG/main" r:embed="rId352"/>
+                          </a:ext>
+                        </a:extLst>
+                      </a:blip>
+                      <a:stretch>
+                        <a:fillRect/>
+                      </a:stretch>
+                    </pic:blipFill>
+                    <pic:spPr bwMode="auto">
+                      <a:xfrm>
+                        <a:off x="0" y="0"/>
+                        <a:ext cx="5334000" cy="2456050"/>
+                      </a:xfrm>
+                      <a:prstGeom prst="rect">
+                        <a:avLst/>
+                      </a:prstGeom>
+                      <a:noFill/>
+                      <a:ln w="9525">
+                        <a:noFill/>
+                        <a:headEnd/>
+                        <a:tailEnd/>
+                      </a:ln>
+                    </pic:spPr>
+                  </pic:pic>
+                </a:graphicData>
+              </a:graphic>
+            </wp:inline>
+          </w:drawing>
+        </w:r>
+      </w:hyperlink>
+    </w:p>
+    <w:bookmarkEnd w:id="355"/>
+    <w:bookmarkStart w:id="356" w:name="παραδοτέο-11-κατασκευή-του-βιβλίου-2"/>
+    <w:p>
+      <w:pPr>
+        <w:pStyle w:val="Heading1"/>
+      </w:pPr>
+      <w:r>
+        <w:t xml:space="preserve">Παραδοτέο 11: Κατασκευή του Βιβλίου #2</w:t>
+      </w:r>
+    </w:p>
+    <w:bookmarkEnd w:id="356"/>
     <w:sectPr/>
   </w:body>
 </w:document>

</xml_diff>

<commit_message>
Updated the files to my latest version of my HCI Report.
</commit_message>
<xml_diff>
--- a/docx/MYREADME.docx
+++ b/docx/MYREADME.docx
@@ -2,7 +2,7 @@
 <file path=word/document.xml><?xml version="1.0" encoding="utf-8"?>
 <w:document xmlns:w="http://schemas.openxmlformats.org/wordprocessingml/2006/main" xmlns:m="http://schemas.openxmlformats.org/officeDocument/2006/math" xmlns:r="http://schemas.openxmlformats.org/officeDocument/2006/relationships" xmlns:o="urn:schemas-microsoft-com:office:office" xmlns:v="urn:schemas-microsoft-com:vml" xmlns:w10="urn:schemas-microsoft-com:office:word" xmlns:a="http://schemas.openxmlformats.org/drawingml/2006/main" xmlns:pic="http://schemas.openxmlformats.org/drawingml/2006/picture" xmlns:wp="http://schemas.openxmlformats.org/drawingml/2006/wordprocessingDrawing">
   <w:body>
-    <w:bookmarkStart w:id="77" w:name="επικοινωνία-ανθρώπου-υπολογιστή-hci"/>
+    <w:bookmarkStart w:id="78" w:name="επικοινωνία-ανθρώπου-υπολογιστή-hci"/>
     <w:p>
       <w:pPr>
         <w:pStyle w:val="Heading1"/>
@@ -1482,21 +1482,34 @@
           <w:p>
             <w:pPr>
               <w:pStyle w:val="Compact"/>
-            </w:pPr>
-          </w:p>
-        </w:tc>
-        <w:tc>
-          <w:tcPr/>
-          <w:p>
-            <w:pPr>
-              <w:pStyle w:val="Compact"/>
-            </w:pPr>
+              <w:jc w:val="left"/>
+            </w:pPr>
+            <w:hyperlink r:id="rId77">
+              <w:r>
+                <w:rPr>
+                  <w:rStyle w:val="Hyperlink"/>
+                </w:rPr>
+                <w:t xml:space="preserve">Link Συζήτησης</w:t>
+              </w:r>
+            </w:hyperlink>
+          </w:p>
+        </w:tc>
+        <w:tc>
+          <w:tcPr/>
+          <w:p>
+            <w:pPr>
+              <w:pStyle w:val="Compact"/>
+              <w:jc w:val="left"/>
+            </w:pPr>
+            <w:r>
+              <w:t xml:space="preserve">Επιτυχής ολοκλήρωση του παραδοτέου εντός προθεσμίας ☑️ (100% Success)</w:t>
+            </w:r>
           </w:p>
         </w:tc>
       </w:tr>
     </w:tbl>
-    <w:bookmarkEnd w:id="77"/>
-    <w:bookmarkStart w:id="78" w:name="παραδοτέο-1ο-εισαγωγή"/>
+    <w:bookmarkEnd w:id="78"/>
+    <w:bookmarkStart w:id="79" w:name="παραδοτέο-1ο-εισαγωγή"/>
     <w:p>
       <w:pPr>
         <w:pStyle w:val="Heading1"/>
@@ -1619,8 +1632,8 @@
         <w:t xml:space="preserve">Τέλος, να αποκτήσω μέσα από τα παραπάνω γνώσεις προγραμματιστικές οι οποίες θα μου φανούν χρήσιμες για την ακαδημαϊκή και την επαγγελματική μου ζωή.</w:t>
       </w:r>
     </w:p>
-    <w:bookmarkEnd w:id="78"/>
-    <w:bookmarkStart w:id="95" w:name="Xae21374adf8d4ff632072c79d9dbe1281a515de"/>
+    <w:bookmarkEnd w:id="79"/>
+    <w:bookmarkStart w:id="96" w:name="Xae21374adf8d4ff632072c79d9dbe1281a515de"/>
     <w:p>
       <w:pPr>
         <w:pStyle w:val="Heading1"/>
@@ -1633,18 +1646,18 @@
           <wp:inline>
             <wp:extent cx="203200" cy="203200"/>
             <wp:effectExtent b="0" l="0" r="0" t="0"/>
-            <wp:docPr descr="image" title="" id="80" name="Picture"/>
+            <wp:docPr descr="image" title="" id="81" name="Picture"/>
             <a:graphic>
               <a:graphicData uri="http://schemas.openxmlformats.org/drawingml/2006/picture">
                 <pic:pic>
                   <pic:nvPicPr>
-                    <pic:cNvPr descr="https://user-images.githubusercontent.com/33377581/195592022-2cd3fccd-c7de-4d36-bb13-c3cf0bd018e5.png" id="81" name="Picture"/>
+                    <pic:cNvPr descr="https://user-images.githubusercontent.com/33377581/195592022-2cd3fccd-c7de-4d36-bb13-c3cf0bd018e5.png" id="82" name="Picture"/>
                     <pic:cNvPicPr>
                       <a:picLocks noChangeArrowheads="1" noChangeAspect="1"/>
                     </pic:cNvPicPr>
                   </pic:nvPicPr>
                   <pic:blipFill>
-                    <a:blip r:embed="rId79"/>
+                    <a:blip r:embed="rId80"/>
                     <a:stretch>
                       <a:fillRect/>
                     </a:stretch>
@@ -1773,7 +1786,7 @@
       <w:r>
         <w:t xml:space="preserve"> </w:t>
       </w:r>
-      <w:hyperlink r:id="rId82">
+      <w:hyperlink r:id="rId83">
         <w:r>
           <w:rPr>
             <w:rStyle w:val="VerbatimChar"/>
@@ -2026,7 +2039,7 @@
       <w:r>
         <w:t xml:space="preserve"> </w:t>
       </w:r>
-      <w:hyperlink r:id="rId83">
+      <w:hyperlink r:id="rId84">
         <w:r>
           <w:rPr>
             <w:rStyle w:val="Hyperlink"/>
@@ -2050,18 +2063,18 @@
           <wp:inline>
             <wp:extent cx="5334000" cy="3000375"/>
             <wp:effectExtent b="0" l="0" r="0" t="0"/>
-            <wp:docPr descr="Screenshot_2022-11-08_14-01-35" title="" id="85" name="Picture"/>
+            <wp:docPr descr="Screenshot_2022-11-08_14-01-35" title="" id="86" name="Picture"/>
             <a:graphic>
               <a:graphicData uri="http://schemas.openxmlformats.org/drawingml/2006/picture">
                 <pic:pic>
                   <pic:nvPicPr>
-                    <pic:cNvPr descr="https://user-images.githubusercontent.com/33377581/200535212-9f2d58ce-931e-4e9e-9fac-5d5d27667119.jpg" id="86" name="Picture"/>
+                    <pic:cNvPr descr="https://user-images.githubusercontent.com/33377581/200535212-9f2d58ce-931e-4e9e-9fac-5d5d27667119.jpg" id="87" name="Picture"/>
                     <pic:cNvPicPr>
                       <a:picLocks noChangeArrowheads="1" noChangeAspect="1"/>
                     </pic:cNvPicPr>
                   </pic:nvPicPr>
                   <pic:blipFill>
-                    <a:blip r:embed="rId84"/>
+                    <a:blip r:embed="rId85"/>
                     <a:stretch>
                       <a:fillRect/>
                     </a:stretch>
@@ -2117,7 +2130,7 @@
       <w:r>
         <w:t xml:space="preserve"> </w:t>
       </w:r>
-      <w:hyperlink r:id="rId87">
+      <w:hyperlink r:id="rId88">
         <w:r>
           <w:rPr>
             <w:rStyle w:val="Hyperlink"/>
@@ -2177,7 +2190,7 @@
       <w:r>
         <w:t xml:space="preserve"> </w:t>
       </w:r>
-      <w:hyperlink r:id="rId88">
+      <w:hyperlink r:id="rId89">
         <w:r>
           <w:rPr>
             <w:rStyle w:val="Hyperlink"/>
@@ -2211,7 +2224,7 @@
       <w:r>
         <w:t xml:space="preserve"> </w:t>
       </w:r>
-      <w:hyperlink r:id="rId89">
+      <w:hyperlink r:id="rId90">
         <w:r>
           <w:rPr>
             <w:rStyle w:val="Hyperlink"/>
@@ -2228,7 +2241,7 @@
       <w:r>
         <w:t xml:space="preserve"> </w:t>
       </w:r>
-      <w:hyperlink r:id="rId90">
+      <w:hyperlink r:id="rId91">
         <w:r>
           <w:rPr>
             <w:rStyle w:val="Hyperlink"/>
@@ -2279,18 +2292,18 @@
       <w:pPr>
         <w:pStyle w:val="BodyText"/>
       </w:pPr>
-      <w:hyperlink r:id="rId94">
+      <w:hyperlink r:id="rId95">
         <w:r>
           <w:drawing>
             <wp:inline>
               <wp:extent cx="5334000" cy="3081707"/>
               <wp:effectExtent b="0" l="0" r="0" t="0"/>
-              <wp:docPr descr="asciicast" title="" id="92" name="Picture"/>
+              <wp:docPr descr="asciicast" title="" id="93" name="Picture"/>
               <a:graphic>
                 <a:graphicData uri="http://schemas.openxmlformats.org/drawingml/2006/picture">
                   <pic:pic>
                     <pic:nvPicPr>
-                      <pic:cNvPr descr="https://asciinema.org/a/527869.svg" id="93" name="Picture"/>
+                      <pic:cNvPr descr="https://asciinema.org/a/527869.svg" id="94" name="Picture"/>
                       <pic:cNvPicPr>
                         <a:picLocks noChangeArrowheads="1" noChangeAspect="1"/>
                       </pic:cNvPicPr>
@@ -2302,7 +2315,7 @@
                             <a14:useLocalDpi xmlns:a14="http://schemas.microsoft.com/office/drawing/2010/main" val="0"/>
                           </a:ext>
                           <a:ext uri="{96DAC541-7B7A-43D3-8B79-37D633B846F1}">
-                            <asvg:svgBlip xmlns:asvg="http://schemas.microsoft.com/office/drawing/2016/SVG/main" r:embed="rId91"/>
+                            <asvg:svgBlip xmlns:asvg="http://schemas.microsoft.com/office/drawing/2016/SVG/main" r:embed="rId92"/>
                           </a:ext>
                         </a:extLst>
                       </a:blip>
@@ -2333,8 +2346,8 @@
         </w:r>
       </w:hyperlink>
     </w:p>
-    <w:bookmarkEnd w:id="95"/>
-    <w:bookmarkStart w:id="111" w:name="παραδοτέο-3ο-συμμετοχικό-περιεχόμενο-α1."/>
+    <w:bookmarkEnd w:id="96"/>
+    <w:bookmarkStart w:id="112" w:name="παραδοτέο-3ο-συμμετοχικό-περιεχόμενο-α1."/>
     <w:p>
       <w:pPr>
         <w:pStyle w:val="Heading1"/>
@@ -2353,7 +2366,7 @@
       <w:r>
         <w:t xml:space="preserve"> </w:t>
       </w:r>
-      <w:hyperlink r:id="rId96">
+      <w:hyperlink r:id="rId97">
         <w:r>
           <w:rPr>
             <w:rStyle w:val="Hyperlink"/>
@@ -2384,7 +2397,7 @@
       <w:r>
         <w:t xml:space="preserve"> </w:t>
       </w:r>
-      <w:hyperlink r:id="rId97">
+      <w:hyperlink r:id="rId98">
         <w:r>
           <w:rPr>
             <w:rStyle w:val="Hyperlink"/>
@@ -2401,7 +2414,7 @@
       <w:r>
         <w:t xml:space="preserve"> </w:t>
       </w:r>
-      <w:hyperlink r:id="rId98">
+      <w:hyperlink r:id="rId99">
         <w:r>
           <w:rPr>
             <w:rStyle w:val="Hyperlink"/>
@@ -2418,7 +2431,7 @@
       <w:r>
         <w:t xml:space="preserve"> </w:t>
       </w:r>
-      <w:hyperlink r:id="rId99">
+      <w:hyperlink r:id="rId100">
         <w:r>
           <w:rPr>
             <w:rStyle w:val="Hyperlink"/>
@@ -2449,7 +2462,7 @@
       <w:r>
         <w:t xml:space="preserve"> </w:t>
       </w:r>
-      <w:hyperlink r:id="rId100">
+      <w:hyperlink r:id="rId101">
         <w:r>
           <w:rPr>
             <w:rStyle w:val="VerbatimChar"/>
@@ -2466,7 +2479,7 @@
       <w:r>
         <w:t xml:space="preserve"> </w:t>
       </w:r>
-      <w:hyperlink r:id="rId101">
+      <w:hyperlink r:id="rId102">
         <w:r>
           <w:rPr>
             <w:rStyle w:val="VerbatimChar"/>
@@ -2478,7 +2491,7 @@
         <w:t xml:space="preserve">. Αναλυτικότερες πληροφορίες στην επόμενη παράγραφο.</w:t>
       </w:r>
     </w:p>
-    <w:bookmarkStart w:id="106" w:name="περιγραφή-python"/>
+    <w:bookmarkStart w:id="107" w:name="περιγραφή-python"/>
     <w:p>
       <w:pPr>
         <w:pStyle w:val="Heading2"/>
@@ -2503,7 +2516,7 @@
       <w:r>
         <w:t xml:space="preserve"> </w:t>
       </w:r>
-      <w:hyperlink r:id="rId102">
+      <w:hyperlink r:id="rId103">
         <w:r>
           <w:rPr>
             <w:rStyle w:val="Hyperlink"/>
@@ -2542,18 +2555,18 @@
           <wp:inline>
             <wp:extent cx="5334000" cy="3000375"/>
             <wp:effectExtent b="0" l="0" r="0" t="0"/>
-            <wp:docPr descr="image(7)" title="" id="104" name="Picture"/>
+            <wp:docPr descr="image(7)" title="" id="105" name="Picture"/>
             <a:graphic>
               <a:graphicData uri="http://schemas.openxmlformats.org/drawingml/2006/picture">
                 <pic:pic>
                   <pic:nvPicPr>
-                    <pic:cNvPr descr="https://user-images.githubusercontent.com/33377581/198352202-34c783b2-d316-46ce-8b78-6f83c6c27bab.jpg" id="105" name="Picture"/>
+                    <pic:cNvPr descr="https://user-images.githubusercontent.com/33377581/198352202-34c783b2-d316-46ce-8b78-6f83c6c27bab.jpg" id="106" name="Picture"/>
                     <pic:cNvPicPr>
                       <a:picLocks noChangeArrowheads="1" noChangeAspect="1"/>
                     </pic:cNvPicPr>
                   </pic:nvPicPr>
                   <pic:blipFill>
-                    <a:blip r:embed="rId103"/>
+                    <a:blip r:embed="rId104"/>
                     <a:stretch>
                       <a:fillRect/>
                     </a:stretch>
@@ -2588,8 +2601,8 @@
         <w:t xml:space="preserve">image(7)</w:t>
       </w:r>
     </w:p>
-    <w:bookmarkEnd w:id="106"/>
-    <w:bookmarkStart w:id="110" w:name="περιγραφή-odroid-c4"/>
+    <w:bookmarkEnd w:id="107"/>
+    <w:bookmarkStart w:id="111" w:name="περιγραφή-odroid-c4"/>
     <w:p>
       <w:pPr>
         <w:pStyle w:val="Heading2"/>
@@ -2621,18 +2634,18 @@
           <wp:inline>
             <wp:extent cx="5334000" cy="3000375"/>
             <wp:effectExtent b="0" l="0" r="0" t="0"/>
-            <wp:docPr descr="image(8)" title="" id="108" name="Picture"/>
+            <wp:docPr descr="image(8)" title="" id="109" name="Picture"/>
             <a:graphic>
               <a:graphicData uri="http://schemas.openxmlformats.org/drawingml/2006/picture">
                 <pic:pic>
                   <pic:nvPicPr>
-                    <pic:cNvPr descr="https://user-images.githubusercontent.com/33377581/198352371-fbcce24f-92c2-404c-9004-136f46c0fba7.jpg" id="109" name="Picture"/>
+                    <pic:cNvPr descr="https://user-images.githubusercontent.com/33377581/198352371-fbcce24f-92c2-404c-9004-136f46c0fba7.jpg" id="110" name="Picture"/>
                     <pic:cNvPicPr>
                       <a:picLocks noChangeArrowheads="1" noChangeAspect="1"/>
                     </pic:cNvPicPr>
                   </pic:nvPicPr>
                   <pic:blipFill>
-                    <a:blip r:embed="rId107"/>
+                    <a:blip r:embed="rId108"/>
                     <a:stretch>
                       <a:fillRect/>
                     </a:stretch>
@@ -2667,9 +2680,9 @@
         <w:t xml:space="preserve">image(8)</w:t>
       </w:r>
     </w:p>
-    <w:bookmarkEnd w:id="110"/>
     <w:bookmarkEnd w:id="111"/>
-    <w:bookmarkStart w:id="122" w:name="Xa9b3a9788de2b6267bcf47190f430bdac75473e"/>
+    <w:bookmarkEnd w:id="112"/>
+    <w:bookmarkStart w:id="123" w:name="Xa9b3a9788de2b6267bcf47190f430bdac75473e"/>
     <w:p>
       <w:pPr>
         <w:pStyle w:val="Heading1"/>
@@ -2730,7 +2743,7 @@
       <w:r>
         <w:t xml:space="preserve"> </w:t>
       </w:r>
-      <w:hyperlink r:id="rId112">
+      <w:hyperlink r:id="rId113">
         <w:r>
           <w:rPr>
             <w:rStyle w:val="Hyperlink"/>
@@ -2768,7 +2781,7 @@
       <w:r>
         <w:t xml:space="preserve"> </w:t>
       </w:r>
-      <w:hyperlink r:id="rId113">
+      <w:hyperlink r:id="rId114">
         <w:r>
           <w:rPr>
             <w:rStyle w:val="Hyperlink"/>
@@ -2791,7 +2804,7 @@
       <w:r>
         <w:t xml:space="preserve"> </w:t>
       </w:r>
-      <w:hyperlink r:id="rId114">
+      <w:hyperlink r:id="rId115">
         <w:r>
           <w:rPr>
             <w:rStyle w:val="VerbatimChar"/>
@@ -2808,7 +2821,7 @@
       <w:r>
         <w:t xml:space="preserve"> </w:t>
       </w:r>
-      <w:hyperlink r:id="rId115">
+      <w:hyperlink r:id="rId116">
         <w:r>
           <w:rPr>
             <w:rStyle w:val="Hyperlink"/>
@@ -2837,7 +2850,7 @@
       <w:r>
         <w:t xml:space="preserve"> </w:t>
       </w:r>
-      <w:hyperlink r:id="rId116">
+      <w:hyperlink r:id="rId117">
         <w:r>
           <w:rPr>
             <w:rStyle w:val="VerbatimChar"/>
@@ -2854,7 +2867,7 @@
       <w:r>
         <w:t xml:space="preserve"> </w:t>
       </w:r>
-      <w:hyperlink r:id="rId117">
+      <w:hyperlink r:id="rId118">
         <w:r>
           <w:rPr>
             <w:rStyle w:val="Hyperlink"/>
@@ -2989,7 +3002,7 @@
       <w:r>
         <w:t xml:space="preserve"> </w:t>
       </w:r>
-      <w:hyperlink r:id="rId118">
+      <w:hyperlink r:id="rId119">
         <w:r>
           <w:rPr>
             <w:rStyle w:val="VerbatimChar"/>
@@ -3006,7 +3019,7 @@
       <w:r>
         <w:t xml:space="preserve"> </w:t>
       </w:r>
-      <w:hyperlink r:id="rId119">
+      <w:hyperlink r:id="rId120">
         <w:r>
           <w:rPr>
             <w:rStyle w:val="Hyperlink"/>
@@ -3029,7 +3042,7 @@
       <w:r>
         <w:t xml:space="preserve"> </w:t>
       </w:r>
-      <w:hyperlink r:id="rId120">
+      <w:hyperlink r:id="rId121">
         <w:r>
           <w:rPr>
             <w:rStyle w:val="VerbatimChar"/>
@@ -3046,7 +3059,7 @@
       <w:r>
         <w:t xml:space="preserve"> </w:t>
       </w:r>
-      <w:hyperlink r:id="rId121">
+      <w:hyperlink r:id="rId122">
         <w:r>
           <w:rPr>
             <w:rStyle w:val="Hyperlink"/>
@@ -3055,8 +3068,8 @@
         </w:r>
       </w:hyperlink>
     </w:p>
-    <w:bookmarkEnd w:id="122"/>
-    <w:bookmarkStart w:id="144" w:name="X8b4e3ac7f30adf11f34da236cca157798cd2b5d"/>
+    <w:bookmarkEnd w:id="123"/>
+    <w:bookmarkStart w:id="145" w:name="X8b4e3ac7f30adf11f34da236cca157798cd2b5d"/>
     <w:p>
       <w:pPr>
         <w:pStyle w:val="Heading1"/>
@@ -3075,7 +3088,7 @@
       <w:r>
         <w:t xml:space="preserve"> </w:t>
       </w:r>
-      <w:hyperlink r:id="rId123">
+      <w:hyperlink r:id="rId124">
         <w:r>
           <w:rPr>
             <w:rStyle w:val="Hyperlink"/>
@@ -3101,7 +3114,7 @@
       <w:r>
         <w:t xml:space="preserve"> </w:t>
       </w:r>
-      <w:hyperlink r:id="rId124">
+      <w:hyperlink r:id="rId125">
         <w:r>
           <w:rPr>
             <w:rStyle w:val="VerbatimChar"/>
@@ -3115,7 +3128,7 @@
       <w:r>
         <w:t xml:space="preserve"> </w:t>
       </w:r>
-      <w:hyperlink r:id="rId125">
+      <w:hyperlink r:id="rId126">
         <w:r>
           <w:rPr>
             <w:rStyle w:val="VerbatimChar"/>
@@ -3130,7 +3143,7 @@
         <w:t xml:space="preserve">κα.) για τους browser μας.</w:t>
       </w:r>
     </w:p>
-    <w:bookmarkStart w:id="143" w:name="X7d28e4dae04275982694240399ed7fd63c93a57"/>
+    <w:bookmarkStart w:id="144" w:name="X7d28e4dae04275982694240399ed7fd63c93a57"/>
     <w:p>
       <w:pPr>
         <w:pStyle w:val="Heading3"/>
@@ -3141,7 +3154,7 @@
       <w:r>
         <w:t xml:space="preserve"> </w:t>
       </w:r>
-      <w:hyperlink r:id="rId126">
+      <w:hyperlink r:id="rId127">
         <w:r>
           <w:rPr>
             <w:rStyle w:val="VerbatimChar"/>
@@ -3171,7 +3184,7 @@
       <w:r>
         <w:t xml:space="preserve"> </w:t>
       </w:r>
-      <w:hyperlink r:id="rId127">
+      <w:hyperlink r:id="rId128">
         <w:r>
           <w:rPr>
             <w:rStyle w:val="VerbatimChar"/>
@@ -3200,7 +3213,7 @@
       <w:r>
         <w:t xml:space="preserve"> </w:t>
       </w:r>
-      <w:hyperlink r:id="rId126">
+      <w:hyperlink r:id="rId127">
         <w:r>
           <w:rPr>
             <w:rStyle w:val="Hyperlink"/>
@@ -3222,7 +3235,7 @@
       <w:r>
         <w:t xml:space="preserve"> </w:t>
       </w:r>
-      <w:hyperlink r:id="rId128">
+      <w:hyperlink r:id="rId129">
         <w:r>
           <w:rPr>
             <w:rStyle w:val="Hyperlink"/>
@@ -3251,7 +3264,7 @@
       <w:r>
         <w:t xml:space="preserve"> </w:t>
       </w:r>
-      <w:hyperlink r:id="rId129">
+      <w:hyperlink r:id="rId130">
         <w:r>
           <w:rPr>
             <w:rStyle w:val="Hyperlink"/>
@@ -3299,12 +3312,12 @@
             <wp:inline>
               <wp:extent cx="5334000" cy="2456050"/>
               <wp:effectExtent b="0" l="0" r="0" t="0"/>
-              <wp:docPr descr="asciicast" title="" id="131" name="Picture"/>
+              <wp:docPr descr="asciicast" title="" id="132" name="Picture"/>
               <a:graphic>
                 <a:graphicData uri="http://schemas.openxmlformats.org/drawingml/2006/picture">
                   <pic:pic>
                     <pic:nvPicPr>
-                      <pic:cNvPr descr="https://asciinema.org/a/532242.svg" id="132" name="Picture"/>
+                      <pic:cNvPr descr="https://asciinema.org/a/532242.svg" id="133" name="Picture"/>
                       <pic:cNvPicPr>
                         <a:picLocks noChangeArrowheads="1" noChangeAspect="1"/>
                       </pic:cNvPicPr>
@@ -3316,7 +3329,7 @@
                             <a14:useLocalDpi xmlns:a14="http://schemas.microsoft.com/office/drawing/2010/main" val="0"/>
                           </a:ext>
                           <a:ext uri="{96DAC541-7B7A-43D3-8B79-37D633B846F1}">
-                            <asvg:svgBlip xmlns:asvg="http://schemas.microsoft.com/office/drawing/2016/SVG/main" r:embed="rId130"/>
+                            <asvg:svgBlip xmlns:asvg="http://schemas.microsoft.com/office/drawing/2016/SVG/main" r:embed="rId131"/>
                           </a:ext>
                         </a:extLst>
                       </a:blip>
@@ -3408,18 +3421,18 @@
       <w:pPr>
         <w:pStyle w:val="FirstParagraph"/>
       </w:pPr>
-      <w:hyperlink r:id="rId136">
+      <w:hyperlink r:id="rId137">
         <w:r>
           <w:drawing>
             <wp:inline>
               <wp:extent cx="5334000" cy="2456050"/>
               <wp:effectExtent b="0" l="0" r="0" t="0"/>
-              <wp:docPr descr="asciicast" title="" id="134" name="Picture"/>
+              <wp:docPr descr="asciicast" title="" id="135" name="Picture"/>
               <a:graphic>
                 <a:graphicData uri="http://schemas.openxmlformats.org/drawingml/2006/picture">
                   <pic:pic>
                     <pic:nvPicPr>
-                      <pic:cNvPr descr="https://asciinema.org/a/532243.svg" id="135" name="Picture"/>
+                      <pic:cNvPr descr="https://asciinema.org/a/532243.svg" id="136" name="Picture"/>
                       <pic:cNvPicPr>
                         <a:picLocks noChangeArrowheads="1" noChangeAspect="1"/>
                       </pic:cNvPicPr>
@@ -3431,7 +3444,7 @@
                             <a14:useLocalDpi xmlns:a14="http://schemas.microsoft.com/office/drawing/2010/main" val="0"/>
                           </a:ext>
                           <a:ext uri="{96DAC541-7B7A-43D3-8B79-37D633B846F1}">
-                            <asvg:svgBlip xmlns:asvg="http://schemas.microsoft.com/office/drawing/2016/SVG/main" r:embed="rId133"/>
+                            <asvg:svgBlip xmlns:asvg="http://schemas.microsoft.com/office/drawing/2016/SVG/main" r:embed="rId134"/>
                           </a:ext>
                         </a:extLst>
                       </a:blip>
@@ -3526,18 +3539,18 @@
       <w:pPr>
         <w:pStyle w:val="FirstParagraph"/>
       </w:pPr>
-      <w:hyperlink r:id="rId140">
+      <w:hyperlink r:id="rId141">
         <w:r>
           <w:drawing>
             <wp:inline>
               <wp:extent cx="5334000" cy="2456050"/>
               <wp:effectExtent b="0" l="0" r="0" t="0"/>
-              <wp:docPr descr="asciicast" title="" id="138" name="Picture"/>
+              <wp:docPr descr="asciicast" title="" id="139" name="Picture"/>
               <a:graphic>
                 <a:graphicData uri="http://schemas.openxmlformats.org/drawingml/2006/picture">
                   <pic:pic>
                     <pic:nvPicPr>
-                      <pic:cNvPr descr="https://asciinema.org/a/532246.svg" id="139" name="Picture"/>
+                      <pic:cNvPr descr="https://asciinema.org/a/532246.svg" id="140" name="Picture"/>
                       <pic:cNvPicPr>
                         <a:picLocks noChangeArrowheads="1" noChangeAspect="1"/>
                       </pic:cNvPicPr>
@@ -3549,7 +3562,7 @@
                             <a14:useLocalDpi xmlns:a14="http://schemas.microsoft.com/office/drawing/2010/main" val="0"/>
                           </a:ext>
                           <a:ext uri="{96DAC541-7B7A-43D3-8B79-37D633B846F1}">
-                            <asvg:svgBlip xmlns:asvg="http://schemas.microsoft.com/office/drawing/2016/SVG/main" r:embed="rId137"/>
+                            <asvg:svgBlip xmlns:asvg="http://schemas.microsoft.com/office/drawing/2016/SVG/main" r:embed="rId138"/>
                           </a:ext>
                         </a:extLst>
                       </a:blip>
@@ -3598,7 +3611,7 @@
       <w:r>
         <w:t xml:space="preserve"> </w:t>
       </w:r>
-      <w:hyperlink r:id="rId141">
+      <w:hyperlink r:id="rId142">
         <w:r>
           <w:rPr>
             <w:rStyle w:val="Hyperlink"/>
@@ -3615,7 +3628,7 @@
       <w:r>
         <w:t xml:space="preserve"> </w:t>
       </w:r>
-      <w:hyperlink r:id="rId142">
+      <w:hyperlink r:id="rId143">
         <w:r>
           <w:rPr>
             <w:rStyle w:val="Hyperlink"/>
@@ -3642,9 +3655,9 @@
         <w:t xml:space="preserve">προκειμένου να εγκατασταθεί στο σύστημα το curl.</w:t>
       </w:r>
     </w:p>
-    <w:bookmarkEnd w:id="143"/>
     <w:bookmarkEnd w:id="144"/>
-    <w:bookmarkStart w:id="166" w:name="παραδοτέο-5ο-συμμετοχικό-περιεχόμενο-α2."/>
+    <w:bookmarkEnd w:id="145"/>
+    <w:bookmarkStart w:id="167" w:name="παραδοτέο-5ο-συμμετοχικό-περιεχόμενο-α2."/>
     <w:p>
       <w:pPr>
         <w:pStyle w:val="Heading1"/>
@@ -3663,7 +3676,7 @@
       <w:r>
         <w:t xml:space="preserve"> </w:t>
       </w:r>
-      <w:hyperlink r:id="rId145">
+      <w:hyperlink r:id="rId146">
         <w:r>
           <w:rPr>
             <w:rStyle w:val="Hyperlink"/>
@@ -3694,7 +3707,7 @@
       <w:r>
         <w:t xml:space="preserve"> </w:t>
       </w:r>
-      <w:hyperlink r:id="rId98">
+      <w:hyperlink r:id="rId99">
         <w:r>
           <w:rPr>
             <w:rStyle w:val="Hyperlink"/>
@@ -3741,7 +3754,7 @@
         <w:t xml:space="preserve">) και τα ενσωμάτωσα σε δύο διαφάνειες (slides) &amp; σε δύο χρονολόγια (timelines). Αναλυτικότερες λεπτομέρειες στην επόμενη παράγραφο.</w:t>
       </w:r>
     </w:p>
-    <w:bookmarkStart w:id="147" w:name="περιγραφή-timelines"/>
+    <w:bookmarkStart w:id="148" w:name="περιγραφή-timelines"/>
     <w:p>
       <w:pPr>
         <w:pStyle w:val="Heading2"/>
@@ -3867,7 +3880,7 @@
       <w:r>
         <w:t xml:space="preserve"> </w:t>
       </w:r>
-      <w:hyperlink r:id="rId146">
+      <w:hyperlink r:id="rId147">
         <w:r>
           <w:rPr>
             <w:rStyle w:val="VerbatimChar"/>
@@ -3882,8 +3895,8 @@
         <w:t xml:space="preserve">και προχώρησα στο επόμενο βήμα.</w:t>
       </w:r>
     </w:p>
-    <w:bookmarkEnd w:id="147"/>
-    <w:bookmarkStart w:id="151" w:name="υπολογιστές-τσέπης-timeline"/>
+    <w:bookmarkEnd w:id="148"/>
+    <w:bookmarkStart w:id="152" w:name="υπολογιστές-τσέπης-timeline"/>
     <w:p>
       <w:pPr>
         <w:pStyle w:val="Heading2"/>
@@ -3901,18 +3914,18 @@
           <wp:inline>
             <wp:extent cx="5334000" cy="3000375"/>
             <wp:effectExtent b="0" l="0" r="0" t="0"/>
-            <wp:docPr descr="Screenshot_2022-11-07_17-31-50" title="" id="149" name="Picture"/>
+            <wp:docPr descr="Screenshot_2022-11-07_17-31-50" title="" id="150" name="Picture"/>
             <a:graphic>
               <a:graphicData uri="http://schemas.openxmlformats.org/drawingml/2006/picture">
                 <pic:pic>
                   <pic:nvPicPr>
-                    <pic:cNvPr descr="https://user-images.githubusercontent.com/33377581/200328863-25282b16-3c5d-46dc-acbf-32c041bfe0d8.jpg" id="150" name="Picture"/>
+                    <pic:cNvPr descr="https://user-images.githubusercontent.com/33377581/200328863-25282b16-3c5d-46dc-acbf-32c041bfe0d8.jpg" id="151" name="Picture"/>
                     <pic:cNvPicPr>
                       <a:picLocks noChangeArrowheads="1" noChangeAspect="1"/>
                     </pic:cNvPicPr>
                   </pic:nvPicPr>
                   <pic:blipFill>
-                    <a:blip r:embed="rId148"/>
+                    <a:blip r:embed="rId149"/>
                     <a:stretch>
                       <a:fillRect/>
                     </a:stretch>
@@ -3947,8 +3960,8 @@
         <w:t xml:space="preserve">Screenshot_2022-11-07_17-31-50</w:t>
       </w:r>
     </w:p>
-    <w:bookmarkEnd w:id="151"/>
-    <w:bookmarkStart w:id="155" w:name="X02dd16cc1c671508ba134eb66dc7b9f9aaa4fb5"/>
+    <w:bookmarkEnd w:id="152"/>
+    <w:bookmarkStart w:id="156" w:name="X02dd16cc1c671508ba134eb66dc7b9f9aaa4fb5"/>
     <w:p>
       <w:pPr>
         <w:pStyle w:val="Heading2"/>
@@ -3966,18 +3979,18 @@
           <wp:inline>
             <wp:extent cx="5334000" cy="3000375"/>
             <wp:effectExtent b="0" l="0" r="0" t="0"/>
-            <wp:docPr descr="Screenshot_2022-11-07_17-32-09" title="" id="153" name="Picture"/>
+            <wp:docPr descr="Screenshot_2022-11-07_17-32-09" title="" id="154" name="Picture"/>
             <a:graphic>
               <a:graphicData uri="http://schemas.openxmlformats.org/drawingml/2006/picture">
                 <pic:pic>
                   <pic:nvPicPr>
-                    <pic:cNvPr descr="https://user-images.githubusercontent.com/33377581/200332060-cb002c3b-dd18-4057-a93d-55d5929b3f95.jpg" id="154" name="Picture"/>
+                    <pic:cNvPr descr="https://user-images.githubusercontent.com/33377581/200332060-cb002c3b-dd18-4057-a93d-55d5929b3f95.jpg" id="155" name="Picture"/>
                     <pic:cNvPicPr>
                       <a:picLocks noChangeArrowheads="1" noChangeAspect="1"/>
                     </pic:cNvPicPr>
                   </pic:nvPicPr>
                   <pic:blipFill>
-                    <a:blip r:embed="rId152"/>
+                    <a:blip r:embed="rId153"/>
                     <a:stretch>
                       <a:fillRect/>
                     </a:stretch>
@@ -4012,8 +4025,8 @@
         <w:t xml:space="preserve">Screenshot_2022-11-07_17-32-09</w:t>
       </w:r>
     </w:p>
-    <w:bookmarkEnd w:id="155"/>
-    <w:bookmarkStart w:id="157" w:name="περιγραφή-slides"/>
+    <w:bookmarkEnd w:id="156"/>
+    <w:bookmarkStart w:id="158" w:name="περιγραφή-slides"/>
     <w:p>
       <w:pPr>
         <w:pStyle w:val="Heading2"/>
@@ -4139,7 +4152,7 @@
       <w:r>
         <w:t xml:space="preserve"> </w:t>
       </w:r>
-      <w:hyperlink r:id="rId156">
+      <w:hyperlink r:id="rId157">
         <w:r>
           <w:rPr>
             <w:rStyle w:val="VerbatimChar"/>
@@ -4218,8 +4231,8 @@
         <w:t xml:space="preserve">. Το συγκεκριμένο αρχείο, παρουσιάζει ήδη μια γκάμα γλωσσών προγραμματισμού, οπότε θεώρησα σωστό εφόσον υπάρχει ήδη κάτι σχετικό με τις γλώσσες προγραμματισμού να μην δημιουργήσω κάτι ξεχωριστό και απλά να ενημερώσω το συγκεκριμένο αρχείο. Για ακριβώς αυτόν τον λόγο δεν δημιούργησα ένα νέο (.md) αρχείο για ένα δεύτερο slide. Παρόλα αυτά, το ενσωμάτωσα με τα υπόλοιπα για να μπορέσω να κάνω contribute στο συγκεκριμένο (.md) αρχείο του site</w:t>
       </w:r>
     </w:p>
-    <w:bookmarkEnd w:id="157"/>
-    <w:bookmarkStart w:id="161" w:name="γλώσσες-προγραμματισμού-slide"/>
+    <w:bookmarkEnd w:id="158"/>
+    <w:bookmarkStart w:id="162" w:name="γλώσσες-προγραμματισμού-slide"/>
     <w:p>
       <w:pPr>
         <w:pStyle w:val="Heading2"/>
@@ -4243,18 +4256,18 @@
           <wp:inline>
             <wp:extent cx="5334000" cy="3000375"/>
             <wp:effectExtent b="0" l="0" r="0" t="0"/>
-            <wp:docPr descr="Screenshot_2022-11-07_18-41-57" title="" id="159" name="Picture"/>
+            <wp:docPr descr="Screenshot_2022-11-07_18-41-57" title="" id="160" name="Picture"/>
             <a:graphic>
               <a:graphicData uri="http://schemas.openxmlformats.org/drawingml/2006/picture">
                 <pic:pic>
                   <pic:nvPicPr>
-                    <pic:cNvPr descr="https://user-images.githubusercontent.com/33377581/200337898-9464ecd1-8b28-4ac2-aeef-52d04b2798f9.jpg" id="160" name="Picture"/>
+                    <pic:cNvPr descr="https://user-images.githubusercontent.com/33377581/200337898-9464ecd1-8b28-4ac2-aeef-52d04b2798f9.jpg" id="161" name="Picture"/>
                     <pic:cNvPicPr>
                       <a:picLocks noChangeArrowheads="1" noChangeAspect="1"/>
                     </pic:cNvPicPr>
                   </pic:nvPicPr>
                   <pic:blipFill>
-                    <a:blip r:embed="rId158"/>
+                    <a:blip r:embed="rId159"/>
                     <a:stretch>
                       <a:fillRect/>
                     </a:stretch>
@@ -4289,8 +4302,8 @@
         <w:t xml:space="preserve">Screenshot_2022-11-07_18-41-57</w:t>
       </w:r>
     </w:p>
-    <w:bookmarkEnd w:id="161"/>
-    <w:bookmarkStart w:id="165" w:name="υπολογιστές-τσέπης-slide"/>
+    <w:bookmarkEnd w:id="162"/>
+    <w:bookmarkStart w:id="166" w:name="υπολογιστές-τσέπης-slide"/>
     <w:p>
       <w:pPr>
         <w:pStyle w:val="Heading2"/>
@@ -4314,18 +4327,18 @@
           <wp:inline>
             <wp:extent cx="5334000" cy="3000375"/>
             <wp:effectExtent b="0" l="0" r="0" t="0"/>
-            <wp:docPr descr="Screenshot_2022-11-07_18-43-32" title="" id="163" name="Picture"/>
+            <wp:docPr descr="Screenshot_2022-11-07_18-43-32" title="" id="164" name="Picture"/>
             <a:graphic>
               <a:graphicData uri="http://schemas.openxmlformats.org/drawingml/2006/picture">
                 <pic:pic>
                   <pic:nvPicPr>
-                    <pic:cNvPr descr="https://user-images.githubusercontent.com/33377581/200338268-c7c365f1-7a4b-4b24-a46d-a7aeeca18d70.jpg" id="164" name="Picture"/>
+                    <pic:cNvPr descr="https://user-images.githubusercontent.com/33377581/200338268-c7c365f1-7a4b-4b24-a46d-a7aeeca18d70.jpg" id="165" name="Picture"/>
                     <pic:cNvPicPr>
                       <a:picLocks noChangeArrowheads="1" noChangeAspect="1"/>
                     </pic:cNvPicPr>
                   </pic:nvPicPr>
                   <pic:blipFill>
-                    <a:blip r:embed="rId162"/>
+                    <a:blip r:embed="rId163"/>
                     <a:stretch>
                       <a:fillRect/>
                     </a:stretch>
@@ -4360,9 +4373,9 @@
         <w:t xml:space="preserve">Screenshot_2022-11-07_18-43-32</w:t>
       </w:r>
     </w:p>
-    <w:bookmarkEnd w:id="165"/>
     <w:bookmarkEnd w:id="166"/>
-    <w:bookmarkStart w:id="177" w:name="X08fd99681036d31fdbed060101fa2a6ed43fd64"/>
+    <w:bookmarkEnd w:id="167"/>
+    <w:bookmarkStart w:id="178" w:name="X08fd99681036d31fdbed060101fa2a6ed43fd64"/>
     <w:p>
       <w:pPr>
         <w:pStyle w:val="Heading1"/>
@@ -4408,7 +4421,7 @@
       <w:r>
         <w:t xml:space="preserve"> </w:t>
       </w:r>
-      <w:hyperlink r:id="rId167">
+      <w:hyperlink r:id="rId168">
         <w:r>
           <w:rPr>
             <w:rStyle w:val="Hyperlink"/>
@@ -4431,7 +4444,7 @@
       <w:r>
         <w:t xml:space="preserve"> </w:t>
       </w:r>
-      <w:hyperlink r:id="rId168">
+      <w:hyperlink r:id="rId169">
         <w:r>
           <w:rPr>
             <w:rStyle w:val="Hyperlink"/>
@@ -4454,7 +4467,7 @@
       <w:r>
         <w:t xml:space="preserve"> </w:t>
       </w:r>
-      <w:hyperlink r:id="rId169">
+      <w:hyperlink r:id="rId170">
         <w:r>
           <w:rPr>
             <w:rStyle w:val="Hyperlink"/>
@@ -4477,7 +4490,7 @@
       <w:r>
         <w:t xml:space="preserve"> </w:t>
       </w:r>
-      <w:hyperlink r:id="rId170">
+      <w:hyperlink r:id="rId171">
         <w:r>
           <w:rPr>
             <w:rStyle w:val="Hyperlink"/>
@@ -4500,7 +4513,7 @@
       <w:r>
         <w:t xml:space="preserve"> </w:t>
       </w:r>
-      <w:hyperlink r:id="rId171">
+      <w:hyperlink r:id="rId172">
         <w:r>
           <w:rPr>
             <w:rStyle w:val="Hyperlink"/>
@@ -4523,7 +4536,7 @@
       <w:r>
         <w:t xml:space="preserve"> </w:t>
       </w:r>
-      <w:hyperlink r:id="rId172">
+      <w:hyperlink r:id="rId173">
         <w:r>
           <w:rPr>
             <w:rStyle w:val="Hyperlink"/>
@@ -4576,7 +4589,7 @@
       <w:r>
         <w:t xml:space="preserve"> </w:t>
       </w:r>
-      <w:hyperlink r:id="rId146">
+      <w:hyperlink r:id="rId147">
         <w:r>
           <w:rPr>
             <w:rStyle w:val="Hyperlink"/>
@@ -4599,7 +4612,7 @@
       <w:r>
         <w:t xml:space="preserve"> </w:t>
       </w:r>
-      <w:hyperlink r:id="rId173">
+      <w:hyperlink r:id="rId174">
         <w:r>
           <w:rPr>
             <w:rStyle w:val="Hyperlink"/>
@@ -4622,7 +4635,7 @@
       <w:r>
         <w:t xml:space="preserve"> </w:t>
       </w:r>
-      <w:hyperlink r:id="rId174">
+      <w:hyperlink r:id="rId175">
         <w:r>
           <w:rPr>
             <w:rStyle w:val="Hyperlink"/>
@@ -4645,7 +4658,7 @@
       <w:r>
         <w:t xml:space="preserve"> </w:t>
       </w:r>
-      <w:hyperlink r:id="rId156">
+      <w:hyperlink r:id="rId157">
         <w:r>
           <w:rPr>
             <w:rStyle w:val="Hyperlink"/>
@@ -4668,7 +4681,7 @@
       <w:r>
         <w:t xml:space="preserve"> </w:t>
       </w:r>
-      <w:hyperlink r:id="rId175">
+      <w:hyperlink r:id="rId176">
         <w:r>
           <w:rPr>
             <w:rStyle w:val="Hyperlink"/>
@@ -4691,7 +4704,7 @@
       <w:r>
         <w:t xml:space="preserve"> </w:t>
       </w:r>
-      <w:hyperlink r:id="rId176">
+      <w:hyperlink r:id="rId177">
         <w:r>
           <w:rPr>
             <w:rStyle w:val="Hyperlink"/>
@@ -4700,8 +4713,8 @@
         </w:r>
       </w:hyperlink>
     </w:p>
-    <w:bookmarkEnd w:id="177"/>
-    <w:bookmarkStart w:id="237" w:name="παραδοτέο-6ο-κατασκευάζοντας-το-βιβλίο."/>
+    <w:bookmarkEnd w:id="178"/>
+    <w:bookmarkStart w:id="238" w:name="παραδοτέο-6ο-κατασκευάζοντας-το-βιβλίο."/>
     <w:p>
       <w:pPr>
         <w:pStyle w:val="Heading1"/>
@@ -4720,7 +4733,7 @@
       <w:r>
         <w:t xml:space="preserve"> </w:t>
       </w:r>
-      <w:hyperlink r:id="rId178">
+      <w:hyperlink r:id="rId179">
         <w:r>
           <w:rPr>
             <w:rStyle w:val="Hyperlink"/>
@@ -4824,7 +4837,7 @@
       <w:r>
         <w:t xml:space="preserve"> </w:t>
       </w:r>
-      <w:hyperlink r:id="rId179">
+      <w:hyperlink r:id="rId180">
         <w:r>
           <w:rPr>
             <w:rStyle w:val="Hyperlink"/>
@@ -4848,18 +4861,18 @@
           <wp:inline>
             <wp:extent cx="5334000" cy="3000375"/>
             <wp:effectExtent b="0" l="0" r="0" t="0"/>
-            <wp:docPr descr="Screenshot_2022-11-14_16-29-28" title="" id="181" name="Picture"/>
+            <wp:docPr descr="Screenshot_2022-11-14_16-29-28" title="" id="182" name="Picture"/>
             <a:graphic>
               <a:graphicData uri="http://schemas.openxmlformats.org/drawingml/2006/picture">
                 <pic:pic>
                   <pic:nvPicPr>
-                    <pic:cNvPr descr="https://user-images.githubusercontent.com/33377581/201660370-073e8bd2-5e48-4034-9691-5771eccf2c44.jpg" id="182" name="Picture"/>
+                    <pic:cNvPr descr="https://user-images.githubusercontent.com/33377581/201660370-073e8bd2-5e48-4034-9691-5771eccf2c44.jpg" id="183" name="Picture"/>
                     <pic:cNvPicPr>
                       <a:picLocks noChangeArrowheads="1" noChangeAspect="1"/>
                     </pic:cNvPicPr>
                   </pic:nvPicPr>
                   <pic:blipFill>
-                    <a:blip r:embed="rId180"/>
+                    <a:blip r:embed="rId181"/>
                     <a:stretch>
                       <a:fillRect/>
                     </a:stretch>
@@ -4894,7 +4907,7 @@
         <w:t xml:space="preserve">Screenshot_2022-11-14_16-29-28</w:t>
       </w:r>
     </w:p>
-    <w:bookmarkStart w:id="188" w:name="X69cf636891b04b6695e2449ddab4c1d919f201e"/>
+    <w:bookmarkStart w:id="189" w:name="X69cf636891b04b6695e2449ddab4c1d919f201e"/>
     <w:p>
       <w:pPr>
         <w:pStyle w:val="Heading2"/>
@@ -4919,7 +4932,7 @@
       <w:r>
         <w:t xml:space="preserve"> </w:t>
       </w:r>
-      <w:hyperlink r:id="rId178">
+      <w:hyperlink r:id="rId179">
         <w:r>
           <w:rPr>
             <w:rStyle w:val="Hyperlink"/>
@@ -4936,7 +4949,7 @@
       <w:r>
         <w:t xml:space="preserve"> </w:t>
       </w:r>
-      <w:hyperlink r:id="rId183">
+      <w:hyperlink r:id="rId184">
         <w:r>
           <w:rPr>
             <w:rStyle w:val="Hyperlink"/>
@@ -4970,18 +4983,18 @@
       <w:pPr>
         <w:pStyle w:val="BodyText"/>
       </w:pPr>
-      <w:hyperlink r:id="rId187">
+      <w:hyperlink r:id="rId188">
         <w:r>
           <w:drawing>
             <wp:inline>
               <wp:extent cx="5334000" cy="2456050"/>
               <wp:effectExtent b="0" l="0" r="0" t="0"/>
-              <wp:docPr descr="asciicast" title="" id="185" name="Picture"/>
+              <wp:docPr descr="asciicast" title="" id="186" name="Picture"/>
               <a:graphic>
                 <a:graphicData uri="http://schemas.openxmlformats.org/drawingml/2006/picture">
                   <pic:pic>
                     <pic:nvPicPr>
-                      <pic:cNvPr descr="https://asciinema.org/a/537537.svg" id="186" name="Picture"/>
+                      <pic:cNvPr descr="https://asciinema.org/a/537537.svg" id="187" name="Picture"/>
                       <pic:cNvPicPr>
                         <a:picLocks noChangeArrowheads="1" noChangeAspect="1"/>
                       </pic:cNvPicPr>
@@ -4993,7 +5006,7 @@
                             <a14:useLocalDpi xmlns:a14="http://schemas.microsoft.com/office/drawing/2010/main" val="0"/>
                           </a:ext>
                           <a:ext uri="{96DAC541-7B7A-43D3-8B79-37D633B846F1}">
-                            <asvg:svgBlip xmlns:asvg="http://schemas.microsoft.com/office/drawing/2016/SVG/main" r:embed="rId184"/>
+                            <asvg:svgBlip xmlns:asvg="http://schemas.microsoft.com/office/drawing/2016/SVG/main" r:embed="rId185"/>
                           </a:ext>
                         </a:extLst>
                       </a:blip>
@@ -5024,8 +5037,8 @@
         </w:r>
       </w:hyperlink>
     </w:p>
-    <w:bookmarkEnd w:id="188"/>
-    <w:bookmarkStart w:id="194" w:name="X2877555af387790cb4908a1f3764fad3ec39114"/>
+    <w:bookmarkEnd w:id="189"/>
+    <w:bookmarkStart w:id="195" w:name="X2877555af387790cb4908a1f3764fad3ec39114"/>
     <w:p>
       <w:pPr>
         <w:pStyle w:val="Heading2"/>
@@ -5050,7 +5063,7 @@
       <w:r>
         <w:t xml:space="preserve"> </w:t>
       </w:r>
-      <w:hyperlink r:id="rId189">
+      <w:hyperlink r:id="rId190">
         <w:r>
           <w:rPr>
             <w:rStyle w:val="Hyperlink"/>
@@ -5096,18 +5109,18 @@
       <w:pPr>
         <w:pStyle w:val="BodyText"/>
       </w:pPr>
-      <w:hyperlink r:id="rId193">
+      <w:hyperlink r:id="rId194">
         <w:r>
           <w:drawing>
             <wp:inline>
               <wp:extent cx="5334000" cy="2456050"/>
               <wp:effectExtent b="0" l="0" r="0" t="0"/>
-              <wp:docPr descr="asciicast" title="" id="191" name="Picture"/>
+              <wp:docPr descr="asciicast" title="" id="192" name="Picture"/>
               <a:graphic>
                 <a:graphicData uri="http://schemas.openxmlformats.org/drawingml/2006/picture">
                   <pic:pic>
                     <pic:nvPicPr>
-                      <pic:cNvPr descr="https://asciinema.org/a/535728.svg" id="192" name="Picture"/>
+                      <pic:cNvPr descr="https://asciinema.org/a/535728.svg" id="193" name="Picture"/>
                       <pic:cNvPicPr>
                         <a:picLocks noChangeArrowheads="1" noChangeAspect="1"/>
                       </pic:cNvPicPr>
@@ -5119,7 +5132,7 @@
                             <a14:useLocalDpi xmlns:a14="http://schemas.microsoft.com/office/drawing/2010/main" val="0"/>
                           </a:ext>
                           <a:ext uri="{96DAC541-7B7A-43D3-8B79-37D633B846F1}">
-                            <asvg:svgBlip xmlns:asvg="http://schemas.microsoft.com/office/drawing/2016/SVG/main" r:embed="rId190"/>
+                            <asvg:svgBlip xmlns:asvg="http://schemas.microsoft.com/office/drawing/2016/SVG/main" r:embed="rId191"/>
                           </a:ext>
                         </a:extLst>
                       </a:blip>
@@ -5150,8 +5163,8 @@
         </w:r>
       </w:hyperlink>
     </w:p>
-    <w:bookmarkEnd w:id="194"/>
-    <w:bookmarkStart w:id="199" w:name="Xb10b2c5a604b945ec288ab8fec087b6d65915b9"/>
+    <w:bookmarkEnd w:id="195"/>
+    <w:bookmarkStart w:id="200" w:name="Xb10b2c5a604b945ec288ab8fec087b6d65915b9"/>
     <w:p>
       <w:pPr>
         <w:pStyle w:val="Heading2"/>
@@ -5235,18 +5248,18 @@
       <w:pPr>
         <w:pStyle w:val="BodyText"/>
       </w:pPr>
-      <w:hyperlink r:id="rId198">
+      <w:hyperlink r:id="rId199">
         <w:r>
           <w:drawing>
             <wp:inline>
               <wp:extent cx="5334000" cy="2456050"/>
               <wp:effectExtent b="0" l="0" r="0" t="0"/>
-              <wp:docPr descr="asciicast" title="" id="196" name="Picture"/>
+              <wp:docPr descr="asciicast" title="" id="197" name="Picture"/>
               <a:graphic>
                 <a:graphicData uri="http://schemas.openxmlformats.org/drawingml/2006/picture">
                   <pic:pic>
                     <pic:nvPicPr>
-                      <pic:cNvPr descr="https://asciinema.org/a/537539.svg" id="197" name="Picture"/>
+                      <pic:cNvPr descr="https://asciinema.org/a/537539.svg" id="198" name="Picture"/>
                       <pic:cNvPicPr>
                         <a:picLocks noChangeArrowheads="1" noChangeAspect="1"/>
                       </pic:cNvPicPr>
@@ -5258,7 +5271,7 @@
                             <a14:useLocalDpi xmlns:a14="http://schemas.microsoft.com/office/drawing/2010/main" val="0"/>
                           </a:ext>
                           <a:ext uri="{96DAC541-7B7A-43D3-8B79-37D633B846F1}">
-                            <asvg:svgBlip xmlns:asvg="http://schemas.microsoft.com/office/drawing/2016/SVG/main" r:embed="rId195"/>
+                            <asvg:svgBlip xmlns:asvg="http://schemas.microsoft.com/office/drawing/2016/SVG/main" r:embed="rId196"/>
                           </a:ext>
                         </a:extLst>
                       </a:blip>
@@ -5289,8 +5302,8 @@
         </w:r>
       </w:hyperlink>
     </w:p>
-    <w:bookmarkEnd w:id="199"/>
-    <w:bookmarkStart w:id="204" w:name="X7067d7774804bbed053424e777cc2befed204e2"/>
+    <w:bookmarkEnd w:id="200"/>
+    <w:bookmarkStart w:id="205" w:name="X7067d7774804bbed053424e777cc2befed204e2"/>
     <w:p>
       <w:pPr>
         <w:pStyle w:val="Heading2"/>
@@ -5309,18 +5322,18 @@
       <w:pPr>
         <w:pStyle w:val="FirstParagraph"/>
       </w:pPr>
-      <w:hyperlink r:id="rId203">
+      <w:hyperlink r:id="rId204">
         <w:r>
           <w:drawing>
             <wp:inline>
               <wp:extent cx="5334000" cy="2456050"/>
               <wp:effectExtent b="0" l="0" r="0" t="0"/>
-              <wp:docPr descr="asciicast" title="" id="201" name="Picture"/>
+              <wp:docPr descr="asciicast" title="" id="202" name="Picture"/>
               <a:graphic>
                 <a:graphicData uri="http://schemas.openxmlformats.org/drawingml/2006/picture">
                   <pic:pic>
                     <pic:nvPicPr>
-                      <pic:cNvPr descr="https://asciinema.org/a/537541.svg" id="202" name="Picture"/>
+                      <pic:cNvPr descr="https://asciinema.org/a/537541.svg" id="203" name="Picture"/>
                       <pic:cNvPicPr>
                         <a:picLocks noChangeArrowheads="1" noChangeAspect="1"/>
                       </pic:cNvPicPr>
@@ -5332,7 +5345,7 @@
                             <a14:useLocalDpi xmlns:a14="http://schemas.microsoft.com/office/drawing/2010/main" val="0"/>
                           </a:ext>
                           <a:ext uri="{96DAC541-7B7A-43D3-8B79-37D633B846F1}">
-                            <asvg:svgBlip xmlns:asvg="http://schemas.microsoft.com/office/drawing/2016/SVG/main" r:embed="rId200"/>
+                            <asvg:svgBlip xmlns:asvg="http://schemas.microsoft.com/office/drawing/2016/SVG/main" r:embed="rId201"/>
                           </a:ext>
                         </a:extLst>
                       </a:blip>
@@ -5363,8 +5376,8 @@
         </w:r>
       </w:hyperlink>
     </w:p>
-    <w:bookmarkEnd w:id="204"/>
-    <w:bookmarkStart w:id="208" w:name="Xd60bf15bd983173d3992fcb7ec2b53dfd8f3713"/>
+    <w:bookmarkEnd w:id="205"/>
+    <w:bookmarkStart w:id="209" w:name="Xd60bf15bd983173d3992fcb7ec2b53dfd8f3713"/>
     <w:p>
       <w:pPr>
         <w:pStyle w:val="Heading2"/>
@@ -5392,7 +5405,7 @@
       <w:r>
         <w:t xml:space="preserve"> </w:t>
       </w:r>
-      <w:hyperlink r:id="rId96">
+      <w:hyperlink r:id="rId97">
         <w:r>
           <w:rPr>
             <w:rStyle w:val="Hyperlink"/>
@@ -5485,18 +5498,18 @@
           <wp:inline>
             <wp:extent cx="5334000" cy="3000375"/>
             <wp:effectExtent b="0" l="0" r="0" t="0"/>
-            <wp:docPr descr="Screenshot_2022-11-14_16-41-36" title="" id="206" name="Picture"/>
+            <wp:docPr descr="Screenshot_2022-11-14_16-41-36" title="" id="207" name="Picture"/>
             <a:graphic>
               <a:graphicData uri="http://schemas.openxmlformats.org/drawingml/2006/picture">
                 <pic:pic>
                   <pic:nvPicPr>
-                    <pic:cNvPr descr="https://user-images.githubusercontent.com/33377581/201662959-71af04a4-c55f-434e-9d53-48360dcfaf1d.jpg" id="207" name="Picture"/>
+                    <pic:cNvPr descr="https://user-images.githubusercontent.com/33377581/201662959-71af04a4-c55f-434e-9d53-48360dcfaf1d.jpg" id="208" name="Picture"/>
                     <pic:cNvPicPr>
                       <a:picLocks noChangeArrowheads="1" noChangeAspect="1"/>
                     </pic:cNvPicPr>
                   </pic:nvPicPr>
                   <pic:blipFill>
-                    <a:blip r:embed="rId205"/>
+                    <a:blip r:embed="rId206"/>
                     <a:stretch>
                       <a:fillRect/>
                     </a:stretch>
@@ -5531,8 +5544,8 @@
         <w:t xml:space="preserve">Screenshot_2022-11-14_16-41-36</w:t>
       </w:r>
     </w:p>
-    <w:bookmarkEnd w:id="208"/>
-    <w:bookmarkStart w:id="217" w:name="X814920238e36d64af20bd850f601a45cb64194e"/>
+    <w:bookmarkEnd w:id="209"/>
+    <w:bookmarkStart w:id="218" w:name="X814920238e36d64af20bd850f601a45cb64194e"/>
     <w:p>
       <w:pPr>
         <w:pStyle w:val="Heading2"/>
@@ -5575,7 +5588,7 @@
         <w:t xml:space="preserve">προκειμένου να εισάγω το contribution μου στο βιβλίο και αντίστοιχα, πρόσθεσα στο αρχείο (.sh) το φίλτρο και ορισμένα μηνύματα, μαζί με την δημιουργία directories στο ήδη υπάρχον directory.</w:t>
       </w:r>
     </w:p>
-    <w:bookmarkStart w:id="212" w:name="screenshot_2022-11-17_18-27-44"/>
+    <w:bookmarkStart w:id="213" w:name="screenshot_2022-11-17_18-27-44"/>
     <w:p>
       <w:pPr>
         <w:pStyle w:val="Heading3"/>
@@ -5591,18 +5604,18 @@
           <wp:inline>
             <wp:extent cx="5334000" cy="3000375"/>
             <wp:effectExtent b="0" l="0" r="0" t="0"/>
-            <wp:docPr descr="Screenshot_2022-11-17_18-27-44" title="" id="210" name="Picture"/>
+            <wp:docPr descr="Screenshot_2022-11-17_18-27-44" title="" id="211" name="Picture"/>
             <a:graphic>
               <a:graphicData uri="http://schemas.openxmlformats.org/drawingml/2006/picture">
                 <pic:pic>
                   <pic:nvPicPr>
-                    <pic:cNvPr descr="https://user-images.githubusercontent.com/33377581/202472703-6d42159a-0190-4a04-beb5-6bca2a82c6f3.jpg" id="211" name="Picture"/>
+                    <pic:cNvPr descr="https://user-images.githubusercontent.com/33377581/202472703-6d42159a-0190-4a04-beb5-6bca2a82c6f3.jpg" id="212" name="Picture"/>
                     <pic:cNvPicPr>
                       <a:picLocks noChangeArrowheads="1" noChangeAspect="1"/>
                     </pic:cNvPicPr>
                   </pic:nvPicPr>
                   <pic:blipFill>
-                    <a:blip r:embed="rId209"/>
+                    <a:blip r:embed="rId210"/>
                     <a:stretch>
                       <a:fillRect/>
                     </a:stretch>
@@ -5629,8 +5642,8 @@
         </w:drawing>
       </w:r>
     </w:p>
-    <w:bookmarkEnd w:id="212"/>
-    <w:bookmarkStart w:id="216" w:name="screenshot_2022-11-17_18-28-58"/>
+    <w:bookmarkEnd w:id="213"/>
+    <w:bookmarkStart w:id="217" w:name="screenshot_2022-11-17_18-28-58"/>
     <w:p>
       <w:pPr>
         <w:pStyle w:val="Heading3"/>
@@ -5646,18 +5659,18 @@
           <wp:inline>
             <wp:extent cx="5334000" cy="3000375"/>
             <wp:effectExtent b="0" l="0" r="0" t="0"/>
-            <wp:docPr descr="Screenshot_2022-11-17_18-28-58" title="" id="214" name="Picture"/>
+            <wp:docPr descr="Screenshot_2022-11-17_18-28-58" title="" id="215" name="Picture"/>
             <a:graphic>
               <a:graphicData uri="http://schemas.openxmlformats.org/drawingml/2006/picture">
                 <pic:pic>
                   <pic:nvPicPr>
-                    <pic:cNvPr descr="https://user-images.githubusercontent.com/33377581/202472951-c265a742-3f45-4ced-b488-0a3037cd6a76.jpg" id="215" name="Picture"/>
+                    <pic:cNvPr descr="https://user-images.githubusercontent.com/33377581/202472951-c265a742-3f45-4ced-b488-0a3037cd6a76.jpg" id="216" name="Picture"/>
                     <pic:cNvPicPr>
                       <a:picLocks noChangeArrowheads="1" noChangeAspect="1"/>
                     </pic:cNvPicPr>
                   </pic:nvPicPr>
                   <pic:blipFill>
-                    <a:blip r:embed="rId213"/>
+                    <a:blip r:embed="rId214"/>
                     <a:stretch>
                       <a:fillRect/>
                     </a:stretch>
@@ -5684,9 +5697,9 @@
         </w:drawing>
       </w:r>
     </w:p>
-    <w:bookmarkEnd w:id="216"/>
     <w:bookmarkEnd w:id="217"/>
-    <w:bookmarkStart w:id="224" w:name="X370b0cf3f9f135a9ca1b1735b20353926ef0856"/>
+    <w:bookmarkEnd w:id="218"/>
+    <w:bookmarkStart w:id="225" w:name="X370b0cf3f9f135a9ca1b1735b20353926ef0856"/>
     <w:p>
       <w:pPr>
         <w:pStyle w:val="Heading2"/>
@@ -5769,18 +5782,18 @@
           <wp:inline>
             <wp:extent cx="5334000" cy="3000375"/>
             <wp:effectExtent b="0" l="0" r="0" t="0"/>
-            <wp:docPr descr="Screenshot_2022-11-17_18-35-47" title="" id="219" name="Picture"/>
+            <wp:docPr descr="Screenshot_2022-11-17_18-35-47" title="" id="220" name="Picture"/>
             <a:graphic>
               <a:graphicData uri="http://schemas.openxmlformats.org/drawingml/2006/picture">
                 <pic:pic>
                   <pic:nvPicPr>
-                    <pic:cNvPr descr="https://user-images.githubusercontent.com/33377581/202474748-c200b0ac-2e48-4237-b155-5c3643f56660.jpg" id="220" name="Picture"/>
+                    <pic:cNvPr descr="https://user-images.githubusercontent.com/33377581/202474748-c200b0ac-2e48-4237-b155-5c3643f56660.jpg" id="221" name="Picture"/>
                     <pic:cNvPicPr>
                       <a:picLocks noChangeArrowheads="1" noChangeAspect="1"/>
                     </pic:cNvPicPr>
                   </pic:nvPicPr>
                   <pic:blipFill>
-                    <a:blip r:embed="rId218"/>
+                    <a:blip r:embed="rId219"/>
                     <a:stretch>
                       <a:fillRect/>
                     </a:stretch>
@@ -5924,18 +5937,18 @@
           <wp:inline>
             <wp:extent cx="5334000" cy="3000375"/>
             <wp:effectExtent b="0" l="0" r="0" t="0"/>
-            <wp:docPr descr="Screenshot_2022-11-13_23-04-39" title="" id="222" name="Picture"/>
+            <wp:docPr descr="Screenshot_2022-11-13_23-04-39" title="" id="223" name="Picture"/>
             <a:graphic>
               <a:graphicData uri="http://schemas.openxmlformats.org/drawingml/2006/picture">
                 <pic:pic>
                   <pic:nvPicPr>
-                    <pic:cNvPr descr="https://user-images.githubusercontent.com/33377581/202476935-75d6a089-f746-40af-beb0-b638596b81bd.jpg" id="223" name="Picture"/>
+                    <pic:cNvPr descr="https://user-images.githubusercontent.com/33377581/202476935-75d6a089-f746-40af-beb0-b638596b81bd.jpg" id="224" name="Picture"/>
                     <pic:cNvPicPr>
                       <a:picLocks noChangeArrowheads="1" noChangeAspect="1"/>
                     </pic:cNvPicPr>
                   </pic:nvPicPr>
                   <pic:blipFill>
-                    <a:blip r:embed="rId221"/>
+                    <a:blip r:embed="rId222"/>
                     <a:stretch>
                       <a:fillRect/>
                     </a:stretch>
@@ -5970,8 +5983,8 @@
         <w:t xml:space="preserve">Screenshot_2022-11-13_23-04-39</w:t>
       </w:r>
     </w:p>
-    <w:bookmarkEnd w:id="224"/>
-    <w:bookmarkStart w:id="228" w:name="X24d4cae7f3502e9a6a2ab014b16e0ed48f7cd4e"/>
+    <w:bookmarkEnd w:id="225"/>
+    <w:bookmarkStart w:id="229" w:name="X24d4cae7f3502e9a6a2ab014b16e0ed48f7cd4e"/>
     <w:p>
       <w:pPr>
         <w:pStyle w:val="Heading2"/>
@@ -6156,18 +6169,18 @@
           <wp:inline>
             <wp:extent cx="5334000" cy="3000375"/>
             <wp:effectExtent b="0" l="0" r="0" t="0"/>
-            <wp:docPr descr="Screenshot_2022-11-17_18-55-08" title="" id="226" name="Picture"/>
+            <wp:docPr descr="Screenshot_2022-11-17_18-55-08" title="" id="227" name="Picture"/>
             <a:graphic>
               <a:graphicData uri="http://schemas.openxmlformats.org/drawingml/2006/picture">
                 <pic:pic>
                   <pic:nvPicPr>
-                    <pic:cNvPr descr="https://user-images.githubusercontent.com/33377581/202479631-194bcb19-c04a-48fe-b5a6-51eb81ced7f7.jpg" id="227" name="Picture"/>
+                    <pic:cNvPr descr="https://user-images.githubusercontent.com/33377581/202479631-194bcb19-c04a-48fe-b5a6-51eb81ced7f7.jpg" id="228" name="Picture"/>
                     <pic:cNvPicPr>
                       <a:picLocks noChangeArrowheads="1" noChangeAspect="1"/>
                     </pic:cNvPicPr>
                   </pic:nvPicPr>
                   <pic:blipFill>
-                    <a:blip r:embed="rId225"/>
+                    <a:blip r:embed="rId226"/>
                     <a:stretch>
                       <a:fillRect/>
                     </a:stretch>
@@ -6202,8 +6215,8 @@
         <w:t xml:space="preserve">Screenshot_2022-11-17_18-55-08</w:t>
       </w:r>
     </w:p>
-    <w:bookmarkEnd w:id="228"/>
-    <w:bookmarkStart w:id="232" w:name="Xc0f6403c89304c55ee540ad1a2834c0c6632748"/>
+    <w:bookmarkEnd w:id="229"/>
+    <w:bookmarkStart w:id="233" w:name="Xc0f6403c89304c55ee540ad1a2834c0c6632748"/>
     <w:p>
       <w:pPr>
         <w:pStyle w:val="Heading2"/>
@@ -6268,18 +6281,18 @@
           <wp:inline>
             <wp:extent cx="5334000" cy="3000375"/>
             <wp:effectExtent b="0" l="0" r="0" t="0"/>
-            <wp:docPr descr="Screenshot_2022-11-17_19-00-12" title="" id="230" name="Picture"/>
+            <wp:docPr descr="Screenshot_2022-11-17_19-00-12" title="" id="231" name="Picture"/>
             <a:graphic>
               <a:graphicData uri="http://schemas.openxmlformats.org/drawingml/2006/picture">
                 <pic:pic>
                   <pic:nvPicPr>
-                    <pic:cNvPr descr="https://user-images.githubusercontent.com/33377581/202480949-f93d304b-b631-4006-bfdc-05aafad58bce.jpg" id="231" name="Picture"/>
+                    <pic:cNvPr descr="https://user-images.githubusercontent.com/33377581/202480949-f93d304b-b631-4006-bfdc-05aafad58bce.jpg" id="232" name="Picture"/>
                     <pic:cNvPicPr>
                       <a:picLocks noChangeArrowheads="1" noChangeAspect="1"/>
                     </pic:cNvPicPr>
                   </pic:nvPicPr>
                   <pic:blipFill>
-                    <a:blip r:embed="rId229"/>
+                    <a:blip r:embed="rId230"/>
                     <a:stretch>
                       <a:fillRect/>
                     </a:stretch>
@@ -6314,8 +6327,8 @@
         <w:t xml:space="preserve">Screenshot_2022-11-17_19-00-12</w:t>
       </w:r>
     </w:p>
-    <w:bookmarkEnd w:id="232"/>
-    <w:bookmarkStart w:id="236" w:name="X938690267ef6d7fabb92774e5f35c0c66239013"/>
+    <w:bookmarkEnd w:id="233"/>
+    <w:bookmarkStart w:id="237" w:name="X938690267ef6d7fabb92774e5f35c0c66239013"/>
     <w:p>
       <w:pPr>
         <w:pStyle w:val="Heading2"/>
@@ -6413,18 +6426,18 @@
           <wp:inline>
             <wp:extent cx="5334000" cy="6560457"/>
             <wp:effectExtent b="0" l="0" r="0" t="0"/>
-            <wp:docPr descr="Screenshot_2022-11-17_19-07-58" title="" id="234" name="Picture"/>
+            <wp:docPr descr="Screenshot_2022-11-17_19-07-58" title="" id="235" name="Picture"/>
             <a:graphic>
               <a:graphicData uri="http://schemas.openxmlformats.org/drawingml/2006/picture">
                 <pic:pic>
                   <pic:nvPicPr>
-                    <pic:cNvPr descr="https://user-images.githubusercontent.com/33377581/202482885-7d6b378e-f136-48a2-a304-b8e9951c061b.jpg" id="235" name="Picture"/>
+                    <pic:cNvPr descr="https://user-images.githubusercontent.com/33377581/202482885-7d6b378e-f136-48a2-a304-b8e9951c061b.jpg" id="236" name="Picture"/>
                     <pic:cNvPicPr>
                       <a:picLocks noChangeArrowheads="1" noChangeAspect="1"/>
                     </pic:cNvPicPr>
                   </pic:nvPicPr>
                   <pic:blipFill>
-                    <a:blip r:embed="rId233"/>
+                    <a:blip r:embed="rId234"/>
                     <a:stretch>
                       <a:fillRect/>
                     </a:stretch>
@@ -6459,9 +6472,9 @@
         <w:t xml:space="preserve">Screenshot_2022-11-17_19-07-58</w:t>
       </w:r>
     </w:p>
-    <w:bookmarkEnd w:id="236"/>
     <w:bookmarkEnd w:id="237"/>
-    <w:bookmarkStart w:id="243" w:name="παραδοτέο-7ο-συμμετοχικό-περιεχόμενο-β1."/>
+    <w:bookmarkEnd w:id="238"/>
+    <w:bookmarkStart w:id="244" w:name="παραδοτέο-7ο-συμμετοχικό-περιεχόμενο-β1."/>
     <w:p>
       <w:pPr>
         <w:pStyle w:val="Heading1"/>
@@ -6514,7 +6527,7 @@
       <w:r>
         <w:t xml:space="preserve"> </w:t>
       </w:r>
-      <w:hyperlink r:id="rId238">
+      <w:hyperlink r:id="rId239">
         <w:r>
           <w:rPr>
             <w:rStyle w:val="Hyperlink"/>
@@ -6558,7 +6571,7 @@
         <w:t xml:space="preserve">. Παρακάτω επισυνάπτω την φωτογραφία από το case-study.</w:t>
       </w:r>
     </w:p>
-    <w:bookmarkStart w:id="242" w:name="python-odroid-c4-case-study"/>
+    <w:bookmarkStart w:id="243" w:name="python-odroid-c4-case-study"/>
     <w:p>
       <w:pPr>
         <w:pStyle w:val="Heading2"/>
@@ -6582,18 +6595,18 @@
           <wp:inline>
             <wp:extent cx="5334000" cy="3000375"/>
             <wp:effectExtent b="0" l="0" r="0" t="0"/>
-            <wp:docPr descr="Screenshot_2022-11-19_11-30-49" title="" id="240" name="Picture"/>
+            <wp:docPr descr="Screenshot_2022-11-19_11-30-49" title="" id="241" name="Picture"/>
             <a:graphic>
               <a:graphicData uri="http://schemas.openxmlformats.org/drawingml/2006/picture">
                 <pic:pic>
                   <pic:nvPicPr>
-                    <pic:cNvPr descr="https://user-images.githubusercontent.com/33377581/202844438-73271b02-10a4-4636-8f95-b03bad98d070.jpg" id="241" name="Picture"/>
+                    <pic:cNvPr descr="https://user-images.githubusercontent.com/33377581/202844438-73271b02-10a4-4636-8f95-b03bad98d070.jpg" id="242" name="Picture"/>
                     <pic:cNvPicPr>
                       <a:picLocks noChangeArrowheads="1" noChangeAspect="1"/>
                     </pic:cNvPicPr>
                   </pic:nvPicPr>
                   <pic:blipFill>
-                    <a:blip r:embed="rId239"/>
+                    <a:blip r:embed="rId240"/>
                     <a:stretch>
                       <a:fillRect/>
                     </a:stretch>
@@ -6628,9 +6641,9 @@
         <w:t xml:space="preserve">Screenshot_2022-11-19_11-30-49</w:t>
       </w:r>
     </w:p>
-    <w:bookmarkEnd w:id="242"/>
     <w:bookmarkEnd w:id="243"/>
-    <w:bookmarkStart w:id="248" w:name="X90a8b982209e6efb231278a46cb183bc61814f8"/>
+    <w:bookmarkEnd w:id="244"/>
+    <w:bookmarkStart w:id="249" w:name="X90a8b982209e6efb231278a46cb183bc61814f8"/>
     <w:p>
       <w:pPr>
         <w:pStyle w:val="Heading1"/>
@@ -6676,7 +6689,7 @@
       <w:r>
         <w:t xml:space="preserve"> </w:t>
       </w:r>
-      <w:hyperlink r:id="rId244">
+      <w:hyperlink r:id="rId245">
         <w:r>
           <w:rPr>
             <w:rStyle w:val="Hyperlink"/>
@@ -6699,7 +6712,7 @@
       <w:r>
         <w:t xml:space="preserve"> </w:t>
       </w:r>
-      <w:hyperlink r:id="rId245">
+      <w:hyperlink r:id="rId246">
         <w:r>
           <w:rPr>
             <w:rStyle w:val="Hyperlink"/>
@@ -6716,14 +6729,14 @@
         </w:numPr>
         <w:pStyle w:val="Heading2"/>
       </w:pPr>
-      <w:bookmarkStart w:id="247" w:name="Xc39a96a4346ebedc30950991906a63ec973826c"/>
+      <w:bookmarkStart w:id="248" w:name="Xc39a96a4346ebedc30950991906a63ec973826c"/>
       <w:r>
         <w:t xml:space="preserve">Αρχείο μελέτης περίπτωσης από το αποθετήριο:</w:t>
       </w:r>
       <w:r>
         <w:t xml:space="preserve"> </w:t>
       </w:r>
-      <w:hyperlink r:id="rId246">
+      <w:hyperlink r:id="rId247">
         <w:r>
           <w:rPr>
             <w:rStyle w:val="Hyperlink"/>
@@ -6731,10 +6744,10 @@
           <w:t xml:space="preserve">.md File #Case-Study</w:t>
         </w:r>
       </w:hyperlink>
-      <w:bookmarkEnd w:id="247"/>
-    </w:p>
-    <w:bookmarkEnd w:id="248"/>
-    <w:bookmarkStart w:id="255" w:name="Xf789050c2c549133a66c07dccf52dd278e088bc"/>
+      <w:bookmarkEnd w:id="248"/>
+    </w:p>
+    <w:bookmarkEnd w:id="249"/>
+    <w:bookmarkStart w:id="256" w:name="Xf789050c2c549133a66c07dccf52dd278e088bc"/>
     <w:p>
       <w:pPr>
         <w:pStyle w:val="Heading1"/>
@@ -6757,7 +6770,7 @@
       <w:r>
         <w:t xml:space="preserve"> </w:t>
       </w:r>
-      <w:hyperlink r:id="rId249">
+      <w:hyperlink r:id="rId250">
         <w:r>
           <w:rPr>
             <w:rStyle w:val="Hyperlink"/>
@@ -6780,7 +6793,7 @@
       <w:r>
         <w:t xml:space="preserve"> </w:t>
       </w:r>
-      <w:hyperlink r:id="rId250">
+      <w:hyperlink r:id="rId251">
         <w:r>
           <w:rPr>
             <w:rStyle w:val="Hyperlink"/>
@@ -6803,7 +6816,7 @@
       <w:r>
         <w:t xml:space="preserve"> </w:t>
       </w:r>
-      <w:hyperlink r:id="rId251">
+      <w:hyperlink r:id="rId252">
         <w:r>
           <w:rPr>
             <w:rStyle w:val="Hyperlink"/>
@@ -6826,7 +6839,7 @@
       <w:r>
         <w:t xml:space="preserve"> </w:t>
       </w:r>
-      <w:hyperlink r:id="rId252">
+      <w:hyperlink r:id="rId253">
         <w:r>
           <w:rPr>
             <w:rStyle w:val="Hyperlink"/>
@@ -6843,14 +6856,14 @@
         </w:numPr>
         <w:pStyle w:val="Heading2"/>
       </w:pPr>
-      <w:bookmarkStart w:id="254" w:name="X4e310444d7b65c18baa996e88af637fb8a19d70"/>
+      <w:bookmarkStart w:id="255" w:name="X4e310444d7b65c18baa996e88af637fb8a19d70"/>
       <w:r>
         <w:t xml:space="preserve">Φωτογραφία για την μελέτη περίπτωσης της Python #4:</w:t>
       </w:r>
       <w:r>
         <w:t xml:space="preserve"> </w:t>
       </w:r>
-      <w:hyperlink r:id="rId253">
+      <w:hyperlink r:id="rId254">
         <w:r>
           <w:rPr>
             <w:rStyle w:val="Hyperlink"/>
@@ -6858,10 +6871,10 @@
           <w:t xml:space="preserve">Python #4</w:t>
         </w:r>
       </w:hyperlink>
-      <w:bookmarkEnd w:id="254"/>
-    </w:p>
-    <w:bookmarkEnd w:id="255"/>
-    <w:bookmarkStart w:id="262" w:name="Xabed99bf2a623aa0037253d591d6359dd97a9e4"/>
+      <w:bookmarkEnd w:id="255"/>
+    </w:p>
+    <w:bookmarkEnd w:id="256"/>
+    <w:bookmarkStart w:id="263" w:name="Xabed99bf2a623aa0037253d591d6359dd97a9e4"/>
     <w:p>
       <w:pPr>
         <w:pStyle w:val="Heading1"/>
@@ -6943,7 +6956,7 @@
               <w:pStyle w:val="Compact"/>
               <w:jc w:val="left"/>
             </w:pPr>
-            <w:hyperlink r:id="rId256">
+            <w:hyperlink r:id="rId257">
               <w:r>
                 <w:rPr>
                   <w:rStyle w:val="Hyperlink"/>
@@ -6960,7 +6973,7 @@
               <w:pStyle w:val="Compact"/>
               <w:jc w:val="left"/>
             </w:pPr>
-            <w:hyperlink r:id="rId257">
+            <w:hyperlink r:id="rId258">
               <w:r>
                 <w:rPr>
                   <w:rStyle w:val="Hyperlink"/>
@@ -6989,7 +7002,7 @@
               <w:pStyle w:val="Compact"/>
               <w:jc w:val="left"/>
             </w:pPr>
-            <w:hyperlink r:id="rId258">
+            <w:hyperlink r:id="rId259">
               <w:r>
                 <w:rPr>
                   <w:rStyle w:val="Hyperlink"/>
@@ -7020,7 +7033,7 @@
               <w:pStyle w:val="Compact"/>
               <w:jc w:val="left"/>
             </w:pPr>
-            <w:hyperlink r:id="rId259">
+            <w:hyperlink r:id="rId260">
               <w:r>
                 <w:rPr>
                   <w:rStyle w:val="Hyperlink"/>
@@ -7049,7 +7062,7 @@
               <w:pStyle w:val="Compact"/>
               <w:jc w:val="left"/>
             </w:pPr>
-            <w:hyperlink r:id="rId260">
+            <w:hyperlink r:id="rId261">
               <w:r>
                 <w:rPr>
                   <w:rStyle w:val="Hyperlink"/>
@@ -7080,7 +7093,7 @@
               <w:pStyle w:val="Compact"/>
               <w:jc w:val="left"/>
             </w:pPr>
-            <w:hyperlink r:id="rId252">
+            <w:hyperlink r:id="rId253">
               <w:r>
                 <w:rPr>
                   <w:rStyle w:val="Hyperlink"/>
@@ -7109,7 +7122,7 @@
               <w:pStyle w:val="Compact"/>
               <w:jc w:val="left"/>
             </w:pPr>
-            <w:hyperlink r:id="rId261">
+            <w:hyperlink r:id="rId262">
               <w:r>
                 <w:rPr>
                   <w:rStyle w:val="Hyperlink"/>
@@ -7140,7 +7153,7 @@
               <w:pStyle w:val="Compact"/>
               <w:jc w:val="left"/>
             </w:pPr>
-            <w:hyperlink r:id="rId253">
+            <w:hyperlink r:id="rId254">
               <w:r>
                 <w:rPr>
                   <w:rStyle w:val="Hyperlink"/>
@@ -7169,7 +7182,7 @@
               <w:pStyle w:val="Compact"/>
               <w:jc w:val="left"/>
             </w:pPr>
-            <w:hyperlink r:id="rId261">
+            <w:hyperlink r:id="rId262">
               <w:r>
                 <w:rPr>
                   <w:rStyle w:val="Hyperlink"/>
@@ -7188,8 +7201,8 @@
         </w:pict>
       </w:r>
     </w:p>
-    <w:bookmarkEnd w:id="262"/>
-    <w:bookmarkStart w:id="345" w:name="παραδοτέο-8ο-command-line-exercise-2"/>
+    <w:bookmarkEnd w:id="263"/>
+    <w:bookmarkStart w:id="346" w:name="παραδοτέο-8ο-command-line-exercise-2"/>
     <w:p>
       <w:pPr>
         <w:pStyle w:val="Heading1"/>
@@ -7260,7 +7273,7 @@
       <w:r>
         <w:t xml:space="preserve"> </w:t>
       </w:r>
-      <w:hyperlink r:id="rId263">
+      <w:hyperlink r:id="rId264">
         <w:r>
           <w:rPr>
             <w:rStyle w:val="Hyperlink"/>
@@ -7361,7 +7374,7 @@
       <w:r>
         <w:t xml:space="preserve"> </w:t>
       </w:r>
-      <w:hyperlink r:id="rId264">
+      <w:hyperlink r:id="rId265">
         <w:r>
           <w:rPr>
             <w:rStyle w:val="Hyperlink"/>
@@ -7385,18 +7398,18 @@
           <wp:inline>
             <wp:extent cx="5334000" cy="3000375"/>
             <wp:effectExtent b="0" l="0" r="0" t="0"/>
-            <wp:docPr descr="Screenshot_2022-11-26_14-59-58" title="" id="266" name="Picture"/>
+            <wp:docPr descr="Screenshot_2022-11-26_14-59-58" title="" id="267" name="Picture"/>
             <a:graphic>
               <a:graphicData uri="http://schemas.openxmlformats.org/drawingml/2006/picture">
                 <pic:pic>
                   <pic:nvPicPr>
-                    <pic:cNvPr descr="https://user-images.githubusercontent.com/33377581/204090224-0dece325-9748-4b4c-877a-dec66e5e977c.jpg" id="267" name="Picture"/>
+                    <pic:cNvPr descr="https://user-images.githubusercontent.com/33377581/204090224-0dece325-9748-4b4c-877a-dec66e5e977c.jpg" id="268" name="Picture"/>
                     <pic:cNvPicPr>
                       <a:picLocks noChangeArrowheads="1" noChangeAspect="1"/>
                     </pic:cNvPicPr>
                   </pic:nvPicPr>
                   <pic:blipFill>
-                    <a:blip r:embed="rId265"/>
+                    <a:blip r:embed="rId266"/>
                     <a:stretch>
                       <a:fillRect/>
                     </a:stretch>
@@ -7431,7 +7444,7 @@
         <w:t xml:space="preserve">Screenshot_2022-11-26_14-59-58</w:t>
       </w:r>
     </w:p>
-    <w:bookmarkStart w:id="271" w:name="βήμα-1-the-creation-of-the-repository"/>
+    <w:bookmarkStart w:id="272" w:name="βήμα-1-the-creation-of-the-repository"/>
     <w:p>
       <w:pPr>
         <w:pStyle w:val="Heading2"/>
@@ -7498,18 +7511,18 @@
           <wp:inline>
             <wp:extent cx="5334000" cy="3000375"/>
             <wp:effectExtent b="0" l="0" r="0" t="0"/>
-            <wp:docPr descr="Screenshot_2022-11-26_14-50-13" title="" id="269" name="Picture"/>
+            <wp:docPr descr="Screenshot_2022-11-26_14-50-13" title="" id="270" name="Picture"/>
             <a:graphic>
               <a:graphicData uri="http://schemas.openxmlformats.org/drawingml/2006/picture">
                 <pic:pic>
                   <pic:nvPicPr>
-                    <pic:cNvPr descr="https://user-images.githubusercontent.com/33377581/204089825-6070d546-213f-4dd4-8ff1-0ec6dd0272a8.jpg" id="270" name="Picture"/>
+                    <pic:cNvPr descr="https://user-images.githubusercontent.com/33377581/204089825-6070d546-213f-4dd4-8ff1-0ec6dd0272a8.jpg" id="271" name="Picture"/>
                     <pic:cNvPicPr>
                       <a:picLocks noChangeArrowheads="1" noChangeAspect="1"/>
                     </pic:cNvPicPr>
                   </pic:nvPicPr>
                   <pic:blipFill>
-                    <a:blip r:embed="rId268"/>
+                    <a:blip r:embed="rId269"/>
                     <a:stretch>
                       <a:fillRect/>
                     </a:stretch>
@@ -7544,8 +7557,8 @@
         <w:t xml:space="preserve">Screenshot_2022-11-26_14-50-13</w:t>
       </w:r>
     </w:p>
-    <w:bookmarkEnd w:id="271"/>
-    <w:bookmarkStart w:id="275" w:name="bήμα-2-cloning-the-repository-locally"/>
+    <w:bookmarkEnd w:id="272"/>
+    <w:bookmarkStart w:id="276" w:name="bήμα-2-cloning-the-repository-locally"/>
     <w:p>
       <w:pPr>
         <w:pStyle w:val="Heading2"/>
@@ -7628,18 +7641,18 @@
           <wp:inline>
             <wp:extent cx="5334000" cy="3000375"/>
             <wp:effectExtent b="0" l="0" r="0" t="0"/>
-            <wp:docPr descr="Screenshot_2022-11-26_14-55-01" title="" id="273" name="Picture"/>
+            <wp:docPr descr="Screenshot_2022-11-26_14-55-01" title="" id="274" name="Picture"/>
             <a:graphic>
               <a:graphicData uri="http://schemas.openxmlformats.org/drawingml/2006/picture">
                 <pic:pic>
                   <pic:nvPicPr>
-                    <pic:cNvPr descr="https://user-images.githubusercontent.com/33377581/204090032-13a898fd-01f9-420c-9558-f8e2be3d8a2c.jpg" id="274" name="Picture"/>
+                    <pic:cNvPr descr="https://user-images.githubusercontent.com/33377581/204090032-13a898fd-01f9-420c-9558-f8e2be3d8a2c.jpg" id="275" name="Picture"/>
                     <pic:cNvPicPr>
                       <a:picLocks noChangeArrowheads="1" noChangeAspect="1"/>
                     </pic:cNvPicPr>
                   </pic:nvPicPr>
                   <pic:blipFill>
-                    <a:blip r:embed="rId272"/>
+                    <a:blip r:embed="rId273"/>
                     <a:stretch>
                       <a:fillRect/>
                     </a:stretch>
@@ -7674,8 +7687,8 @@
         <w:t xml:space="preserve">Screenshot_2022-11-26_14-55-01</w:t>
       </w:r>
     </w:p>
-    <w:bookmarkEnd w:id="275"/>
-    <w:bookmarkStart w:id="276" w:name="X1e3a6e0ac0b0b393a480ac10580bb5023c60952"/>
+    <w:bookmarkEnd w:id="276"/>
+    <w:bookmarkStart w:id="277" w:name="X1e3a6e0ac0b0b393a480ac10580bb5023c60952"/>
     <w:p>
       <w:pPr>
         <w:pStyle w:val="Heading2"/>
@@ -7704,8 +7717,8 @@
         <w:t xml:space="preserve">Στο συγκεκριμένο βήμα, έκανα τις απαραίτητες αλλαγές, έσβησα, έγραψα, έσβησα και ξαναέγραψα κώδικα στο scriptάκι το οποίο πλέον είναι σε θέση να αναζητήσει, να ελέγξει, να επιλέξει και να μετατρέψει με βάση τις επιλογές που θα δώσει ο χρήστης στο πρόγραμμα. Συγκεκριμένα, το script ψάχνει στο συγκεκριμένο directory όλα τα αρχεία και τα εκτυπώνει στο τερμάτικο, στην συνέχεια ζητάει από τον χρήστη να επιλέξει το αρχείο (.md) που θέλει να μετατρέψει και στην συνέχεια εμφανίζει μενού με την μετατροπή σε (.pdf) &amp; (.html)</w:t>
       </w:r>
     </w:p>
-    <w:bookmarkEnd w:id="276"/>
-    <w:bookmarkStart w:id="281" w:name="Xe6346d0629373a3debc1fbe760525bc977972cf"/>
+    <w:bookmarkEnd w:id="277"/>
+    <w:bookmarkStart w:id="282" w:name="Xe6346d0629373a3debc1fbe760525bc977972cf"/>
     <w:p>
       <w:pPr>
         <w:pStyle w:val="Heading2"/>
@@ -7724,18 +7737,18 @@
       <w:pPr>
         <w:pStyle w:val="FirstParagraph"/>
       </w:pPr>
-      <w:hyperlink r:id="rId280">
+      <w:hyperlink r:id="rId281">
         <w:r>
           <w:drawing>
             <wp:inline>
               <wp:extent cx="5334000" cy="2456050"/>
               <wp:effectExtent b="0" l="0" r="0" t="0"/>
-              <wp:docPr descr="asciicast" title="" id="278" name="Picture"/>
+              <wp:docPr descr="asciicast" title="" id="279" name="Picture"/>
               <a:graphic>
                 <a:graphicData uri="http://schemas.openxmlformats.org/drawingml/2006/picture">
                   <pic:pic>
                     <pic:nvPicPr>
-                      <pic:cNvPr descr="https://asciinema.org/a/540266.svg" id="279" name="Picture"/>
+                      <pic:cNvPr descr="https://asciinema.org/a/540266.svg" id="280" name="Picture"/>
                       <pic:cNvPicPr>
                         <a:picLocks noChangeArrowheads="1" noChangeAspect="1"/>
                       </pic:cNvPicPr>
@@ -7747,7 +7760,7 @@
                             <a14:useLocalDpi xmlns:a14="http://schemas.microsoft.com/office/drawing/2010/main" val="0"/>
                           </a:ext>
                           <a:ext uri="{96DAC541-7B7A-43D3-8B79-37D633B846F1}">
-                            <asvg:svgBlip xmlns:asvg="http://schemas.microsoft.com/office/drawing/2016/SVG/main" r:embed="rId277"/>
+                            <asvg:svgBlip xmlns:asvg="http://schemas.microsoft.com/office/drawing/2016/SVG/main" r:embed="rId278"/>
                           </a:ext>
                         </a:extLst>
                       </a:blip>
@@ -7778,8 +7791,8 @@
         </w:r>
       </w:hyperlink>
     </w:p>
-    <w:bookmarkEnd w:id="281"/>
-    <w:bookmarkStart w:id="286" w:name="X3a7e384862471dd3dddfb82cd3db75c10cdb67f"/>
+    <w:bookmarkEnd w:id="282"/>
+    <w:bookmarkStart w:id="287" w:name="X3a7e384862471dd3dddfb82cd3db75c10cdb67f"/>
     <w:p>
       <w:pPr>
         <w:pStyle w:val="Heading2"/>
@@ -7798,18 +7811,18 @@
       <w:pPr>
         <w:pStyle w:val="FirstParagraph"/>
       </w:pPr>
-      <w:hyperlink r:id="rId285">
+      <w:hyperlink r:id="rId286">
         <w:r>
           <w:drawing>
             <wp:inline>
               <wp:extent cx="5334000" cy="2456050"/>
               <wp:effectExtent b="0" l="0" r="0" t="0"/>
-              <wp:docPr descr="asciicast" title="" id="283" name="Picture"/>
+              <wp:docPr descr="asciicast" title="" id="284" name="Picture"/>
               <a:graphic>
                 <a:graphicData uri="http://schemas.openxmlformats.org/drawingml/2006/picture">
                   <pic:pic>
                     <pic:nvPicPr>
-                      <pic:cNvPr descr="https://asciinema.org/a/540268.svg" id="284" name="Picture"/>
+                      <pic:cNvPr descr="https://asciinema.org/a/540268.svg" id="285" name="Picture"/>
                       <pic:cNvPicPr>
                         <a:picLocks noChangeArrowheads="1" noChangeAspect="1"/>
                       </pic:cNvPicPr>
@@ -7821,7 +7834,7 @@
                             <a14:useLocalDpi xmlns:a14="http://schemas.microsoft.com/office/drawing/2010/main" val="0"/>
                           </a:ext>
                           <a:ext uri="{96DAC541-7B7A-43D3-8B79-37D633B846F1}">
-                            <asvg:svgBlip xmlns:asvg="http://schemas.microsoft.com/office/drawing/2016/SVG/main" r:embed="rId282"/>
+                            <asvg:svgBlip xmlns:asvg="http://schemas.microsoft.com/office/drawing/2016/SVG/main" r:embed="rId283"/>
                           </a:ext>
                         </a:extLst>
                       </a:blip>
@@ -7852,8 +7865,8 @@
         </w:r>
       </w:hyperlink>
     </w:p>
-    <w:bookmarkEnd w:id="286"/>
-    <w:bookmarkStart w:id="287" w:name="X530c80d7a189e34c8c6500d57d09aa9c74bb3a6"/>
+    <w:bookmarkEnd w:id="287"/>
+    <w:bookmarkStart w:id="288" w:name="X530c80d7a189e34c8c6500d57d09aa9c74bb3a6"/>
     <w:p>
       <w:pPr>
         <w:pStyle w:val="Heading2"/>
@@ -7966,8 +7979,8 @@
         <w:t xml:space="preserve">και τσέκαρα ότι δεν υπήρξαν λάθη κατά την μετατροπή. Παρακάτω, επισυνάπτω ένα κομμάτι από το pdf και ένα από το html.</w:t>
       </w:r>
     </w:p>
-    <w:bookmarkEnd w:id="287"/>
-    <w:bookmarkStart w:id="291" w:name="pdf-results"/>
+    <w:bookmarkEnd w:id="288"/>
+    <w:bookmarkStart w:id="292" w:name="pdf-results"/>
     <w:p>
       <w:pPr>
         <w:pStyle w:val="Heading2"/>
@@ -7991,18 +8004,18 @@
           <wp:inline>
             <wp:extent cx="5334000" cy="3000375"/>
             <wp:effectExtent b="0" l="0" r="0" t="0"/>
-            <wp:docPr descr="Screenshot_2022-11-26_15-17-58" title="" id="289" name="Picture"/>
+            <wp:docPr descr="Screenshot_2022-11-26_15-17-58" title="" id="290" name="Picture"/>
             <a:graphic>
               <a:graphicData uri="http://schemas.openxmlformats.org/drawingml/2006/picture">
                 <pic:pic>
                   <pic:nvPicPr>
-                    <pic:cNvPr descr="https://user-images.githubusercontent.com/33377581/204090962-7e5f5cac-ded7-45a4-933d-5b7dd1cb8ee3.jpg" id="290" name="Picture"/>
+                    <pic:cNvPr descr="https://user-images.githubusercontent.com/33377581/204090962-7e5f5cac-ded7-45a4-933d-5b7dd1cb8ee3.jpg" id="291" name="Picture"/>
                     <pic:cNvPicPr>
                       <a:picLocks noChangeArrowheads="1" noChangeAspect="1"/>
                     </pic:cNvPicPr>
                   </pic:nvPicPr>
                   <pic:blipFill>
-                    <a:blip r:embed="rId288"/>
+                    <a:blip r:embed="rId289"/>
                     <a:stretch>
                       <a:fillRect/>
                     </a:stretch>
@@ -8037,8 +8050,8 @@
         <w:t xml:space="preserve">Screenshot_2022-11-26_15-17-58</w:t>
       </w:r>
     </w:p>
-    <w:bookmarkEnd w:id="291"/>
-    <w:bookmarkStart w:id="295" w:name="html-results"/>
+    <w:bookmarkEnd w:id="292"/>
+    <w:bookmarkStart w:id="296" w:name="html-results"/>
     <w:p>
       <w:pPr>
         <w:pStyle w:val="Heading2"/>
@@ -8062,18 +8075,18 @@
           <wp:inline>
             <wp:extent cx="5334000" cy="3000375"/>
             <wp:effectExtent b="0" l="0" r="0" t="0"/>
-            <wp:docPr descr="Screenshot_2022-11-26_15-20-13" title="" id="293" name="Picture"/>
+            <wp:docPr descr="Screenshot_2022-11-26_15-20-13" title="" id="294" name="Picture"/>
             <a:graphic>
               <a:graphicData uri="http://schemas.openxmlformats.org/drawingml/2006/picture">
                 <pic:pic>
                   <pic:nvPicPr>
-                    <pic:cNvPr descr="https://user-images.githubusercontent.com/33377581/204091043-e0a93935-2c87-4151-b4fc-e3e3bf83b3ca.jpg" id="294" name="Picture"/>
+                    <pic:cNvPr descr="https://user-images.githubusercontent.com/33377581/204091043-e0a93935-2c87-4151-b4fc-e3e3bf83b3ca.jpg" id="295" name="Picture"/>
                     <pic:cNvPicPr>
                       <a:picLocks noChangeArrowheads="1" noChangeAspect="1"/>
                     </pic:cNvPicPr>
                   </pic:nvPicPr>
                   <pic:blipFill>
-                    <a:blip r:embed="rId292"/>
+                    <a:blip r:embed="rId293"/>
                     <a:stretch>
                       <a:fillRect/>
                     </a:stretch>
@@ -8108,8 +8121,8 @@
         <w:t xml:space="preserve">Screenshot_2022-11-26_15-20-13</w:t>
       </w:r>
     </w:p>
-    <w:bookmarkEnd w:id="295"/>
-    <w:bookmarkStart w:id="296" w:name="X94b5c9412925c32c1561f42936b1348b41a783c"/>
+    <w:bookmarkEnd w:id="296"/>
+    <w:bookmarkStart w:id="297" w:name="X94b5c9412925c32c1561f42936b1348b41a783c"/>
     <w:p>
       <w:pPr>
         <w:pStyle w:val="Heading2"/>
@@ -8135,8 +8148,8 @@
         <w:t xml:space="preserve">Στο παραπάνω βήμα, απλά, πρόσθεσα κάτι τελευταίες σημειώσεις στο README.md αρχείο, σχετικά με τι prerequisites πρέπει να έχει ο χρήστης εγκατεστημένα στο σύστημά του προκειμένου να τρέξει το script που δημιούργησα.</w:t>
       </w:r>
     </w:p>
-    <w:bookmarkEnd w:id="296"/>
-    <w:bookmarkStart w:id="297" w:name="X5d138acbd325c4c37bfbe61fb07f3bb4b6daf13"/>
+    <w:bookmarkEnd w:id="297"/>
+    <w:bookmarkStart w:id="298" w:name="X5d138acbd325c4c37bfbe61fb07f3bb4b6daf13"/>
     <w:p>
       <w:pPr>
         <w:pStyle w:val="Heading2"/>
@@ -8180,8 +8193,8 @@
         <w:t xml:space="preserve">(.md) σε αρχεία όπως: (.odt), (.txt), (.ipynb) και (.docx). Παρακάτω παραθέτω την μετατροπή του (.md) αρχείο μου (προσωπική αναφορά εργασίας για το HCI) στις παραπάνω μορφές αρχείων.</w:t>
       </w:r>
     </w:p>
-    <w:bookmarkEnd w:id="297"/>
-    <w:bookmarkStart w:id="302" w:name="X083ea198419f65480b83a6fa7b16bd03507fc9d"/>
+    <w:bookmarkEnd w:id="298"/>
+    <w:bookmarkStart w:id="303" w:name="X083ea198419f65480b83a6fa7b16bd03507fc9d"/>
     <w:p>
       <w:pPr>
         <w:pStyle w:val="Heading2"/>
@@ -8200,18 +8213,18 @@
       <w:pPr>
         <w:pStyle w:val="FirstParagraph"/>
       </w:pPr>
-      <w:hyperlink r:id="rId301">
+      <w:hyperlink r:id="rId302">
         <w:r>
           <w:drawing>
             <wp:inline>
               <wp:extent cx="5334000" cy="2456050"/>
               <wp:effectExtent b="0" l="0" r="0" t="0"/>
-              <wp:docPr descr="asciicast" title="" id="299" name="Picture"/>
+              <wp:docPr descr="asciicast" title="" id="300" name="Picture"/>
               <a:graphic>
                 <a:graphicData uri="http://schemas.openxmlformats.org/drawingml/2006/picture">
                   <pic:pic>
                     <pic:nvPicPr>
-                      <pic:cNvPr descr="https://asciinema.org/a/540846.svg" id="300" name="Picture"/>
+                      <pic:cNvPr descr="https://asciinema.org/a/540846.svg" id="301" name="Picture"/>
                       <pic:cNvPicPr>
                         <a:picLocks noChangeArrowheads="1" noChangeAspect="1"/>
                       </pic:cNvPicPr>
@@ -8223,7 +8236,7 @@
                             <a14:useLocalDpi xmlns:a14="http://schemas.microsoft.com/office/drawing/2010/main" val="0"/>
                           </a:ext>
                           <a:ext uri="{96DAC541-7B7A-43D3-8B79-37D633B846F1}">
-                            <asvg:svgBlip xmlns:asvg="http://schemas.microsoft.com/office/drawing/2016/SVG/main" r:embed="rId298"/>
+                            <asvg:svgBlip xmlns:asvg="http://schemas.microsoft.com/office/drawing/2016/SVG/main" r:embed="rId299"/>
                           </a:ext>
                         </a:extLst>
                       </a:blip>
@@ -8254,8 +8267,8 @@
         </w:r>
       </w:hyperlink>
     </w:p>
-    <w:bookmarkEnd w:id="302"/>
-    <w:bookmarkStart w:id="306" w:name="odt-.odt-results"/>
+    <w:bookmarkEnd w:id="303"/>
+    <w:bookmarkStart w:id="307" w:name="odt-.odt-results"/>
     <w:p>
       <w:pPr>
         <w:pStyle w:val="Heading2"/>
@@ -8279,18 +8292,18 @@
           <wp:inline>
             <wp:extent cx="5334000" cy="3000375"/>
             <wp:effectExtent b="0" l="0" r="0" t="0"/>
-            <wp:docPr descr="Screenshot_2022-11-28_02-13-21" title="" id="304" name="Picture"/>
+            <wp:docPr descr="Screenshot_2022-11-28_02-13-21" title="" id="305" name="Picture"/>
             <a:graphic>
               <a:graphicData uri="http://schemas.openxmlformats.org/drawingml/2006/picture">
                 <pic:pic>
                   <pic:nvPicPr>
-                    <pic:cNvPr descr="https://user-images.githubusercontent.com/33377581/204167590-bf2fedb4-b732-404a-8ff7-333b028d332e.jpg" id="305" name="Picture"/>
+                    <pic:cNvPr descr="https://user-images.githubusercontent.com/33377581/204167590-bf2fedb4-b732-404a-8ff7-333b028d332e.jpg" id="306" name="Picture"/>
                     <pic:cNvPicPr>
                       <a:picLocks noChangeArrowheads="1" noChangeAspect="1"/>
                     </pic:cNvPicPr>
                   </pic:nvPicPr>
                   <pic:blipFill>
-                    <a:blip r:embed="rId303"/>
+                    <a:blip r:embed="rId304"/>
                     <a:stretch>
                       <a:fillRect/>
                     </a:stretch>
@@ -8325,8 +8338,8 @@
         <w:t xml:space="preserve">Screenshot_2022-11-28_02-13-21</w:t>
       </w:r>
     </w:p>
-    <w:bookmarkEnd w:id="306"/>
-    <w:bookmarkStart w:id="311" w:name="X03858ab45aca23999f33d998629d6cb20c399ff"/>
+    <w:bookmarkEnd w:id="307"/>
+    <w:bookmarkStart w:id="312" w:name="X03858ab45aca23999f33d998629d6cb20c399ff"/>
     <w:p>
       <w:pPr>
         <w:pStyle w:val="Heading2"/>
@@ -8345,18 +8358,18 @@
       <w:pPr>
         <w:pStyle w:val="FirstParagraph"/>
       </w:pPr>
-      <w:hyperlink r:id="rId310">
+      <w:hyperlink r:id="rId311">
         <w:r>
           <w:drawing>
             <wp:inline>
               <wp:extent cx="5334000" cy="2456050"/>
               <wp:effectExtent b="0" l="0" r="0" t="0"/>
-              <wp:docPr descr="asciicast" title="" id="308" name="Picture"/>
+              <wp:docPr descr="asciicast" title="" id="309" name="Picture"/>
               <a:graphic>
                 <a:graphicData uri="http://schemas.openxmlformats.org/drawingml/2006/picture">
                   <pic:pic>
                     <pic:nvPicPr>
-                      <pic:cNvPr descr="https://asciinema.org/a/540844.svg" id="309" name="Picture"/>
+                      <pic:cNvPr descr="https://asciinema.org/a/540844.svg" id="310" name="Picture"/>
                       <pic:cNvPicPr>
                         <a:picLocks noChangeArrowheads="1" noChangeAspect="1"/>
                       </pic:cNvPicPr>
@@ -8368,7 +8381,7 @@
                             <a14:useLocalDpi xmlns:a14="http://schemas.microsoft.com/office/drawing/2010/main" val="0"/>
                           </a:ext>
                           <a:ext uri="{96DAC541-7B7A-43D3-8B79-37D633B846F1}">
-                            <asvg:svgBlip xmlns:asvg="http://schemas.microsoft.com/office/drawing/2016/SVG/main" r:embed="rId307"/>
+                            <asvg:svgBlip xmlns:asvg="http://schemas.microsoft.com/office/drawing/2016/SVG/main" r:embed="rId308"/>
                           </a:ext>
                         </a:extLst>
                       </a:blip>
@@ -8399,8 +8412,8 @@
         </w:r>
       </w:hyperlink>
     </w:p>
-    <w:bookmarkEnd w:id="311"/>
-    <w:bookmarkStart w:id="315" w:name="txt-.txt-results"/>
+    <w:bookmarkEnd w:id="312"/>
+    <w:bookmarkStart w:id="316" w:name="txt-.txt-results"/>
     <w:p>
       <w:pPr>
         <w:pStyle w:val="Heading2"/>
@@ -8424,18 +8437,18 @@
           <wp:inline>
             <wp:extent cx="5334000" cy="3000375"/>
             <wp:effectExtent b="0" l="0" r="0" t="0"/>
-            <wp:docPr descr="Screenshot_2022-11-28_02-10-33" title="" id="313" name="Picture"/>
+            <wp:docPr descr="Screenshot_2022-11-28_02-10-33" title="" id="314" name="Picture"/>
             <a:graphic>
               <a:graphicData uri="http://schemas.openxmlformats.org/drawingml/2006/picture">
                 <pic:pic>
                   <pic:nvPicPr>
-                    <pic:cNvPr descr="https://user-images.githubusercontent.com/33377581/204167462-a49f7d99-857b-4df3-bc5e-990a4cc66fc5.jpg" id="314" name="Picture"/>
+                    <pic:cNvPr descr="https://user-images.githubusercontent.com/33377581/204167462-a49f7d99-857b-4df3-bc5e-990a4cc66fc5.jpg" id="315" name="Picture"/>
                     <pic:cNvPicPr>
                       <a:picLocks noChangeArrowheads="1" noChangeAspect="1"/>
                     </pic:cNvPicPr>
                   </pic:nvPicPr>
                   <pic:blipFill>
-                    <a:blip r:embed="rId312"/>
+                    <a:blip r:embed="rId313"/>
                     <a:stretch>
                       <a:fillRect/>
                     </a:stretch>
@@ -8470,8 +8483,8 @@
         <w:t xml:space="preserve">Screenshot_2022-11-28_02-10-33</w:t>
       </w:r>
     </w:p>
-    <w:bookmarkEnd w:id="315"/>
-    <w:bookmarkStart w:id="320" w:name="Xecaa3f90145d52f52d3edb66127e03d44b3ff97"/>
+    <w:bookmarkEnd w:id="316"/>
+    <w:bookmarkStart w:id="321" w:name="Xecaa3f90145d52f52d3edb66127e03d44b3ff97"/>
     <w:p>
       <w:pPr>
         <w:pStyle w:val="Heading2"/>
@@ -8490,18 +8503,18 @@
       <w:pPr>
         <w:pStyle w:val="FirstParagraph"/>
       </w:pPr>
-      <w:hyperlink r:id="rId319">
+      <w:hyperlink r:id="rId320">
         <w:r>
           <w:drawing>
             <wp:inline>
               <wp:extent cx="5334000" cy="2456050"/>
               <wp:effectExtent b="0" l="0" r="0" t="0"/>
-              <wp:docPr descr="asciicast" title="" id="317" name="Picture"/>
+              <wp:docPr descr="asciicast" title="" id="318" name="Picture"/>
               <a:graphic>
                 <a:graphicData uri="http://schemas.openxmlformats.org/drawingml/2006/picture">
                   <pic:pic>
                     <pic:nvPicPr>
-                      <pic:cNvPr descr="https://asciinema.org/a/540847.svg" id="318" name="Picture"/>
+                      <pic:cNvPr descr="https://asciinema.org/a/540847.svg" id="319" name="Picture"/>
                       <pic:cNvPicPr>
                         <a:picLocks noChangeArrowheads="1" noChangeAspect="1"/>
                       </pic:cNvPicPr>
@@ -8513,7 +8526,7 @@
                             <a14:useLocalDpi xmlns:a14="http://schemas.microsoft.com/office/drawing/2010/main" val="0"/>
                           </a:ext>
                           <a:ext uri="{96DAC541-7B7A-43D3-8B79-37D633B846F1}">
-                            <asvg:svgBlip xmlns:asvg="http://schemas.microsoft.com/office/drawing/2016/SVG/main" r:embed="rId316"/>
+                            <asvg:svgBlip xmlns:asvg="http://schemas.microsoft.com/office/drawing/2016/SVG/main" r:embed="rId317"/>
                           </a:ext>
                         </a:extLst>
                       </a:blip>
@@ -8544,8 +8557,8 @@
         </w:r>
       </w:hyperlink>
     </w:p>
-    <w:bookmarkEnd w:id="320"/>
-    <w:bookmarkStart w:id="324" w:name="ipynb-.ipynb-results"/>
+    <w:bookmarkEnd w:id="321"/>
+    <w:bookmarkStart w:id="325" w:name="ipynb-.ipynb-results"/>
     <w:p>
       <w:pPr>
         <w:pStyle w:val="Heading2"/>
@@ -8569,18 +8582,18 @@
           <wp:inline>
             <wp:extent cx="5334000" cy="3000375"/>
             <wp:effectExtent b="0" l="0" r="0" t="0"/>
-            <wp:docPr descr="Screenshot_2022-11-28_02-08-49" title="" id="322" name="Picture"/>
+            <wp:docPr descr="Screenshot_2022-11-28_02-08-49" title="" id="323" name="Picture"/>
             <a:graphic>
               <a:graphicData uri="http://schemas.openxmlformats.org/drawingml/2006/picture">
                 <pic:pic>
                   <pic:nvPicPr>
-                    <pic:cNvPr descr="https://user-images.githubusercontent.com/33377581/204167352-a3aeaeea-d533-4257-8659-ff8684248ac2.jpg" id="323" name="Picture"/>
+                    <pic:cNvPr descr="https://user-images.githubusercontent.com/33377581/204167352-a3aeaeea-d533-4257-8659-ff8684248ac2.jpg" id="324" name="Picture"/>
                     <pic:cNvPicPr>
                       <a:picLocks noChangeArrowheads="1" noChangeAspect="1"/>
                     </pic:cNvPicPr>
                   </pic:nvPicPr>
                   <pic:blipFill>
-                    <a:blip r:embed="rId321"/>
+                    <a:blip r:embed="rId322"/>
                     <a:stretch>
                       <a:fillRect/>
                     </a:stretch>
@@ -8615,8 +8628,8 @@
         <w:t xml:space="preserve">Screenshot_2022-11-28_02-08-49</w:t>
       </w:r>
     </w:p>
-    <w:bookmarkEnd w:id="324"/>
-    <w:bookmarkStart w:id="329" w:name="X7ac9018d954ca8bc797011495395fafb213358f"/>
+    <w:bookmarkEnd w:id="325"/>
+    <w:bookmarkStart w:id="330" w:name="X7ac9018d954ca8bc797011495395fafb213358f"/>
     <w:p>
       <w:pPr>
         <w:pStyle w:val="Heading2"/>
@@ -8635,18 +8648,18 @@
       <w:pPr>
         <w:pStyle w:val="FirstParagraph"/>
       </w:pPr>
-      <w:hyperlink r:id="rId328">
+      <w:hyperlink r:id="rId329">
         <w:r>
           <w:drawing>
             <wp:inline>
               <wp:extent cx="5334000" cy="2456050"/>
               <wp:effectExtent b="0" l="0" r="0" t="0"/>
-              <wp:docPr descr="asciicast" title="" id="326" name="Picture"/>
+              <wp:docPr descr="asciicast" title="" id="327" name="Picture"/>
               <a:graphic>
                 <a:graphicData uri="http://schemas.openxmlformats.org/drawingml/2006/picture">
                   <pic:pic>
                     <pic:nvPicPr>
-                      <pic:cNvPr descr="https://asciinema.org/a/540845.svg" id="327" name="Picture"/>
+                      <pic:cNvPr descr="https://asciinema.org/a/540845.svg" id="328" name="Picture"/>
                       <pic:cNvPicPr>
                         <a:picLocks noChangeArrowheads="1" noChangeAspect="1"/>
                       </pic:cNvPicPr>
@@ -8658,7 +8671,7 @@
                             <a14:useLocalDpi xmlns:a14="http://schemas.microsoft.com/office/drawing/2010/main" val="0"/>
                           </a:ext>
                           <a:ext uri="{96DAC541-7B7A-43D3-8B79-37D633B846F1}">
-                            <asvg:svgBlip xmlns:asvg="http://schemas.microsoft.com/office/drawing/2016/SVG/main" r:embed="rId325"/>
+                            <asvg:svgBlip xmlns:asvg="http://schemas.microsoft.com/office/drawing/2016/SVG/main" r:embed="rId326"/>
                           </a:ext>
                         </a:extLst>
                       </a:blip>
@@ -8689,8 +8702,8 @@
         </w:r>
       </w:hyperlink>
     </w:p>
-    <w:bookmarkEnd w:id="329"/>
-    <w:bookmarkStart w:id="333" w:name="docx-.docx-results"/>
+    <w:bookmarkEnd w:id="330"/>
+    <w:bookmarkStart w:id="334" w:name="docx-.docx-results"/>
     <w:p>
       <w:pPr>
         <w:pStyle w:val="Heading2"/>
@@ -8714,18 +8727,18 @@
           <wp:inline>
             <wp:extent cx="5334000" cy="3000375"/>
             <wp:effectExtent b="0" l="0" r="0" t="0"/>
-            <wp:docPr descr="Screenshot_2022-11-28_02-07-03" title="" id="331" name="Picture"/>
+            <wp:docPr descr="Screenshot_2022-11-28_02-07-03" title="" id="332" name="Picture"/>
             <a:graphic>
               <a:graphicData uri="http://schemas.openxmlformats.org/drawingml/2006/picture">
                 <pic:pic>
                   <pic:nvPicPr>
-                    <pic:cNvPr descr="https://user-images.githubusercontent.com/33377581/204167251-b8f5d614-987b-4142-8ea4-84eba0cac384.jpg" id="332" name="Picture"/>
+                    <pic:cNvPr descr="https://user-images.githubusercontent.com/33377581/204167251-b8f5d614-987b-4142-8ea4-84eba0cac384.jpg" id="333" name="Picture"/>
                     <pic:cNvPicPr>
                       <a:picLocks noChangeArrowheads="1" noChangeAspect="1"/>
                     </pic:cNvPicPr>
                   </pic:nvPicPr>
                   <pic:blipFill>
-                    <a:blip r:embed="rId330"/>
+                    <a:blip r:embed="rId331"/>
                     <a:stretch>
                       <a:fillRect/>
                     </a:stretch>
@@ -8760,8 +8773,8 @@
         <w:t xml:space="preserve">Screenshot_2022-11-28_02-07-03</w:t>
       </w:r>
     </w:p>
-    <w:bookmarkEnd w:id="333"/>
-    <w:bookmarkStart w:id="334" w:name="X57295fe8bd191a61f0889d6ee1aa344dc43a737"/>
+    <w:bookmarkEnd w:id="334"/>
+    <w:bookmarkStart w:id="335" w:name="X57295fe8bd191a61f0889d6ee1aa344dc43a737"/>
     <w:p>
       <w:pPr>
         <w:pStyle w:val="Heading2"/>
@@ -8825,8 +8838,8 @@
         <w:t xml:space="preserve">να χρειάζεται ο χρήστης να επιλέγει ένα-ένα την κάθε επιλογή. Γίνονται όλα αυτόματα, μαζί με την δημιουργία των φακέλων και αντίστοιχα τα converted αρχεία, εισάγονται αυτόματα στο κάθε φάκελο όπου ανήκει χωρίς ο χρήστης να τα μετακινεί ένα-ένα στους φακέλους. Επιπλέον, κάθε φορά που ο χρήστης θέλει να μετατρέψει ένα αρχείο, πλέον δεν χρειάζεται να κλείνει το τερματικό και να ξανατρέχει το script από την αρχή. Αντίθετα, πατώντας οποιοδήποτε κουμπί, το menu επιστρέφει στην αρχική σελίδα εκτυπώνοντας ξανά το μενού των μετατροπών.</w:t>
       </w:r>
     </w:p>
-    <w:bookmarkEnd w:id="334"/>
-    <w:bookmarkStart w:id="339" w:name="X4d2e94acc5b7680ebe4aa3fb17379df326fa7fe"/>
+    <w:bookmarkEnd w:id="335"/>
+    <w:bookmarkStart w:id="340" w:name="X4d2e94acc5b7680ebe4aa3fb17379df326fa7fe"/>
     <w:p>
       <w:pPr>
         <w:pStyle w:val="Heading2"/>
@@ -8845,18 +8858,18 @@
       <w:pPr>
         <w:pStyle w:val="FirstParagraph"/>
       </w:pPr>
-      <w:hyperlink r:id="rId338">
+      <w:hyperlink r:id="rId339">
         <w:r>
           <w:drawing>
             <wp:inline>
               <wp:extent cx="5334000" cy="2456050"/>
               <wp:effectExtent b="0" l="0" r="0" t="0"/>
-              <wp:docPr descr="asciicast" title="" id="336" name="Picture"/>
+              <wp:docPr descr="asciicast" title="" id="337" name="Picture"/>
               <a:graphic>
                 <a:graphicData uri="http://schemas.openxmlformats.org/drawingml/2006/picture">
                   <pic:pic>
                     <pic:nvPicPr>
-                      <pic:cNvPr descr="https://asciinema.org/a/546337.svg" id="337" name="Picture"/>
+                      <pic:cNvPr descr="https://asciinema.org/a/546337.svg" id="338" name="Picture"/>
                       <pic:cNvPicPr>
                         <a:picLocks noChangeArrowheads="1" noChangeAspect="1"/>
                       </pic:cNvPicPr>
@@ -8868,7 +8881,7 @@
                             <a14:useLocalDpi xmlns:a14="http://schemas.microsoft.com/office/drawing/2010/main" val="0"/>
                           </a:ext>
                           <a:ext uri="{96DAC541-7B7A-43D3-8B79-37D633B846F1}">
-                            <asvg:svgBlip xmlns:asvg="http://schemas.microsoft.com/office/drawing/2016/SVG/main" r:embed="rId335"/>
+                            <asvg:svgBlip xmlns:asvg="http://schemas.microsoft.com/office/drawing/2016/SVG/main" r:embed="rId336"/>
                           </a:ext>
                         </a:extLst>
                       </a:blip>
@@ -8899,8 +8912,8 @@
         </w:r>
       </w:hyperlink>
     </w:p>
-    <w:bookmarkEnd w:id="339"/>
-    <w:bookmarkStart w:id="344" w:name="X210f2db514e0dba02c348ac8c8a0d89001250bd"/>
+    <w:bookmarkEnd w:id="340"/>
+    <w:bookmarkStart w:id="345" w:name="X210f2db514e0dba02c348ac8c8a0d89001250bd"/>
     <w:p>
       <w:pPr>
         <w:pStyle w:val="Heading2"/>
@@ -8919,18 +8932,18 @@
       <w:pPr>
         <w:pStyle w:val="FirstParagraph"/>
       </w:pPr>
-      <w:hyperlink r:id="rId343">
+      <w:hyperlink r:id="rId344">
         <w:r>
           <w:drawing>
             <wp:inline>
               <wp:extent cx="5334000" cy="2456050"/>
               <wp:effectExtent b="0" l="0" r="0" t="0"/>
-              <wp:docPr descr="asciicast" title="" id="341" name="Picture"/>
+              <wp:docPr descr="asciicast" title="" id="342" name="Picture"/>
               <a:graphic>
                 <a:graphicData uri="http://schemas.openxmlformats.org/drawingml/2006/picture">
                   <pic:pic>
                     <pic:nvPicPr>
-                      <pic:cNvPr descr="https://asciinema.org/a/546338.svg" id="342" name="Picture"/>
+                      <pic:cNvPr descr="https://asciinema.org/a/546338.svg" id="343" name="Picture"/>
                       <pic:cNvPicPr>
                         <a:picLocks noChangeArrowheads="1" noChangeAspect="1"/>
                       </pic:cNvPicPr>
@@ -8942,7 +8955,7 @@
                             <a14:useLocalDpi xmlns:a14="http://schemas.microsoft.com/office/drawing/2010/main" val="0"/>
                           </a:ext>
                           <a:ext uri="{96DAC541-7B7A-43D3-8B79-37D633B846F1}">
-                            <asvg:svgBlip xmlns:asvg="http://schemas.microsoft.com/office/drawing/2016/SVG/main" r:embed="rId340"/>
+                            <asvg:svgBlip xmlns:asvg="http://schemas.microsoft.com/office/drawing/2016/SVG/main" r:embed="rId341"/>
                           </a:ext>
                         </a:extLst>
                       </a:blip>
@@ -8973,9 +8986,9 @@
         </w:r>
       </w:hyperlink>
     </w:p>
-    <w:bookmarkEnd w:id="344"/>
     <w:bookmarkEnd w:id="345"/>
-    <w:bookmarkStart w:id="349" w:name="πίνακας-των-διάφορων-link-περί-εργασίας"/>
+    <w:bookmarkEnd w:id="346"/>
+    <w:bookmarkStart w:id="350" w:name="πίνακας-των-διάφορων-link-περί-εργασίας"/>
     <w:p>
       <w:pPr>
         <w:pStyle w:val="Heading1"/>
@@ -9087,7 +9100,7 @@
               <w:pStyle w:val="Compact"/>
               <w:jc w:val="left"/>
             </w:pPr>
-            <w:hyperlink r:id="rId346">
+            <w:hyperlink r:id="rId347">
               <w:r>
                 <w:rPr>
                   <w:rStyle w:val="Hyperlink"/>
@@ -9173,7 +9186,7 @@
               <w:pStyle w:val="Compact"/>
               <w:jc w:val="left"/>
             </w:pPr>
-            <w:hyperlink r:id="rId347">
+            <w:hyperlink r:id="rId348">
               <w:r>
                 <w:rPr>
                   <w:rStyle w:val="Hyperlink"/>
@@ -9216,7 +9229,7 @@
               <w:pStyle w:val="Compact"/>
               <w:jc w:val="left"/>
             </w:pPr>
-            <w:hyperlink r:id="rId348">
+            <w:hyperlink r:id="rId349">
               <w:r>
                 <w:rPr>
                   <w:rStyle w:val="Hyperlink"/>
@@ -9302,7 +9315,7 @@
               <w:pStyle w:val="Compact"/>
               <w:jc w:val="left"/>
             </w:pPr>
-            <w:hyperlink r:id="rId280">
+            <w:hyperlink r:id="rId281">
               <w:r>
                 <w:rPr>
                   <w:rStyle w:val="Hyperlink"/>
@@ -9345,7 +9358,7 @@
               <w:pStyle w:val="Compact"/>
               <w:jc w:val="left"/>
             </w:pPr>
-            <w:hyperlink r:id="rId285">
+            <w:hyperlink r:id="rId286">
               <w:r>
                 <w:rPr>
                   <w:rStyle w:val="Hyperlink"/>
@@ -9560,7 +9573,7 @@
               <w:pStyle w:val="Compact"/>
               <w:jc w:val="left"/>
             </w:pPr>
-            <w:hyperlink r:id="rId301">
+            <w:hyperlink r:id="rId302">
               <w:r>
                 <w:rPr>
                   <w:rStyle w:val="Hyperlink"/>
@@ -9603,7 +9616,7 @@
               <w:pStyle w:val="Compact"/>
               <w:jc w:val="left"/>
             </w:pPr>
-            <w:hyperlink r:id="rId310">
+            <w:hyperlink r:id="rId311">
               <w:r>
                 <w:rPr>
                   <w:rStyle w:val="Hyperlink"/>
@@ -9646,7 +9659,7 @@
               <w:pStyle w:val="Compact"/>
               <w:jc w:val="left"/>
             </w:pPr>
-            <w:hyperlink r:id="rId319">
+            <w:hyperlink r:id="rId320">
               <w:r>
                 <w:rPr>
                   <w:rStyle w:val="Hyperlink"/>
@@ -9689,7 +9702,7 @@
               <w:pStyle w:val="Compact"/>
               <w:jc w:val="left"/>
             </w:pPr>
-            <w:hyperlink r:id="rId328">
+            <w:hyperlink r:id="rId329">
               <w:r>
                 <w:rPr>
                   <w:rStyle w:val="Hyperlink"/>
@@ -9732,7 +9745,7 @@
               <w:pStyle w:val="Compact"/>
               <w:jc w:val="left"/>
             </w:pPr>
-            <w:hyperlink r:id="rId338">
+            <w:hyperlink r:id="rId339">
               <w:r>
                 <w:rPr>
                   <w:rStyle w:val="Hyperlink"/>
@@ -9775,7 +9788,7 @@
               <w:pStyle w:val="Compact"/>
               <w:jc w:val="left"/>
             </w:pPr>
-            <w:hyperlink r:id="rId343">
+            <w:hyperlink r:id="rId344">
               <w:r>
                 <w:rPr>
                   <w:rStyle w:val="Hyperlink"/>
@@ -9811,8 +9824,8 @@
         </w:tc>
       </w:tr>
     </w:tbl>
-    <w:bookmarkEnd w:id="349"/>
-    <w:bookmarkStart w:id="354" w:name="παραδοτέο-9ο-συμμετοχικό-περιεχόμενο-β2."/>
+    <w:bookmarkEnd w:id="350"/>
+    <w:bookmarkStart w:id="355" w:name="παραδοτέο-9ο-συμμετοχικό-περιεχόμενο-β2."/>
     <w:p>
       <w:pPr>
         <w:pStyle w:val="Heading1"/>
@@ -9865,7 +9878,7 @@
       <w:r>
         <w:t xml:space="preserve"> </w:t>
       </w:r>
-      <w:hyperlink r:id="rId238">
+      <w:hyperlink r:id="rId239">
         <w:r>
           <w:rPr>
             <w:rStyle w:val="Hyperlink"/>
@@ -9921,7 +9934,7 @@
         <w:t xml:space="preserve">. Παρακάτω επισυνάπτω την φωτογραφία από το bio.</w:t>
       </w:r>
     </w:p>
-    <w:bookmarkStart w:id="353" w:name="guido-van-rossum-biography"/>
+    <w:bookmarkStart w:id="354" w:name="guido-van-rossum-biography"/>
     <w:p>
       <w:pPr>
         <w:pStyle w:val="Heading2"/>
@@ -9945,18 +9958,18 @@
           <wp:inline>
             <wp:extent cx="5334000" cy="3000375"/>
             <wp:effectExtent b="0" l="0" r="0" t="0"/>
-            <wp:docPr descr="Screenshot_2022-11-19_11-29-28" title="" id="351" name="Picture"/>
+            <wp:docPr descr="Screenshot_2022-11-19_11-29-28" title="" id="352" name="Picture"/>
             <a:graphic>
               <a:graphicData uri="http://schemas.openxmlformats.org/drawingml/2006/picture">
                 <pic:pic>
                   <pic:nvPicPr>
-                    <pic:cNvPr descr="https://user-images.githubusercontent.com/33377581/205331150-c002e6a4-ae38-4604-9120-62ae9d2903ed.jpg" id="352" name="Picture"/>
+                    <pic:cNvPr descr="https://user-images.githubusercontent.com/33377581/205331150-c002e6a4-ae38-4604-9120-62ae9d2903ed.jpg" id="353" name="Picture"/>
                     <pic:cNvPicPr>
                       <a:picLocks noChangeArrowheads="1" noChangeAspect="1"/>
                     </pic:cNvPicPr>
                   </pic:nvPicPr>
                   <pic:blipFill>
-                    <a:blip r:embed="rId350"/>
+                    <a:blip r:embed="rId351"/>
                     <a:stretch>
                       <a:fillRect/>
                     </a:stretch>
@@ -9991,9 +10004,9 @@
         <w:t xml:space="preserve">Screenshot_2022-11-19_11-29-28</w:t>
       </w:r>
     </w:p>
-    <w:bookmarkEnd w:id="353"/>
     <w:bookmarkEnd w:id="354"/>
-    <w:bookmarkStart w:id="357" w:name="Xdf511b01c459684d2387e9a7ec96bb8751b6454"/>
+    <w:bookmarkEnd w:id="355"/>
+    <w:bookmarkStart w:id="358" w:name="Xdf511b01c459684d2387e9a7ec96bb8751b6454"/>
     <w:p>
       <w:pPr>
         <w:pStyle w:val="Heading1"/>
@@ -10062,7 +10075,7 @@
       <w:r>
         <w:t xml:space="preserve"> </w:t>
       </w:r>
-      <w:hyperlink r:id="rId355">
+      <w:hyperlink r:id="rId356">
         <w:r>
           <w:rPr>
             <w:rStyle w:val="Hyperlink"/>
@@ -10085,7 +10098,7 @@
       <w:r>
         <w:t xml:space="preserve"> </w:t>
       </w:r>
-      <w:hyperlink r:id="rId356">
+      <w:hyperlink r:id="rId357">
         <w:r>
           <w:rPr>
             <w:rStyle w:val="Hyperlink"/>
@@ -10094,8 +10107,8 @@
         </w:r>
       </w:hyperlink>
     </w:p>
-    <w:bookmarkEnd w:id="357"/>
-    <w:bookmarkStart w:id="360" w:name="Xeb33fb548036c80e030c4fa1690429cf5220bf4"/>
+    <w:bookmarkEnd w:id="358"/>
+    <w:bookmarkStart w:id="361" w:name="Xeb33fb548036c80e030c4fa1690429cf5220bf4"/>
     <w:p>
       <w:pPr>
         <w:pStyle w:val="Heading1"/>
@@ -10118,7 +10131,7 @@
       <w:r>
         <w:t xml:space="preserve"> </w:t>
       </w:r>
-      <w:hyperlink r:id="rId358">
+      <w:hyperlink r:id="rId359">
         <w:r>
           <w:rPr>
             <w:rStyle w:val="Hyperlink"/>
@@ -10141,7 +10154,7 @@
       <w:r>
         <w:t xml:space="preserve"> </w:t>
       </w:r>
-      <w:hyperlink r:id="rId359">
+      <w:hyperlink r:id="rId360">
         <w:r>
           <w:rPr>
             <w:rStyle w:val="Hyperlink"/>
@@ -10150,8 +10163,8 @@
         </w:r>
       </w:hyperlink>
     </w:p>
-    <w:bookmarkEnd w:id="360"/>
-    <w:bookmarkStart w:id="367" w:name="X94ff77ceb68aa194d1d51cad7764165a9557192"/>
+    <w:bookmarkEnd w:id="361"/>
+    <w:bookmarkStart w:id="368" w:name="X94ff77ceb68aa194d1d51cad7764165a9557192"/>
     <w:p>
       <w:pPr>
         <w:pStyle w:val="Heading1"/>
@@ -10250,7 +10263,7 @@
               <w:pStyle w:val="Compact"/>
               <w:jc w:val="left"/>
             </w:pPr>
-            <w:hyperlink r:id="rId361">
+            <w:hyperlink r:id="rId362">
               <w:r>
                 <w:rPr>
                   <w:rStyle w:val="Hyperlink"/>
@@ -10279,7 +10292,7 @@
               <w:pStyle w:val="Compact"/>
               <w:jc w:val="left"/>
             </w:pPr>
-            <w:hyperlink r:id="rId261">
+            <w:hyperlink r:id="rId262">
               <w:r>
                 <w:rPr>
                   <w:rStyle w:val="Hyperlink"/>
@@ -10310,7 +10323,7 @@
               <w:pStyle w:val="Compact"/>
               <w:jc w:val="left"/>
             </w:pPr>
-            <w:hyperlink r:id="rId362">
+            <w:hyperlink r:id="rId363">
               <w:r>
                 <w:rPr>
                   <w:rStyle w:val="Hyperlink"/>
@@ -10339,7 +10352,7 @@
               <w:pStyle w:val="Compact"/>
               <w:jc w:val="left"/>
             </w:pPr>
-            <w:hyperlink r:id="rId363">
+            <w:hyperlink r:id="rId364">
               <w:r>
                 <w:rPr>
                   <w:rStyle w:val="Hyperlink"/>
@@ -10370,7 +10383,7 @@
               <w:pStyle w:val="Compact"/>
               <w:jc w:val="left"/>
             </w:pPr>
-            <w:hyperlink r:id="rId364">
+            <w:hyperlink r:id="rId365">
               <w:r>
                 <w:rPr>
                   <w:rStyle w:val="Hyperlink"/>
@@ -10399,7 +10412,7 @@
               <w:pStyle w:val="Compact"/>
               <w:jc w:val="left"/>
             </w:pPr>
-            <w:hyperlink r:id="rId261">
+            <w:hyperlink r:id="rId262">
               <w:r>
                 <w:rPr>
                   <w:rStyle w:val="Hyperlink"/>
@@ -10478,7 +10491,7 @@
               <w:pStyle w:val="Compact"/>
               <w:jc w:val="left"/>
             </w:pPr>
-            <w:hyperlink r:id="rId365">
+            <w:hyperlink r:id="rId366">
               <w:r>
                 <w:rPr>
                   <w:rStyle w:val="Hyperlink"/>
@@ -10507,7 +10520,7 @@
               <w:pStyle w:val="Compact"/>
               <w:jc w:val="left"/>
             </w:pPr>
-            <w:hyperlink r:id="rId366">
+            <w:hyperlink r:id="rId367">
               <w:r>
                 <w:rPr>
                   <w:rStyle w:val="Hyperlink"/>
@@ -10526,8 +10539,8 @@
         </w:pict>
       </w:r>
     </w:p>
-    <w:bookmarkEnd w:id="367"/>
-    <w:bookmarkStart w:id="373" w:name="παραδοτέο-10-command-line-exercise-3"/>
+    <w:bookmarkEnd w:id="368"/>
+    <w:bookmarkStart w:id="374" w:name="παραδοτέο-10-command-line-exercise-3"/>
     <w:p>
       <w:pPr>
         <w:pStyle w:val="Heading1"/>
@@ -10561,7 +10574,7 @@
       <w:r>
         <w:t xml:space="preserve"> </w:t>
       </w:r>
-      <w:hyperlink r:id="rId368">
+      <w:hyperlink r:id="rId369">
         <w:r>
           <w:rPr>
             <w:rStyle w:val="Hyperlink"/>
@@ -10663,7 +10676,7 @@
         <w:t xml:space="preserve">, το οποίο ευχαριστώ!</w:t>
       </w:r>
     </w:p>
-    <w:bookmarkStart w:id="372" w:name="groff-and-spacevim-overview"/>
+    <w:bookmarkStart w:id="373" w:name="groff-and-spacevim-overview"/>
     <w:p>
       <w:pPr>
         <w:pStyle w:val="Heading2"/>
@@ -10688,12 +10701,12 @@
             <wp:inline>
               <wp:extent cx="5334000" cy="2456050"/>
               <wp:effectExtent b="0" l="0" r="0" t="0"/>
-              <wp:docPr descr="asciicast" title="" id="370" name="Picture"/>
+              <wp:docPr descr="asciicast" title="" id="371" name="Picture"/>
               <a:graphic>
                 <a:graphicData uri="http://schemas.openxmlformats.org/drawingml/2006/picture">
                   <pic:pic>
                     <pic:nvPicPr>
-                      <pic:cNvPr descr="https://asciinema.org/a/544020.svg" id="371" name="Picture"/>
+                      <pic:cNvPr descr="https://asciinema.org/a/544020.svg" id="372" name="Picture"/>
                       <pic:cNvPicPr>
                         <a:picLocks noChangeArrowheads="1" noChangeAspect="1"/>
                       </pic:cNvPicPr>
@@ -10705,7 +10718,7 @@
                             <a14:useLocalDpi xmlns:a14="http://schemas.microsoft.com/office/drawing/2010/main" val="0"/>
                           </a:ext>
                           <a:ext uri="{96DAC541-7B7A-43D3-8B79-37D633B846F1}">
-                            <asvg:svgBlip xmlns:asvg="http://schemas.microsoft.com/office/drawing/2016/SVG/main" r:embed="rId369"/>
+                            <asvg:svgBlip xmlns:asvg="http://schemas.microsoft.com/office/drawing/2016/SVG/main" r:embed="rId370"/>
                           </a:ext>
                         </a:extLst>
                       </a:blip>
@@ -10736,9 +10749,9 @@
         </w:r>
       </w:hyperlink>
     </w:p>
-    <w:bookmarkEnd w:id="372"/>
     <w:bookmarkEnd w:id="373"/>
-    <w:bookmarkStart w:id="397" w:name="παραδοτέο-11-κατασκευή-του-βιβλίου-2"/>
+    <w:bookmarkEnd w:id="374"/>
+    <w:bookmarkStart w:id="398" w:name="παραδοτέο-11-κατασκευή-του-βιβλίου-2"/>
     <w:p>
       <w:pPr>
         <w:pStyle w:val="Heading1"/>
@@ -10772,7 +10785,7 @@
       <w:r>
         <w:t xml:space="preserve"> </w:t>
       </w:r>
-      <w:hyperlink r:id="rId374">
+      <w:hyperlink r:id="rId375">
         <w:r>
           <w:rPr>
             <w:rStyle w:val="Hyperlink"/>
@@ -10801,7 +10814,7 @@
         <w:t xml:space="preserve">. Περισσότερες λεπτομέρειες στην επόμενη παράγραφο.</w:t>
       </w:r>
     </w:p>
-    <w:bookmarkStart w:id="378" w:name="an-overview-of-the-book"/>
+    <w:bookmarkStart w:id="379" w:name="an-overview-of-the-book"/>
     <w:p>
       <w:pPr>
         <w:pStyle w:val="Heading2"/>
@@ -10825,18 +10838,18 @@
           <wp:inline>
             <wp:extent cx="5334000" cy="6627531"/>
             <wp:effectExtent b="0" l="0" r="0" t="0"/>
-            <wp:docPr descr="Screenshot_2022-12-16_20-16-43" title="" id="376" name="Picture"/>
+            <wp:docPr descr="Screenshot_2022-12-16_20-16-43" title="" id="377" name="Picture"/>
             <a:graphic>
               <a:graphicData uri="http://schemas.openxmlformats.org/drawingml/2006/picture">
                 <pic:pic>
                   <pic:nvPicPr>
-                    <pic:cNvPr descr="https://user-images.githubusercontent.com/33377581/208163083-d7553414-740a-4f14-9d14-7366680b4b01.jpg" id="377" name="Picture"/>
+                    <pic:cNvPr descr="https://user-images.githubusercontent.com/33377581/208163083-d7553414-740a-4f14-9d14-7366680b4b01.jpg" id="378" name="Picture"/>
                     <pic:cNvPicPr>
                       <a:picLocks noChangeArrowheads="1" noChangeAspect="1"/>
                     </pic:cNvPicPr>
                   </pic:nvPicPr>
                   <pic:blipFill>
-                    <a:blip r:embed="rId375"/>
+                    <a:blip r:embed="rId376"/>
                     <a:stretch>
                       <a:fillRect/>
                     </a:stretch>
@@ -10871,8 +10884,8 @@
         <w:t xml:space="preserve">Screenshot_2022-12-16_20-16-43</w:t>
       </w:r>
     </w:p>
-    <w:bookmarkEnd w:id="378"/>
-    <w:bookmarkStart w:id="380" w:name="editing-the-shell-script"/>
+    <w:bookmarkEnd w:id="379"/>
+    <w:bookmarkStart w:id="381" w:name="editing-the-shell-script"/>
     <w:p>
       <w:pPr>
         <w:pStyle w:val="Heading2"/>
@@ -10897,7 +10910,7 @@
       <w:r>
         <w:t xml:space="preserve"> </w:t>
       </w:r>
-      <w:hyperlink r:id="rId379">
+      <w:hyperlink r:id="rId380">
         <w:r>
           <w:rPr>
             <w:rStyle w:val="Hyperlink"/>
@@ -10969,8 +10982,8 @@
         <w:t xml:space="preserve">στο παραπάνω directory.</w:t>
       </w:r>
     </w:p>
-    <w:bookmarkEnd w:id="380"/>
-    <w:bookmarkStart w:id="384" w:name="epub-directory"/>
+    <w:bookmarkEnd w:id="381"/>
+    <w:bookmarkStart w:id="385" w:name="epub-directory"/>
     <w:p>
       <w:pPr>
         <w:pStyle w:val="Heading2"/>
@@ -10994,18 +11007,18 @@
           <wp:inline>
             <wp:extent cx="5334000" cy="3000375"/>
             <wp:effectExtent b="0" l="0" r="0" t="0"/>
-            <wp:docPr descr="Screenshot_2022-12-16_20-25-39" title="" id="382" name="Picture"/>
+            <wp:docPr descr="Screenshot_2022-12-16_20-25-39" title="" id="383" name="Picture"/>
             <a:graphic>
               <a:graphicData uri="http://schemas.openxmlformats.org/drawingml/2006/picture">
                 <pic:pic>
                   <pic:nvPicPr>
-                    <pic:cNvPr descr="https://user-images.githubusercontent.com/33377581/208165206-760758cb-fd82-485c-958d-dfaf3eb9ee71.jpg" id="383" name="Picture"/>
+                    <pic:cNvPr descr="https://user-images.githubusercontent.com/33377581/208165206-760758cb-fd82-485c-958d-dfaf3eb9ee71.jpg" id="384" name="Picture"/>
                     <pic:cNvPicPr>
                       <a:picLocks noChangeArrowheads="1" noChangeAspect="1"/>
                     </pic:cNvPicPr>
                   </pic:nvPicPr>
                   <pic:blipFill>
-                    <a:blip r:embed="rId381"/>
+                    <a:blip r:embed="rId382"/>
                     <a:stretch>
                       <a:fillRect/>
                     </a:stretch>
@@ -11040,8 +11053,8 @@
         <w:t xml:space="preserve">Screenshot_2022-12-16_20-25-39</w:t>
       </w:r>
     </w:p>
-    <w:bookmarkEnd w:id="384"/>
-    <w:bookmarkStart w:id="388" w:name="modified-shell-script"/>
+    <w:bookmarkEnd w:id="385"/>
+    <w:bookmarkStart w:id="389" w:name="modified-shell-script"/>
     <w:p>
       <w:pPr>
         <w:pStyle w:val="Heading2"/>
@@ -11065,18 +11078,18 @@
           <wp:inline>
             <wp:extent cx="5334000" cy="3000375"/>
             <wp:effectExtent b="0" l="0" r="0" t="0"/>
-            <wp:docPr descr="Screenshot_2022-12-16_20-26-14" title="" id="386" name="Picture"/>
+            <wp:docPr descr="Screenshot_2022-12-16_20-26-14" title="" id="387" name="Picture"/>
             <a:graphic>
               <a:graphicData uri="http://schemas.openxmlformats.org/drawingml/2006/picture">
                 <pic:pic>
                   <pic:nvPicPr>
-                    <pic:cNvPr descr="https://user-images.githubusercontent.com/33377581/208165461-8c4dc3a4-e227-429f-9ca5-d0e3e6fe46ce.jpg" id="387" name="Picture"/>
+                    <pic:cNvPr descr="https://user-images.githubusercontent.com/33377581/208165461-8c4dc3a4-e227-429f-9ca5-d0e3e6fe46ce.jpg" id="388" name="Picture"/>
                     <pic:cNvPicPr>
                       <a:picLocks noChangeArrowheads="1" noChangeAspect="1"/>
                     </pic:cNvPicPr>
                   </pic:nvPicPr>
                   <pic:blipFill>
-                    <a:blip r:embed="rId385"/>
+                    <a:blip r:embed="rId386"/>
                     <a:stretch>
                       <a:fillRect/>
                     </a:stretch>
@@ -11111,8 +11124,8 @@
         <w:t xml:space="preserve">Screenshot_2022-12-16_20-26-14</w:t>
       </w:r>
     </w:p>
-    <w:bookmarkEnd w:id="388"/>
-    <w:bookmarkStart w:id="392" w:name="case-study-from-within-the-book"/>
+    <w:bookmarkEnd w:id="389"/>
+    <w:bookmarkStart w:id="393" w:name="case-study-from-within-the-book"/>
     <w:p>
       <w:pPr>
         <w:pStyle w:val="Heading2"/>
@@ -11136,18 +11149,18 @@
           <wp:inline>
             <wp:extent cx="5334000" cy="4004425"/>
             <wp:effectExtent b="0" l="0" r="0" t="0"/>
-            <wp:docPr descr="python odroid cs" title="" id="390" name="Picture"/>
+            <wp:docPr descr="python odroid cs" title="" id="391" name="Picture"/>
             <a:graphic>
               <a:graphicData uri="http://schemas.openxmlformats.org/drawingml/2006/picture">
                 <pic:pic>
                   <pic:nvPicPr>
-                    <pic:cNvPr descr="https://user-images.githubusercontent.com/33377581/208165668-50b3d951-1384-42ab-824a-b41f9afd2f20.jpg" id="391" name="Picture"/>
+                    <pic:cNvPr descr="https://user-images.githubusercontent.com/33377581/208165668-50b3d951-1384-42ab-824a-b41f9afd2f20.jpg" id="392" name="Picture"/>
                     <pic:cNvPicPr>
                       <a:picLocks noChangeArrowheads="1" noChangeAspect="1"/>
                     </pic:cNvPicPr>
                   </pic:nvPicPr>
                   <pic:blipFill>
-                    <a:blip r:embed="rId389"/>
+                    <a:blip r:embed="rId390"/>
                     <a:stretch>
                       <a:fillRect/>
                     </a:stretch>
@@ -11182,8 +11195,8 @@
         <w:t xml:space="preserve">python odroid cs</w:t>
       </w:r>
     </w:p>
-    <w:bookmarkEnd w:id="392"/>
-    <w:bookmarkStart w:id="396" w:name="biography-from-within-the-book"/>
+    <w:bookmarkEnd w:id="393"/>
+    <w:bookmarkStart w:id="397" w:name="biography-from-within-the-book"/>
     <w:p>
       <w:pPr>
         <w:pStyle w:val="Heading2"/>
@@ -11207,18 +11220,18 @@
           <wp:inline>
             <wp:extent cx="5334000" cy="4748305"/>
             <wp:effectExtent b="0" l="0" r="0" t="0"/>
-            <wp:docPr descr="van-rossum-bio" title="" id="394" name="Picture"/>
+            <wp:docPr descr="van-rossum-bio" title="" id="395" name="Picture"/>
             <a:graphic>
               <a:graphicData uri="http://schemas.openxmlformats.org/drawingml/2006/picture">
                 <pic:pic>
                   <pic:nvPicPr>
-                    <pic:cNvPr descr="https://user-images.githubusercontent.com/33377581/208165793-6b6a87b3-7535-4bdd-a3f4-54a7454f9840.jpg" id="395" name="Picture"/>
+                    <pic:cNvPr descr="https://user-images.githubusercontent.com/33377581/208165793-6b6a87b3-7535-4bdd-a3f4-54a7454f9840.jpg" id="396" name="Picture"/>
                     <pic:cNvPicPr>
                       <a:picLocks noChangeArrowheads="1" noChangeAspect="1"/>
                     </pic:cNvPicPr>
                   </pic:nvPicPr>
                   <pic:blipFill>
-                    <a:blip r:embed="rId393"/>
+                    <a:blip r:embed="rId394"/>
                     <a:stretch>
                       <a:fillRect/>
                     </a:stretch>
@@ -11253,9 +11266,9 @@
         <w:t xml:space="preserve">van-rossum-bio</w:t>
       </w:r>
     </w:p>
-    <w:bookmarkEnd w:id="396"/>
     <w:bookmarkEnd w:id="397"/>
-    <w:bookmarkStart w:id="399" w:name="X713b3967bcc9f28dbf8f0b90175b0006bf7f995"/>
+    <w:bookmarkEnd w:id="398"/>
+    <w:bookmarkStart w:id="400" w:name="X713b3967bcc9f28dbf8f0b90175b0006bf7f995"/>
     <w:p>
       <w:pPr>
         <w:pStyle w:val="Heading1"/>
@@ -11278,7 +11291,7 @@
       <w:r>
         <w:t xml:space="preserve"> </w:t>
       </w:r>
-      <w:hyperlink r:id="rId183">
+      <w:hyperlink r:id="rId184">
         <w:r>
           <w:rPr>
             <w:rStyle w:val="Hyperlink"/>
@@ -11301,7 +11314,7 @@
       <w:r>
         <w:t xml:space="preserve"> </w:t>
       </w:r>
-      <w:hyperlink r:id="rId398">
+      <w:hyperlink r:id="rId399">
         <w:r>
           <w:rPr>
             <w:rStyle w:val="Hyperlink"/>
@@ -11347,7 +11360,7 @@
       <w:r>
         <w:t xml:space="preserve"> </w:t>
       </w:r>
-      <w:hyperlink r:id="rId379">
+      <w:hyperlink r:id="rId380">
         <w:r>
           <w:rPr>
             <w:rStyle w:val="Hyperlink"/>
@@ -11432,8 +11445,8 @@
         </w:pict>
       </w:r>
     </w:p>
-    <w:bookmarkEnd w:id="399"/>
-    <w:bookmarkStart w:id="400" w:name="παραδοτέο-12-τελική-αναφορά"/>
+    <w:bookmarkEnd w:id="400"/>
+    <w:bookmarkStart w:id="401" w:name="παραδοτέο-12-τελική-αναφορά"/>
     <w:p>
       <w:pPr>
         <w:pStyle w:val="Heading1"/>
@@ -11442,7 +11455,790 @@
         <w:t xml:space="preserve">Παραδοτέο 12: Τελική Αναφορά</w:t>
       </w:r>
     </w:p>
-    <w:bookmarkEnd w:id="400"/>
+    <w:p>
+      <w:pPr>
+        <w:pStyle w:val="FirstParagraph"/>
+      </w:pPr>
+      <w:r>
+        <w:t xml:space="preserve">Και κάπως έτσι, έφτασε στο τέλος της άλλη μια εργασία για το πανεπιστήμιο. Τελειώνοντας λοιπόν όλα τα παραδοτέα που μας ζητήθηκαν, αποκόμισα γνώσεις όπως τον χειρισμό του Github, την διάδραση του ανθρώπου-υπολογιστή μέσω της κατασκευής του ιστότοπου του μαθήματος, την προσθήκη χρήσιμων πληροφοριών για το μάθημα, την κατασκευή του βιβλίου μέσω διάφορων προγραμμάτων τα οποία δεν γνώριζα όπως το:</w:t>
+      </w:r>
+      <w:r>
+        <w:t xml:space="preserve"> </w:t>
+      </w:r>
+      <w:r>
+        <w:rPr>
+          <w:rStyle w:val="VerbatimChar"/>
+        </w:rPr>
+        <w:t xml:space="preserve">pandoc</w:t>
+      </w:r>
+      <w:r>
+        <w:t xml:space="preserve"> </w:t>
+      </w:r>
+      <w:r>
+        <w:t xml:space="preserve">&amp;</w:t>
+      </w:r>
+      <w:r>
+        <w:t xml:space="preserve"> </w:t>
+      </w:r>
+      <w:r>
+        <w:rPr>
+          <w:rStyle w:val="VerbatimChar"/>
+        </w:rPr>
+        <w:t xml:space="preserve">latex</w:t>
+      </w:r>
+      <w:r>
+        <w:t xml:space="preserve">, την εγκατάσταση ενός άγνωστου για εμένα ανοιχτού κώδικα λειτουργικού συστήματος: τα</w:t>
+      </w:r>
+      <w:r>
+        <w:t xml:space="preserve"> </w:t>
+      </w:r>
+      <w:r>
+        <w:rPr>
+          <w:rStyle w:val="VerbatimChar"/>
+        </w:rPr>
+        <w:t xml:space="preserve">Arch Linux</w:t>
+      </w:r>
+      <w:r>
+        <w:t xml:space="preserve">, καθώς και την συγγραφή προγράμματος και την εκτέλεση εντολών από την γραμμή εντολών. Τέλος, θα ήθελα να προσθέσω πως με την παρακολούθηση των βίντεο σχετικά με την διάδραση ανθρώπου - υπολογιστή αποκόμισα και εμβάθυνα σε πληροφορίες σχετικές με το μάθημα. Συγκεκριμένα, παρακολουθώντας ομιλίες από τους κολοσσούς της επιστήμης της πληροφορίας και της πληροφορικής γνώρισα τον κάθε ένα ξεχωριστά καθώς και το έργο το οποίο είχε αναλάβει να υλοποιήσει για να φτάσουμε στο τελικό σημείο στο οποίο βρίσκεται σήμερα ο υπολογιστής. Ένα εργαλείο το οποίο έχει να προσφέρει πολλά στην ανθρωπότητα.</w:t>
+      </w:r>
+    </w:p>
+    <w:bookmarkEnd w:id="401"/>
+    <w:bookmarkStart w:id="420" w:name="extras-ομαδικότητα-συνεργατικότητα"/>
+    <w:p>
+      <w:pPr>
+        <w:pStyle w:val="Heading1"/>
+      </w:pPr>
+      <w:r>
+        <w:t xml:space="preserve">Extras: Ομαδικότητα / Συνεργατικότητα:</w:t>
+      </w:r>
+    </w:p>
+    <w:p>
+      <w:pPr>
+        <w:pStyle w:val="FirstParagraph"/>
+      </w:pPr>
+      <w:r>
+        <w:t xml:space="preserve">Παρακάτω, θα βρείτε συννημένο τον πίνακα ομαδικότητας / συνεργατικότητας στον οποίο παραθέτω μέσω της περιοχής συζητήσεων τις διάφορες ερωτήσεις, απαντήσεις και παρατηρήσεις που έκανα/εξέλαβα από και προς τους/τις συμφοιτητές/συμφοιτήτριές μου.</w:t>
+      </w:r>
+    </w:p>
+    <w:tbl>
+      <w:tblPr>
+        <w:tblStyle w:val="Table"/>
+        <w:tblW w:type="pct" w:w="5000"/>
+        <w:tblLook w:firstRow="1" w:lastRow="0" w:firstColumn="0" w:lastColumn="0" w:noHBand="0" w:noVBand="0" w:val="0020"/>
+      </w:tblPr>
+      <w:tblGrid>
+        <w:gridCol w:w="2640"/>
+        <w:gridCol w:w="2640"/>
+        <w:gridCol w:w="2640"/>
+      </w:tblGrid>
+      <w:tr>
+        <w:trPr>
+          <w:tblHeader w:val="true"/>
+        </w:trPr>
+        <w:tc>
+          <w:tcPr/>
+          <w:p>
+            <w:pPr>
+              <w:pStyle w:val="Compact"/>
+              <w:jc w:val="left"/>
+            </w:pPr>
+            <w:r>
+              <w:t xml:space="preserve">Ερωτήσεις στην περιοχή συζητήσεων help του Github</w:t>
+            </w:r>
+          </w:p>
+        </w:tc>
+        <w:tc>
+          <w:tcPr/>
+          <w:p>
+            <w:pPr>
+              <w:pStyle w:val="Compact"/>
+              <w:jc w:val="left"/>
+            </w:pPr>
+            <w:r>
+              <w:t xml:space="preserve">Απαντήσεις στην περιοχή συζητήσεων help του Github</w:t>
+            </w:r>
+          </w:p>
+        </w:tc>
+        <w:tc>
+          <w:tcPr/>
+          <w:p>
+            <w:pPr>
+              <w:pStyle w:val="Compact"/>
+              <w:jc w:val="left"/>
+            </w:pPr>
+            <w:r>
+              <w:t xml:space="preserve">Παρατηρήσεις / Συνεισφορές στην περιοχή συζητήσεων help του Github</w:t>
+            </w:r>
+          </w:p>
+        </w:tc>
+      </w:tr>
+      <w:tr>
+        <w:tc>
+          <w:tcPr/>
+          <w:p>
+            <w:pPr>
+              <w:pStyle w:val="Compact"/>
+              <w:jc w:val="left"/>
+            </w:pPr>
+            <w:r>
+              <w:t xml:space="preserve">Ερώτηση #1:</w:t>
+            </w:r>
+            <w:r>
+              <w:t xml:space="preserve"> </w:t>
+            </w:r>
+            <w:hyperlink r:id="rId402">
+              <w:r>
+                <w:rPr>
+                  <w:rStyle w:val="Hyperlink"/>
+                </w:rPr>
+                <w:t xml:space="preserve">Question #1 Link</w:t>
+              </w:r>
+            </w:hyperlink>
+          </w:p>
+        </w:tc>
+        <w:tc>
+          <w:tcPr/>
+          <w:p>
+            <w:pPr>
+              <w:pStyle w:val="Compact"/>
+              <w:jc w:val="left"/>
+            </w:pPr>
+            <w:r>
+              <w:t xml:space="preserve">Απάντηση #1:</w:t>
+            </w:r>
+            <w:r>
+              <w:t xml:space="preserve"> </w:t>
+            </w:r>
+            <w:hyperlink r:id="rId403">
+              <w:r>
+                <w:rPr>
+                  <w:rStyle w:val="Hyperlink"/>
+                </w:rPr>
+                <w:t xml:space="preserve">Answer Link #1</w:t>
+              </w:r>
+            </w:hyperlink>
+          </w:p>
+        </w:tc>
+        <w:tc>
+          <w:tcPr/>
+          <w:p>
+            <w:pPr>
+              <w:pStyle w:val="Compact"/>
+              <w:jc w:val="left"/>
+            </w:pPr>
+            <w:r>
+              <w:t xml:space="preserve">Παρατήρηση / Συνεισφορά #1:</w:t>
+            </w:r>
+            <w:r>
+              <w:t xml:space="preserve"> </w:t>
+            </w:r>
+            <w:hyperlink r:id="rId404">
+              <w:r>
+                <w:rPr>
+                  <w:rStyle w:val="Hyperlink"/>
+                </w:rPr>
+                <w:t xml:space="preserve">Guide για την εγκατάσταση των Arch σε USB Stick</w:t>
+              </w:r>
+            </w:hyperlink>
+          </w:p>
+        </w:tc>
+      </w:tr>
+      <w:tr>
+        <w:tc>
+          <w:tcPr/>
+          <w:p>
+            <w:pPr>
+              <w:pStyle w:val="Compact"/>
+              <w:jc w:val="left"/>
+            </w:pPr>
+            <w:r>
+              <w:t xml:space="preserve">Ερώτηση #2: NULL</w:t>
+            </w:r>
+          </w:p>
+        </w:tc>
+        <w:tc>
+          <w:tcPr/>
+          <w:p>
+            <w:pPr>
+              <w:pStyle w:val="Compact"/>
+              <w:jc w:val="left"/>
+            </w:pPr>
+            <w:r>
+              <w:t xml:space="preserve">Απάντηση #2:</w:t>
+            </w:r>
+            <w:r>
+              <w:t xml:space="preserve"> </w:t>
+            </w:r>
+            <w:hyperlink r:id="rId89">
+              <w:r>
+                <w:rPr>
+                  <w:rStyle w:val="Hyperlink"/>
+                </w:rPr>
+                <w:t xml:space="preserve">Answer Link #2</w:t>
+              </w:r>
+            </w:hyperlink>
+          </w:p>
+        </w:tc>
+        <w:tc>
+          <w:tcPr/>
+          <w:p>
+            <w:pPr>
+              <w:pStyle w:val="Compact"/>
+              <w:jc w:val="left"/>
+            </w:pPr>
+            <w:r>
+              <w:t xml:space="preserve">Παρατήρηση / Συνεισφορά #2:</w:t>
+            </w:r>
+            <w:r>
+              <w:t xml:space="preserve"> </w:t>
+            </w:r>
+            <w:hyperlink r:id="rId405">
+              <w:r>
+                <w:rPr>
+                  <w:rStyle w:val="Hyperlink"/>
+                </w:rPr>
+                <w:t xml:space="preserve">Contribution Link #2</w:t>
+              </w:r>
+            </w:hyperlink>
+          </w:p>
+        </w:tc>
+      </w:tr>
+      <w:tr>
+        <w:tc>
+          <w:tcPr/>
+          <w:p>
+            <w:pPr>
+              <w:pStyle w:val="Compact"/>
+              <w:jc w:val="left"/>
+            </w:pPr>
+            <w:r>
+              <w:t xml:space="preserve">Eρώτηση #3: NULL</w:t>
+            </w:r>
+          </w:p>
+        </w:tc>
+        <w:tc>
+          <w:tcPr/>
+          <w:p>
+            <w:pPr>
+              <w:pStyle w:val="Compact"/>
+              <w:jc w:val="left"/>
+            </w:pPr>
+            <w:r>
+              <w:t xml:space="preserve">Απάντηση #3:</w:t>
+            </w:r>
+            <w:r>
+              <w:t xml:space="preserve"> </w:t>
+            </w:r>
+            <w:hyperlink r:id="rId406">
+              <w:r>
+                <w:rPr>
+                  <w:rStyle w:val="Hyperlink"/>
+                </w:rPr>
+                <w:t xml:space="preserve">Answer Link #3</w:t>
+              </w:r>
+            </w:hyperlink>
+          </w:p>
+        </w:tc>
+        <w:tc>
+          <w:tcPr/>
+          <w:p>
+            <w:pPr>
+              <w:pStyle w:val="Compact"/>
+              <w:jc w:val="left"/>
+            </w:pPr>
+            <w:r>
+              <w:t xml:space="preserve">Παρατήρηση / Συνεισφορά #3:</w:t>
+            </w:r>
+            <w:r>
+              <w:t xml:space="preserve"> </w:t>
+            </w:r>
+            <w:hyperlink r:id="rId407">
+              <w:r>
+                <w:rPr>
+                  <w:rStyle w:val="Hyperlink"/>
+                </w:rPr>
+                <w:t xml:space="preserve">Contribution Link #3</w:t>
+              </w:r>
+            </w:hyperlink>
+          </w:p>
+        </w:tc>
+      </w:tr>
+      <w:tr>
+        <w:tc>
+          <w:tcPr/>
+          <w:p>
+            <w:pPr>
+              <w:pStyle w:val="Compact"/>
+              <w:jc w:val="left"/>
+            </w:pPr>
+            <w:r>
+              <w:t xml:space="preserve">Ερώτηση #4: NULL</w:t>
+            </w:r>
+          </w:p>
+        </w:tc>
+        <w:tc>
+          <w:tcPr/>
+          <w:p>
+            <w:pPr>
+              <w:pStyle w:val="Compact"/>
+              <w:jc w:val="left"/>
+            </w:pPr>
+            <w:r>
+              <w:t xml:space="preserve">Απάντηση #4:</w:t>
+            </w:r>
+            <w:r>
+              <w:t xml:space="preserve"> </w:t>
+            </w:r>
+            <w:hyperlink r:id="rId408">
+              <w:r>
+                <w:rPr>
+                  <w:rStyle w:val="Hyperlink"/>
+                </w:rPr>
+                <w:t xml:space="preserve">Answer Link #4</w:t>
+              </w:r>
+            </w:hyperlink>
+          </w:p>
+        </w:tc>
+        <w:tc>
+          <w:tcPr/>
+          <w:p>
+            <w:pPr>
+              <w:pStyle w:val="Compact"/>
+              <w:jc w:val="left"/>
+            </w:pPr>
+            <w:r>
+              <w:t xml:space="preserve">Παρατήρηση / Συνεισφορά #4:</w:t>
+            </w:r>
+            <w:r>
+              <w:t xml:space="preserve"> </w:t>
+            </w:r>
+            <w:hyperlink r:id="rId409">
+              <w:r>
+                <w:rPr>
+                  <w:rStyle w:val="Hyperlink"/>
+                </w:rPr>
+                <w:t xml:space="preserve">Contribution Link #4</w:t>
+              </w:r>
+            </w:hyperlink>
+          </w:p>
+        </w:tc>
+      </w:tr>
+      <w:tr>
+        <w:tc>
+          <w:tcPr/>
+          <w:p>
+            <w:pPr>
+              <w:pStyle w:val="Compact"/>
+              <w:jc w:val="left"/>
+            </w:pPr>
+            <w:r>
+              <w:t xml:space="preserve">Ερώτηση #5: NULL</w:t>
+            </w:r>
+          </w:p>
+        </w:tc>
+        <w:tc>
+          <w:tcPr/>
+          <w:p>
+            <w:pPr>
+              <w:pStyle w:val="Compact"/>
+              <w:jc w:val="left"/>
+            </w:pPr>
+            <w:r>
+              <w:t xml:space="preserve">Απάντηση #5:</w:t>
+            </w:r>
+            <w:r>
+              <w:t xml:space="preserve"> </w:t>
+            </w:r>
+            <w:hyperlink r:id="rId410">
+              <w:r>
+                <w:rPr>
+                  <w:rStyle w:val="Hyperlink"/>
+                </w:rPr>
+                <w:t xml:space="preserve">Answer Link #5</w:t>
+              </w:r>
+            </w:hyperlink>
+          </w:p>
+        </w:tc>
+        <w:tc>
+          <w:tcPr/>
+          <w:p>
+            <w:pPr>
+              <w:pStyle w:val="Compact"/>
+              <w:jc w:val="left"/>
+            </w:pPr>
+            <w:r>
+              <w:t xml:space="preserve">Παρατήρηση / Συνεισφορά #5:</w:t>
+            </w:r>
+            <w:r>
+              <w:t xml:space="preserve"> </w:t>
+            </w:r>
+            <w:hyperlink r:id="rId411">
+              <w:r>
+                <w:rPr>
+                  <w:rStyle w:val="Hyperlink"/>
+                </w:rPr>
+                <w:t xml:space="preserve">Contribution Link #5</w:t>
+              </w:r>
+            </w:hyperlink>
+          </w:p>
+        </w:tc>
+      </w:tr>
+      <w:tr>
+        <w:tc>
+          <w:tcPr/>
+          <w:p>
+            <w:pPr>
+              <w:pStyle w:val="Compact"/>
+              <w:jc w:val="left"/>
+            </w:pPr>
+            <w:r>
+              <w:t xml:space="preserve">Ερώτηση #6: NULL</w:t>
+            </w:r>
+          </w:p>
+        </w:tc>
+        <w:tc>
+          <w:tcPr/>
+          <w:p>
+            <w:pPr>
+              <w:pStyle w:val="Compact"/>
+              <w:jc w:val="left"/>
+            </w:pPr>
+            <w:r>
+              <w:t xml:space="preserve">Απάντηση #6:</w:t>
+            </w:r>
+            <w:r>
+              <w:t xml:space="preserve"> </w:t>
+            </w:r>
+            <w:hyperlink r:id="rId412">
+              <w:r>
+                <w:rPr>
+                  <w:rStyle w:val="Hyperlink"/>
+                </w:rPr>
+                <w:t xml:space="preserve">Answer Link #6</w:t>
+              </w:r>
+            </w:hyperlink>
+          </w:p>
+        </w:tc>
+        <w:tc>
+          <w:tcPr/>
+          <w:p>
+            <w:pPr>
+              <w:pStyle w:val="Compact"/>
+              <w:jc w:val="left"/>
+            </w:pPr>
+            <w:r>
+              <w:t xml:space="preserve">Παρατήρηση / Συνεισφορά #6:</w:t>
+            </w:r>
+            <w:r>
+              <w:t xml:space="preserve"> </w:t>
+            </w:r>
+            <w:hyperlink r:id="rId413">
+              <w:r>
+                <w:rPr>
+                  <w:rStyle w:val="Hyperlink"/>
+                </w:rPr>
+                <w:t xml:space="preserve">Contribution Link #6</w:t>
+              </w:r>
+            </w:hyperlink>
+          </w:p>
+        </w:tc>
+      </w:tr>
+      <w:tr>
+        <w:tc>
+          <w:tcPr/>
+          <w:p>
+            <w:pPr>
+              <w:pStyle w:val="Compact"/>
+              <w:jc w:val="left"/>
+            </w:pPr>
+            <w:r>
+              <w:t xml:space="preserve">Ερώτηση #7: NULL</w:t>
+            </w:r>
+          </w:p>
+        </w:tc>
+        <w:tc>
+          <w:tcPr/>
+          <w:p>
+            <w:pPr>
+              <w:pStyle w:val="Compact"/>
+              <w:jc w:val="left"/>
+            </w:pPr>
+            <w:r>
+              <w:t xml:space="preserve">Απάντηση #7: NULL</w:t>
+            </w:r>
+          </w:p>
+        </w:tc>
+        <w:tc>
+          <w:tcPr/>
+          <w:p>
+            <w:pPr>
+              <w:pStyle w:val="Compact"/>
+              <w:jc w:val="left"/>
+            </w:pPr>
+            <w:r>
+              <w:t xml:space="preserve">Παρατήρηση / Συνεισφορά #7:</w:t>
+            </w:r>
+            <w:r>
+              <w:t xml:space="preserve"> </w:t>
+            </w:r>
+            <w:hyperlink r:id="rId414">
+              <w:r>
+                <w:rPr>
+                  <w:rStyle w:val="Hyperlink"/>
+                </w:rPr>
+                <w:t xml:space="preserve">Contribution Link #7</w:t>
+              </w:r>
+            </w:hyperlink>
+          </w:p>
+        </w:tc>
+      </w:tr>
+      <w:tr>
+        <w:tc>
+          <w:tcPr/>
+          <w:p>
+            <w:pPr>
+              <w:pStyle w:val="Compact"/>
+              <w:jc w:val="left"/>
+            </w:pPr>
+            <w:r>
+              <w:t xml:space="preserve">Ερώτηση #8: ΝULL</w:t>
+            </w:r>
+          </w:p>
+        </w:tc>
+        <w:tc>
+          <w:tcPr/>
+          <w:p>
+            <w:pPr>
+              <w:pStyle w:val="Compact"/>
+              <w:jc w:val="left"/>
+            </w:pPr>
+            <w:r>
+              <w:t xml:space="preserve">Απάντηση #8: NULL</w:t>
+            </w:r>
+          </w:p>
+        </w:tc>
+        <w:tc>
+          <w:tcPr/>
+          <w:p>
+            <w:pPr>
+              <w:pStyle w:val="Compact"/>
+              <w:jc w:val="left"/>
+            </w:pPr>
+            <w:r>
+              <w:t xml:space="preserve">Παρατήρηση / Συνεισφορά #8:</w:t>
+            </w:r>
+            <w:r>
+              <w:t xml:space="preserve"> </w:t>
+            </w:r>
+            <w:hyperlink r:id="rId415">
+              <w:r>
+                <w:rPr>
+                  <w:rStyle w:val="Hyperlink"/>
+                </w:rPr>
+                <w:t xml:space="preserve">Contribution Link #8</w:t>
+              </w:r>
+            </w:hyperlink>
+          </w:p>
+        </w:tc>
+      </w:tr>
+      <w:tr>
+        <w:tc>
+          <w:tcPr/>
+          <w:p>
+            <w:pPr>
+              <w:pStyle w:val="Compact"/>
+              <w:jc w:val="left"/>
+            </w:pPr>
+            <w:r>
+              <w:t xml:space="preserve">Ερώτηση #9: ΝULL</w:t>
+            </w:r>
+          </w:p>
+        </w:tc>
+        <w:tc>
+          <w:tcPr/>
+          <w:p>
+            <w:pPr>
+              <w:pStyle w:val="Compact"/>
+              <w:jc w:val="left"/>
+            </w:pPr>
+            <w:r>
+              <w:t xml:space="preserve">Απάντηση #9: NULL</w:t>
+            </w:r>
+          </w:p>
+        </w:tc>
+        <w:tc>
+          <w:tcPr/>
+          <w:p>
+            <w:pPr>
+              <w:pStyle w:val="Compact"/>
+              <w:jc w:val="left"/>
+            </w:pPr>
+            <w:r>
+              <w:t xml:space="preserve">Παρατήρηση / Συνεισφορά #9:</w:t>
+            </w:r>
+            <w:r>
+              <w:t xml:space="preserve"> </w:t>
+            </w:r>
+            <w:hyperlink r:id="rId416">
+              <w:r>
+                <w:rPr>
+                  <w:rStyle w:val="Hyperlink"/>
+                </w:rPr>
+                <w:t xml:space="preserve">Contribution Link #9</w:t>
+              </w:r>
+            </w:hyperlink>
+          </w:p>
+        </w:tc>
+      </w:tr>
+      <w:tr>
+        <w:tc>
+          <w:tcPr/>
+          <w:p>
+            <w:pPr>
+              <w:pStyle w:val="Compact"/>
+              <w:jc w:val="left"/>
+            </w:pPr>
+            <w:r>
+              <w:t xml:space="preserve">Ερώτηση #10: ΝULL</w:t>
+            </w:r>
+          </w:p>
+        </w:tc>
+        <w:tc>
+          <w:tcPr/>
+          <w:p>
+            <w:pPr>
+              <w:pStyle w:val="Compact"/>
+              <w:jc w:val="left"/>
+            </w:pPr>
+            <w:r>
+              <w:t xml:space="preserve">Απάντηση #10: NULL</w:t>
+            </w:r>
+          </w:p>
+        </w:tc>
+        <w:tc>
+          <w:tcPr/>
+          <w:p>
+            <w:pPr>
+              <w:pStyle w:val="Compact"/>
+              <w:jc w:val="left"/>
+            </w:pPr>
+            <w:r>
+              <w:t xml:space="preserve">Παρατήρηση / Συνεισφορά #10:</w:t>
+            </w:r>
+            <w:r>
+              <w:t xml:space="preserve"> </w:t>
+            </w:r>
+            <w:hyperlink r:id="rId417">
+              <w:r>
+                <w:rPr>
+                  <w:rStyle w:val="Hyperlink"/>
+                </w:rPr>
+                <w:t xml:space="preserve">Contribution Link #10</w:t>
+              </w:r>
+            </w:hyperlink>
+          </w:p>
+        </w:tc>
+      </w:tr>
+      <w:tr>
+        <w:tc>
+          <w:tcPr/>
+          <w:p>
+            <w:pPr>
+              <w:pStyle w:val="Compact"/>
+              <w:jc w:val="left"/>
+            </w:pPr>
+            <w:r>
+              <w:t xml:space="preserve">Ερώτηση #11: ΝULL</w:t>
+            </w:r>
+          </w:p>
+        </w:tc>
+        <w:tc>
+          <w:tcPr/>
+          <w:p>
+            <w:pPr>
+              <w:pStyle w:val="Compact"/>
+              <w:jc w:val="left"/>
+            </w:pPr>
+            <w:r>
+              <w:t xml:space="preserve">Απάντηση #11: NULL</w:t>
+            </w:r>
+          </w:p>
+        </w:tc>
+        <w:tc>
+          <w:tcPr/>
+          <w:p>
+            <w:pPr>
+              <w:pStyle w:val="Compact"/>
+              <w:jc w:val="left"/>
+            </w:pPr>
+            <w:r>
+              <w:t xml:space="preserve">Παρατήρηση / Συνεισφορά #11:</w:t>
+            </w:r>
+            <w:r>
+              <w:t xml:space="preserve"> </w:t>
+            </w:r>
+            <w:hyperlink r:id="rId418">
+              <w:r>
+                <w:rPr>
+                  <w:rStyle w:val="Hyperlink"/>
+                </w:rPr>
+                <w:t xml:space="preserve">Contribution Link #11</w:t>
+              </w:r>
+            </w:hyperlink>
+          </w:p>
+        </w:tc>
+      </w:tr>
+      <w:tr>
+        <w:tc>
+          <w:tcPr/>
+          <w:p>
+            <w:pPr>
+              <w:pStyle w:val="Compact"/>
+              <w:jc w:val="left"/>
+            </w:pPr>
+            <w:r>
+              <w:t xml:space="preserve">Ερώτηση #12: ΝULL</w:t>
+            </w:r>
+          </w:p>
+        </w:tc>
+        <w:tc>
+          <w:tcPr/>
+          <w:p>
+            <w:pPr>
+              <w:pStyle w:val="Compact"/>
+              <w:jc w:val="left"/>
+            </w:pPr>
+            <w:r>
+              <w:t xml:space="preserve">Απάντηση #12: NULL</w:t>
+            </w:r>
+          </w:p>
+        </w:tc>
+        <w:tc>
+          <w:tcPr/>
+          <w:p>
+            <w:pPr>
+              <w:pStyle w:val="Compact"/>
+              <w:jc w:val="left"/>
+            </w:pPr>
+            <w:r>
+              <w:t xml:space="preserve">Παρατήρηση / Συνεισφορά #12:</w:t>
+            </w:r>
+            <w:r>
+              <w:t xml:space="preserve"> </w:t>
+            </w:r>
+            <w:hyperlink r:id="rId419">
+              <w:r>
+                <w:rPr>
+                  <w:rStyle w:val="Hyperlink"/>
+                </w:rPr>
+                <w:t xml:space="preserve">Contribution Link #12</w:t>
+              </w:r>
+            </w:hyperlink>
+          </w:p>
+        </w:tc>
+      </w:tr>
+    </w:tbl>
+    <w:bookmarkEnd w:id="420"/>
     <w:sectPr/>
   </w:body>
 </w:document>

</xml_diff>

<commit_message>
fetched the latest changes from my HCI report ...
</commit_message>
<xml_diff>
--- a/docx/MYREADME.docx
+++ b/docx/MYREADME.docx
@@ -2,7 +2,7 @@
 <file path=word/document.xml><?xml version="1.0" encoding="utf-8"?>
 <w:document xmlns:w="http://schemas.openxmlformats.org/wordprocessingml/2006/main" xmlns:m="http://schemas.openxmlformats.org/officeDocument/2006/math" xmlns:r="http://schemas.openxmlformats.org/officeDocument/2006/relationships" xmlns:o="urn:schemas-microsoft-com:office:office" xmlns:v="urn:schemas-microsoft-com:vml" xmlns:w10="urn:schemas-microsoft-com:office:word" xmlns:a="http://schemas.openxmlformats.org/drawingml/2006/main" xmlns:pic="http://schemas.openxmlformats.org/drawingml/2006/picture" xmlns:wp="http://schemas.openxmlformats.org/drawingml/2006/wordprocessingDrawing">
   <w:body>
-    <w:bookmarkStart w:id="78" w:name="επικοινωνία-ανθρώπου-υπολογιστή-hci"/>
+    <w:bookmarkStart w:id="79" w:name="επικοινωνία-ανθρώπου-υπολογιστή-hci"/>
     <w:p>
       <w:pPr>
         <w:pStyle w:val="Heading1"/>
@@ -161,6 +161,46 @@
           <w:t xml:space="preserve">Pibook Organization Site Repository</w:t>
         </w:r>
       </w:hyperlink>
+    </w:p>
+    <w:p>
+      <w:pPr>
+        <w:pStyle w:val="BodyText"/>
+      </w:pPr>
+      <w:r>
+        <w:t xml:space="preserve">Προφίλ στο Actively Learn:</w:t>
+      </w:r>
+      <w:r>
+        <w:t xml:space="preserve"> </w:t>
+      </w:r>
+      <w:r>
+        <w:t xml:space="preserve"> </w:t>
+      </w:r>
+      <w:r>
+        <w:t xml:space="preserve">Spyros Kokotos inf2021098</w:t>
+      </w:r>
+      <w:r>
+        <w:t xml:space="preserve"> </w:t>
+      </w:r>
+    </w:p>
+    <w:p>
+      <w:pPr>
+        <w:pStyle w:val="BodyText"/>
+      </w:pPr>
+      <w:r>
+        <w:t xml:space="preserve">Προφίλ στο Edpuzzle:</w:t>
+      </w:r>
+      <w:r>
+        <w:t xml:space="preserve"> </w:t>
+      </w:r>
+      <w:r>
+        <w:t xml:space="preserve"> </w:t>
+      </w:r>
+      <w:r>
+        <w:t xml:space="preserve">Spyros Kokotos inf2021098</w:t>
+      </w:r>
+      <w:r>
+        <w:t xml:space="preserve"> </w:t>
+      </w:r>
     </w:p>
     <w:tbl>
       <w:tblPr>
@@ -906,7 +946,7 @@
                 <w:rPr>
                   <w:rStyle w:val="Hyperlink"/>
                 </w:rPr>
-                <w:t xml:space="preserve">Contribution Filter</w:t>
+                <w:t xml:space="preserve">Modification Filter</w:t>
               </w:r>
             </w:hyperlink>
           </w:p>
@@ -1492,6 +1532,23 @@
                 <w:t xml:space="preserve">Link Συζήτησης</w:t>
               </w:r>
             </w:hyperlink>
+            <w:r>
+              <w:t xml:space="preserve"> </w:t>
+            </w:r>
+            <w:r>
+              <w:t xml:space="preserve">&amp;</w:t>
+            </w:r>
+            <w:r>
+              <w:t xml:space="preserve"> </w:t>
+            </w:r>
+            <w:hyperlink r:id="rId78">
+              <w:r>
+                <w:rPr>
+                  <w:rStyle w:val="Hyperlink"/>
+                </w:rPr>
+                <w:t xml:space="preserve">Final Pull Request Link</w:t>
+              </w:r>
+            </w:hyperlink>
           </w:p>
         </w:tc>
         <w:tc>
@@ -1508,8 +1565,8 @@
         </w:tc>
       </w:tr>
     </w:tbl>
-    <w:bookmarkEnd w:id="78"/>
-    <w:bookmarkStart w:id="79" w:name="παραδοτέο-1ο-εισαγωγή"/>
+    <w:bookmarkEnd w:id="79"/>
+    <w:bookmarkStart w:id="80" w:name="παραδοτέο-1ο-εισαγωγή"/>
     <w:p>
       <w:pPr>
         <w:pStyle w:val="Heading1"/>
@@ -1632,8 +1689,8 @@
         <w:t xml:space="preserve">Τέλος, να αποκτήσω μέσα από τα παραπάνω γνώσεις προγραμματιστικές οι οποίες θα μου φανούν χρήσιμες για την ακαδημαϊκή και την επαγγελματική μου ζωή.</w:t>
       </w:r>
     </w:p>
-    <w:bookmarkEnd w:id="79"/>
-    <w:bookmarkStart w:id="96" w:name="Xae21374adf8d4ff632072c79d9dbe1281a515de"/>
+    <w:bookmarkEnd w:id="80"/>
+    <w:bookmarkStart w:id="97" w:name="Xae21374adf8d4ff632072c79d9dbe1281a515de"/>
     <w:p>
       <w:pPr>
         <w:pStyle w:val="Heading1"/>
@@ -1646,18 +1703,18 @@
           <wp:inline>
             <wp:extent cx="203200" cy="203200"/>
             <wp:effectExtent b="0" l="0" r="0" t="0"/>
-            <wp:docPr descr="image" title="" id="81" name="Picture"/>
+            <wp:docPr descr="image" title="" id="82" name="Picture"/>
             <a:graphic>
               <a:graphicData uri="http://schemas.openxmlformats.org/drawingml/2006/picture">
                 <pic:pic>
                   <pic:nvPicPr>
-                    <pic:cNvPr descr="https://user-images.githubusercontent.com/33377581/195592022-2cd3fccd-c7de-4d36-bb13-c3cf0bd018e5.png" id="82" name="Picture"/>
+                    <pic:cNvPr descr="https://user-images.githubusercontent.com/33377581/195592022-2cd3fccd-c7de-4d36-bb13-c3cf0bd018e5.png" id="83" name="Picture"/>
                     <pic:cNvPicPr>
                       <a:picLocks noChangeArrowheads="1" noChangeAspect="1"/>
                     </pic:cNvPicPr>
                   </pic:nvPicPr>
                   <pic:blipFill>
-                    <a:blip r:embed="rId80"/>
+                    <a:blip r:embed="rId81"/>
                     <a:stretch>
                       <a:fillRect/>
                     </a:stretch>
@@ -1786,7 +1843,7 @@
       <w:r>
         <w:t xml:space="preserve"> </w:t>
       </w:r>
-      <w:hyperlink r:id="rId83">
+      <w:hyperlink r:id="rId84">
         <w:r>
           <w:rPr>
             <w:rStyle w:val="VerbatimChar"/>
@@ -2039,7 +2096,7 @@
       <w:r>
         <w:t xml:space="preserve"> </w:t>
       </w:r>
-      <w:hyperlink r:id="rId84">
+      <w:hyperlink r:id="rId85">
         <w:r>
           <w:rPr>
             <w:rStyle w:val="Hyperlink"/>
@@ -2063,18 +2120,18 @@
           <wp:inline>
             <wp:extent cx="5334000" cy="3000375"/>
             <wp:effectExtent b="0" l="0" r="0" t="0"/>
-            <wp:docPr descr="Screenshot_2022-11-08_14-01-35" title="" id="86" name="Picture"/>
+            <wp:docPr descr="Screenshot_2022-11-08_14-01-35" title="" id="87" name="Picture"/>
             <a:graphic>
               <a:graphicData uri="http://schemas.openxmlformats.org/drawingml/2006/picture">
                 <pic:pic>
                   <pic:nvPicPr>
-                    <pic:cNvPr descr="https://user-images.githubusercontent.com/33377581/200535212-9f2d58ce-931e-4e9e-9fac-5d5d27667119.jpg" id="87" name="Picture"/>
+                    <pic:cNvPr descr="https://user-images.githubusercontent.com/33377581/200535212-9f2d58ce-931e-4e9e-9fac-5d5d27667119.jpg" id="88" name="Picture"/>
                     <pic:cNvPicPr>
                       <a:picLocks noChangeArrowheads="1" noChangeAspect="1"/>
                     </pic:cNvPicPr>
                   </pic:nvPicPr>
                   <pic:blipFill>
-                    <a:blip r:embed="rId85"/>
+                    <a:blip r:embed="rId86"/>
                     <a:stretch>
                       <a:fillRect/>
                     </a:stretch>
@@ -2130,7 +2187,7 @@
       <w:r>
         <w:t xml:space="preserve"> </w:t>
       </w:r>
-      <w:hyperlink r:id="rId88">
+      <w:hyperlink r:id="rId89">
         <w:r>
           <w:rPr>
             <w:rStyle w:val="Hyperlink"/>
@@ -2190,7 +2247,7 @@
       <w:r>
         <w:t xml:space="preserve"> </w:t>
       </w:r>
-      <w:hyperlink r:id="rId89">
+      <w:hyperlink r:id="rId90">
         <w:r>
           <w:rPr>
             <w:rStyle w:val="Hyperlink"/>
@@ -2224,7 +2281,7 @@
       <w:r>
         <w:t xml:space="preserve"> </w:t>
       </w:r>
-      <w:hyperlink r:id="rId90">
+      <w:hyperlink r:id="rId91">
         <w:r>
           <w:rPr>
             <w:rStyle w:val="Hyperlink"/>
@@ -2241,7 +2298,7 @@
       <w:r>
         <w:t xml:space="preserve"> </w:t>
       </w:r>
-      <w:hyperlink r:id="rId91">
+      <w:hyperlink r:id="rId92">
         <w:r>
           <w:rPr>
             <w:rStyle w:val="Hyperlink"/>
@@ -2292,18 +2349,18 @@
       <w:pPr>
         <w:pStyle w:val="BodyText"/>
       </w:pPr>
-      <w:hyperlink r:id="rId95">
+      <w:hyperlink r:id="rId96">
         <w:r>
           <w:drawing>
             <wp:inline>
               <wp:extent cx="5334000" cy="3081707"/>
               <wp:effectExtent b="0" l="0" r="0" t="0"/>
-              <wp:docPr descr="asciicast" title="" id="93" name="Picture"/>
+              <wp:docPr descr="asciicast" title="" id="94" name="Picture"/>
               <a:graphic>
                 <a:graphicData uri="http://schemas.openxmlformats.org/drawingml/2006/picture">
                   <pic:pic>
                     <pic:nvPicPr>
-                      <pic:cNvPr descr="https://asciinema.org/a/527869.svg" id="94" name="Picture"/>
+                      <pic:cNvPr descr="https://asciinema.org/a/527869.svg" id="95" name="Picture"/>
                       <pic:cNvPicPr>
                         <a:picLocks noChangeArrowheads="1" noChangeAspect="1"/>
                       </pic:cNvPicPr>
@@ -2315,7 +2372,7 @@
                             <a14:useLocalDpi xmlns:a14="http://schemas.microsoft.com/office/drawing/2010/main" val="0"/>
                           </a:ext>
                           <a:ext uri="{96DAC541-7B7A-43D3-8B79-37D633B846F1}">
-                            <asvg:svgBlip xmlns:asvg="http://schemas.microsoft.com/office/drawing/2016/SVG/main" r:embed="rId92"/>
+                            <asvg:svgBlip xmlns:asvg="http://schemas.microsoft.com/office/drawing/2016/SVG/main" r:embed="rId93"/>
                           </a:ext>
                         </a:extLst>
                       </a:blip>
@@ -2346,8 +2403,8 @@
         </w:r>
       </w:hyperlink>
     </w:p>
-    <w:bookmarkEnd w:id="96"/>
-    <w:bookmarkStart w:id="112" w:name="παραδοτέο-3ο-συμμετοχικό-περιεχόμενο-α1."/>
+    <w:bookmarkEnd w:id="97"/>
+    <w:bookmarkStart w:id="113" w:name="παραδοτέο-3ο-συμμετοχικό-περιεχόμενο-α1."/>
     <w:p>
       <w:pPr>
         <w:pStyle w:val="Heading1"/>
@@ -2366,7 +2423,7 @@
       <w:r>
         <w:t xml:space="preserve"> </w:t>
       </w:r>
-      <w:hyperlink r:id="rId97">
+      <w:hyperlink r:id="rId98">
         <w:r>
           <w:rPr>
             <w:rStyle w:val="Hyperlink"/>
@@ -2397,7 +2454,7 @@
       <w:r>
         <w:t xml:space="preserve"> </w:t>
       </w:r>
-      <w:hyperlink r:id="rId98">
+      <w:hyperlink r:id="rId99">
         <w:r>
           <w:rPr>
             <w:rStyle w:val="Hyperlink"/>
@@ -2414,7 +2471,7 @@
       <w:r>
         <w:t xml:space="preserve"> </w:t>
       </w:r>
-      <w:hyperlink r:id="rId99">
+      <w:hyperlink r:id="rId100">
         <w:r>
           <w:rPr>
             <w:rStyle w:val="Hyperlink"/>
@@ -2431,7 +2488,7 @@
       <w:r>
         <w:t xml:space="preserve"> </w:t>
       </w:r>
-      <w:hyperlink r:id="rId100">
+      <w:hyperlink r:id="rId101">
         <w:r>
           <w:rPr>
             <w:rStyle w:val="Hyperlink"/>
@@ -2462,7 +2519,7 @@
       <w:r>
         <w:t xml:space="preserve"> </w:t>
       </w:r>
-      <w:hyperlink r:id="rId101">
+      <w:hyperlink r:id="rId102">
         <w:r>
           <w:rPr>
             <w:rStyle w:val="VerbatimChar"/>
@@ -2479,7 +2536,7 @@
       <w:r>
         <w:t xml:space="preserve"> </w:t>
       </w:r>
-      <w:hyperlink r:id="rId102">
+      <w:hyperlink r:id="rId103">
         <w:r>
           <w:rPr>
             <w:rStyle w:val="VerbatimChar"/>
@@ -2491,7 +2548,7 @@
         <w:t xml:space="preserve">. Αναλυτικότερες πληροφορίες στην επόμενη παράγραφο.</w:t>
       </w:r>
     </w:p>
-    <w:bookmarkStart w:id="107" w:name="περιγραφή-python"/>
+    <w:bookmarkStart w:id="108" w:name="περιγραφή-python"/>
     <w:p>
       <w:pPr>
         <w:pStyle w:val="Heading2"/>
@@ -2516,7 +2573,7 @@
       <w:r>
         <w:t xml:space="preserve"> </w:t>
       </w:r>
-      <w:hyperlink r:id="rId103">
+      <w:hyperlink r:id="rId104">
         <w:r>
           <w:rPr>
             <w:rStyle w:val="Hyperlink"/>
@@ -2555,18 +2612,18 @@
           <wp:inline>
             <wp:extent cx="5334000" cy="3000375"/>
             <wp:effectExtent b="0" l="0" r="0" t="0"/>
-            <wp:docPr descr="image(7)" title="" id="105" name="Picture"/>
+            <wp:docPr descr="image(7)" title="" id="106" name="Picture"/>
             <a:graphic>
               <a:graphicData uri="http://schemas.openxmlformats.org/drawingml/2006/picture">
                 <pic:pic>
                   <pic:nvPicPr>
-                    <pic:cNvPr descr="https://user-images.githubusercontent.com/33377581/198352202-34c783b2-d316-46ce-8b78-6f83c6c27bab.jpg" id="106" name="Picture"/>
+                    <pic:cNvPr descr="https://user-images.githubusercontent.com/33377581/198352202-34c783b2-d316-46ce-8b78-6f83c6c27bab.jpg" id="107" name="Picture"/>
                     <pic:cNvPicPr>
                       <a:picLocks noChangeArrowheads="1" noChangeAspect="1"/>
                     </pic:cNvPicPr>
                   </pic:nvPicPr>
                   <pic:blipFill>
-                    <a:blip r:embed="rId104"/>
+                    <a:blip r:embed="rId105"/>
                     <a:stretch>
                       <a:fillRect/>
                     </a:stretch>
@@ -2601,8 +2658,8 @@
         <w:t xml:space="preserve">image(7)</w:t>
       </w:r>
     </w:p>
-    <w:bookmarkEnd w:id="107"/>
-    <w:bookmarkStart w:id="111" w:name="περιγραφή-odroid-c4"/>
+    <w:bookmarkEnd w:id="108"/>
+    <w:bookmarkStart w:id="112" w:name="περιγραφή-odroid-c4"/>
     <w:p>
       <w:pPr>
         <w:pStyle w:val="Heading2"/>
@@ -2634,18 +2691,18 @@
           <wp:inline>
             <wp:extent cx="5334000" cy="3000375"/>
             <wp:effectExtent b="0" l="0" r="0" t="0"/>
-            <wp:docPr descr="image(8)" title="" id="109" name="Picture"/>
+            <wp:docPr descr="image(8)" title="" id="110" name="Picture"/>
             <a:graphic>
               <a:graphicData uri="http://schemas.openxmlformats.org/drawingml/2006/picture">
                 <pic:pic>
                   <pic:nvPicPr>
-                    <pic:cNvPr descr="https://user-images.githubusercontent.com/33377581/198352371-fbcce24f-92c2-404c-9004-136f46c0fba7.jpg" id="110" name="Picture"/>
+                    <pic:cNvPr descr="https://user-images.githubusercontent.com/33377581/198352371-fbcce24f-92c2-404c-9004-136f46c0fba7.jpg" id="111" name="Picture"/>
                     <pic:cNvPicPr>
                       <a:picLocks noChangeArrowheads="1" noChangeAspect="1"/>
                     </pic:cNvPicPr>
                   </pic:nvPicPr>
                   <pic:blipFill>
-                    <a:blip r:embed="rId108"/>
+                    <a:blip r:embed="rId109"/>
                     <a:stretch>
                       <a:fillRect/>
                     </a:stretch>
@@ -2680,9 +2737,9 @@
         <w:t xml:space="preserve">image(8)</w:t>
       </w:r>
     </w:p>
-    <w:bookmarkEnd w:id="111"/>
     <w:bookmarkEnd w:id="112"/>
-    <w:bookmarkStart w:id="123" w:name="Xa9b3a9788de2b6267bcf47190f430bdac75473e"/>
+    <w:bookmarkEnd w:id="113"/>
+    <w:bookmarkStart w:id="124" w:name="Xa9b3a9788de2b6267bcf47190f430bdac75473e"/>
     <w:p>
       <w:pPr>
         <w:pStyle w:val="Heading1"/>
@@ -2743,7 +2800,7 @@
       <w:r>
         <w:t xml:space="preserve"> </w:t>
       </w:r>
-      <w:hyperlink r:id="rId113">
+      <w:hyperlink r:id="rId114">
         <w:r>
           <w:rPr>
             <w:rStyle w:val="Hyperlink"/>
@@ -2781,7 +2838,7 @@
       <w:r>
         <w:t xml:space="preserve"> </w:t>
       </w:r>
-      <w:hyperlink r:id="rId114">
+      <w:hyperlink r:id="rId115">
         <w:r>
           <w:rPr>
             <w:rStyle w:val="Hyperlink"/>
@@ -2804,7 +2861,7 @@
       <w:r>
         <w:t xml:space="preserve"> </w:t>
       </w:r>
-      <w:hyperlink r:id="rId115">
+      <w:hyperlink r:id="rId116">
         <w:r>
           <w:rPr>
             <w:rStyle w:val="VerbatimChar"/>
@@ -2821,7 +2878,7 @@
       <w:r>
         <w:t xml:space="preserve"> </w:t>
       </w:r>
-      <w:hyperlink r:id="rId116">
+      <w:hyperlink r:id="rId117">
         <w:r>
           <w:rPr>
             <w:rStyle w:val="Hyperlink"/>
@@ -2850,7 +2907,7 @@
       <w:r>
         <w:t xml:space="preserve"> </w:t>
       </w:r>
-      <w:hyperlink r:id="rId117">
+      <w:hyperlink r:id="rId118">
         <w:r>
           <w:rPr>
             <w:rStyle w:val="VerbatimChar"/>
@@ -2867,7 +2924,7 @@
       <w:r>
         <w:t xml:space="preserve"> </w:t>
       </w:r>
-      <w:hyperlink r:id="rId118">
+      <w:hyperlink r:id="rId119">
         <w:r>
           <w:rPr>
             <w:rStyle w:val="Hyperlink"/>
@@ -3002,7 +3059,7 @@
       <w:r>
         <w:t xml:space="preserve"> </w:t>
       </w:r>
-      <w:hyperlink r:id="rId119">
+      <w:hyperlink r:id="rId120">
         <w:r>
           <w:rPr>
             <w:rStyle w:val="VerbatimChar"/>
@@ -3019,7 +3076,7 @@
       <w:r>
         <w:t xml:space="preserve"> </w:t>
       </w:r>
-      <w:hyperlink r:id="rId120">
+      <w:hyperlink r:id="rId121">
         <w:r>
           <w:rPr>
             <w:rStyle w:val="Hyperlink"/>
@@ -3042,7 +3099,7 @@
       <w:r>
         <w:t xml:space="preserve"> </w:t>
       </w:r>
-      <w:hyperlink r:id="rId121">
+      <w:hyperlink r:id="rId122">
         <w:r>
           <w:rPr>
             <w:rStyle w:val="VerbatimChar"/>
@@ -3059,7 +3116,7 @@
       <w:r>
         <w:t xml:space="preserve"> </w:t>
       </w:r>
-      <w:hyperlink r:id="rId122">
+      <w:hyperlink r:id="rId123">
         <w:r>
           <w:rPr>
             <w:rStyle w:val="Hyperlink"/>
@@ -3068,8 +3125,8 @@
         </w:r>
       </w:hyperlink>
     </w:p>
-    <w:bookmarkEnd w:id="123"/>
-    <w:bookmarkStart w:id="145" w:name="X8b4e3ac7f30adf11f34da236cca157798cd2b5d"/>
+    <w:bookmarkEnd w:id="124"/>
+    <w:bookmarkStart w:id="146" w:name="X8b4e3ac7f30adf11f34da236cca157798cd2b5d"/>
     <w:p>
       <w:pPr>
         <w:pStyle w:val="Heading1"/>
@@ -3088,7 +3145,7 @@
       <w:r>
         <w:t xml:space="preserve"> </w:t>
       </w:r>
-      <w:hyperlink r:id="rId124">
+      <w:hyperlink r:id="rId125">
         <w:r>
           <w:rPr>
             <w:rStyle w:val="Hyperlink"/>
@@ -3114,7 +3171,7 @@
       <w:r>
         <w:t xml:space="preserve"> </w:t>
       </w:r>
-      <w:hyperlink r:id="rId125">
+      <w:hyperlink r:id="rId126">
         <w:r>
           <w:rPr>
             <w:rStyle w:val="VerbatimChar"/>
@@ -3128,7 +3185,7 @@
       <w:r>
         <w:t xml:space="preserve"> </w:t>
       </w:r>
-      <w:hyperlink r:id="rId126">
+      <w:hyperlink r:id="rId127">
         <w:r>
           <w:rPr>
             <w:rStyle w:val="VerbatimChar"/>
@@ -3143,7 +3200,7 @@
         <w:t xml:space="preserve">κα.) για τους browser μας.</w:t>
       </w:r>
     </w:p>
-    <w:bookmarkStart w:id="144" w:name="X7d28e4dae04275982694240399ed7fd63c93a57"/>
+    <w:bookmarkStart w:id="145" w:name="X7d28e4dae04275982694240399ed7fd63c93a57"/>
     <w:p>
       <w:pPr>
         <w:pStyle w:val="Heading3"/>
@@ -3154,7 +3211,7 @@
       <w:r>
         <w:t xml:space="preserve"> </w:t>
       </w:r>
-      <w:hyperlink r:id="rId127">
+      <w:hyperlink r:id="rId128">
         <w:r>
           <w:rPr>
             <w:rStyle w:val="VerbatimChar"/>
@@ -3184,7 +3241,7 @@
       <w:r>
         <w:t xml:space="preserve"> </w:t>
       </w:r>
-      <w:hyperlink r:id="rId128">
+      <w:hyperlink r:id="rId129">
         <w:r>
           <w:rPr>
             <w:rStyle w:val="VerbatimChar"/>
@@ -3213,7 +3270,7 @@
       <w:r>
         <w:t xml:space="preserve"> </w:t>
       </w:r>
-      <w:hyperlink r:id="rId127">
+      <w:hyperlink r:id="rId128">
         <w:r>
           <w:rPr>
             <w:rStyle w:val="Hyperlink"/>
@@ -3235,7 +3292,7 @@
       <w:r>
         <w:t xml:space="preserve"> </w:t>
       </w:r>
-      <w:hyperlink r:id="rId129">
+      <w:hyperlink r:id="rId130">
         <w:r>
           <w:rPr>
             <w:rStyle w:val="Hyperlink"/>
@@ -3264,7 +3321,7 @@
       <w:r>
         <w:t xml:space="preserve"> </w:t>
       </w:r>
-      <w:hyperlink r:id="rId130">
+      <w:hyperlink r:id="rId131">
         <w:r>
           <w:rPr>
             <w:rStyle w:val="Hyperlink"/>
@@ -3312,12 +3369,12 @@
             <wp:inline>
               <wp:extent cx="5334000" cy="2456050"/>
               <wp:effectExtent b="0" l="0" r="0" t="0"/>
-              <wp:docPr descr="asciicast" title="" id="132" name="Picture"/>
+              <wp:docPr descr="asciicast" title="" id="133" name="Picture"/>
               <a:graphic>
                 <a:graphicData uri="http://schemas.openxmlformats.org/drawingml/2006/picture">
                   <pic:pic>
                     <pic:nvPicPr>
-                      <pic:cNvPr descr="https://asciinema.org/a/532242.svg" id="133" name="Picture"/>
+                      <pic:cNvPr descr="https://asciinema.org/a/532242.svg" id="134" name="Picture"/>
                       <pic:cNvPicPr>
                         <a:picLocks noChangeArrowheads="1" noChangeAspect="1"/>
                       </pic:cNvPicPr>
@@ -3329,7 +3386,7 @@
                             <a14:useLocalDpi xmlns:a14="http://schemas.microsoft.com/office/drawing/2010/main" val="0"/>
                           </a:ext>
                           <a:ext uri="{96DAC541-7B7A-43D3-8B79-37D633B846F1}">
-                            <asvg:svgBlip xmlns:asvg="http://schemas.microsoft.com/office/drawing/2016/SVG/main" r:embed="rId131"/>
+                            <asvg:svgBlip xmlns:asvg="http://schemas.microsoft.com/office/drawing/2016/SVG/main" r:embed="rId132"/>
                           </a:ext>
                         </a:extLst>
                       </a:blip>
@@ -3421,18 +3478,18 @@
       <w:pPr>
         <w:pStyle w:val="FirstParagraph"/>
       </w:pPr>
-      <w:hyperlink r:id="rId137">
+      <w:hyperlink r:id="rId138">
         <w:r>
           <w:drawing>
             <wp:inline>
               <wp:extent cx="5334000" cy="2456050"/>
               <wp:effectExtent b="0" l="0" r="0" t="0"/>
-              <wp:docPr descr="asciicast" title="" id="135" name="Picture"/>
+              <wp:docPr descr="asciicast" title="" id="136" name="Picture"/>
               <a:graphic>
                 <a:graphicData uri="http://schemas.openxmlformats.org/drawingml/2006/picture">
                   <pic:pic>
                     <pic:nvPicPr>
-                      <pic:cNvPr descr="https://asciinema.org/a/532243.svg" id="136" name="Picture"/>
+                      <pic:cNvPr descr="https://asciinema.org/a/532243.svg" id="137" name="Picture"/>
                       <pic:cNvPicPr>
                         <a:picLocks noChangeArrowheads="1" noChangeAspect="1"/>
                       </pic:cNvPicPr>
@@ -3444,7 +3501,7 @@
                             <a14:useLocalDpi xmlns:a14="http://schemas.microsoft.com/office/drawing/2010/main" val="0"/>
                           </a:ext>
                           <a:ext uri="{96DAC541-7B7A-43D3-8B79-37D633B846F1}">
-                            <asvg:svgBlip xmlns:asvg="http://schemas.microsoft.com/office/drawing/2016/SVG/main" r:embed="rId134"/>
+                            <asvg:svgBlip xmlns:asvg="http://schemas.microsoft.com/office/drawing/2016/SVG/main" r:embed="rId135"/>
                           </a:ext>
                         </a:extLst>
                       </a:blip>
@@ -3539,18 +3596,18 @@
       <w:pPr>
         <w:pStyle w:val="FirstParagraph"/>
       </w:pPr>
-      <w:hyperlink r:id="rId141">
+      <w:hyperlink r:id="rId142">
         <w:r>
           <w:drawing>
             <wp:inline>
               <wp:extent cx="5334000" cy="2456050"/>
               <wp:effectExtent b="0" l="0" r="0" t="0"/>
-              <wp:docPr descr="asciicast" title="" id="139" name="Picture"/>
+              <wp:docPr descr="asciicast" title="" id="140" name="Picture"/>
               <a:graphic>
                 <a:graphicData uri="http://schemas.openxmlformats.org/drawingml/2006/picture">
                   <pic:pic>
                     <pic:nvPicPr>
-                      <pic:cNvPr descr="https://asciinema.org/a/532246.svg" id="140" name="Picture"/>
+                      <pic:cNvPr descr="https://asciinema.org/a/532246.svg" id="141" name="Picture"/>
                       <pic:cNvPicPr>
                         <a:picLocks noChangeArrowheads="1" noChangeAspect="1"/>
                       </pic:cNvPicPr>
@@ -3562,7 +3619,7 @@
                             <a14:useLocalDpi xmlns:a14="http://schemas.microsoft.com/office/drawing/2010/main" val="0"/>
                           </a:ext>
                           <a:ext uri="{96DAC541-7B7A-43D3-8B79-37D633B846F1}">
-                            <asvg:svgBlip xmlns:asvg="http://schemas.microsoft.com/office/drawing/2016/SVG/main" r:embed="rId138"/>
+                            <asvg:svgBlip xmlns:asvg="http://schemas.microsoft.com/office/drawing/2016/SVG/main" r:embed="rId139"/>
                           </a:ext>
                         </a:extLst>
                       </a:blip>
@@ -3611,7 +3668,7 @@
       <w:r>
         <w:t xml:space="preserve"> </w:t>
       </w:r>
-      <w:hyperlink r:id="rId142">
+      <w:hyperlink r:id="rId143">
         <w:r>
           <w:rPr>
             <w:rStyle w:val="Hyperlink"/>
@@ -3628,7 +3685,7 @@
       <w:r>
         <w:t xml:space="preserve"> </w:t>
       </w:r>
-      <w:hyperlink r:id="rId143">
+      <w:hyperlink r:id="rId144">
         <w:r>
           <w:rPr>
             <w:rStyle w:val="Hyperlink"/>
@@ -3655,9 +3712,9 @@
         <w:t xml:space="preserve">προκειμένου να εγκατασταθεί στο σύστημα το curl.</w:t>
       </w:r>
     </w:p>
-    <w:bookmarkEnd w:id="144"/>
     <w:bookmarkEnd w:id="145"/>
-    <w:bookmarkStart w:id="167" w:name="παραδοτέο-5ο-συμμετοχικό-περιεχόμενο-α2."/>
+    <w:bookmarkEnd w:id="146"/>
+    <w:bookmarkStart w:id="168" w:name="παραδοτέο-5ο-συμμετοχικό-περιεχόμενο-α2."/>
     <w:p>
       <w:pPr>
         <w:pStyle w:val="Heading1"/>
@@ -3676,7 +3733,7 @@
       <w:r>
         <w:t xml:space="preserve"> </w:t>
       </w:r>
-      <w:hyperlink r:id="rId146">
+      <w:hyperlink r:id="rId147">
         <w:r>
           <w:rPr>
             <w:rStyle w:val="Hyperlink"/>
@@ -3707,7 +3764,7 @@
       <w:r>
         <w:t xml:space="preserve"> </w:t>
       </w:r>
-      <w:hyperlink r:id="rId99">
+      <w:hyperlink r:id="rId100">
         <w:r>
           <w:rPr>
             <w:rStyle w:val="Hyperlink"/>
@@ -3754,7 +3811,7 @@
         <w:t xml:space="preserve">) και τα ενσωμάτωσα σε δύο διαφάνειες (slides) &amp; σε δύο χρονολόγια (timelines). Αναλυτικότερες λεπτομέρειες στην επόμενη παράγραφο.</w:t>
       </w:r>
     </w:p>
-    <w:bookmarkStart w:id="148" w:name="περιγραφή-timelines"/>
+    <w:bookmarkStart w:id="149" w:name="περιγραφή-timelines"/>
     <w:p>
       <w:pPr>
         <w:pStyle w:val="Heading2"/>
@@ -3880,7 +3937,7 @@
       <w:r>
         <w:t xml:space="preserve"> </w:t>
       </w:r>
-      <w:hyperlink r:id="rId147">
+      <w:hyperlink r:id="rId148">
         <w:r>
           <w:rPr>
             <w:rStyle w:val="VerbatimChar"/>
@@ -3895,8 +3952,8 @@
         <w:t xml:space="preserve">και προχώρησα στο επόμενο βήμα.</w:t>
       </w:r>
     </w:p>
-    <w:bookmarkEnd w:id="148"/>
-    <w:bookmarkStart w:id="152" w:name="υπολογιστές-τσέπης-timeline"/>
+    <w:bookmarkEnd w:id="149"/>
+    <w:bookmarkStart w:id="153" w:name="υπολογιστές-τσέπης-timeline"/>
     <w:p>
       <w:pPr>
         <w:pStyle w:val="Heading2"/>
@@ -3914,18 +3971,18 @@
           <wp:inline>
             <wp:extent cx="5334000" cy="3000375"/>
             <wp:effectExtent b="0" l="0" r="0" t="0"/>
-            <wp:docPr descr="Screenshot_2022-11-07_17-31-50" title="" id="150" name="Picture"/>
+            <wp:docPr descr="Screenshot_2022-11-07_17-31-50" title="" id="151" name="Picture"/>
             <a:graphic>
               <a:graphicData uri="http://schemas.openxmlformats.org/drawingml/2006/picture">
                 <pic:pic>
                   <pic:nvPicPr>
-                    <pic:cNvPr descr="https://user-images.githubusercontent.com/33377581/200328863-25282b16-3c5d-46dc-acbf-32c041bfe0d8.jpg" id="151" name="Picture"/>
+                    <pic:cNvPr descr="https://user-images.githubusercontent.com/33377581/200328863-25282b16-3c5d-46dc-acbf-32c041bfe0d8.jpg" id="152" name="Picture"/>
                     <pic:cNvPicPr>
                       <a:picLocks noChangeArrowheads="1" noChangeAspect="1"/>
                     </pic:cNvPicPr>
                   </pic:nvPicPr>
                   <pic:blipFill>
-                    <a:blip r:embed="rId149"/>
+                    <a:blip r:embed="rId150"/>
                     <a:stretch>
                       <a:fillRect/>
                     </a:stretch>
@@ -3960,8 +4017,8 @@
         <w:t xml:space="preserve">Screenshot_2022-11-07_17-31-50</w:t>
       </w:r>
     </w:p>
-    <w:bookmarkEnd w:id="152"/>
-    <w:bookmarkStart w:id="156" w:name="X02dd16cc1c671508ba134eb66dc7b9f9aaa4fb5"/>
+    <w:bookmarkEnd w:id="153"/>
+    <w:bookmarkStart w:id="157" w:name="X02dd16cc1c671508ba134eb66dc7b9f9aaa4fb5"/>
     <w:p>
       <w:pPr>
         <w:pStyle w:val="Heading2"/>
@@ -3979,18 +4036,18 @@
           <wp:inline>
             <wp:extent cx="5334000" cy="3000375"/>
             <wp:effectExtent b="0" l="0" r="0" t="0"/>
-            <wp:docPr descr="Screenshot_2022-11-07_17-32-09" title="" id="154" name="Picture"/>
+            <wp:docPr descr="Screenshot_2022-11-07_17-32-09" title="" id="155" name="Picture"/>
             <a:graphic>
               <a:graphicData uri="http://schemas.openxmlformats.org/drawingml/2006/picture">
                 <pic:pic>
                   <pic:nvPicPr>
-                    <pic:cNvPr descr="https://user-images.githubusercontent.com/33377581/200332060-cb002c3b-dd18-4057-a93d-55d5929b3f95.jpg" id="155" name="Picture"/>
+                    <pic:cNvPr descr="https://user-images.githubusercontent.com/33377581/200332060-cb002c3b-dd18-4057-a93d-55d5929b3f95.jpg" id="156" name="Picture"/>
                     <pic:cNvPicPr>
                       <a:picLocks noChangeArrowheads="1" noChangeAspect="1"/>
                     </pic:cNvPicPr>
                   </pic:nvPicPr>
                   <pic:blipFill>
-                    <a:blip r:embed="rId153"/>
+                    <a:blip r:embed="rId154"/>
                     <a:stretch>
                       <a:fillRect/>
                     </a:stretch>
@@ -4025,8 +4082,8 @@
         <w:t xml:space="preserve">Screenshot_2022-11-07_17-32-09</w:t>
       </w:r>
     </w:p>
-    <w:bookmarkEnd w:id="156"/>
-    <w:bookmarkStart w:id="158" w:name="περιγραφή-slides"/>
+    <w:bookmarkEnd w:id="157"/>
+    <w:bookmarkStart w:id="159" w:name="περιγραφή-slides"/>
     <w:p>
       <w:pPr>
         <w:pStyle w:val="Heading2"/>
@@ -4152,7 +4209,7 @@
       <w:r>
         <w:t xml:space="preserve"> </w:t>
       </w:r>
-      <w:hyperlink r:id="rId157">
+      <w:hyperlink r:id="rId158">
         <w:r>
           <w:rPr>
             <w:rStyle w:val="VerbatimChar"/>
@@ -4231,8 +4288,8 @@
         <w:t xml:space="preserve">. Το συγκεκριμένο αρχείο, παρουσιάζει ήδη μια γκάμα γλωσσών προγραμματισμού, οπότε θεώρησα σωστό εφόσον υπάρχει ήδη κάτι σχετικό με τις γλώσσες προγραμματισμού να μην δημιουργήσω κάτι ξεχωριστό και απλά να ενημερώσω το συγκεκριμένο αρχείο. Για ακριβώς αυτόν τον λόγο δεν δημιούργησα ένα νέο (.md) αρχείο για ένα δεύτερο slide. Παρόλα αυτά, το ενσωμάτωσα με τα υπόλοιπα για να μπορέσω να κάνω contribute στο συγκεκριμένο (.md) αρχείο του site</w:t>
       </w:r>
     </w:p>
-    <w:bookmarkEnd w:id="158"/>
-    <w:bookmarkStart w:id="162" w:name="γλώσσες-προγραμματισμού-slide"/>
+    <w:bookmarkEnd w:id="159"/>
+    <w:bookmarkStart w:id="163" w:name="γλώσσες-προγραμματισμού-slide"/>
     <w:p>
       <w:pPr>
         <w:pStyle w:val="Heading2"/>
@@ -4256,18 +4313,18 @@
           <wp:inline>
             <wp:extent cx="5334000" cy="3000375"/>
             <wp:effectExtent b="0" l="0" r="0" t="0"/>
-            <wp:docPr descr="Screenshot_2022-11-07_18-41-57" title="" id="160" name="Picture"/>
+            <wp:docPr descr="Screenshot_2022-11-07_18-41-57" title="" id="161" name="Picture"/>
             <a:graphic>
               <a:graphicData uri="http://schemas.openxmlformats.org/drawingml/2006/picture">
                 <pic:pic>
                   <pic:nvPicPr>
-                    <pic:cNvPr descr="https://user-images.githubusercontent.com/33377581/200337898-9464ecd1-8b28-4ac2-aeef-52d04b2798f9.jpg" id="161" name="Picture"/>
+                    <pic:cNvPr descr="https://user-images.githubusercontent.com/33377581/200337898-9464ecd1-8b28-4ac2-aeef-52d04b2798f9.jpg" id="162" name="Picture"/>
                     <pic:cNvPicPr>
                       <a:picLocks noChangeArrowheads="1" noChangeAspect="1"/>
                     </pic:cNvPicPr>
                   </pic:nvPicPr>
                   <pic:blipFill>
-                    <a:blip r:embed="rId159"/>
+                    <a:blip r:embed="rId160"/>
                     <a:stretch>
                       <a:fillRect/>
                     </a:stretch>
@@ -4302,8 +4359,8 @@
         <w:t xml:space="preserve">Screenshot_2022-11-07_18-41-57</w:t>
       </w:r>
     </w:p>
-    <w:bookmarkEnd w:id="162"/>
-    <w:bookmarkStart w:id="166" w:name="υπολογιστές-τσέπης-slide"/>
+    <w:bookmarkEnd w:id="163"/>
+    <w:bookmarkStart w:id="167" w:name="υπολογιστές-τσέπης-slide"/>
     <w:p>
       <w:pPr>
         <w:pStyle w:val="Heading2"/>
@@ -4327,18 +4384,18 @@
           <wp:inline>
             <wp:extent cx="5334000" cy="3000375"/>
             <wp:effectExtent b="0" l="0" r="0" t="0"/>
-            <wp:docPr descr="Screenshot_2022-11-07_18-43-32" title="" id="164" name="Picture"/>
+            <wp:docPr descr="Screenshot_2022-11-07_18-43-32" title="" id="165" name="Picture"/>
             <a:graphic>
               <a:graphicData uri="http://schemas.openxmlformats.org/drawingml/2006/picture">
                 <pic:pic>
                   <pic:nvPicPr>
-                    <pic:cNvPr descr="https://user-images.githubusercontent.com/33377581/200338268-c7c365f1-7a4b-4b24-a46d-a7aeeca18d70.jpg" id="165" name="Picture"/>
+                    <pic:cNvPr descr="https://user-images.githubusercontent.com/33377581/200338268-c7c365f1-7a4b-4b24-a46d-a7aeeca18d70.jpg" id="166" name="Picture"/>
                     <pic:cNvPicPr>
                       <a:picLocks noChangeArrowheads="1" noChangeAspect="1"/>
                     </pic:cNvPicPr>
                   </pic:nvPicPr>
                   <pic:blipFill>
-                    <a:blip r:embed="rId163"/>
+                    <a:blip r:embed="rId164"/>
                     <a:stretch>
                       <a:fillRect/>
                     </a:stretch>
@@ -4373,9 +4430,9 @@
         <w:t xml:space="preserve">Screenshot_2022-11-07_18-43-32</w:t>
       </w:r>
     </w:p>
-    <w:bookmarkEnd w:id="166"/>
     <w:bookmarkEnd w:id="167"/>
-    <w:bookmarkStart w:id="178" w:name="X08fd99681036d31fdbed060101fa2a6ed43fd64"/>
+    <w:bookmarkEnd w:id="168"/>
+    <w:bookmarkStart w:id="179" w:name="X08fd99681036d31fdbed060101fa2a6ed43fd64"/>
     <w:p>
       <w:pPr>
         <w:pStyle w:val="Heading1"/>
@@ -4421,7 +4478,7 @@
       <w:r>
         <w:t xml:space="preserve"> </w:t>
       </w:r>
-      <w:hyperlink r:id="rId168">
+      <w:hyperlink r:id="rId169">
         <w:r>
           <w:rPr>
             <w:rStyle w:val="Hyperlink"/>
@@ -4444,7 +4501,7 @@
       <w:r>
         <w:t xml:space="preserve"> </w:t>
       </w:r>
-      <w:hyperlink r:id="rId169">
+      <w:hyperlink r:id="rId170">
         <w:r>
           <w:rPr>
             <w:rStyle w:val="Hyperlink"/>
@@ -4467,7 +4524,7 @@
       <w:r>
         <w:t xml:space="preserve"> </w:t>
       </w:r>
-      <w:hyperlink r:id="rId170">
+      <w:hyperlink r:id="rId171">
         <w:r>
           <w:rPr>
             <w:rStyle w:val="Hyperlink"/>
@@ -4490,7 +4547,7 @@
       <w:r>
         <w:t xml:space="preserve"> </w:t>
       </w:r>
-      <w:hyperlink r:id="rId171">
+      <w:hyperlink r:id="rId172">
         <w:r>
           <w:rPr>
             <w:rStyle w:val="Hyperlink"/>
@@ -4513,7 +4570,7 @@
       <w:r>
         <w:t xml:space="preserve"> </w:t>
       </w:r>
-      <w:hyperlink r:id="rId172">
+      <w:hyperlink r:id="rId173">
         <w:r>
           <w:rPr>
             <w:rStyle w:val="Hyperlink"/>
@@ -4536,7 +4593,7 @@
       <w:r>
         <w:t xml:space="preserve"> </w:t>
       </w:r>
-      <w:hyperlink r:id="rId173">
+      <w:hyperlink r:id="rId174">
         <w:r>
           <w:rPr>
             <w:rStyle w:val="Hyperlink"/>
@@ -4589,7 +4646,7 @@
       <w:r>
         <w:t xml:space="preserve"> </w:t>
       </w:r>
-      <w:hyperlink r:id="rId147">
+      <w:hyperlink r:id="rId148">
         <w:r>
           <w:rPr>
             <w:rStyle w:val="Hyperlink"/>
@@ -4612,7 +4669,7 @@
       <w:r>
         <w:t xml:space="preserve"> </w:t>
       </w:r>
-      <w:hyperlink r:id="rId174">
+      <w:hyperlink r:id="rId175">
         <w:r>
           <w:rPr>
             <w:rStyle w:val="Hyperlink"/>
@@ -4635,7 +4692,7 @@
       <w:r>
         <w:t xml:space="preserve"> </w:t>
       </w:r>
-      <w:hyperlink r:id="rId175">
+      <w:hyperlink r:id="rId176">
         <w:r>
           <w:rPr>
             <w:rStyle w:val="Hyperlink"/>
@@ -4658,7 +4715,7 @@
       <w:r>
         <w:t xml:space="preserve"> </w:t>
       </w:r>
-      <w:hyperlink r:id="rId157">
+      <w:hyperlink r:id="rId158">
         <w:r>
           <w:rPr>
             <w:rStyle w:val="Hyperlink"/>
@@ -4681,7 +4738,7 @@
       <w:r>
         <w:t xml:space="preserve"> </w:t>
       </w:r>
-      <w:hyperlink r:id="rId176">
+      <w:hyperlink r:id="rId177">
         <w:r>
           <w:rPr>
             <w:rStyle w:val="Hyperlink"/>
@@ -4704,7 +4761,7 @@
       <w:r>
         <w:t xml:space="preserve"> </w:t>
       </w:r>
-      <w:hyperlink r:id="rId177">
+      <w:hyperlink r:id="rId178">
         <w:r>
           <w:rPr>
             <w:rStyle w:val="Hyperlink"/>
@@ -4713,8 +4770,8 @@
         </w:r>
       </w:hyperlink>
     </w:p>
-    <w:bookmarkEnd w:id="178"/>
-    <w:bookmarkStart w:id="238" w:name="παραδοτέο-6ο-κατασκευάζοντας-το-βιβλίο."/>
+    <w:bookmarkEnd w:id="179"/>
+    <w:bookmarkStart w:id="240" w:name="παραδοτέο-6ο-κατασκευάζοντας-το-βιβλίο."/>
     <w:p>
       <w:pPr>
         <w:pStyle w:val="Heading1"/>
@@ -4733,7 +4790,7 @@
       <w:r>
         <w:t xml:space="preserve"> </w:t>
       </w:r>
-      <w:hyperlink r:id="rId179">
+      <w:hyperlink r:id="rId180">
         <w:r>
           <w:rPr>
             <w:rStyle w:val="Hyperlink"/>
@@ -4806,7 +4863,7 @@
       <w:r>
         <w:t xml:space="preserve"> </w:t>
       </w:r>
-      <w:hyperlink r:id="rId52">
+      <w:hyperlink r:id="rId181">
         <w:r>
           <w:rPr>
             <w:rStyle w:val="Hyperlink"/>
@@ -4837,7 +4894,7 @@
       <w:r>
         <w:t xml:space="preserve"> </w:t>
       </w:r>
-      <w:hyperlink r:id="rId180">
+      <w:hyperlink r:id="rId182">
         <w:r>
           <w:rPr>
             <w:rStyle w:val="Hyperlink"/>
@@ -4861,18 +4918,18 @@
           <wp:inline>
             <wp:extent cx="5334000" cy="3000375"/>
             <wp:effectExtent b="0" l="0" r="0" t="0"/>
-            <wp:docPr descr="Screenshot_2022-11-14_16-29-28" title="" id="182" name="Picture"/>
+            <wp:docPr descr="Screenshot_2022-11-14_16-29-28" title="" id="184" name="Picture"/>
             <a:graphic>
               <a:graphicData uri="http://schemas.openxmlformats.org/drawingml/2006/picture">
                 <pic:pic>
                   <pic:nvPicPr>
-                    <pic:cNvPr descr="https://user-images.githubusercontent.com/33377581/201660370-073e8bd2-5e48-4034-9691-5771eccf2c44.jpg" id="183" name="Picture"/>
+                    <pic:cNvPr descr="https://user-images.githubusercontent.com/33377581/201660370-073e8bd2-5e48-4034-9691-5771eccf2c44.jpg" id="185" name="Picture"/>
                     <pic:cNvPicPr>
                       <a:picLocks noChangeArrowheads="1" noChangeAspect="1"/>
                     </pic:cNvPicPr>
                   </pic:nvPicPr>
                   <pic:blipFill>
-                    <a:blip r:embed="rId181"/>
+                    <a:blip r:embed="rId183"/>
                     <a:stretch>
                       <a:fillRect/>
                     </a:stretch>
@@ -4907,7 +4964,7 @@
         <w:t xml:space="preserve">Screenshot_2022-11-14_16-29-28</w:t>
       </w:r>
     </w:p>
-    <w:bookmarkStart w:id="189" w:name="X69cf636891b04b6695e2449ddab4c1d919f201e"/>
+    <w:bookmarkStart w:id="191" w:name="X69cf636891b04b6695e2449ddab4c1d919f201e"/>
     <w:p>
       <w:pPr>
         <w:pStyle w:val="Heading2"/>
@@ -4932,7 +4989,7 @@
       <w:r>
         <w:t xml:space="preserve"> </w:t>
       </w:r>
-      <w:hyperlink r:id="rId179">
+      <w:hyperlink r:id="rId180">
         <w:r>
           <w:rPr>
             <w:rStyle w:val="Hyperlink"/>
@@ -4949,7 +5006,7 @@
       <w:r>
         <w:t xml:space="preserve"> </w:t>
       </w:r>
-      <w:hyperlink r:id="rId184">
+      <w:hyperlink r:id="rId186">
         <w:r>
           <w:rPr>
             <w:rStyle w:val="Hyperlink"/>
@@ -4983,18 +5040,18 @@
       <w:pPr>
         <w:pStyle w:val="BodyText"/>
       </w:pPr>
-      <w:hyperlink r:id="rId188">
+      <w:hyperlink r:id="rId190">
         <w:r>
           <w:drawing>
             <wp:inline>
               <wp:extent cx="5334000" cy="2456050"/>
               <wp:effectExtent b="0" l="0" r="0" t="0"/>
-              <wp:docPr descr="asciicast" title="" id="186" name="Picture"/>
+              <wp:docPr descr="asciicast" title="" id="188" name="Picture"/>
               <a:graphic>
                 <a:graphicData uri="http://schemas.openxmlformats.org/drawingml/2006/picture">
                   <pic:pic>
                     <pic:nvPicPr>
-                      <pic:cNvPr descr="https://asciinema.org/a/537537.svg" id="187" name="Picture"/>
+                      <pic:cNvPr descr="https://asciinema.org/a/537537.svg" id="189" name="Picture"/>
                       <pic:cNvPicPr>
                         <a:picLocks noChangeArrowheads="1" noChangeAspect="1"/>
                       </pic:cNvPicPr>
@@ -5006,7 +5063,7 @@
                             <a14:useLocalDpi xmlns:a14="http://schemas.microsoft.com/office/drawing/2010/main" val="0"/>
                           </a:ext>
                           <a:ext uri="{96DAC541-7B7A-43D3-8B79-37D633B846F1}">
-                            <asvg:svgBlip xmlns:asvg="http://schemas.microsoft.com/office/drawing/2016/SVG/main" r:embed="rId185"/>
+                            <asvg:svgBlip xmlns:asvg="http://schemas.microsoft.com/office/drawing/2016/SVG/main" r:embed="rId187"/>
                           </a:ext>
                         </a:extLst>
                       </a:blip>
@@ -5037,8 +5094,8 @@
         </w:r>
       </w:hyperlink>
     </w:p>
-    <w:bookmarkEnd w:id="189"/>
-    <w:bookmarkStart w:id="195" w:name="X2877555af387790cb4908a1f3764fad3ec39114"/>
+    <w:bookmarkEnd w:id="191"/>
+    <w:bookmarkStart w:id="197" w:name="X2877555af387790cb4908a1f3764fad3ec39114"/>
     <w:p>
       <w:pPr>
         <w:pStyle w:val="Heading2"/>
@@ -5063,7 +5120,7 @@
       <w:r>
         <w:t xml:space="preserve"> </w:t>
       </w:r>
-      <w:hyperlink r:id="rId190">
+      <w:hyperlink r:id="rId192">
         <w:r>
           <w:rPr>
             <w:rStyle w:val="Hyperlink"/>
@@ -5109,18 +5166,18 @@
       <w:pPr>
         <w:pStyle w:val="BodyText"/>
       </w:pPr>
-      <w:hyperlink r:id="rId194">
+      <w:hyperlink r:id="rId196">
         <w:r>
           <w:drawing>
             <wp:inline>
               <wp:extent cx="5334000" cy="2456050"/>
               <wp:effectExtent b="0" l="0" r="0" t="0"/>
-              <wp:docPr descr="asciicast" title="" id="192" name="Picture"/>
+              <wp:docPr descr="asciicast" title="" id="194" name="Picture"/>
               <a:graphic>
                 <a:graphicData uri="http://schemas.openxmlformats.org/drawingml/2006/picture">
                   <pic:pic>
                     <pic:nvPicPr>
-                      <pic:cNvPr descr="https://asciinema.org/a/535728.svg" id="193" name="Picture"/>
+                      <pic:cNvPr descr="https://asciinema.org/a/535728.svg" id="195" name="Picture"/>
                       <pic:cNvPicPr>
                         <a:picLocks noChangeArrowheads="1" noChangeAspect="1"/>
                       </pic:cNvPicPr>
@@ -5132,7 +5189,7 @@
                             <a14:useLocalDpi xmlns:a14="http://schemas.microsoft.com/office/drawing/2010/main" val="0"/>
                           </a:ext>
                           <a:ext uri="{96DAC541-7B7A-43D3-8B79-37D633B846F1}">
-                            <asvg:svgBlip xmlns:asvg="http://schemas.microsoft.com/office/drawing/2016/SVG/main" r:embed="rId191"/>
+                            <asvg:svgBlip xmlns:asvg="http://schemas.microsoft.com/office/drawing/2016/SVG/main" r:embed="rId193"/>
                           </a:ext>
                         </a:extLst>
                       </a:blip>
@@ -5163,8 +5220,8 @@
         </w:r>
       </w:hyperlink>
     </w:p>
-    <w:bookmarkEnd w:id="195"/>
-    <w:bookmarkStart w:id="200" w:name="Xb10b2c5a604b945ec288ab8fec087b6d65915b9"/>
+    <w:bookmarkEnd w:id="197"/>
+    <w:bookmarkStart w:id="202" w:name="Xb10b2c5a604b945ec288ab8fec087b6d65915b9"/>
     <w:p>
       <w:pPr>
         <w:pStyle w:val="Heading2"/>
@@ -5248,18 +5305,18 @@
       <w:pPr>
         <w:pStyle w:val="BodyText"/>
       </w:pPr>
-      <w:hyperlink r:id="rId199">
+      <w:hyperlink r:id="rId201">
         <w:r>
           <w:drawing>
             <wp:inline>
               <wp:extent cx="5334000" cy="2456050"/>
               <wp:effectExtent b="0" l="0" r="0" t="0"/>
-              <wp:docPr descr="asciicast" title="" id="197" name="Picture"/>
+              <wp:docPr descr="asciicast" title="" id="199" name="Picture"/>
               <a:graphic>
                 <a:graphicData uri="http://schemas.openxmlformats.org/drawingml/2006/picture">
                   <pic:pic>
                     <pic:nvPicPr>
-                      <pic:cNvPr descr="https://asciinema.org/a/537539.svg" id="198" name="Picture"/>
+                      <pic:cNvPr descr="https://asciinema.org/a/537539.svg" id="200" name="Picture"/>
                       <pic:cNvPicPr>
                         <a:picLocks noChangeArrowheads="1" noChangeAspect="1"/>
                       </pic:cNvPicPr>
@@ -5271,7 +5328,7 @@
                             <a14:useLocalDpi xmlns:a14="http://schemas.microsoft.com/office/drawing/2010/main" val="0"/>
                           </a:ext>
                           <a:ext uri="{96DAC541-7B7A-43D3-8B79-37D633B846F1}">
-                            <asvg:svgBlip xmlns:asvg="http://schemas.microsoft.com/office/drawing/2016/SVG/main" r:embed="rId196"/>
+                            <asvg:svgBlip xmlns:asvg="http://schemas.microsoft.com/office/drawing/2016/SVG/main" r:embed="rId198"/>
                           </a:ext>
                         </a:extLst>
                       </a:blip>
@@ -5302,8 +5359,8 @@
         </w:r>
       </w:hyperlink>
     </w:p>
-    <w:bookmarkEnd w:id="200"/>
-    <w:bookmarkStart w:id="205" w:name="X7067d7774804bbed053424e777cc2befed204e2"/>
+    <w:bookmarkEnd w:id="202"/>
+    <w:bookmarkStart w:id="207" w:name="X7067d7774804bbed053424e777cc2befed204e2"/>
     <w:p>
       <w:pPr>
         <w:pStyle w:val="Heading2"/>
@@ -5322,18 +5379,18 @@
       <w:pPr>
         <w:pStyle w:val="FirstParagraph"/>
       </w:pPr>
-      <w:hyperlink r:id="rId204">
+      <w:hyperlink r:id="rId206">
         <w:r>
           <w:drawing>
             <wp:inline>
               <wp:extent cx="5334000" cy="2456050"/>
               <wp:effectExtent b="0" l="0" r="0" t="0"/>
-              <wp:docPr descr="asciicast" title="" id="202" name="Picture"/>
+              <wp:docPr descr="asciicast" title="" id="204" name="Picture"/>
               <a:graphic>
                 <a:graphicData uri="http://schemas.openxmlformats.org/drawingml/2006/picture">
                   <pic:pic>
                     <pic:nvPicPr>
-                      <pic:cNvPr descr="https://asciinema.org/a/537541.svg" id="203" name="Picture"/>
+                      <pic:cNvPr descr="https://asciinema.org/a/537541.svg" id="205" name="Picture"/>
                       <pic:cNvPicPr>
                         <a:picLocks noChangeArrowheads="1" noChangeAspect="1"/>
                       </pic:cNvPicPr>
@@ -5345,7 +5402,7 @@
                             <a14:useLocalDpi xmlns:a14="http://schemas.microsoft.com/office/drawing/2010/main" val="0"/>
                           </a:ext>
                           <a:ext uri="{96DAC541-7B7A-43D3-8B79-37D633B846F1}">
-                            <asvg:svgBlip xmlns:asvg="http://schemas.microsoft.com/office/drawing/2016/SVG/main" r:embed="rId201"/>
+                            <asvg:svgBlip xmlns:asvg="http://schemas.microsoft.com/office/drawing/2016/SVG/main" r:embed="rId203"/>
                           </a:ext>
                         </a:extLst>
                       </a:blip>
@@ -5376,8 +5433,8 @@
         </w:r>
       </w:hyperlink>
     </w:p>
-    <w:bookmarkEnd w:id="205"/>
-    <w:bookmarkStart w:id="209" w:name="Xd60bf15bd983173d3992fcb7ec2b53dfd8f3713"/>
+    <w:bookmarkEnd w:id="207"/>
+    <w:bookmarkStart w:id="211" w:name="Xd60bf15bd983173d3992fcb7ec2b53dfd8f3713"/>
     <w:p>
       <w:pPr>
         <w:pStyle w:val="Heading2"/>
@@ -5405,7 +5462,7 @@
       <w:r>
         <w:t xml:space="preserve"> </w:t>
       </w:r>
-      <w:hyperlink r:id="rId97">
+      <w:hyperlink r:id="rId98">
         <w:r>
           <w:rPr>
             <w:rStyle w:val="Hyperlink"/>
@@ -5498,18 +5555,18 @@
           <wp:inline>
             <wp:extent cx="5334000" cy="3000375"/>
             <wp:effectExtent b="0" l="0" r="0" t="0"/>
-            <wp:docPr descr="Screenshot_2022-11-14_16-41-36" title="" id="207" name="Picture"/>
+            <wp:docPr descr="Screenshot_2022-11-14_16-41-36" title="" id="209" name="Picture"/>
             <a:graphic>
               <a:graphicData uri="http://schemas.openxmlformats.org/drawingml/2006/picture">
                 <pic:pic>
                   <pic:nvPicPr>
-                    <pic:cNvPr descr="https://user-images.githubusercontent.com/33377581/201662959-71af04a4-c55f-434e-9d53-48360dcfaf1d.jpg" id="208" name="Picture"/>
+                    <pic:cNvPr descr="https://user-images.githubusercontent.com/33377581/201662959-71af04a4-c55f-434e-9d53-48360dcfaf1d.jpg" id="210" name="Picture"/>
                     <pic:cNvPicPr>
                       <a:picLocks noChangeArrowheads="1" noChangeAspect="1"/>
                     </pic:cNvPicPr>
                   </pic:nvPicPr>
                   <pic:blipFill>
-                    <a:blip r:embed="rId206"/>
+                    <a:blip r:embed="rId208"/>
                     <a:stretch>
                       <a:fillRect/>
                     </a:stretch>
@@ -5544,8 +5601,8 @@
         <w:t xml:space="preserve">Screenshot_2022-11-14_16-41-36</w:t>
       </w:r>
     </w:p>
-    <w:bookmarkEnd w:id="209"/>
-    <w:bookmarkStart w:id="218" w:name="X814920238e36d64af20bd850f601a45cb64194e"/>
+    <w:bookmarkEnd w:id="211"/>
+    <w:bookmarkStart w:id="220" w:name="X5a96b8dcb2896a570e71777fc475cc6e5e98ab4"/>
     <w:p>
       <w:pPr>
         <w:pStyle w:val="Heading2"/>
@@ -5560,7 +5617,7 @@
         <w:t xml:space="preserve"> </w:t>
       </w:r>
       <w:r>
-        <w:t xml:space="preserve">Creating the Contribution Filter (contribution.lua) &amp; Editing the Make File (make-latex.sh)</w:t>
+        <w:t xml:space="preserve">Creating the Modification Filter (modification.lua) &amp; Editing the Make File (make-latex.sh)</w:t>
       </w:r>
     </w:p>
     <w:p>
@@ -5588,7 +5645,7 @@
         <w:t xml:space="preserve">προκειμένου να εισάγω το contribution μου στο βιβλίο και αντίστοιχα, πρόσθεσα στο αρχείο (.sh) το φίλτρο και ορισμένα μηνύματα, μαζί με την δημιουργία directories στο ήδη υπάρχον directory.</w:t>
       </w:r>
     </w:p>
-    <w:bookmarkStart w:id="213" w:name="screenshot_2022-11-17_18-27-44"/>
+    <w:bookmarkStart w:id="215" w:name="screenshot_2022-11-17_18-27-44"/>
     <w:p>
       <w:pPr>
         <w:pStyle w:val="Heading3"/>
@@ -5604,18 +5661,18 @@
           <wp:inline>
             <wp:extent cx="5334000" cy="3000375"/>
             <wp:effectExtent b="0" l="0" r="0" t="0"/>
-            <wp:docPr descr="Screenshot_2022-11-17_18-27-44" title="" id="211" name="Picture"/>
+            <wp:docPr descr="Screenshot_2022-11-17_18-27-44" title="" id="213" name="Picture"/>
             <a:graphic>
               <a:graphicData uri="http://schemas.openxmlformats.org/drawingml/2006/picture">
                 <pic:pic>
                   <pic:nvPicPr>
-                    <pic:cNvPr descr="https://user-images.githubusercontent.com/33377581/202472703-6d42159a-0190-4a04-beb5-6bca2a82c6f3.jpg" id="212" name="Picture"/>
+                    <pic:cNvPr descr="https://user-images.githubusercontent.com/33377581/202472703-6d42159a-0190-4a04-beb5-6bca2a82c6f3.jpg" id="214" name="Picture"/>
                     <pic:cNvPicPr>
                       <a:picLocks noChangeArrowheads="1" noChangeAspect="1"/>
                     </pic:cNvPicPr>
                   </pic:nvPicPr>
                   <pic:blipFill>
-                    <a:blip r:embed="rId210"/>
+                    <a:blip r:embed="rId212"/>
                     <a:stretch>
                       <a:fillRect/>
                     </a:stretch>
@@ -5642,8 +5699,8 @@
         </w:drawing>
       </w:r>
     </w:p>
-    <w:bookmarkEnd w:id="213"/>
-    <w:bookmarkStart w:id="217" w:name="screenshot_2022-11-17_18-28-58"/>
+    <w:bookmarkEnd w:id="215"/>
+    <w:bookmarkStart w:id="219" w:name="screenshot_2022-11-17_18-28-58"/>
     <w:p>
       <w:pPr>
         <w:pStyle w:val="Heading3"/>
@@ -5659,18 +5716,18 @@
           <wp:inline>
             <wp:extent cx="5334000" cy="3000375"/>
             <wp:effectExtent b="0" l="0" r="0" t="0"/>
-            <wp:docPr descr="Screenshot_2022-11-17_18-28-58" title="" id="215" name="Picture"/>
+            <wp:docPr descr="Screenshot_2022-11-17_18-28-58" title="" id="217" name="Picture"/>
             <a:graphic>
               <a:graphicData uri="http://schemas.openxmlformats.org/drawingml/2006/picture">
                 <pic:pic>
                   <pic:nvPicPr>
-                    <pic:cNvPr descr="https://user-images.githubusercontent.com/33377581/202472951-c265a742-3f45-4ced-b488-0a3037cd6a76.jpg" id="216" name="Picture"/>
+                    <pic:cNvPr descr="https://user-images.githubusercontent.com/33377581/202472951-c265a742-3f45-4ced-b488-0a3037cd6a76.jpg" id="218" name="Picture"/>
                     <pic:cNvPicPr>
                       <a:picLocks noChangeArrowheads="1" noChangeAspect="1"/>
                     </pic:cNvPicPr>
                   </pic:nvPicPr>
                   <pic:blipFill>
-                    <a:blip r:embed="rId214"/>
+                    <a:blip r:embed="rId216"/>
                     <a:stretch>
                       <a:fillRect/>
                     </a:stretch>
@@ -5697,9 +5754,9 @@
         </w:drawing>
       </w:r>
     </w:p>
-    <w:bookmarkEnd w:id="217"/>
-    <w:bookmarkEnd w:id="218"/>
-    <w:bookmarkStart w:id="225" w:name="X370b0cf3f9f135a9ca1b1735b20353926ef0856"/>
+    <w:bookmarkEnd w:id="219"/>
+    <w:bookmarkEnd w:id="220"/>
+    <w:bookmarkStart w:id="227" w:name="X370b0cf3f9f135a9ca1b1735b20353926ef0856"/>
     <w:p>
       <w:pPr>
         <w:pStyle w:val="Heading2"/>
@@ -5782,18 +5839,18 @@
           <wp:inline>
             <wp:extent cx="5334000" cy="3000375"/>
             <wp:effectExtent b="0" l="0" r="0" t="0"/>
-            <wp:docPr descr="Screenshot_2022-11-17_18-35-47" title="" id="220" name="Picture"/>
+            <wp:docPr descr="Screenshot_2022-11-17_18-35-47" title="" id="222" name="Picture"/>
             <a:graphic>
               <a:graphicData uri="http://schemas.openxmlformats.org/drawingml/2006/picture">
                 <pic:pic>
                   <pic:nvPicPr>
-                    <pic:cNvPr descr="https://user-images.githubusercontent.com/33377581/202474748-c200b0ac-2e48-4237-b155-5c3643f56660.jpg" id="221" name="Picture"/>
+                    <pic:cNvPr descr="https://user-images.githubusercontent.com/33377581/202474748-c200b0ac-2e48-4237-b155-5c3643f56660.jpg" id="223" name="Picture"/>
                     <pic:cNvPicPr>
                       <a:picLocks noChangeArrowheads="1" noChangeAspect="1"/>
                     </pic:cNvPicPr>
                   </pic:nvPicPr>
                   <pic:blipFill>
-                    <a:blip r:embed="rId219"/>
+                    <a:blip r:embed="rId221"/>
                     <a:stretch>
                       <a:fillRect/>
                     </a:stretch>
@@ -5937,18 +5994,18 @@
           <wp:inline>
             <wp:extent cx="5334000" cy="3000375"/>
             <wp:effectExtent b="0" l="0" r="0" t="0"/>
-            <wp:docPr descr="Screenshot_2022-11-13_23-04-39" title="" id="223" name="Picture"/>
+            <wp:docPr descr="Screenshot_2022-11-13_23-04-39" title="" id="225" name="Picture"/>
             <a:graphic>
               <a:graphicData uri="http://schemas.openxmlformats.org/drawingml/2006/picture">
                 <pic:pic>
                   <pic:nvPicPr>
-                    <pic:cNvPr descr="https://user-images.githubusercontent.com/33377581/202476935-75d6a089-f746-40af-beb0-b638596b81bd.jpg" id="224" name="Picture"/>
+                    <pic:cNvPr descr="https://user-images.githubusercontent.com/33377581/202476935-75d6a089-f746-40af-beb0-b638596b81bd.jpg" id="226" name="Picture"/>
                     <pic:cNvPicPr>
                       <a:picLocks noChangeArrowheads="1" noChangeAspect="1"/>
                     </pic:cNvPicPr>
                   </pic:nvPicPr>
                   <pic:blipFill>
-                    <a:blip r:embed="rId222"/>
+                    <a:blip r:embed="rId224"/>
                     <a:stretch>
                       <a:fillRect/>
                     </a:stretch>
@@ -5983,8 +6040,8 @@
         <w:t xml:space="preserve">Screenshot_2022-11-13_23-04-39</w:t>
       </w:r>
     </w:p>
-    <w:bookmarkEnd w:id="225"/>
-    <w:bookmarkStart w:id="229" w:name="X24d4cae7f3502e9a6a2ab014b16e0ed48f7cd4e"/>
+    <w:bookmarkEnd w:id="227"/>
+    <w:bookmarkStart w:id="231" w:name="X24d4cae7f3502e9a6a2ab014b16e0ed48f7cd4e"/>
     <w:p>
       <w:pPr>
         <w:pStyle w:val="Heading2"/>
@@ -6169,18 +6226,18 @@
           <wp:inline>
             <wp:extent cx="5334000" cy="3000375"/>
             <wp:effectExtent b="0" l="0" r="0" t="0"/>
-            <wp:docPr descr="Screenshot_2022-11-17_18-55-08" title="" id="227" name="Picture"/>
+            <wp:docPr descr="Screenshot_2022-11-17_18-55-08" title="" id="229" name="Picture"/>
             <a:graphic>
               <a:graphicData uri="http://schemas.openxmlformats.org/drawingml/2006/picture">
                 <pic:pic>
                   <pic:nvPicPr>
-                    <pic:cNvPr descr="https://user-images.githubusercontent.com/33377581/202479631-194bcb19-c04a-48fe-b5a6-51eb81ced7f7.jpg" id="228" name="Picture"/>
+                    <pic:cNvPr descr="https://user-images.githubusercontent.com/33377581/202479631-194bcb19-c04a-48fe-b5a6-51eb81ced7f7.jpg" id="230" name="Picture"/>
                     <pic:cNvPicPr>
                       <a:picLocks noChangeArrowheads="1" noChangeAspect="1"/>
                     </pic:cNvPicPr>
                   </pic:nvPicPr>
                   <pic:blipFill>
-                    <a:blip r:embed="rId226"/>
+                    <a:blip r:embed="rId228"/>
                     <a:stretch>
                       <a:fillRect/>
                     </a:stretch>
@@ -6215,8 +6272,8 @@
         <w:t xml:space="preserve">Screenshot_2022-11-17_18-55-08</w:t>
       </w:r>
     </w:p>
-    <w:bookmarkEnd w:id="229"/>
-    <w:bookmarkStart w:id="233" w:name="Xc0f6403c89304c55ee540ad1a2834c0c6632748"/>
+    <w:bookmarkEnd w:id="231"/>
+    <w:bookmarkStart w:id="235" w:name="Xc0f6403c89304c55ee540ad1a2834c0c6632748"/>
     <w:p>
       <w:pPr>
         <w:pStyle w:val="Heading2"/>
@@ -6281,18 +6338,18 @@
           <wp:inline>
             <wp:extent cx="5334000" cy="3000375"/>
             <wp:effectExtent b="0" l="0" r="0" t="0"/>
-            <wp:docPr descr="Screenshot_2022-11-17_19-00-12" title="" id="231" name="Picture"/>
+            <wp:docPr descr="Screenshot_2022-11-17_19-00-12" title="" id="233" name="Picture"/>
             <a:graphic>
               <a:graphicData uri="http://schemas.openxmlformats.org/drawingml/2006/picture">
                 <pic:pic>
                   <pic:nvPicPr>
-                    <pic:cNvPr descr="https://user-images.githubusercontent.com/33377581/202480949-f93d304b-b631-4006-bfdc-05aafad58bce.jpg" id="232" name="Picture"/>
+                    <pic:cNvPr descr="https://user-images.githubusercontent.com/33377581/202480949-f93d304b-b631-4006-bfdc-05aafad58bce.jpg" id="234" name="Picture"/>
                     <pic:cNvPicPr>
                       <a:picLocks noChangeArrowheads="1" noChangeAspect="1"/>
                     </pic:cNvPicPr>
                   </pic:nvPicPr>
                   <pic:blipFill>
-                    <a:blip r:embed="rId230"/>
+                    <a:blip r:embed="rId232"/>
                     <a:stretch>
                       <a:fillRect/>
                     </a:stretch>
@@ -6327,8 +6384,8 @@
         <w:t xml:space="preserve">Screenshot_2022-11-17_19-00-12</w:t>
       </w:r>
     </w:p>
-    <w:bookmarkEnd w:id="233"/>
-    <w:bookmarkStart w:id="237" w:name="X938690267ef6d7fabb92774e5f35c0c66239013"/>
+    <w:bookmarkEnd w:id="235"/>
+    <w:bookmarkStart w:id="239" w:name="X938690267ef6d7fabb92774e5f35c0c66239013"/>
     <w:p>
       <w:pPr>
         <w:pStyle w:val="Heading2"/>
@@ -6426,18 +6483,18 @@
           <wp:inline>
             <wp:extent cx="5334000" cy="6560457"/>
             <wp:effectExtent b="0" l="0" r="0" t="0"/>
-            <wp:docPr descr="Screenshot_2022-11-17_19-07-58" title="" id="235" name="Picture"/>
+            <wp:docPr descr="Screenshot_2022-11-17_19-07-58" title="" id="237" name="Picture"/>
             <a:graphic>
               <a:graphicData uri="http://schemas.openxmlformats.org/drawingml/2006/picture">
                 <pic:pic>
                   <pic:nvPicPr>
-                    <pic:cNvPr descr="https://user-images.githubusercontent.com/33377581/202482885-7d6b378e-f136-48a2-a304-b8e9951c061b.jpg" id="236" name="Picture"/>
+                    <pic:cNvPr descr="https://user-images.githubusercontent.com/33377581/202482885-7d6b378e-f136-48a2-a304-b8e9951c061b.jpg" id="238" name="Picture"/>
                     <pic:cNvPicPr>
                       <a:picLocks noChangeArrowheads="1" noChangeAspect="1"/>
                     </pic:cNvPicPr>
                   </pic:nvPicPr>
                   <pic:blipFill>
-                    <a:blip r:embed="rId234"/>
+                    <a:blip r:embed="rId236"/>
                     <a:stretch>
                       <a:fillRect/>
                     </a:stretch>
@@ -6472,9 +6529,9 @@
         <w:t xml:space="preserve">Screenshot_2022-11-17_19-07-58</w:t>
       </w:r>
     </w:p>
-    <w:bookmarkEnd w:id="237"/>
-    <w:bookmarkEnd w:id="238"/>
-    <w:bookmarkStart w:id="244" w:name="παραδοτέο-7ο-συμμετοχικό-περιεχόμενο-β1."/>
+    <w:bookmarkEnd w:id="239"/>
+    <w:bookmarkEnd w:id="240"/>
+    <w:bookmarkStart w:id="246" w:name="παραδοτέο-7ο-συμμετοχικό-περιεχόμενο-β1."/>
     <w:p>
       <w:pPr>
         <w:pStyle w:val="Heading1"/>
@@ -6527,7 +6584,7 @@
       <w:r>
         <w:t xml:space="preserve"> </w:t>
       </w:r>
-      <w:hyperlink r:id="rId239">
+      <w:hyperlink r:id="rId241">
         <w:r>
           <w:rPr>
             <w:rStyle w:val="Hyperlink"/>
@@ -6571,7 +6628,7 @@
         <w:t xml:space="preserve">. Παρακάτω επισυνάπτω την φωτογραφία από το case-study.</w:t>
       </w:r>
     </w:p>
-    <w:bookmarkStart w:id="243" w:name="python-odroid-c4-case-study"/>
+    <w:bookmarkStart w:id="245" w:name="python-odroid-c4-case-study"/>
     <w:p>
       <w:pPr>
         <w:pStyle w:val="Heading2"/>
@@ -6595,18 +6652,18 @@
           <wp:inline>
             <wp:extent cx="5334000" cy="3000375"/>
             <wp:effectExtent b="0" l="0" r="0" t="0"/>
-            <wp:docPr descr="Screenshot_2022-11-19_11-30-49" title="" id="241" name="Picture"/>
+            <wp:docPr descr="Screenshot_2022-11-19_11-30-49" title="" id="243" name="Picture"/>
             <a:graphic>
               <a:graphicData uri="http://schemas.openxmlformats.org/drawingml/2006/picture">
                 <pic:pic>
                   <pic:nvPicPr>
-                    <pic:cNvPr descr="https://user-images.githubusercontent.com/33377581/202844438-73271b02-10a4-4636-8f95-b03bad98d070.jpg" id="242" name="Picture"/>
+                    <pic:cNvPr descr="https://user-images.githubusercontent.com/33377581/202844438-73271b02-10a4-4636-8f95-b03bad98d070.jpg" id="244" name="Picture"/>
                     <pic:cNvPicPr>
                       <a:picLocks noChangeArrowheads="1" noChangeAspect="1"/>
                     </pic:cNvPicPr>
                   </pic:nvPicPr>
                   <pic:blipFill>
-                    <a:blip r:embed="rId240"/>
+                    <a:blip r:embed="rId242"/>
                     <a:stretch>
                       <a:fillRect/>
                     </a:stretch>
@@ -6641,9 +6698,9 @@
         <w:t xml:space="preserve">Screenshot_2022-11-19_11-30-49</w:t>
       </w:r>
     </w:p>
-    <w:bookmarkEnd w:id="243"/>
-    <w:bookmarkEnd w:id="244"/>
-    <w:bookmarkStart w:id="249" w:name="X90a8b982209e6efb231278a46cb183bc61814f8"/>
+    <w:bookmarkEnd w:id="245"/>
+    <w:bookmarkEnd w:id="246"/>
+    <w:bookmarkStart w:id="251" w:name="X90a8b982209e6efb231278a46cb183bc61814f8"/>
     <w:p>
       <w:pPr>
         <w:pStyle w:val="Heading1"/>
@@ -6689,7 +6746,7 @@
       <w:r>
         <w:t xml:space="preserve"> </w:t>
       </w:r>
-      <w:hyperlink r:id="rId245">
+      <w:hyperlink r:id="rId247">
         <w:r>
           <w:rPr>
             <w:rStyle w:val="Hyperlink"/>
@@ -6712,7 +6769,7 @@
       <w:r>
         <w:t xml:space="preserve"> </w:t>
       </w:r>
-      <w:hyperlink r:id="rId246">
+      <w:hyperlink r:id="rId248">
         <w:r>
           <w:rPr>
             <w:rStyle w:val="Hyperlink"/>
@@ -6729,14 +6786,14 @@
         </w:numPr>
         <w:pStyle w:val="Heading2"/>
       </w:pPr>
-      <w:bookmarkStart w:id="248" w:name="Xc39a96a4346ebedc30950991906a63ec973826c"/>
+      <w:bookmarkStart w:id="250" w:name="Xc39a96a4346ebedc30950991906a63ec973826c"/>
       <w:r>
         <w:t xml:space="preserve">Αρχείο μελέτης περίπτωσης από το αποθετήριο:</w:t>
       </w:r>
       <w:r>
         <w:t xml:space="preserve"> </w:t>
       </w:r>
-      <w:hyperlink r:id="rId247">
+      <w:hyperlink r:id="rId249">
         <w:r>
           <w:rPr>
             <w:rStyle w:val="Hyperlink"/>
@@ -6744,10 +6801,10 @@
           <w:t xml:space="preserve">.md File #Case-Study</w:t>
         </w:r>
       </w:hyperlink>
-      <w:bookmarkEnd w:id="248"/>
-    </w:p>
-    <w:bookmarkEnd w:id="249"/>
-    <w:bookmarkStart w:id="256" w:name="Xf789050c2c549133a66c07dccf52dd278e088bc"/>
+      <w:bookmarkEnd w:id="250"/>
+    </w:p>
+    <w:bookmarkEnd w:id="251"/>
+    <w:bookmarkStart w:id="258" w:name="Xf789050c2c549133a66c07dccf52dd278e088bc"/>
     <w:p>
       <w:pPr>
         <w:pStyle w:val="Heading1"/>
@@ -6770,7 +6827,7 @@
       <w:r>
         <w:t xml:space="preserve"> </w:t>
       </w:r>
-      <w:hyperlink r:id="rId250">
+      <w:hyperlink r:id="rId252">
         <w:r>
           <w:rPr>
             <w:rStyle w:val="Hyperlink"/>
@@ -6793,7 +6850,7 @@
       <w:r>
         <w:t xml:space="preserve"> </w:t>
       </w:r>
-      <w:hyperlink r:id="rId251">
+      <w:hyperlink r:id="rId253">
         <w:r>
           <w:rPr>
             <w:rStyle w:val="Hyperlink"/>
@@ -6816,7 +6873,7 @@
       <w:r>
         <w:t xml:space="preserve"> </w:t>
       </w:r>
-      <w:hyperlink r:id="rId252">
+      <w:hyperlink r:id="rId254">
         <w:r>
           <w:rPr>
             <w:rStyle w:val="Hyperlink"/>
@@ -6839,7 +6896,7 @@
       <w:r>
         <w:t xml:space="preserve"> </w:t>
       </w:r>
-      <w:hyperlink r:id="rId253">
+      <w:hyperlink r:id="rId255">
         <w:r>
           <w:rPr>
             <w:rStyle w:val="Hyperlink"/>
@@ -6856,14 +6913,14 @@
         </w:numPr>
         <w:pStyle w:val="Heading2"/>
       </w:pPr>
-      <w:bookmarkStart w:id="255" w:name="X4e310444d7b65c18baa996e88af637fb8a19d70"/>
+      <w:bookmarkStart w:id="257" w:name="X4e310444d7b65c18baa996e88af637fb8a19d70"/>
       <w:r>
         <w:t xml:space="preserve">Φωτογραφία για την μελέτη περίπτωσης της Python #4:</w:t>
       </w:r>
       <w:r>
         <w:t xml:space="preserve"> </w:t>
       </w:r>
-      <w:hyperlink r:id="rId254">
+      <w:hyperlink r:id="rId256">
         <w:r>
           <w:rPr>
             <w:rStyle w:val="Hyperlink"/>
@@ -6871,10 +6928,10 @@
           <w:t xml:space="preserve">Python #4</w:t>
         </w:r>
       </w:hyperlink>
-      <w:bookmarkEnd w:id="255"/>
-    </w:p>
-    <w:bookmarkEnd w:id="256"/>
-    <w:bookmarkStart w:id="263" w:name="Xabed99bf2a623aa0037253d591d6359dd97a9e4"/>
+      <w:bookmarkEnd w:id="257"/>
+    </w:p>
+    <w:bookmarkEnd w:id="258"/>
+    <w:bookmarkStart w:id="265" w:name="Xabed99bf2a623aa0037253d591d6359dd97a9e4"/>
     <w:p>
       <w:pPr>
         <w:pStyle w:val="Heading1"/>
@@ -6956,7 +7013,7 @@
               <w:pStyle w:val="Compact"/>
               <w:jc w:val="left"/>
             </w:pPr>
-            <w:hyperlink r:id="rId257">
+            <w:hyperlink r:id="rId259">
               <w:r>
                 <w:rPr>
                   <w:rStyle w:val="Hyperlink"/>
@@ -6973,7 +7030,7 @@
               <w:pStyle w:val="Compact"/>
               <w:jc w:val="left"/>
             </w:pPr>
-            <w:hyperlink r:id="rId258">
+            <w:hyperlink r:id="rId260">
               <w:r>
                 <w:rPr>
                   <w:rStyle w:val="Hyperlink"/>
@@ -7002,7 +7059,7 @@
               <w:pStyle w:val="Compact"/>
               <w:jc w:val="left"/>
             </w:pPr>
-            <w:hyperlink r:id="rId259">
+            <w:hyperlink r:id="rId261">
               <w:r>
                 <w:rPr>
                   <w:rStyle w:val="Hyperlink"/>
@@ -7033,7 +7090,7 @@
               <w:pStyle w:val="Compact"/>
               <w:jc w:val="left"/>
             </w:pPr>
-            <w:hyperlink r:id="rId260">
+            <w:hyperlink r:id="rId262">
               <w:r>
                 <w:rPr>
                   <w:rStyle w:val="Hyperlink"/>
@@ -7062,7 +7119,7 @@
               <w:pStyle w:val="Compact"/>
               <w:jc w:val="left"/>
             </w:pPr>
-            <w:hyperlink r:id="rId261">
+            <w:hyperlink r:id="rId263">
               <w:r>
                 <w:rPr>
                   <w:rStyle w:val="Hyperlink"/>
@@ -7093,7 +7150,7 @@
               <w:pStyle w:val="Compact"/>
               <w:jc w:val="left"/>
             </w:pPr>
-            <w:hyperlink r:id="rId253">
+            <w:hyperlink r:id="rId255">
               <w:r>
                 <w:rPr>
                   <w:rStyle w:val="Hyperlink"/>
@@ -7122,7 +7179,7 @@
               <w:pStyle w:val="Compact"/>
               <w:jc w:val="left"/>
             </w:pPr>
-            <w:hyperlink r:id="rId262">
+            <w:hyperlink r:id="rId264">
               <w:r>
                 <w:rPr>
                   <w:rStyle w:val="Hyperlink"/>
@@ -7153,7 +7210,7 @@
               <w:pStyle w:val="Compact"/>
               <w:jc w:val="left"/>
             </w:pPr>
-            <w:hyperlink r:id="rId254">
+            <w:hyperlink r:id="rId256">
               <w:r>
                 <w:rPr>
                   <w:rStyle w:val="Hyperlink"/>
@@ -7182,7 +7239,7 @@
               <w:pStyle w:val="Compact"/>
               <w:jc w:val="left"/>
             </w:pPr>
-            <w:hyperlink r:id="rId262">
+            <w:hyperlink r:id="rId264">
               <w:r>
                 <w:rPr>
                   <w:rStyle w:val="Hyperlink"/>
@@ -7201,8 +7258,8 @@
         </w:pict>
       </w:r>
     </w:p>
-    <w:bookmarkEnd w:id="263"/>
-    <w:bookmarkStart w:id="346" w:name="παραδοτέο-8ο-command-line-exercise-2"/>
+    <w:bookmarkEnd w:id="265"/>
+    <w:bookmarkStart w:id="348" w:name="παραδοτέο-8ο-command-line-exercise-2"/>
     <w:p>
       <w:pPr>
         <w:pStyle w:val="Heading1"/>
@@ -7273,7 +7330,7 @@
       <w:r>
         <w:t xml:space="preserve"> </w:t>
       </w:r>
-      <w:hyperlink r:id="rId264">
+      <w:hyperlink r:id="rId266">
         <w:r>
           <w:rPr>
             <w:rStyle w:val="Hyperlink"/>
@@ -7374,7 +7431,7 @@
       <w:r>
         <w:t xml:space="preserve"> </w:t>
       </w:r>
-      <w:hyperlink r:id="rId265">
+      <w:hyperlink r:id="rId267">
         <w:r>
           <w:rPr>
             <w:rStyle w:val="Hyperlink"/>
@@ -7398,18 +7455,18 @@
           <wp:inline>
             <wp:extent cx="5334000" cy="3000375"/>
             <wp:effectExtent b="0" l="0" r="0" t="0"/>
-            <wp:docPr descr="Screenshot_2022-11-26_14-59-58" title="" id="267" name="Picture"/>
+            <wp:docPr descr="Screenshot_2022-11-26_14-59-58" title="" id="269" name="Picture"/>
             <a:graphic>
               <a:graphicData uri="http://schemas.openxmlformats.org/drawingml/2006/picture">
                 <pic:pic>
                   <pic:nvPicPr>
-                    <pic:cNvPr descr="https://user-images.githubusercontent.com/33377581/204090224-0dece325-9748-4b4c-877a-dec66e5e977c.jpg" id="268" name="Picture"/>
+                    <pic:cNvPr descr="https://user-images.githubusercontent.com/33377581/204090224-0dece325-9748-4b4c-877a-dec66e5e977c.jpg" id="270" name="Picture"/>
                     <pic:cNvPicPr>
                       <a:picLocks noChangeArrowheads="1" noChangeAspect="1"/>
                     </pic:cNvPicPr>
                   </pic:nvPicPr>
                   <pic:blipFill>
-                    <a:blip r:embed="rId266"/>
+                    <a:blip r:embed="rId268"/>
                     <a:stretch>
                       <a:fillRect/>
                     </a:stretch>
@@ -7444,7 +7501,7 @@
         <w:t xml:space="preserve">Screenshot_2022-11-26_14-59-58</w:t>
       </w:r>
     </w:p>
-    <w:bookmarkStart w:id="272" w:name="βήμα-1-the-creation-of-the-repository"/>
+    <w:bookmarkStart w:id="274" w:name="βήμα-1-the-creation-of-the-repository"/>
     <w:p>
       <w:pPr>
         <w:pStyle w:val="Heading2"/>
@@ -7511,18 +7568,18 @@
           <wp:inline>
             <wp:extent cx="5334000" cy="3000375"/>
             <wp:effectExtent b="0" l="0" r="0" t="0"/>
-            <wp:docPr descr="Screenshot_2022-11-26_14-50-13" title="" id="270" name="Picture"/>
+            <wp:docPr descr="Screenshot_2022-11-26_14-50-13" title="" id="272" name="Picture"/>
             <a:graphic>
               <a:graphicData uri="http://schemas.openxmlformats.org/drawingml/2006/picture">
                 <pic:pic>
                   <pic:nvPicPr>
-                    <pic:cNvPr descr="https://user-images.githubusercontent.com/33377581/204089825-6070d546-213f-4dd4-8ff1-0ec6dd0272a8.jpg" id="271" name="Picture"/>
+                    <pic:cNvPr descr="https://user-images.githubusercontent.com/33377581/204089825-6070d546-213f-4dd4-8ff1-0ec6dd0272a8.jpg" id="273" name="Picture"/>
                     <pic:cNvPicPr>
                       <a:picLocks noChangeArrowheads="1" noChangeAspect="1"/>
                     </pic:cNvPicPr>
                   </pic:nvPicPr>
                   <pic:blipFill>
-                    <a:blip r:embed="rId269"/>
+                    <a:blip r:embed="rId271"/>
                     <a:stretch>
                       <a:fillRect/>
                     </a:stretch>
@@ -7557,8 +7614,8 @@
         <w:t xml:space="preserve">Screenshot_2022-11-26_14-50-13</w:t>
       </w:r>
     </w:p>
-    <w:bookmarkEnd w:id="272"/>
-    <w:bookmarkStart w:id="276" w:name="bήμα-2-cloning-the-repository-locally"/>
+    <w:bookmarkEnd w:id="274"/>
+    <w:bookmarkStart w:id="278" w:name="bήμα-2-cloning-the-repository-locally"/>
     <w:p>
       <w:pPr>
         <w:pStyle w:val="Heading2"/>
@@ -7641,18 +7698,18 @@
           <wp:inline>
             <wp:extent cx="5334000" cy="3000375"/>
             <wp:effectExtent b="0" l="0" r="0" t="0"/>
-            <wp:docPr descr="Screenshot_2022-11-26_14-55-01" title="" id="274" name="Picture"/>
+            <wp:docPr descr="Screenshot_2022-11-26_14-55-01" title="" id="276" name="Picture"/>
             <a:graphic>
               <a:graphicData uri="http://schemas.openxmlformats.org/drawingml/2006/picture">
                 <pic:pic>
                   <pic:nvPicPr>
-                    <pic:cNvPr descr="https://user-images.githubusercontent.com/33377581/204090032-13a898fd-01f9-420c-9558-f8e2be3d8a2c.jpg" id="275" name="Picture"/>
+                    <pic:cNvPr descr="https://user-images.githubusercontent.com/33377581/204090032-13a898fd-01f9-420c-9558-f8e2be3d8a2c.jpg" id="277" name="Picture"/>
                     <pic:cNvPicPr>
                       <a:picLocks noChangeArrowheads="1" noChangeAspect="1"/>
                     </pic:cNvPicPr>
                   </pic:nvPicPr>
                   <pic:blipFill>
-                    <a:blip r:embed="rId273"/>
+                    <a:blip r:embed="rId275"/>
                     <a:stretch>
                       <a:fillRect/>
                     </a:stretch>
@@ -7687,8 +7744,8 @@
         <w:t xml:space="preserve">Screenshot_2022-11-26_14-55-01</w:t>
       </w:r>
     </w:p>
-    <w:bookmarkEnd w:id="276"/>
-    <w:bookmarkStart w:id="277" w:name="X1e3a6e0ac0b0b393a480ac10580bb5023c60952"/>
+    <w:bookmarkEnd w:id="278"/>
+    <w:bookmarkStart w:id="279" w:name="X1e3a6e0ac0b0b393a480ac10580bb5023c60952"/>
     <w:p>
       <w:pPr>
         <w:pStyle w:val="Heading2"/>
@@ -7717,8 +7774,8 @@
         <w:t xml:space="preserve">Στο συγκεκριμένο βήμα, έκανα τις απαραίτητες αλλαγές, έσβησα, έγραψα, έσβησα και ξαναέγραψα κώδικα στο scriptάκι το οποίο πλέον είναι σε θέση να αναζητήσει, να ελέγξει, να επιλέξει και να μετατρέψει με βάση τις επιλογές που θα δώσει ο χρήστης στο πρόγραμμα. Συγκεκριμένα, το script ψάχνει στο συγκεκριμένο directory όλα τα αρχεία και τα εκτυπώνει στο τερμάτικο, στην συνέχεια ζητάει από τον χρήστη να επιλέξει το αρχείο (.md) που θέλει να μετατρέψει και στην συνέχεια εμφανίζει μενού με την μετατροπή σε (.pdf) &amp; (.html)</w:t>
       </w:r>
     </w:p>
-    <w:bookmarkEnd w:id="277"/>
-    <w:bookmarkStart w:id="282" w:name="Xe6346d0629373a3debc1fbe760525bc977972cf"/>
+    <w:bookmarkEnd w:id="279"/>
+    <w:bookmarkStart w:id="284" w:name="Xe6346d0629373a3debc1fbe760525bc977972cf"/>
     <w:p>
       <w:pPr>
         <w:pStyle w:val="Heading2"/>
@@ -7737,18 +7794,18 @@
       <w:pPr>
         <w:pStyle w:val="FirstParagraph"/>
       </w:pPr>
-      <w:hyperlink r:id="rId281">
+      <w:hyperlink r:id="rId283">
         <w:r>
           <w:drawing>
             <wp:inline>
               <wp:extent cx="5334000" cy="2456050"/>
               <wp:effectExtent b="0" l="0" r="0" t="0"/>
-              <wp:docPr descr="asciicast" title="" id="279" name="Picture"/>
+              <wp:docPr descr="asciicast" title="" id="281" name="Picture"/>
               <a:graphic>
                 <a:graphicData uri="http://schemas.openxmlformats.org/drawingml/2006/picture">
                   <pic:pic>
                     <pic:nvPicPr>
-                      <pic:cNvPr descr="https://asciinema.org/a/540266.svg" id="280" name="Picture"/>
+                      <pic:cNvPr descr="https://asciinema.org/a/540266.svg" id="282" name="Picture"/>
                       <pic:cNvPicPr>
                         <a:picLocks noChangeArrowheads="1" noChangeAspect="1"/>
                       </pic:cNvPicPr>
@@ -7760,7 +7817,7 @@
                             <a14:useLocalDpi xmlns:a14="http://schemas.microsoft.com/office/drawing/2010/main" val="0"/>
                           </a:ext>
                           <a:ext uri="{96DAC541-7B7A-43D3-8B79-37D633B846F1}">
-                            <asvg:svgBlip xmlns:asvg="http://schemas.microsoft.com/office/drawing/2016/SVG/main" r:embed="rId278"/>
+                            <asvg:svgBlip xmlns:asvg="http://schemas.microsoft.com/office/drawing/2016/SVG/main" r:embed="rId280"/>
                           </a:ext>
                         </a:extLst>
                       </a:blip>
@@ -7791,8 +7848,8 @@
         </w:r>
       </w:hyperlink>
     </w:p>
-    <w:bookmarkEnd w:id="282"/>
-    <w:bookmarkStart w:id="287" w:name="X3a7e384862471dd3dddfb82cd3db75c10cdb67f"/>
+    <w:bookmarkEnd w:id="284"/>
+    <w:bookmarkStart w:id="289" w:name="X3a7e384862471dd3dddfb82cd3db75c10cdb67f"/>
     <w:p>
       <w:pPr>
         <w:pStyle w:val="Heading2"/>
@@ -7811,18 +7868,18 @@
       <w:pPr>
         <w:pStyle w:val="FirstParagraph"/>
       </w:pPr>
-      <w:hyperlink r:id="rId286">
+      <w:hyperlink r:id="rId288">
         <w:r>
           <w:drawing>
             <wp:inline>
               <wp:extent cx="5334000" cy="2456050"/>
               <wp:effectExtent b="0" l="0" r="0" t="0"/>
-              <wp:docPr descr="asciicast" title="" id="284" name="Picture"/>
+              <wp:docPr descr="asciicast" title="" id="286" name="Picture"/>
               <a:graphic>
                 <a:graphicData uri="http://schemas.openxmlformats.org/drawingml/2006/picture">
                   <pic:pic>
                     <pic:nvPicPr>
-                      <pic:cNvPr descr="https://asciinema.org/a/540268.svg" id="285" name="Picture"/>
+                      <pic:cNvPr descr="https://asciinema.org/a/540268.svg" id="287" name="Picture"/>
                       <pic:cNvPicPr>
                         <a:picLocks noChangeArrowheads="1" noChangeAspect="1"/>
                       </pic:cNvPicPr>
@@ -7834,7 +7891,7 @@
                             <a14:useLocalDpi xmlns:a14="http://schemas.microsoft.com/office/drawing/2010/main" val="0"/>
                           </a:ext>
                           <a:ext uri="{96DAC541-7B7A-43D3-8B79-37D633B846F1}">
-                            <asvg:svgBlip xmlns:asvg="http://schemas.microsoft.com/office/drawing/2016/SVG/main" r:embed="rId283"/>
+                            <asvg:svgBlip xmlns:asvg="http://schemas.microsoft.com/office/drawing/2016/SVG/main" r:embed="rId285"/>
                           </a:ext>
                         </a:extLst>
                       </a:blip>
@@ -7865,8 +7922,8 @@
         </w:r>
       </w:hyperlink>
     </w:p>
-    <w:bookmarkEnd w:id="287"/>
-    <w:bookmarkStart w:id="288" w:name="X530c80d7a189e34c8c6500d57d09aa9c74bb3a6"/>
+    <w:bookmarkEnd w:id="289"/>
+    <w:bookmarkStart w:id="290" w:name="X530c80d7a189e34c8c6500d57d09aa9c74bb3a6"/>
     <w:p>
       <w:pPr>
         <w:pStyle w:val="Heading2"/>
@@ -7979,8 +8036,8 @@
         <w:t xml:space="preserve">και τσέκαρα ότι δεν υπήρξαν λάθη κατά την μετατροπή. Παρακάτω, επισυνάπτω ένα κομμάτι από το pdf και ένα από το html.</w:t>
       </w:r>
     </w:p>
-    <w:bookmarkEnd w:id="288"/>
-    <w:bookmarkStart w:id="292" w:name="pdf-results"/>
+    <w:bookmarkEnd w:id="290"/>
+    <w:bookmarkStart w:id="294" w:name="pdf-results"/>
     <w:p>
       <w:pPr>
         <w:pStyle w:val="Heading2"/>
@@ -8004,18 +8061,18 @@
           <wp:inline>
             <wp:extent cx="5334000" cy="3000375"/>
             <wp:effectExtent b="0" l="0" r="0" t="0"/>
-            <wp:docPr descr="Screenshot_2022-11-26_15-17-58" title="" id="290" name="Picture"/>
+            <wp:docPr descr="Screenshot_2022-11-26_15-17-58" title="" id="292" name="Picture"/>
             <a:graphic>
               <a:graphicData uri="http://schemas.openxmlformats.org/drawingml/2006/picture">
                 <pic:pic>
                   <pic:nvPicPr>
-                    <pic:cNvPr descr="https://user-images.githubusercontent.com/33377581/204090962-7e5f5cac-ded7-45a4-933d-5b7dd1cb8ee3.jpg" id="291" name="Picture"/>
+                    <pic:cNvPr descr="https://user-images.githubusercontent.com/33377581/204090962-7e5f5cac-ded7-45a4-933d-5b7dd1cb8ee3.jpg" id="293" name="Picture"/>
                     <pic:cNvPicPr>
                       <a:picLocks noChangeArrowheads="1" noChangeAspect="1"/>
                     </pic:cNvPicPr>
                   </pic:nvPicPr>
                   <pic:blipFill>
-                    <a:blip r:embed="rId289"/>
+                    <a:blip r:embed="rId291"/>
                     <a:stretch>
                       <a:fillRect/>
                     </a:stretch>
@@ -8050,8 +8107,8 @@
         <w:t xml:space="preserve">Screenshot_2022-11-26_15-17-58</w:t>
       </w:r>
     </w:p>
-    <w:bookmarkEnd w:id="292"/>
-    <w:bookmarkStart w:id="296" w:name="html-results"/>
+    <w:bookmarkEnd w:id="294"/>
+    <w:bookmarkStart w:id="298" w:name="html-results"/>
     <w:p>
       <w:pPr>
         <w:pStyle w:val="Heading2"/>
@@ -8075,18 +8132,18 @@
           <wp:inline>
             <wp:extent cx="5334000" cy="3000375"/>
             <wp:effectExtent b="0" l="0" r="0" t="0"/>
-            <wp:docPr descr="Screenshot_2022-11-26_15-20-13" title="" id="294" name="Picture"/>
+            <wp:docPr descr="Screenshot_2022-11-26_15-20-13" title="" id="296" name="Picture"/>
             <a:graphic>
               <a:graphicData uri="http://schemas.openxmlformats.org/drawingml/2006/picture">
                 <pic:pic>
                   <pic:nvPicPr>
-                    <pic:cNvPr descr="https://user-images.githubusercontent.com/33377581/204091043-e0a93935-2c87-4151-b4fc-e3e3bf83b3ca.jpg" id="295" name="Picture"/>
+                    <pic:cNvPr descr="https://user-images.githubusercontent.com/33377581/204091043-e0a93935-2c87-4151-b4fc-e3e3bf83b3ca.jpg" id="297" name="Picture"/>
                     <pic:cNvPicPr>
                       <a:picLocks noChangeArrowheads="1" noChangeAspect="1"/>
                     </pic:cNvPicPr>
                   </pic:nvPicPr>
                   <pic:blipFill>
-                    <a:blip r:embed="rId293"/>
+                    <a:blip r:embed="rId295"/>
                     <a:stretch>
                       <a:fillRect/>
                     </a:stretch>
@@ -8121,8 +8178,8 @@
         <w:t xml:space="preserve">Screenshot_2022-11-26_15-20-13</w:t>
       </w:r>
     </w:p>
-    <w:bookmarkEnd w:id="296"/>
-    <w:bookmarkStart w:id="297" w:name="X94b5c9412925c32c1561f42936b1348b41a783c"/>
+    <w:bookmarkEnd w:id="298"/>
+    <w:bookmarkStart w:id="299" w:name="X94b5c9412925c32c1561f42936b1348b41a783c"/>
     <w:p>
       <w:pPr>
         <w:pStyle w:val="Heading2"/>
@@ -8148,8 +8205,8 @@
         <w:t xml:space="preserve">Στο παραπάνω βήμα, απλά, πρόσθεσα κάτι τελευταίες σημειώσεις στο README.md αρχείο, σχετικά με τι prerequisites πρέπει να έχει ο χρήστης εγκατεστημένα στο σύστημά του προκειμένου να τρέξει το script που δημιούργησα.</w:t>
       </w:r>
     </w:p>
-    <w:bookmarkEnd w:id="297"/>
-    <w:bookmarkStart w:id="298" w:name="X5d138acbd325c4c37bfbe61fb07f3bb4b6daf13"/>
+    <w:bookmarkEnd w:id="299"/>
+    <w:bookmarkStart w:id="300" w:name="X5d138acbd325c4c37bfbe61fb07f3bb4b6daf13"/>
     <w:p>
       <w:pPr>
         <w:pStyle w:val="Heading2"/>
@@ -8193,8 +8250,8 @@
         <w:t xml:space="preserve">(.md) σε αρχεία όπως: (.odt), (.txt), (.ipynb) και (.docx). Παρακάτω παραθέτω την μετατροπή του (.md) αρχείο μου (προσωπική αναφορά εργασίας για το HCI) στις παραπάνω μορφές αρχείων.</w:t>
       </w:r>
     </w:p>
-    <w:bookmarkEnd w:id="298"/>
-    <w:bookmarkStart w:id="303" w:name="X083ea198419f65480b83a6fa7b16bd03507fc9d"/>
+    <w:bookmarkEnd w:id="300"/>
+    <w:bookmarkStart w:id="305" w:name="X083ea198419f65480b83a6fa7b16bd03507fc9d"/>
     <w:p>
       <w:pPr>
         <w:pStyle w:val="Heading2"/>
@@ -8213,18 +8270,18 @@
       <w:pPr>
         <w:pStyle w:val="FirstParagraph"/>
       </w:pPr>
-      <w:hyperlink r:id="rId302">
+      <w:hyperlink r:id="rId304">
         <w:r>
           <w:drawing>
             <wp:inline>
               <wp:extent cx="5334000" cy="2456050"/>
               <wp:effectExtent b="0" l="0" r="0" t="0"/>
-              <wp:docPr descr="asciicast" title="" id="300" name="Picture"/>
+              <wp:docPr descr="asciicast" title="" id="302" name="Picture"/>
               <a:graphic>
                 <a:graphicData uri="http://schemas.openxmlformats.org/drawingml/2006/picture">
                   <pic:pic>
                     <pic:nvPicPr>
-                      <pic:cNvPr descr="https://asciinema.org/a/540846.svg" id="301" name="Picture"/>
+                      <pic:cNvPr descr="https://asciinema.org/a/540846.svg" id="303" name="Picture"/>
                       <pic:cNvPicPr>
                         <a:picLocks noChangeArrowheads="1" noChangeAspect="1"/>
                       </pic:cNvPicPr>
@@ -8236,7 +8293,7 @@
                             <a14:useLocalDpi xmlns:a14="http://schemas.microsoft.com/office/drawing/2010/main" val="0"/>
                           </a:ext>
                           <a:ext uri="{96DAC541-7B7A-43D3-8B79-37D633B846F1}">
-                            <asvg:svgBlip xmlns:asvg="http://schemas.microsoft.com/office/drawing/2016/SVG/main" r:embed="rId299"/>
+                            <asvg:svgBlip xmlns:asvg="http://schemas.microsoft.com/office/drawing/2016/SVG/main" r:embed="rId301"/>
                           </a:ext>
                         </a:extLst>
                       </a:blip>
@@ -8267,8 +8324,8 @@
         </w:r>
       </w:hyperlink>
     </w:p>
-    <w:bookmarkEnd w:id="303"/>
-    <w:bookmarkStart w:id="307" w:name="odt-.odt-results"/>
+    <w:bookmarkEnd w:id="305"/>
+    <w:bookmarkStart w:id="309" w:name="odt-.odt-results"/>
     <w:p>
       <w:pPr>
         <w:pStyle w:val="Heading2"/>
@@ -8292,18 +8349,18 @@
           <wp:inline>
             <wp:extent cx="5334000" cy="3000375"/>
             <wp:effectExtent b="0" l="0" r="0" t="0"/>
-            <wp:docPr descr="Screenshot_2022-11-28_02-13-21" title="" id="305" name="Picture"/>
+            <wp:docPr descr="Screenshot_2022-11-28_02-13-21" title="" id="307" name="Picture"/>
             <a:graphic>
               <a:graphicData uri="http://schemas.openxmlformats.org/drawingml/2006/picture">
                 <pic:pic>
                   <pic:nvPicPr>
-                    <pic:cNvPr descr="https://user-images.githubusercontent.com/33377581/204167590-bf2fedb4-b732-404a-8ff7-333b028d332e.jpg" id="306" name="Picture"/>
+                    <pic:cNvPr descr="https://user-images.githubusercontent.com/33377581/204167590-bf2fedb4-b732-404a-8ff7-333b028d332e.jpg" id="308" name="Picture"/>
                     <pic:cNvPicPr>
                       <a:picLocks noChangeArrowheads="1" noChangeAspect="1"/>
                     </pic:cNvPicPr>
                   </pic:nvPicPr>
                   <pic:blipFill>
-                    <a:blip r:embed="rId304"/>
+                    <a:blip r:embed="rId306"/>
                     <a:stretch>
                       <a:fillRect/>
                     </a:stretch>
@@ -8338,8 +8395,8 @@
         <w:t xml:space="preserve">Screenshot_2022-11-28_02-13-21</w:t>
       </w:r>
     </w:p>
-    <w:bookmarkEnd w:id="307"/>
-    <w:bookmarkStart w:id="312" w:name="X03858ab45aca23999f33d998629d6cb20c399ff"/>
+    <w:bookmarkEnd w:id="309"/>
+    <w:bookmarkStart w:id="314" w:name="X03858ab45aca23999f33d998629d6cb20c399ff"/>
     <w:p>
       <w:pPr>
         <w:pStyle w:val="Heading2"/>
@@ -8358,18 +8415,18 @@
       <w:pPr>
         <w:pStyle w:val="FirstParagraph"/>
       </w:pPr>
-      <w:hyperlink r:id="rId311">
+      <w:hyperlink r:id="rId313">
         <w:r>
           <w:drawing>
             <wp:inline>
               <wp:extent cx="5334000" cy="2456050"/>
               <wp:effectExtent b="0" l="0" r="0" t="0"/>
-              <wp:docPr descr="asciicast" title="" id="309" name="Picture"/>
+              <wp:docPr descr="asciicast" title="" id="311" name="Picture"/>
               <a:graphic>
                 <a:graphicData uri="http://schemas.openxmlformats.org/drawingml/2006/picture">
                   <pic:pic>
                     <pic:nvPicPr>
-                      <pic:cNvPr descr="https://asciinema.org/a/540844.svg" id="310" name="Picture"/>
+                      <pic:cNvPr descr="https://asciinema.org/a/540844.svg" id="312" name="Picture"/>
                       <pic:cNvPicPr>
                         <a:picLocks noChangeArrowheads="1" noChangeAspect="1"/>
                       </pic:cNvPicPr>
@@ -8381,7 +8438,7 @@
                             <a14:useLocalDpi xmlns:a14="http://schemas.microsoft.com/office/drawing/2010/main" val="0"/>
                           </a:ext>
                           <a:ext uri="{96DAC541-7B7A-43D3-8B79-37D633B846F1}">
-                            <asvg:svgBlip xmlns:asvg="http://schemas.microsoft.com/office/drawing/2016/SVG/main" r:embed="rId308"/>
+                            <asvg:svgBlip xmlns:asvg="http://schemas.microsoft.com/office/drawing/2016/SVG/main" r:embed="rId310"/>
                           </a:ext>
                         </a:extLst>
                       </a:blip>
@@ -8412,8 +8469,8 @@
         </w:r>
       </w:hyperlink>
     </w:p>
-    <w:bookmarkEnd w:id="312"/>
-    <w:bookmarkStart w:id="316" w:name="txt-.txt-results"/>
+    <w:bookmarkEnd w:id="314"/>
+    <w:bookmarkStart w:id="318" w:name="txt-.txt-results"/>
     <w:p>
       <w:pPr>
         <w:pStyle w:val="Heading2"/>
@@ -8437,18 +8494,18 @@
           <wp:inline>
             <wp:extent cx="5334000" cy="3000375"/>
             <wp:effectExtent b="0" l="0" r="0" t="0"/>
-            <wp:docPr descr="Screenshot_2022-11-28_02-10-33" title="" id="314" name="Picture"/>
+            <wp:docPr descr="Screenshot_2022-11-28_02-10-33" title="" id="316" name="Picture"/>
             <a:graphic>
               <a:graphicData uri="http://schemas.openxmlformats.org/drawingml/2006/picture">
                 <pic:pic>
                   <pic:nvPicPr>
-                    <pic:cNvPr descr="https://user-images.githubusercontent.com/33377581/204167462-a49f7d99-857b-4df3-bc5e-990a4cc66fc5.jpg" id="315" name="Picture"/>
+                    <pic:cNvPr descr="https://user-images.githubusercontent.com/33377581/204167462-a49f7d99-857b-4df3-bc5e-990a4cc66fc5.jpg" id="317" name="Picture"/>
                     <pic:cNvPicPr>
                       <a:picLocks noChangeArrowheads="1" noChangeAspect="1"/>
                     </pic:cNvPicPr>
                   </pic:nvPicPr>
                   <pic:blipFill>
-                    <a:blip r:embed="rId313"/>
+                    <a:blip r:embed="rId315"/>
                     <a:stretch>
                       <a:fillRect/>
                     </a:stretch>
@@ -8483,8 +8540,8 @@
         <w:t xml:space="preserve">Screenshot_2022-11-28_02-10-33</w:t>
       </w:r>
     </w:p>
-    <w:bookmarkEnd w:id="316"/>
-    <w:bookmarkStart w:id="321" w:name="Xecaa3f90145d52f52d3edb66127e03d44b3ff97"/>
+    <w:bookmarkEnd w:id="318"/>
+    <w:bookmarkStart w:id="323" w:name="Xecaa3f90145d52f52d3edb66127e03d44b3ff97"/>
     <w:p>
       <w:pPr>
         <w:pStyle w:val="Heading2"/>
@@ -8503,18 +8560,18 @@
       <w:pPr>
         <w:pStyle w:val="FirstParagraph"/>
       </w:pPr>
-      <w:hyperlink r:id="rId320">
+      <w:hyperlink r:id="rId322">
         <w:r>
           <w:drawing>
             <wp:inline>
               <wp:extent cx="5334000" cy="2456050"/>
               <wp:effectExtent b="0" l="0" r="0" t="0"/>
-              <wp:docPr descr="asciicast" title="" id="318" name="Picture"/>
+              <wp:docPr descr="asciicast" title="" id="320" name="Picture"/>
               <a:graphic>
                 <a:graphicData uri="http://schemas.openxmlformats.org/drawingml/2006/picture">
                   <pic:pic>
                     <pic:nvPicPr>
-                      <pic:cNvPr descr="https://asciinema.org/a/540847.svg" id="319" name="Picture"/>
+                      <pic:cNvPr descr="https://asciinema.org/a/540847.svg" id="321" name="Picture"/>
                       <pic:cNvPicPr>
                         <a:picLocks noChangeArrowheads="1" noChangeAspect="1"/>
                       </pic:cNvPicPr>
@@ -8526,7 +8583,7 @@
                             <a14:useLocalDpi xmlns:a14="http://schemas.microsoft.com/office/drawing/2010/main" val="0"/>
                           </a:ext>
                           <a:ext uri="{96DAC541-7B7A-43D3-8B79-37D633B846F1}">
-                            <asvg:svgBlip xmlns:asvg="http://schemas.microsoft.com/office/drawing/2016/SVG/main" r:embed="rId317"/>
+                            <asvg:svgBlip xmlns:asvg="http://schemas.microsoft.com/office/drawing/2016/SVG/main" r:embed="rId319"/>
                           </a:ext>
                         </a:extLst>
                       </a:blip>
@@ -8557,8 +8614,8 @@
         </w:r>
       </w:hyperlink>
     </w:p>
-    <w:bookmarkEnd w:id="321"/>
-    <w:bookmarkStart w:id="325" w:name="ipynb-.ipynb-results"/>
+    <w:bookmarkEnd w:id="323"/>
+    <w:bookmarkStart w:id="327" w:name="ipynb-.ipynb-results"/>
     <w:p>
       <w:pPr>
         <w:pStyle w:val="Heading2"/>
@@ -8582,18 +8639,18 @@
           <wp:inline>
             <wp:extent cx="5334000" cy="3000375"/>
             <wp:effectExtent b="0" l="0" r="0" t="0"/>
-            <wp:docPr descr="Screenshot_2022-11-28_02-08-49" title="" id="323" name="Picture"/>
+            <wp:docPr descr="Screenshot_2022-11-28_02-08-49" title="" id="325" name="Picture"/>
             <a:graphic>
               <a:graphicData uri="http://schemas.openxmlformats.org/drawingml/2006/picture">
                 <pic:pic>
                   <pic:nvPicPr>
-                    <pic:cNvPr descr="https://user-images.githubusercontent.com/33377581/204167352-a3aeaeea-d533-4257-8659-ff8684248ac2.jpg" id="324" name="Picture"/>
+                    <pic:cNvPr descr="https://user-images.githubusercontent.com/33377581/204167352-a3aeaeea-d533-4257-8659-ff8684248ac2.jpg" id="326" name="Picture"/>
                     <pic:cNvPicPr>
                       <a:picLocks noChangeArrowheads="1" noChangeAspect="1"/>
                     </pic:cNvPicPr>
                   </pic:nvPicPr>
                   <pic:blipFill>
-                    <a:blip r:embed="rId322"/>
+                    <a:blip r:embed="rId324"/>
                     <a:stretch>
                       <a:fillRect/>
                     </a:stretch>
@@ -8628,8 +8685,8 @@
         <w:t xml:space="preserve">Screenshot_2022-11-28_02-08-49</w:t>
       </w:r>
     </w:p>
-    <w:bookmarkEnd w:id="325"/>
-    <w:bookmarkStart w:id="330" w:name="X7ac9018d954ca8bc797011495395fafb213358f"/>
+    <w:bookmarkEnd w:id="327"/>
+    <w:bookmarkStart w:id="332" w:name="X7ac9018d954ca8bc797011495395fafb213358f"/>
     <w:p>
       <w:pPr>
         <w:pStyle w:val="Heading2"/>
@@ -8648,18 +8705,18 @@
       <w:pPr>
         <w:pStyle w:val="FirstParagraph"/>
       </w:pPr>
-      <w:hyperlink r:id="rId329">
+      <w:hyperlink r:id="rId331">
         <w:r>
           <w:drawing>
             <wp:inline>
               <wp:extent cx="5334000" cy="2456050"/>
               <wp:effectExtent b="0" l="0" r="0" t="0"/>
-              <wp:docPr descr="asciicast" title="" id="327" name="Picture"/>
+              <wp:docPr descr="asciicast" title="" id="329" name="Picture"/>
               <a:graphic>
                 <a:graphicData uri="http://schemas.openxmlformats.org/drawingml/2006/picture">
                   <pic:pic>
                     <pic:nvPicPr>
-                      <pic:cNvPr descr="https://asciinema.org/a/540845.svg" id="328" name="Picture"/>
+                      <pic:cNvPr descr="https://asciinema.org/a/540845.svg" id="330" name="Picture"/>
                       <pic:cNvPicPr>
                         <a:picLocks noChangeArrowheads="1" noChangeAspect="1"/>
                       </pic:cNvPicPr>
@@ -8671,7 +8728,7 @@
                             <a14:useLocalDpi xmlns:a14="http://schemas.microsoft.com/office/drawing/2010/main" val="0"/>
                           </a:ext>
                           <a:ext uri="{96DAC541-7B7A-43D3-8B79-37D633B846F1}">
-                            <asvg:svgBlip xmlns:asvg="http://schemas.microsoft.com/office/drawing/2016/SVG/main" r:embed="rId326"/>
+                            <asvg:svgBlip xmlns:asvg="http://schemas.microsoft.com/office/drawing/2016/SVG/main" r:embed="rId328"/>
                           </a:ext>
                         </a:extLst>
                       </a:blip>
@@ -8702,8 +8759,8 @@
         </w:r>
       </w:hyperlink>
     </w:p>
-    <w:bookmarkEnd w:id="330"/>
-    <w:bookmarkStart w:id="334" w:name="docx-.docx-results"/>
+    <w:bookmarkEnd w:id="332"/>
+    <w:bookmarkStart w:id="336" w:name="docx-.docx-results"/>
     <w:p>
       <w:pPr>
         <w:pStyle w:val="Heading2"/>
@@ -8727,18 +8784,18 @@
           <wp:inline>
             <wp:extent cx="5334000" cy="3000375"/>
             <wp:effectExtent b="0" l="0" r="0" t="0"/>
-            <wp:docPr descr="Screenshot_2022-11-28_02-07-03" title="" id="332" name="Picture"/>
+            <wp:docPr descr="Screenshot_2022-11-28_02-07-03" title="" id="334" name="Picture"/>
             <a:graphic>
               <a:graphicData uri="http://schemas.openxmlformats.org/drawingml/2006/picture">
                 <pic:pic>
                   <pic:nvPicPr>
-                    <pic:cNvPr descr="https://user-images.githubusercontent.com/33377581/204167251-b8f5d614-987b-4142-8ea4-84eba0cac384.jpg" id="333" name="Picture"/>
+                    <pic:cNvPr descr="https://user-images.githubusercontent.com/33377581/204167251-b8f5d614-987b-4142-8ea4-84eba0cac384.jpg" id="335" name="Picture"/>
                     <pic:cNvPicPr>
                       <a:picLocks noChangeArrowheads="1" noChangeAspect="1"/>
                     </pic:cNvPicPr>
                   </pic:nvPicPr>
                   <pic:blipFill>
-                    <a:blip r:embed="rId331"/>
+                    <a:blip r:embed="rId333"/>
                     <a:stretch>
                       <a:fillRect/>
                     </a:stretch>
@@ -8773,8 +8830,8 @@
         <w:t xml:space="preserve">Screenshot_2022-11-28_02-07-03</w:t>
       </w:r>
     </w:p>
-    <w:bookmarkEnd w:id="334"/>
-    <w:bookmarkStart w:id="335" w:name="X57295fe8bd191a61f0889d6ee1aa344dc43a737"/>
+    <w:bookmarkEnd w:id="336"/>
+    <w:bookmarkStart w:id="337" w:name="X57295fe8bd191a61f0889d6ee1aa344dc43a737"/>
     <w:p>
       <w:pPr>
         <w:pStyle w:val="Heading2"/>
@@ -8838,8 +8895,8 @@
         <w:t xml:space="preserve">να χρειάζεται ο χρήστης να επιλέγει ένα-ένα την κάθε επιλογή. Γίνονται όλα αυτόματα, μαζί με την δημιουργία των φακέλων και αντίστοιχα τα converted αρχεία, εισάγονται αυτόματα στο κάθε φάκελο όπου ανήκει χωρίς ο χρήστης να τα μετακινεί ένα-ένα στους φακέλους. Επιπλέον, κάθε φορά που ο χρήστης θέλει να μετατρέψει ένα αρχείο, πλέον δεν χρειάζεται να κλείνει το τερματικό και να ξανατρέχει το script από την αρχή. Αντίθετα, πατώντας οποιοδήποτε κουμπί, το menu επιστρέφει στην αρχική σελίδα εκτυπώνοντας ξανά το μενού των μετατροπών.</w:t>
       </w:r>
     </w:p>
-    <w:bookmarkEnd w:id="335"/>
-    <w:bookmarkStart w:id="340" w:name="X4d2e94acc5b7680ebe4aa3fb17379df326fa7fe"/>
+    <w:bookmarkEnd w:id="337"/>
+    <w:bookmarkStart w:id="342" w:name="X4d2e94acc5b7680ebe4aa3fb17379df326fa7fe"/>
     <w:p>
       <w:pPr>
         <w:pStyle w:val="Heading2"/>
@@ -8858,18 +8915,18 @@
       <w:pPr>
         <w:pStyle w:val="FirstParagraph"/>
       </w:pPr>
-      <w:hyperlink r:id="rId339">
+      <w:hyperlink r:id="rId341">
         <w:r>
           <w:drawing>
             <wp:inline>
               <wp:extent cx="5334000" cy="2456050"/>
               <wp:effectExtent b="0" l="0" r="0" t="0"/>
-              <wp:docPr descr="asciicast" title="" id="337" name="Picture"/>
+              <wp:docPr descr="asciicast" title="" id="339" name="Picture"/>
               <a:graphic>
                 <a:graphicData uri="http://schemas.openxmlformats.org/drawingml/2006/picture">
                   <pic:pic>
                     <pic:nvPicPr>
-                      <pic:cNvPr descr="https://asciinema.org/a/546337.svg" id="338" name="Picture"/>
+                      <pic:cNvPr descr="https://asciinema.org/a/546337.svg" id="340" name="Picture"/>
                       <pic:cNvPicPr>
                         <a:picLocks noChangeArrowheads="1" noChangeAspect="1"/>
                       </pic:cNvPicPr>
@@ -8881,7 +8938,7 @@
                             <a14:useLocalDpi xmlns:a14="http://schemas.microsoft.com/office/drawing/2010/main" val="0"/>
                           </a:ext>
                           <a:ext uri="{96DAC541-7B7A-43D3-8B79-37D633B846F1}">
-                            <asvg:svgBlip xmlns:asvg="http://schemas.microsoft.com/office/drawing/2016/SVG/main" r:embed="rId336"/>
+                            <asvg:svgBlip xmlns:asvg="http://schemas.microsoft.com/office/drawing/2016/SVG/main" r:embed="rId338"/>
                           </a:ext>
                         </a:extLst>
                       </a:blip>
@@ -8912,8 +8969,8 @@
         </w:r>
       </w:hyperlink>
     </w:p>
-    <w:bookmarkEnd w:id="340"/>
-    <w:bookmarkStart w:id="345" w:name="X210f2db514e0dba02c348ac8c8a0d89001250bd"/>
+    <w:bookmarkEnd w:id="342"/>
+    <w:bookmarkStart w:id="347" w:name="X210f2db514e0dba02c348ac8c8a0d89001250bd"/>
     <w:p>
       <w:pPr>
         <w:pStyle w:val="Heading2"/>
@@ -8932,18 +8989,18 @@
       <w:pPr>
         <w:pStyle w:val="FirstParagraph"/>
       </w:pPr>
-      <w:hyperlink r:id="rId344">
+      <w:hyperlink r:id="rId346">
         <w:r>
           <w:drawing>
             <wp:inline>
               <wp:extent cx="5334000" cy="2456050"/>
               <wp:effectExtent b="0" l="0" r="0" t="0"/>
-              <wp:docPr descr="asciicast" title="" id="342" name="Picture"/>
+              <wp:docPr descr="asciicast" title="" id="344" name="Picture"/>
               <a:graphic>
                 <a:graphicData uri="http://schemas.openxmlformats.org/drawingml/2006/picture">
                   <pic:pic>
                     <pic:nvPicPr>
-                      <pic:cNvPr descr="https://asciinema.org/a/546338.svg" id="343" name="Picture"/>
+                      <pic:cNvPr descr="https://asciinema.org/a/546338.svg" id="345" name="Picture"/>
                       <pic:cNvPicPr>
                         <a:picLocks noChangeArrowheads="1" noChangeAspect="1"/>
                       </pic:cNvPicPr>
@@ -8955,7 +9012,7 @@
                             <a14:useLocalDpi xmlns:a14="http://schemas.microsoft.com/office/drawing/2010/main" val="0"/>
                           </a:ext>
                           <a:ext uri="{96DAC541-7B7A-43D3-8B79-37D633B846F1}">
-                            <asvg:svgBlip xmlns:asvg="http://schemas.microsoft.com/office/drawing/2016/SVG/main" r:embed="rId341"/>
+                            <asvg:svgBlip xmlns:asvg="http://schemas.microsoft.com/office/drawing/2016/SVG/main" r:embed="rId343"/>
                           </a:ext>
                         </a:extLst>
                       </a:blip>
@@ -8986,9 +9043,9 @@
         </w:r>
       </w:hyperlink>
     </w:p>
-    <w:bookmarkEnd w:id="345"/>
-    <w:bookmarkEnd w:id="346"/>
-    <w:bookmarkStart w:id="350" w:name="πίνακας-των-διάφορων-link-περί-εργασίας"/>
+    <w:bookmarkEnd w:id="347"/>
+    <w:bookmarkEnd w:id="348"/>
+    <w:bookmarkStart w:id="352" w:name="πίνακας-των-διάφορων-link-περί-εργασίας"/>
     <w:p>
       <w:pPr>
         <w:pStyle w:val="Heading1"/>
@@ -9100,7 +9157,7 @@
               <w:pStyle w:val="Compact"/>
               <w:jc w:val="left"/>
             </w:pPr>
-            <w:hyperlink r:id="rId347">
+            <w:hyperlink r:id="rId349">
               <w:r>
                 <w:rPr>
                   <w:rStyle w:val="Hyperlink"/>
@@ -9186,7 +9243,7 @@
               <w:pStyle w:val="Compact"/>
               <w:jc w:val="left"/>
             </w:pPr>
-            <w:hyperlink r:id="rId348">
+            <w:hyperlink r:id="rId350">
               <w:r>
                 <w:rPr>
                   <w:rStyle w:val="Hyperlink"/>
@@ -9229,7 +9286,7 @@
               <w:pStyle w:val="Compact"/>
               <w:jc w:val="left"/>
             </w:pPr>
-            <w:hyperlink r:id="rId349">
+            <w:hyperlink r:id="rId351">
               <w:r>
                 <w:rPr>
                   <w:rStyle w:val="Hyperlink"/>
@@ -9315,7 +9372,7 @@
               <w:pStyle w:val="Compact"/>
               <w:jc w:val="left"/>
             </w:pPr>
-            <w:hyperlink r:id="rId281">
+            <w:hyperlink r:id="rId283">
               <w:r>
                 <w:rPr>
                   <w:rStyle w:val="Hyperlink"/>
@@ -9358,7 +9415,7 @@
               <w:pStyle w:val="Compact"/>
               <w:jc w:val="left"/>
             </w:pPr>
-            <w:hyperlink r:id="rId286">
+            <w:hyperlink r:id="rId288">
               <w:r>
                 <w:rPr>
                   <w:rStyle w:val="Hyperlink"/>
@@ -9573,7 +9630,7 @@
               <w:pStyle w:val="Compact"/>
               <w:jc w:val="left"/>
             </w:pPr>
-            <w:hyperlink r:id="rId302">
+            <w:hyperlink r:id="rId304">
               <w:r>
                 <w:rPr>
                   <w:rStyle w:val="Hyperlink"/>
@@ -9616,7 +9673,7 @@
               <w:pStyle w:val="Compact"/>
               <w:jc w:val="left"/>
             </w:pPr>
-            <w:hyperlink r:id="rId311">
+            <w:hyperlink r:id="rId313">
               <w:r>
                 <w:rPr>
                   <w:rStyle w:val="Hyperlink"/>
@@ -9659,7 +9716,7 @@
               <w:pStyle w:val="Compact"/>
               <w:jc w:val="left"/>
             </w:pPr>
-            <w:hyperlink r:id="rId320">
+            <w:hyperlink r:id="rId322">
               <w:r>
                 <w:rPr>
                   <w:rStyle w:val="Hyperlink"/>
@@ -9702,7 +9759,7 @@
               <w:pStyle w:val="Compact"/>
               <w:jc w:val="left"/>
             </w:pPr>
-            <w:hyperlink r:id="rId329">
+            <w:hyperlink r:id="rId331">
               <w:r>
                 <w:rPr>
                   <w:rStyle w:val="Hyperlink"/>
@@ -9745,7 +9802,7 @@
               <w:pStyle w:val="Compact"/>
               <w:jc w:val="left"/>
             </w:pPr>
-            <w:hyperlink r:id="rId339">
+            <w:hyperlink r:id="rId341">
               <w:r>
                 <w:rPr>
                   <w:rStyle w:val="Hyperlink"/>
@@ -9788,7 +9845,7 @@
               <w:pStyle w:val="Compact"/>
               <w:jc w:val="left"/>
             </w:pPr>
-            <w:hyperlink r:id="rId344">
+            <w:hyperlink r:id="rId346">
               <w:r>
                 <w:rPr>
                   <w:rStyle w:val="Hyperlink"/>
@@ -9824,8 +9881,8 @@
         </w:tc>
       </w:tr>
     </w:tbl>
-    <w:bookmarkEnd w:id="350"/>
-    <w:bookmarkStart w:id="355" w:name="παραδοτέο-9ο-συμμετοχικό-περιεχόμενο-β2."/>
+    <w:bookmarkEnd w:id="352"/>
+    <w:bookmarkStart w:id="357" w:name="παραδοτέο-9ο-συμμετοχικό-περιεχόμενο-β2."/>
     <w:p>
       <w:pPr>
         <w:pStyle w:val="Heading1"/>
@@ -9878,7 +9935,7 @@
       <w:r>
         <w:t xml:space="preserve"> </w:t>
       </w:r>
-      <w:hyperlink r:id="rId239">
+      <w:hyperlink r:id="rId241">
         <w:r>
           <w:rPr>
             <w:rStyle w:val="Hyperlink"/>
@@ -9934,7 +9991,7 @@
         <w:t xml:space="preserve">. Παρακάτω επισυνάπτω την φωτογραφία από το bio.</w:t>
       </w:r>
     </w:p>
-    <w:bookmarkStart w:id="354" w:name="guido-van-rossum-biography"/>
+    <w:bookmarkStart w:id="356" w:name="guido-van-rossum-biography"/>
     <w:p>
       <w:pPr>
         <w:pStyle w:val="Heading2"/>
@@ -9958,18 +10015,18 @@
           <wp:inline>
             <wp:extent cx="5334000" cy="3000375"/>
             <wp:effectExtent b="0" l="0" r="0" t="0"/>
-            <wp:docPr descr="Screenshot_2022-11-19_11-29-28" title="" id="352" name="Picture"/>
+            <wp:docPr descr="Screenshot_2022-11-19_11-29-28" title="" id="354" name="Picture"/>
             <a:graphic>
               <a:graphicData uri="http://schemas.openxmlformats.org/drawingml/2006/picture">
                 <pic:pic>
                   <pic:nvPicPr>
-                    <pic:cNvPr descr="https://user-images.githubusercontent.com/33377581/205331150-c002e6a4-ae38-4604-9120-62ae9d2903ed.jpg" id="353" name="Picture"/>
+                    <pic:cNvPr descr="https://user-images.githubusercontent.com/33377581/205331150-c002e6a4-ae38-4604-9120-62ae9d2903ed.jpg" id="355" name="Picture"/>
                     <pic:cNvPicPr>
                       <a:picLocks noChangeArrowheads="1" noChangeAspect="1"/>
                     </pic:cNvPicPr>
                   </pic:nvPicPr>
                   <pic:blipFill>
-                    <a:blip r:embed="rId351"/>
+                    <a:blip r:embed="rId353"/>
                     <a:stretch>
                       <a:fillRect/>
                     </a:stretch>
@@ -10004,9 +10061,9 @@
         <w:t xml:space="preserve">Screenshot_2022-11-19_11-29-28</w:t>
       </w:r>
     </w:p>
-    <w:bookmarkEnd w:id="354"/>
-    <w:bookmarkEnd w:id="355"/>
-    <w:bookmarkStart w:id="358" w:name="Xdf511b01c459684d2387e9a7ec96bb8751b6454"/>
+    <w:bookmarkEnd w:id="356"/>
+    <w:bookmarkEnd w:id="357"/>
+    <w:bookmarkStart w:id="360" w:name="Xdf511b01c459684d2387e9a7ec96bb8751b6454"/>
     <w:p>
       <w:pPr>
         <w:pStyle w:val="Heading1"/>
@@ -10075,7 +10132,7 @@
       <w:r>
         <w:t xml:space="preserve"> </w:t>
       </w:r>
-      <w:hyperlink r:id="rId356">
+      <w:hyperlink r:id="rId358">
         <w:r>
           <w:rPr>
             <w:rStyle w:val="Hyperlink"/>
@@ -10098,7 +10155,7 @@
       <w:r>
         <w:t xml:space="preserve"> </w:t>
       </w:r>
-      <w:hyperlink r:id="rId357">
+      <w:hyperlink r:id="rId359">
         <w:r>
           <w:rPr>
             <w:rStyle w:val="Hyperlink"/>
@@ -10107,8 +10164,8 @@
         </w:r>
       </w:hyperlink>
     </w:p>
-    <w:bookmarkEnd w:id="358"/>
-    <w:bookmarkStart w:id="361" w:name="Xeb33fb548036c80e030c4fa1690429cf5220bf4"/>
+    <w:bookmarkEnd w:id="360"/>
+    <w:bookmarkStart w:id="363" w:name="Xeb33fb548036c80e030c4fa1690429cf5220bf4"/>
     <w:p>
       <w:pPr>
         <w:pStyle w:val="Heading1"/>
@@ -10131,7 +10188,7 @@
       <w:r>
         <w:t xml:space="preserve"> </w:t>
       </w:r>
-      <w:hyperlink r:id="rId359">
+      <w:hyperlink r:id="rId361">
         <w:r>
           <w:rPr>
             <w:rStyle w:val="Hyperlink"/>
@@ -10154,7 +10211,7 @@
       <w:r>
         <w:t xml:space="preserve"> </w:t>
       </w:r>
-      <w:hyperlink r:id="rId360">
+      <w:hyperlink r:id="rId362">
         <w:r>
           <w:rPr>
             <w:rStyle w:val="Hyperlink"/>
@@ -10163,8 +10220,8 @@
         </w:r>
       </w:hyperlink>
     </w:p>
-    <w:bookmarkEnd w:id="361"/>
-    <w:bookmarkStart w:id="368" w:name="X94ff77ceb68aa194d1d51cad7764165a9557192"/>
+    <w:bookmarkEnd w:id="363"/>
+    <w:bookmarkStart w:id="370" w:name="X94ff77ceb68aa194d1d51cad7764165a9557192"/>
     <w:p>
       <w:pPr>
         <w:pStyle w:val="Heading1"/>
@@ -10263,7 +10320,7 @@
               <w:pStyle w:val="Compact"/>
               <w:jc w:val="left"/>
             </w:pPr>
-            <w:hyperlink r:id="rId362">
+            <w:hyperlink r:id="rId364">
               <w:r>
                 <w:rPr>
                   <w:rStyle w:val="Hyperlink"/>
@@ -10292,7 +10349,7 @@
               <w:pStyle w:val="Compact"/>
               <w:jc w:val="left"/>
             </w:pPr>
-            <w:hyperlink r:id="rId262">
+            <w:hyperlink r:id="rId264">
               <w:r>
                 <w:rPr>
                   <w:rStyle w:val="Hyperlink"/>
@@ -10323,7 +10380,7 @@
               <w:pStyle w:val="Compact"/>
               <w:jc w:val="left"/>
             </w:pPr>
-            <w:hyperlink r:id="rId363">
+            <w:hyperlink r:id="rId365">
               <w:r>
                 <w:rPr>
                   <w:rStyle w:val="Hyperlink"/>
@@ -10352,7 +10409,7 @@
               <w:pStyle w:val="Compact"/>
               <w:jc w:val="left"/>
             </w:pPr>
-            <w:hyperlink r:id="rId364">
+            <w:hyperlink r:id="rId366">
               <w:r>
                 <w:rPr>
                   <w:rStyle w:val="Hyperlink"/>
@@ -10383,7 +10440,7 @@
               <w:pStyle w:val="Compact"/>
               <w:jc w:val="left"/>
             </w:pPr>
-            <w:hyperlink r:id="rId365">
+            <w:hyperlink r:id="rId367">
               <w:r>
                 <w:rPr>
                   <w:rStyle w:val="Hyperlink"/>
@@ -10412,7 +10469,7 @@
               <w:pStyle w:val="Compact"/>
               <w:jc w:val="left"/>
             </w:pPr>
-            <w:hyperlink r:id="rId262">
+            <w:hyperlink r:id="rId264">
               <w:r>
                 <w:rPr>
                   <w:rStyle w:val="Hyperlink"/>
@@ -10491,7 +10548,7 @@
               <w:pStyle w:val="Compact"/>
               <w:jc w:val="left"/>
             </w:pPr>
-            <w:hyperlink r:id="rId366">
+            <w:hyperlink r:id="rId368">
               <w:r>
                 <w:rPr>
                   <w:rStyle w:val="Hyperlink"/>
@@ -10520,7 +10577,7 @@
               <w:pStyle w:val="Compact"/>
               <w:jc w:val="left"/>
             </w:pPr>
-            <w:hyperlink r:id="rId367">
+            <w:hyperlink r:id="rId369">
               <w:r>
                 <w:rPr>
                   <w:rStyle w:val="Hyperlink"/>
@@ -10539,8 +10596,8 @@
         </w:pict>
       </w:r>
     </w:p>
-    <w:bookmarkEnd w:id="368"/>
-    <w:bookmarkStart w:id="374" w:name="παραδοτέο-10-command-line-exercise-3"/>
+    <w:bookmarkEnd w:id="370"/>
+    <w:bookmarkStart w:id="376" w:name="παραδοτέο-10-command-line-exercise-3"/>
     <w:p>
       <w:pPr>
         <w:pStyle w:val="Heading1"/>
@@ -10574,7 +10631,7 @@
       <w:r>
         <w:t xml:space="preserve"> </w:t>
       </w:r>
-      <w:hyperlink r:id="rId369">
+      <w:hyperlink r:id="rId371">
         <w:r>
           <w:rPr>
             <w:rStyle w:val="Hyperlink"/>
@@ -10676,7 +10733,7 @@
         <w:t xml:space="preserve">, το οποίο ευχαριστώ!</w:t>
       </w:r>
     </w:p>
-    <w:bookmarkStart w:id="373" w:name="groff-and-spacevim-overview"/>
+    <w:bookmarkStart w:id="375" w:name="groff-and-spacevim-overview"/>
     <w:p>
       <w:pPr>
         <w:pStyle w:val="Heading2"/>
@@ -10701,12 +10758,12 @@
             <wp:inline>
               <wp:extent cx="5334000" cy="2456050"/>
               <wp:effectExtent b="0" l="0" r="0" t="0"/>
-              <wp:docPr descr="asciicast" title="" id="371" name="Picture"/>
+              <wp:docPr descr="asciicast" title="" id="373" name="Picture"/>
               <a:graphic>
                 <a:graphicData uri="http://schemas.openxmlformats.org/drawingml/2006/picture">
                   <pic:pic>
                     <pic:nvPicPr>
-                      <pic:cNvPr descr="https://asciinema.org/a/544020.svg" id="372" name="Picture"/>
+                      <pic:cNvPr descr="https://asciinema.org/a/544020.svg" id="374" name="Picture"/>
                       <pic:cNvPicPr>
                         <a:picLocks noChangeArrowheads="1" noChangeAspect="1"/>
                       </pic:cNvPicPr>
@@ -10718,7 +10775,7 @@
                             <a14:useLocalDpi xmlns:a14="http://schemas.microsoft.com/office/drawing/2010/main" val="0"/>
                           </a:ext>
                           <a:ext uri="{96DAC541-7B7A-43D3-8B79-37D633B846F1}">
-                            <asvg:svgBlip xmlns:asvg="http://schemas.microsoft.com/office/drawing/2016/SVG/main" r:embed="rId370"/>
+                            <asvg:svgBlip xmlns:asvg="http://schemas.microsoft.com/office/drawing/2016/SVG/main" r:embed="rId372"/>
                           </a:ext>
                         </a:extLst>
                       </a:blip>
@@ -10749,9 +10806,9 @@
         </w:r>
       </w:hyperlink>
     </w:p>
-    <w:bookmarkEnd w:id="373"/>
-    <w:bookmarkEnd w:id="374"/>
-    <w:bookmarkStart w:id="398" w:name="παραδοτέο-11-κατασκευή-του-βιβλίου-2"/>
+    <w:bookmarkEnd w:id="375"/>
+    <w:bookmarkEnd w:id="376"/>
+    <w:bookmarkStart w:id="400" w:name="παραδοτέο-11-κατασκευή-του-βιβλίου-2"/>
     <w:p>
       <w:pPr>
         <w:pStyle w:val="Heading1"/>
@@ -10785,7 +10842,7 @@
       <w:r>
         <w:t xml:space="preserve"> </w:t>
       </w:r>
-      <w:hyperlink r:id="rId375">
+      <w:hyperlink r:id="rId377">
         <w:r>
           <w:rPr>
             <w:rStyle w:val="Hyperlink"/>
@@ -10814,7 +10871,7 @@
         <w:t xml:space="preserve">. Περισσότερες λεπτομέρειες στην επόμενη παράγραφο.</w:t>
       </w:r>
     </w:p>
-    <w:bookmarkStart w:id="379" w:name="an-overview-of-the-book"/>
+    <w:bookmarkStart w:id="381" w:name="an-overview-of-the-book"/>
     <w:p>
       <w:pPr>
         <w:pStyle w:val="Heading2"/>
@@ -10838,18 +10895,18 @@
           <wp:inline>
             <wp:extent cx="5334000" cy="6627531"/>
             <wp:effectExtent b="0" l="0" r="0" t="0"/>
-            <wp:docPr descr="Screenshot_2022-12-16_20-16-43" title="" id="377" name="Picture"/>
+            <wp:docPr descr="Screenshot_2022-12-16_20-16-43" title="" id="379" name="Picture"/>
             <a:graphic>
               <a:graphicData uri="http://schemas.openxmlformats.org/drawingml/2006/picture">
                 <pic:pic>
                   <pic:nvPicPr>
-                    <pic:cNvPr descr="https://user-images.githubusercontent.com/33377581/208163083-d7553414-740a-4f14-9d14-7366680b4b01.jpg" id="378" name="Picture"/>
+                    <pic:cNvPr descr="https://user-images.githubusercontent.com/33377581/208163083-d7553414-740a-4f14-9d14-7366680b4b01.jpg" id="380" name="Picture"/>
                     <pic:cNvPicPr>
                       <a:picLocks noChangeArrowheads="1" noChangeAspect="1"/>
                     </pic:cNvPicPr>
                   </pic:nvPicPr>
                   <pic:blipFill>
-                    <a:blip r:embed="rId376"/>
+                    <a:blip r:embed="rId378"/>
                     <a:stretch>
                       <a:fillRect/>
                     </a:stretch>
@@ -10884,8 +10941,8 @@
         <w:t xml:space="preserve">Screenshot_2022-12-16_20-16-43</w:t>
       </w:r>
     </w:p>
-    <w:bookmarkEnd w:id="379"/>
-    <w:bookmarkStart w:id="381" w:name="editing-the-shell-script"/>
+    <w:bookmarkEnd w:id="381"/>
+    <w:bookmarkStart w:id="383" w:name="editing-the-shell-script"/>
     <w:p>
       <w:pPr>
         <w:pStyle w:val="Heading2"/>
@@ -10910,7 +10967,7 @@
       <w:r>
         <w:t xml:space="preserve"> </w:t>
       </w:r>
-      <w:hyperlink r:id="rId380">
+      <w:hyperlink r:id="rId382">
         <w:r>
           <w:rPr>
             <w:rStyle w:val="Hyperlink"/>
@@ -10982,8 +11039,8 @@
         <w:t xml:space="preserve">στο παραπάνω directory.</w:t>
       </w:r>
     </w:p>
-    <w:bookmarkEnd w:id="381"/>
-    <w:bookmarkStart w:id="385" w:name="epub-directory"/>
+    <w:bookmarkEnd w:id="383"/>
+    <w:bookmarkStart w:id="387" w:name="epub-directory"/>
     <w:p>
       <w:pPr>
         <w:pStyle w:val="Heading2"/>
@@ -11007,18 +11064,18 @@
           <wp:inline>
             <wp:extent cx="5334000" cy="3000375"/>
             <wp:effectExtent b="0" l="0" r="0" t="0"/>
-            <wp:docPr descr="Screenshot_2022-12-16_20-25-39" title="" id="383" name="Picture"/>
+            <wp:docPr descr="Screenshot_2022-12-16_20-25-39" title="" id="385" name="Picture"/>
             <a:graphic>
               <a:graphicData uri="http://schemas.openxmlformats.org/drawingml/2006/picture">
                 <pic:pic>
                   <pic:nvPicPr>
-                    <pic:cNvPr descr="https://user-images.githubusercontent.com/33377581/208165206-760758cb-fd82-485c-958d-dfaf3eb9ee71.jpg" id="384" name="Picture"/>
+                    <pic:cNvPr descr="https://user-images.githubusercontent.com/33377581/208165206-760758cb-fd82-485c-958d-dfaf3eb9ee71.jpg" id="386" name="Picture"/>
                     <pic:cNvPicPr>
                       <a:picLocks noChangeArrowheads="1" noChangeAspect="1"/>
                     </pic:cNvPicPr>
                   </pic:nvPicPr>
                   <pic:blipFill>
-                    <a:blip r:embed="rId382"/>
+                    <a:blip r:embed="rId384"/>
                     <a:stretch>
                       <a:fillRect/>
                     </a:stretch>
@@ -11053,8 +11110,8 @@
         <w:t xml:space="preserve">Screenshot_2022-12-16_20-25-39</w:t>
       </w:r>
     </w:p>
-    <w:bookmarkEnd w:id="385"/>
-    <w:bookmarkStart w:id="389" w:name="modified-shell-script"/>
+    <w:bookmarkEnd w:id="387"/>
+    <w:bookmarkStart w:id="391" w:name="modified-shell-script"/>
     <w:p>
       <w:pPr>
         <w:pStyle w:val="Heading2"/>
@@ -11078,18 +11135,18 @@
           <wp:inline>
             <wp:extent cx="5334000" cy="3000375"/>
             <wp:effectExtent b="0" l="0" r="0" t="0"/>
-            <wp:docPr descr="Screenshot_2022-12-16_20-26-14" title="" id="387" name="Picture"/>
+            <wp:docPr descr="Screenshot_2022-12-16_20-26-14" title="" id="389" name="Picture"/>
             <a:graphic>
               <a:graphicData uri="http://schemas.openxmlformats.org/drawingml/2006/picture">
                 <pic:pic>
                   <pic:nvPicPr>
-                    <pic:cNvPr descr="https://user-images.githubusercontent.com/33377581/208165461-8c4dc3a4-e227-429f-9ca5-d0e3e6fe46ce.jpg" id="388" name="Picture"/>
+                    <pic:cNvPr descr="https://user-images.githubusercontent.com/33377581/208165461-8c4dc3a4-e227-429f-9ca5-d0e3e6fe46ce.jpg" id="390" name="Picture"/>
                     <pic:cNvPicPr>
                       <a:picLocks noChangeArrowheads="1" noChangeAspect="1"/>
                     </pic:cNvPicPr>
                   </pic:nvPicPr>
                   <pic:blipFill>
-                    <a:blip r:embed="rId386"/>
+                    <a:blip r:embed="rId388"/>
                     <a:stretch>
                       <a:fillRect/>
                     </a:stretch>
@@ -11124,8 +11181,8 @@
         <w:t xml:space="preserve">Screenshot_2022-12-16_20-26-14</w:t>
       </w:r>
     </w:p>
-    <w:bookmarkEnd w:id="389"/>
-    <w:bookmarkStart w:id="393" w:name="case-study-from-within-the-book"/>
+    <w:bookmarkEnd w:id="391"/>
+    <w:bookmarkStart w:id="395" w:name="case-study-from-within-the-book"/>
     <w:p>
       <w:pPr>
         <w:pStyle w:val="Heading2"/>
@@ -11149,18 +11206,18 @@
           <wp:inline>
             <wp:extent cx="5334000" cy="4004425"/>
             <wp:effectExtent b="0" l="0" r="0" t="0"/>
-            <wp:docPr descr="python odroid cs" title="" id="391" name="Picture"/>
+            <wp:docPr descr="python odroid cs" title="" id="393" name="Picture"/>
             <a:graphic>
               <a:graphicData uri="http://schemas.openxmlformats.org/drawingml/2006/picture">
                 <pic:pic>
                   <pic:nvPicPr>
-                    <pic:cNvPr descr="https://user-images.githubusercontent.com/33377581/208165668-50b3d951-1384-42ab-824a-b41f9afd2f20.jpg" id="392" name="Picture"/>
+                    <pic:cNvPr descr="https://user-images.githubusercontent.com/33377581/208165668-50b3d951-1384-42ab-824a-b41f9afd2f20.jpg" id="394" name="Picture"/>
                     <pic:cNvPicPr>
                       <a:picLocks noChangeArrowheads="1" noChangeAspect="1"/>
                     </pic:cNvPicPr>
                   </pic:nvPicPr>
                   <pic:blipFill>
-                    <a:blip r:embed="rId390"/>
+                    <a:blip r:embed="rId392"/>
                     <a:stretch>
                       <a:fillRect/>
                     </a:stretch>
@@ -11195,8 +11252,8 @@
         <w:t xml:space="preserve">python odroid cs</w:t>
       </w:r>
     </w:p>
-    <w:bookmarkEnd w:id="393"/>
-    <w:bookmarkStart w:id="397" w:name="biography-from-within-the-book"/>
+    <w:bookmarkEnd w:id="395"/>
+    <w:bookmarkStart w:id="399" w:name="biography-from-within-the-book"/>
     <w:p>
       <w:pPr>
         <w:pStyle w:val="Heading2"/>
@@ -11220,18 +11277,18 @@
           <wp:inline>
             <wp:extent cx="5334000" cy="4748305"/>
             <wp:effectExtent b="0" l="0" r="0" t="0"/>
-            <wp:docPr descr="van-rossum-bio" title="" id="395" name="Picture"/>
+            <wp:docPr descr="van-rossum-bio" title="" id="397" name="Picture"/>
             <a:graphic>
               <a:graphicData uri="http://schemas.openxmlformats.org/drawingml/2006/picture">
                 <pic:pic>
                   <pic:nvPicPr>
-                    <pic:cNvPr descr="https://user-images.githubusercontent.com/33377581/208165793-6b6a87b3-7535-4bdd-a3f4-54a7454f9840.jpg" id="396" name="Picture"/>
+                    <pic:cNvPr descr="https://user-images.githubusercontent.com/33377581/208165793-6b6a87b3-7535-4bdd-a3f4-54a7454f9840.jpg" id="398" name="Picture"/>
                     <pic:cNvPicPr>
                       <a:picLocks noChangeArrowheads="1" noChangeAspect="1"/>
                     </pic:cNvPicPr>
                   </pic:nvPicPr>
                   <pic:blipFill>
-                    <a:blip r:embed="rId394"/>
+                    <a:blip r:embed="rId396"/>
                     <a:stretch>
                       <a:fillRect/>
                     </a:stretch>
@@ -11266,9 +11323,9 @@
         <w:t xml:space="preserve">van-rossum-bio</w:t>
       </w:r>
     </w:p>
-    <w:bookmarkEnd w:id="397"/>
-    <w:bookmarkEnd w:id="398"/>
-    <w:bookmarkStart w:id="400" w:name="X713b3967bcc9f28dbf8f0b90175b0006bf7f995"/>
+    <w:bookmarkEnd w:id="399"/>
+    <w:bookmarkEnd w:id="400"/>
+    <w:bookmarkStart w:id="402" w:name="X713b3967bcc9f28dbf8f0b90175b0006bf7f995"/>
     <w:p>
       <w:pPr>
         <w:pStyle w:val="Heading1"/>
@@ -11291,7 +11348,7 @@
       <w:r>
         <w:t xml:space="preserve"> </w:t>
       </w:r>
-      <w:hyperlink r:id="rId184">
+      <w:hyperlink r:id="rId186">
         <w:r>
           <w:rPr>
             <w:rStyle w:val="Hyperlink"/>
@@ -11314,7 +11371,7 @@
       <w:r>
         <w:t xml:space="preserve"> </w:t>
       </w:r>
-      <w:hyperlink r:id="rId399">
+      <w:hyperlink r:id="rId401">
         <w:r>
           <w:rPr>
             <w:rStyle w:val="Hyperlink"/>
@@ -11360,7 +11417,7 @@
       <w:r>
         <w:t xml:space="preserve"> </w:t>
       </w:r>
-      <w:hyperlink r:id="rId380">
+      <w:hyperlink r:id="rId382">
         <w:r>
           <w:rPr>
             <w:rStyle w:val="Hyperlink"/>
@@ -11445,8 +11502,8 @@
         </w:pict>
       </w:r>
     </w:p>
-    <w:bookmarkEnd w:id="400"/>
-    <w:bookmarkStart w:id="401" w:name="παραδοτέο-12-τελική-αναφορά"/>
+    <w:bookmarkEnd w:id="402"/>
+    <w:bookmarkStart w:id="403" w:name="παραδοτέο-12-τελική-αναφορά"/>
     <w:p>
       <w:pPr>
         <w:pStyle w:val="Heading1"/>
@@ -11502,8 +11559,8 @@
         <w:t xml:space="preserve">, καθώς και την συγγραφή προγράμματος και την εκτέλεση εντολών από την γραμμή εντολών. Τέλος, θα ήθελα να προσθέσω πως με την παρακολούθηση των βίντεο σχετικά με την διάδραση ανθρώπου - υπολογιστή αποκόμισα και εμβάθυνα σε πληροφορίες σχετικές με το μάθημα. Συγκεκριμένα, παρακολουθώντας ομιλίες από τους κολοσσούς της επιστήμης της πληροφορίας και της πληροφορικής γνώρισα τον κάθε ένα ξεχωριστά καθώς και το έργο το οποίο είχε αναλάβει να υλοποιήσει για να φτάσουμε στο τελικό σημείο στο οποίο βρίσκεται σήμερα ο υπολογιστής. Ένα εργαλείο το οποίο έχει να προσφέρει πολλά στην ανθρωπότητα.</w:t>
       </w:r>
     </w:p>
-    <w:bookmarkEnd w:id="401"/>
-    <w:bookmarkStart w:id="420" w:name="extras-ομαδικότητα-συνεργατικότητα"/>
+    <w:bookmarkEnd w:id="403"/>
+    <w:bookmarkStart w:id="427" w:name="extras-ομαδικότητα-συνεργατικότητα"/>
     <w:p>
       <w:pPr>
         <w:pStyle w:val="Heading1"/>
@@ -11586,7 +11643,7 @@
             <w:r>
               <w:t xml:space="preserve"> </w:t>
             </w:r>
-            <w:hyperlink r:id="rId402">
+            <w:hyperlink r:id="rId404">
               <w:r>
                 <w:rPr>
                   <w:rStyle w:val="Hyperlink"/>
@@ -11609,7 +11666,7 @@
             <w:r>
               <w:t xml:space="preserve"> </w:t>
             </w:r>
-            <w:hyperlink r:id="rId403">
+            <w:hyperlink r:id="rId405">
               <w:r>
                 <w:rPr>
                   <w:rStyle w:val="Hyperlink"/>
@@ -11632,7 +11689,7 @@
             <w:r>
               <w:t xml:space="preserve"> </w:t>
             </w:r>
-            <w:hyperlink r:id="rId404">
+            <w:hyperlink r:id="rId406">
               <w:r>
                 <w:rPr>
                   <w:rStyle w:val="Hyperlink"/>
@@ -11669,7 +11726,7 @@
             <w:r>
               <w:t xml:space="preserve"> </w:t>
             </w:r>
-            <w:hyperlink r:id="rId89">
+            <w:hyperlink r:id="rId90">
               <w:r>
                 <w:rPr>
                   <w:rStyle w:val="Hyperlink"/>
@@ -11692,7 +11749,7 @@
             <w:r>
               <w:t xml:space="preserve"> </w:t>
             </w:r>
-            <w:hyperlink r:id="rId405">
+            <w:hyperlink r:id="rId407">
               <w:r>
                 <w:rPr>
                   <w:rStyle w:val="Hyperlink"/>
@@ -11729,7 +11786,7 @@
             <w:r>
               <w:t xml:space="preserve"> </w:t>
             </w:r>
-            <w:hyperlink r:id="rId406">
+            <w:hyperlink r:id="rId408">
               <w:r>
                 <w:rPr>
                   <w:rStyle w:val="Hyperlink"/>
@@ -11752,7 +11809,7 @@
             <w:r>
               <w:t xml:space="preserve"> </w:t>
             </w:r>
-            <w:hyperlink r:id="rId407">
+            <w:hyperlink r:id="rId409">
               <w:r>
                 <w:rPr>
                   <w:rStyle w:val="Hyperlink"/>
@@ -11789,7 +11846,7 @@
             <w:r>
               <w:t xml:space="preserve"> </w:t>
             </w:r>
-            <w:hyperlink r:id="rId408">
+            <w:hyperlink r:id="rId410">
               <w:r>
                 <w:rPr>
                   <w:rStyle w:val="Hyperlink"/>
@@ -11812,7 +11869,7 @@
             <w:r>
               <w:t xml:space="preserve"> </w:t>
             </w:r>
-            <w:hyperlink r:id="rId409">
+            <w:hyperlink r:id="rId411">
               <w:r>
                 <w:rPr>
                   <w:rStyle w:val="Hyperlink"/>
@@ -11849,7 +11906,7 @@
             <w:r>
               <w:t xml:space="preserve"> </w:t>
             </w:r>
-            <w:hyperlink r:id="rId410">
+            <w:hyperlink r:id="rId412">
               <w:r>
                 <w:rPr>
                   <w:rStyle w:val="Hyperlink"/>
@@ -11872,7 +11929,7 @@
             <w:r>
               <w:t xml:space="preserve"> </w:t>
             </w:r>
-            <w:hyperlink r:id="rId411">
+            <w:hyperlink r:id="rId413">
               <w:r>
                 <w:rPr>
                   <w:rStyle w:val="Hyperlink"/>
@@ -11909,7 +11966,7 @@
             <w:r>
               <w:t xml:space="preserve"> </w:t>
             </w:r>
-            <w:hyperlink r:id="rId412">
+            <w:hyperlink r:id="rId414">
               <w:r>
                 <w:rPr>
                   <w:rStyle w:val="Hyperlink"/>
@@ -11932,7 +11989,7 @@
             <w:r>
               <w:t xml:space="preserve"> </w:t>
             </w:r>
-            <w:hyperlink r:id="rId413">
+            <w:hyperlink r:id="rId415">
               <w:r>
                 <w:rPr>
                   <w:rStyle w:val="Hyperlink"/>
@@ -11981,7 +12038,7 @@
             <w:r>
               <w:t xml:space="preserve"> </w:t>
             </w:r>
-            <w:hyperlink r:id="rId414">
+            <w:hyperlink r:id="rId416">
               <w:r>
                 <w:rPr>
                   <w:rStyle w:val="Hyperlink"/>
@@ -12030,7 +12087,7 @@
             <w:r>
               <w:t xml:space="preserve"> </w:t>
             </w:r>
-            <w:hyperlink r:id="rId415">
+            <w:hyperlink r:id="rId417">
               <w:r>
                 <w:rPr>
                   <w:rStyle w:val="Hyperlink"/>
@@ -12079,7 +12136,7 @@
             <w:r>
               <w:t xml:space="preserve"> </w:t>
             </w:r>
-            <w:hyperlink r:id="rId416">
+            <w:hyperlink r:id="rId418">
               <w:r>
                 <w:rPr>
                   <w:rStyle w:val="Hyperlink"/>
@@ -12128,7 +12185,7 @@
             <w:r>
               <w:t xml:space="preserve"> </w:t>
             </w:r>
-            <w:hyperlink r:id="rId417">
+            <w:hyperlink r:id="rId419">
               <w:r>
                 <w:rPr>
                   <w:rStyle w:val="Hyperlink"/>
@@ -12177,7 +12234,7 @@
             <w:r>
               <w:t xml:space="preserve"> </w:t>
             </w:r>
-            <w:hyperlink r:id="rId418">
+            <w:hyperlink r:id="rId420">
               <w:r>
                 <w:rPr>
                   <w:rStyle w:val="Hyperlink"/>
@@ -12226,7 +12283,7 @@
             <w:r>
               <w:t xml:space="preserve"> </w:t>
             </w:r>
-            <w:hyperlink r:id="rId419">
+            <w:hyperlink r:id="rId421">
               <w:r>
                 <w:rPr>
                   <w:rStyle w:val="Hyperlink"/>
@@ -12237,8 +12294,312 @@
           </w:p>
         </w:tc>
       </w:tr>
+      <w:tr>
+        <w:tc>
+          <w:tcPr/>
+          <w:p>
+            <w:pPr>
+              <w:pStyle w:val="Compact"/>
+              <w:jc w:val="left"/>
+            </w:pPr>
+            <w:r>
+              <w:t xml:space="preserve">Eρώτηση #13: ΝULL</w:t>
+            </w:r>
+          </w:p>
+        </w:tc>
+        <w:tc>
+          <w:tcPr/>
+          <w:p>
+            <w:pPr>
+              <w:pStyle w:val="Compact"/>
+              <w:jc w:val="left"/>
+            </w:pPr>
+            <w:r>
+              <w:t xml:space="preserve">Απάντηση #13: NULL</w:t>
+            </w:r>
+          </w:p>
+        </w:tc>
+        <w:tc>
+          <w:tcPr/>
+          <w:p>
+            <w:pPr>
+              <w:pStyle w:val="Compact"/>
+              <w:jc w:val="left"/>
+            </w:pPr>
+            <w:r>
+              <w:t xml:space="preserve">Παρατήρηση / Συνεισφορά #13:</w:t>
+            </w:r>
+            <w:r>
+              <w:t xml:space="preserve"> </w:t>
+            </w:r>
+            <w:hyperlink r:id="rId422">
+              <w:r>
+                <w:rPr>
+                  <w:rStyle w:val="Hyperlink"/>
+                </w:rPr>
+                <w:t xml:space="preserve">Contribution Link #13</w:t>
+              </w:r>
+            </w:hyperlink>
+          </w:p>
+        </w:tc>
+      </w:tr>
+      <w:tr>
+        <w:tc>
+          <w:tcPr/>
+          <w:p>
+            <w:pPr>
+              <w:pStyle w:val="Compact"/>
+              <w:jc w:val="left"/>
+            </w:pPr>
+            <w:r>
+              <w:t xml:space="preserve">Ερώτηση #14: NULL</w:t>
+            </w:r>
+          </w:p>
+        </w:tc>
+        <w:tc>
+          <w:tcPr/>
+          <w:p>
+            <w:pPr>
+              <w:pStyle w:val="Compact"/>
+              <w:jc w:val="left"/>
+            </w:pPr>
+            <w:r>
+              <w:t xml:space="preserve">Απάντηση #14: NULL</w:t>
+            </w:r>
+          </w:p>
+        </w:tc>
+        <w:tc>
+          <w:tcPr/>
+          <w:p>
+            <w:pPr>
+              <w:pStyle w:val="Compact"/>
+              <w:jc w:val="left"/>
+            </w:pPr>
+            <w:r>
+              <w:t xml:space="preserve">Παρατήρηση / Συνεισφορά #14:</w:t>
+            </w:r>
+            <w:r>
+              <w:t xml:space="preserve"> </w:t>
+            </w:r>
+            <w:hyperlink r:id="rId423">
+              <w:r>
+                <w:rPr>
+                  <w:rStyle w:val="Hyperlink"/>
+                </w:rPr>
+                <w:t xml:space="preserve">Contribution Link #14</w:t>
+              </w:r>
+            </w:hyperlink>
+          </w:p>
+        </w:tc>
+      </w:tr>
+      <w:tr>
+        <w:tc>
+          <w:tcPr/>
+          <w:p>
+            <w:pPr>
+              <w:pStyle w:val="Compact"/>
+              <w:jc w:val="left"/>
+            </w:pPr>
+            <w:r>
+              <w:t xml:space="preserve">Ερώτηση #15: NULL</w:t>
+            </w:r>
+          </w:p>
+        </w:tc>
+        <w:tc>
+          <w:tcPr/>
+          <w:p>
+            <w:pPr>
+              <w:pStyle w:val="Compact"/>
+              <w:jc w:val="left"/>
+            </w:pPr>
+            <w:r>
+              <w:t xml:space="preserve">Απάντηση #15: NULL</w:t>
+            </w:r>
+          </w:p>
+        </w:tc>
+        <w:tc>
+          <w:tcPr/>
+          <w:p>
+            <w:pPr>
+              <w:pStyle w:val="Compact"/>
+              <w:jc w:val="left"/>
+            </w:pPr>
+            <w:r>
+              <w:t xml:space="preserve">Παρατήρηση / Συνεισφορά #15:</w:t>
+            </w:r>
+            <w:r>
+              <w:t xml:space="preserve"> </w:t>
+            </w:r>
+            <w:hyperlink r:id="rId424">
+              <w:r>
+                <w:rPr>
+                  <w:rStyle w:val="Hyperlink"/>
+                </w:rPr>
+                <w:t xml:space="preserve">Contribution Link #15</w:t>
+              </w:r>
+            </w:hyperlink>
+          </w:p>
+        </w:tc>
+      </w:tr>
+      <w:tr>
+        <w:tc>
+          <w:tcPr/>
+          <w:p>
+            <w:pPr>
+              <w:pStyle w:val="Compact"/>
+              <w:jc w:val="left"/>
+            </w:pPr>
+            <w:r>
+              <w:t xml:space="preserve">Ερώτηση #16: NULL</w:t>
+            </w:r>
+          </w:p>
+        </w:tc>
+        <w:tc>
+          <w:tcPr/>
+          <w:p>
+            <w:pPr>
+              <w:pStyle w:val="Compact"/>
+              <w:jc w:val="left"/>
+            </w:pPr>
+            <w:r>
+              <w:t xml:space="preserve">Απάντηση #16: NULL</w:t>
+            </w:r>
+          </w:p>
+        </w:tc>
+        <w:tc>
+          <w:tcPr/>
+          <w:p>
+            <w:pPr>
+              <w:pStyle w:val="Compact"/>
+              <w:jc w:val="left"/>
+            </w:pPr>
+            <w:r>
+              <w:t xml:space="preserve">Παρατήρηση / Συνεισφορά #16:</w:t>
+            </w:r>
+            <w:r>
+              <w:t xml:space="preserve"> </w:t>
+            </w:r>
+            <w:hyperlink r:id="rId425">
+              <w:r>
+                <w:rPr>
+                  <w:rStyle w:val="Hyperlink"/>
+                </w:rPr>
+                <w:t xml:space="preserve">Contribution Link #16</w:t>
+              </w:r>
+            </w:hyperlink>
+          </w:p>
+        </w:tc>
+      </w:tr>
+      <w:tr>
+        <w:tc>
+          <w:tcPr/>
+          <w:p>
+            <w:pPr>
+              <w:pStyle w:val="Compact"/>
+              <w:jc w:val="left"/>
+            </w:pPr>
+            <w:r>
+              <w:t xml:space="preserve">Ερώτηση #17: NULL</w:t>
+            </w:r>
+          </w:p>
+        </w:tc>
+        <w:tc>
+          <w:tcPr/>
+          <w:p>
+            <w:pPr>
+              <w:pStyle w:val="Compact"/>
+              <w:jc w:val="left"/>
+            </w:pPr>
+            <w:r>
+              <w:t xml:space="preserve">Απάντηση #17: NULL</w:t>
+            </w:r>
+          </w:p>
+        </w:tc>
+        <w:tc>
+          <w:tcPr/>
+          <w:p>
+            <w:pPr>
+              <w:pStyle w:val="Compact"/>
+              <w:jc w:val="left"/>
+            </w:pPr>
+            <w:r>
+              <w:t xml:space="preserve">Παρατήρηση / Συνεισφορά #17:</w:t>
+            </w:r>
+            <w:r>
+              <w:t xml:space="preserve"> </w:t>
+            </w:r>
+            <w:hyperlink r:id="rId426">
+              <w:r>
+                <w:rPr>
+                  <w:rStyle w:val="Hyperlink"/>
+                </w:rPr>
+                <w:t xml:space="preserve">Contribution Link #17</w:t>
+              </w:r>
+            </w:hyperlink>
+          </w:p>
+        </w:tc>
+      </w:tr>
     </w:tbl>
-    <w:bookmarkEnd w:id="420"/>
+    <w:bookmarkEnd w:id="427"/>
+    <w:bookmarkStart w:id="428" w:name="X294238c4fb309f106df553c9a8f8f0df5dd0938"/>
+    <w:p>
+      <w:pPr>
+        <w:pStyle w:val="Heading1"/>
+      </w:pPr>
+      <w:r>
+        <w:t xml:space="preserve">Extras #2:</w:t>
+      </w:r>
+      <w:r>
+        <w:t xml:space="preserve"> </w:t>
+      </w:r>
+      <w:r>
+        <w:t xml:space="preserve"> </w:t>
+      </w:r>
+      <w:r>
+        <w:t xml:space="preserve">Παράθεση Τελικού Συνδέσμου Ενσωμάτωσης Στο Αρχικό Αποθετήριο</w:t>
+      </w:r>
+      <w:r>
+        <w:t xml:space="preserve"> </w:t>
+      </w:r>
+    </w:p>
+    <w:p>
+      <w:pPr>
+        <w:pStyle w:val="FirstParagraph"/>
+      </w:pPr>
+      <w:r>
+        <w:t xml:space="preserve">Παρακάτω, παραθέτω το link από το τελικό αίτημα ενσωμάτωσης στο αρχικό αποθετήριο του μαθήματος.</w:t>
+      </w:r>
+    </w:p>
+    <w:p>
+      <w:pPr>
+        <w:pStyle w:val="BodyText"/>
+      </w:pPr>
+      <w:hyperlink r:id="rId78">
+        <w:r>
+          <w:rPr>
+            <w:rStyle w:val="Hyperlink"/>
+          </w:rPr>
+          <w:t xml:space="preserve">Final Pull Request Link</w:t>
+        </w:r>
+      </w:hyperlink>
+    </w:p>
+    <w:p>
+      <w:pPr>
+        <w:pStyle w:val="BodyText"/>
+      </w:pPr>
+      <w:r>
+        <w:t xml:space="preserve">Καλή Χρονιά, Χρόνια Πολλά με υγεία!</w:t>
+      </w:r>
+    </w:p>
+    <w:p>
+      <w:pPr>
+        <w:pStyle w:val="BodyText"/>
+      </w:pPr>
+      <w:r>
+        <w:t xml:space="preserve">Ευτυχισμένο το 2023 !</w:t>
+      </w:r>
+    </w:p>
+    <w:bookmarkEnd w:id="428"/>
     <w:sectPr/>
   </w:body>
 </w:document>

</xml_diff>